<commit_message>
table S1 in supp material
</commit_message>
<xml_diff>
--- a/manuscript/Chapter2-manuscript-supp.docx
+++ b/manuscript/Chapter2-manuscript-supp.docx
@@ -541,635 +541,1656 @@
       <w:pPr>
         <w:pStyle w:val="BodyText"/>
       </w:pPr>
-      <w:r>
-        <w:t xml:space="preserve">blabla</w:t>
-      </w:r>
     </w:p>
-    <w:tbl>
+    <w:tbl xmlns:w="http://schemas.openxmlformats.org/wordprocessingml/2006/main" xmlns:r="http://schemas.openxmlformats.org/officeDocument/2006/relationships" xmlns:w14="http://schemas.microsoft.com/office/word/2010/wordml" xmlns:wp="http://schemas.openxmlformats.org/drawingml/2006/wordprocessingDrawing" xmlns:a="http://schemas.openxmlformats.org/drawingml/2006/main" xmlns:pic="http://schemas.openxmlformats.org/drawingml/2006/picture">
       <w:tblPr>
-        <w:tblStyle w:val="Table"/>
-        <w:tblW w:type="pct" w:w="0.0"/>
-        <w:tblLook w:firstRow="1"/>
+        NA"/&gt;
+        <w:tblLayout w:type="fixed"/>
+        <w:jc w:val="center"/>
+        <w:tblLook w:firstRow="1" w:lastRow="0" w:firstColumn="0" w:lastColumn="0" w:noHBand="0" w:noVBand="1"/>
       </w:tblPr>
-      <w:tblGrid/>
+      <w:tblGrid>
+        <w:gridCol w:w="2229"/>
+        <w:gridCol w:w="2381"/>
+        <w:gridCol w:w="1067"/>
+        <w:gridCol w:w="2381"/>
+        <w:gridCol w:w="1067"/>
+      </w:tblGrid>
       <w:tr>
         <w:trPr>
-          <w:cnfStyle w:firstRow="1"/>
+          <w:cantSplit/>
+          <w:trHeight w:val="617" w:hRule="auto"/>
+          <w:tblHeader/>
         </w:trPr>
         <w:tc>
           <w:tcPr>
             <w:tcBorders>
-              <w:bottom w:val="single"/>
+              <w:bottom w:val="single" w:sz="8" w:space="0" w:color="666666"/>
+              <w:top w:val="single" w:sz="16" w:space="0" w:color="666666"/>
             </w:tcBorders>
-            <w:vAlign w:val="bottom"/>
-          </w:tcPr>
-          <w:p>
-            <w:pPr>
-              <w:pStyle w:val="Compact"/>
-              <w:jc w:val="left"/>
-            </w:pPr>
-            <w:r>
-              <w:t xml:space="preserve">Behaviour</w:t>
-            </w:r>
-          </w:p>
-        </w:tc>
-        <w:tc>
-          <w:tcPr>
+            <w:shd w:val="clear" w:color="auto" w:fill="FFFFFF"/>
+            <w:tcMar>
+              <w:top w:w="0" w:type="dxa"/>
+              <w:bottom w:w="0" w:type="dxa"/>
+              <w:left w:w="0" w:type="dxa"/>
+              <w:right w:w="0" w:type="dxa"/>
+            </w:tcMar>
+            <w:vAlign w:val="center"/>
+          </w:tcPr>
+          <w:p>
+            <w:pPr>
+              <w:jc w:val="center"/>
+              <w:spacing w:after="100" w:before="100" w:line="240"/>
+              <w:ind w:firstLine="0" w:left="100" w:right="100"/>
+            </w:pPr>
+            <w:r xmlns:w="http://schemas.openxmlformats.org/wordprocessingml/2006/main" xmlns:wp="http://schemas.openxmlformats.org/drawingml/2006/wordprocessingDrawing" xmlns:r="http://schemas.openxmlformats.org/officeDocument/2006/relationships" xmlns:w14="http://schemas.microsoft.com/office/word/2010/wordml">
+              <w:rPr>
+                <w:rFonts w:ascii="Arial" w:hAnsi="Arial" w:eastAsia="Arial" w:cs="Arial"/>
+                <w:sz w:val="22"/>
+                <w:szCs w:val="22"/>
+                <w:color w:val="000000"/>
+              </w:rPr>
+              <w:t xml:space="preserve"/>
+            </w:r>
+          </w:p>
+        </w:tc>
+        <w:tc>
+          <w:tcPr>
+            <w:gridSpan w:val="2"/>
             <w:tcBorders>
-              <w:bottom w:val="single"/>
+              <w:bottom w:val="single" w:sz="8" w:space="0" w:color="666666"/>
+              <w:top w:val="single" w:sz="16" w:space="0" w:color="666666"/>
             </w:tcBorders>
-            <w:vAlign w:val="bottom"/>
-          </w:tcPr>
-          <w:p>
-            <w:pPr>
-              <w:pStyle w:val="Compact"/>
-              <w:jc w:val="right"/>
-            </w:pPr>
-            <w:r>
-              <w:t xml:space="preserve">Correlation</w:t>
-            </w:r>
-          </w:p>
-        </w:tc>
-        <w:tc>
-          <w:tcPr>
+            <w:shd w:val="clear" w:color="auto" w:fill="FFFFFF"/>
+            <w:tcMar>
+              <w:top w:w="0" w:type="dxa"/>
+              <w:bottom w:w="0" w:type="dxa"/>
+              <w:left w:w="0" w:type="dxa"/>
+              <w:right w:w="0" w:type="dxa"/>
+            </w:tcMar>
+            <w:vAlign w:val="center"/>
+          </w:tcPr>
+          <w:p>
+            <w:pPr>
+              <w:jc w:val="center"/>
+              <w:spacing w:after="100" w:before="100" w:line="240"/>
+              <w:ind w:firstLine="0" w:left="100" w:right="100"/>
+            </w:pPr>
+            <w:r xmlns:w="http://schemas.openxmlformats.org/wordprocessingml/2006/main" xmlns:wp="http://schemas.openxmlformats.org/drawingml/2006/wordprocessingDrawing" xmlns:r="http://schemas.openxmlformats.org/officeDocument/2006/relationships" xmlns:w14="http://schemas.microsoft.com/office/word/2010/wordml">
+              <w:rPr>
+                <w:rFonts w:ascii="Arial" w:hAnsi="Arial" w:eastAsia="Arial" w:cs="Arial"/>
+                <w:sz w:val="22"/>
+                <w:szCs w:val="22"/>
+                <w:color w:val="000000"/>
+              </w:rPr>
+              <w:t xml:space="preserve">PC1 (% variance = 21.0)</w:t>
+            </w:r>
+          </w:p>
+        </w:tc>
+        <w:tc>
+          <w:tcPr>
+            <w:gridSpan w:val="2"/>
             <w:tcBorders>
-              <w:bottom w:val="single"/>
+              <w:bottom w:val="single" w:sz="8" w:space="0" w:color="666666"/>
+              <w:top w:val="single" w:sz="16" w:space="0" w:color="666666"/>
             </w:tcBorders>
-            <w:vAlign w:val="bottom"/>
-          </w:tcPr>
-          <w:p>
-            <w:pPr>
-              <w:pStyle w:val="Compact"/>
-              <w:jc w:val="right"/>
-            </w:pPr>
-            <w:r>
-              <w:t xml:space="preserve">% Variance</w:t>
-            </w:r>
-          </w:p>
-        </w:tc>
-        <w:tc>
-          <w:tcPr>
-            <w:tcBorders>
-              <w:bottom w:val="single"/>
-            </w:tcBorders>
-            <w:vAlign w:val="bottom"/>
-          </w:tcPr>
-          <w:p>
-            <w:pPr>
-              <w:pStyle w:val="Compact"/>
-              <w:jc w:val="right"/>
-            </w:pPr>
-            <w:r>
-              <w:t xml:space="preserve">Correlation</w:t>
-            </w:r>
-          </w:p>
-        </w:tc>
-        <w:tc>
-          <w:tcPr>
-            <w:tcBorders>
-              <w:bottom w:val="single"/>
-            </w:tcBorders>
-            <w:vAlign w:val="bottom"/>
-          </w:tcPr>
-          <w:p>
-            <w:pPr>
-              <w:pStyle w:val="Compact"/>
-              <w:jc w:val="right"/>
-            </w:pPr>
-            <w:r>
-              <w:t xml:space="preserve">% Variance</w:t>
+            <w:shd w:val="clear" w:color="auto" w:fill="FFFFFF"/>
+            <w:tcMar>
+              <w:top w:w="0" w:type="dxa"/>
+              <w:bottom w:w="0" w:type="dxa"/>
+              <w:left w:w="0" w:type="dxa"/>
+              <w:right w:w="0" w:type="dxa"/>
+            </w:tcMar>
+            <w:vAlign w:val="center"/>
+          </w:tcPr>
+          <w:p>
+            <w:pPr>
+              <w:jc w:val="center"/>
+              <w:spacing w:after="100" w:before="100" w:line="240"/>
+              <w:ind w:firstLine="0" w:left="100" w:right="100"/>
+            </w:pPr>
+            <w:r xmlns:w="http://schemas.openxmlformats.org/wordprocessingml/2006/main" xmlns:wp="http://schemas.openxmlformats.org/drawingml/2006/wordprocessingDrawing" xmlns:r="http://schemas.openxmlformats.org/officeDocument/2006/relationships" xmlns:w14="http://schemas.microsoft.com/office/word/2010/wordml">
+              <w:rPr>
+                <w:rFonts w:ascii="Arial" w:hAnsi="Arial" w:eastAsia="Arial" w:cs="Arial"/>
+                <w:sz w:val="22"/>
+                <w:szCs w:val="22"/>
+                <w:color w:val="000000"/>
+              </w:rPr>
+              <w:t xml:space="preserve">PC2 (% variance = 15.3)</w:t>
             </w:r>
           </w:p>
         </w:tc>
       </w:tr>
       <w:tr>
-        <w:tc>
-          <w:p>
-            <w:pPr>
-              <w:pStyle w:val="Compact"/>
-              <w:jc w:val="left"/>
-            </w:pPr>
-            <w:r>
-              <w:t xml:space="preserve">Time spent ambushing</w:t>
-            </w:r>
-          </w:p>
-        </w:tc>
-        <w:tc>
-          <w:p>
-            <w:pPr>
-              <w:pStyle w:val="Compact"/>
-              <w:jc w:val="right"/>
-            </w:pPr>
-            <w:r>
-              <w:rPr>
-                <w:b/>
-              </w:rPr>
-              <w:t xml:space="preserve">-0.66</w:t>
-            </w:r>
-          </w:p>
-        </w:tc>
-        <w:tc>
-          <w:p>
-            <w:pPr>
-              <w:pStyle w:val="Compact"/>
-              <w:jc w:val="right"/>
-            </w:pPr>
-            <w:r>
-              <w:rPr>
-                <w:b/>
-              </w:rPr>
-              <w:t xml:space="preserve">23.19</w:t>
-            </w:r>
-          </w:p>
-        </w:tc>
-        <w:tc>
-          <w:p>
-            <w:pPr>
-              <w:pStyle w:val="Compact"/>
-              <w:jc w:val="right"/>
-            </w:pPr>
-            <w:r>
-              <w:t xml:space="preserve">-0.03</w:t>
-            </w:r>
-          </w:p>
-        </w:tc>
-        <w:tc>
-          <w:p>
-            <w:pPr>
-              <w:pStyle w:val="Compact"/>
-              <w:jc w:val="right"/>
-            </w:pPr>
-            <w:r>
-              <w:t xml:space="preserve">0.05</w:t>
+        <w:trPr>
+          <w:cantSplit/>
+          <w:trHeight w:val="577" w:hRule="auto"/>
+          <w:tblHeader/>
+        </w:trPr>
+        <w:tc>
+          <w:tcPr>
+            <w:tcBorders>
+              <w:bottom w:val="single" w:sz="16" w:space="0" w:color="666666"/>
+              <w:top w:val="single" w:sz="8" w:space="0" w:color="666666"/>
+            </w:tcBorders>
+            <w:shd w:val="clear" w:color="auto" w:fill="FFFFFF"/>
+            <w:tcMar>
+              <w:top w:w="0" w:type="dxa"/>
+              <w:bottom w:w="0" w:type="dxa"/>
+              <w:left w:w="0" w:type="dxa"/>
+              <w:right w:w="0" w:type="dxa"/>
+            </w:tcMar>
+            <w:vAlign w:val="center"/>
+          </w:tcPr>
+          <w:p>
+            <w:pPr>
+              <w:jc w:val="center"/>
+              <w:spacing w:after="100" w:before="100" w:line="240"/>
+              <w:ind w:firstLine="0" w:left="100" w:right="100"/>
+            </w:pPr>
+            <w:r xmlns:w="http://schemas.openxmlformats.org/wordprocessingml/2006/main" xmlns:wp="http://schemas.openxmlformats.org/drawingml/2006/wordprocessingDrawing" xmlns:r="http://schemas.openxmlformats.org/officeDocument/2006/relationships" xmlns:w14="http://schemas.microsoft.com/office/word/2010/wordml">
+              <w:rPr>
+                <w:rFonts w:ascii="Arial" w:hAnsi="Arial" w:eastAsia="Arial" w:cs="Arial"/>
+                <w:sz w:val="22"/>
+                <w:szCs w:val="22"/>
+                <w:color w:val="000000"/>
+              </w:rPr>
+              <w:t xml:space="preserve">Behaviour</w:t>
+            </w:r>
+          </w:p>
+        </w:tc>
+        <w:tc>
+          <w:tcPr>
+            <w:tcBorders>
+              <w:bottom w:val="single" w:sz="16" w:space="0" w:color="666666"/>
+              <w:top w:val="single" w:sz="8" w:space="0" w:color="666666"/>
+            </w:tcBorders>
+            <w:shd w:val="clear" w:color="auto" w:fill="FFFFFF"/>
+            <w:tcMar>
+              <w:top w:w="0" w:type="dxa"/>
+              <w:bottom w:w="0" w:type="dxa"/>
+              <w:left w:w="0" w:type="dxa"/>
+              <w:right w:w="0" w:type="dxa"/>
+            </w:tcMar>
+            <w:vAlign w:val="center"/>
+          </w:tcPr>
+          <w:p>
+            <w:pPr>
+              <w:jc w:val="center"/>
+              <w:spacing w:after="100" w:before="100" w:line="240"/>
+              <w:ind w:firstLine="0" w:left="100" w:right="100"/>
+            </w:pPr>
+            <w:r xmlns:w="http://schemas.openxmlformats.org/wordprocessingml/2006/main" xmlns:wp="http://schemas.openxmlformats.org/drawingml/2006/wordprocessingDrawing" xmlns:r="http://schemas.openxmlformats.org/officeDocument/2006/relationships" xmlns:w14="http://schemas.microsoft.com/office/word/2010/wordml">
+              <w:rPr>
+                <w:rFonts w:ascii="Arial" w:hAnsi="Arial" w:eastAsia="Arial" w:cs="Arial"/>
+                <w:sz w:val="22"/>
+                <w:szCs w:val="22"/>
+                <w:color w:val="000000"/>
+              </w:rPr>
+              <w:t xml:space="preserve">Correlation</w:t>
+            </w:r>
+          </w:p>
+        </w:tc>
+        <w:tc>
+          <w:tcPr>
+            <w:tcBorders>
+              <w:bottom w:val="single" w:sz="16" w:space="0" w:color="666666"/>
+              <w:top w:val="single" w:sz="8" w:space="0" w:color="666666"/>
+            </w:tcBorders>
+            <w:shd w:val="clear" w:color="auto" w:fill="FFFFFF"/>
+            <w:tcMar>
+              <w:top w:w="0" w:type="dxa"/>
+              <w:bottom w:w="0" w:type="dxa"/>
+              <w:left w:w="0" w:type="dxa"/>
+              <w:right w:w="0" w:type="dxa"/>
+            </w:tcMar>
+            <w:vAlign w:val="center"/>
+          </w:tcPr>
+          <w:p>
+            <w:pPr>
+              <w:jc w:val="center"/>
+              <w:spacing w:after="100" w:before="100" w:line="240"/>
+              <w:ind w:firstLine="0" w:left="100" w:right="100"/>
+            </w:pPr>
+            <w:r xmlns:w="http://schemas.openxmlformats.org/wordprocessingml/2006/main" xmlns:wp="http://schemas.openxmlformats.org/drawingml/2006/wordprocessingDrawing" xmlns:r="http://schemas.openxmlformats.org/officeDocument/2006/relationships" xmlns:w14="http://schemas.microsoft.com/office/word/2010/wordml">
+              <w:rPr>
+                <w:rFonts w:ascii="Arial" w:hAnsi="Arial" w:eastAsia="Arial" w:cs="Arial"/>
+                <w:sz w:val="22"/>
+                <w:szCs w:val="22"/>
+                <w:color w:val="000000"/>
+              </w:rPr>
+              <w:t xml:space="preserve">% variance</w:t>
+            </w:r>
+          </w:p>
+        </w:tc>
+        <w:tc>
+          <w:tcPr>
+            <w:tcBorders>
+              <w:bottom w:val="single" w:sz="16" w:space="0" w:color="666666"/>
+              <w:top w:val="single" w:sz="8" w:space="0" w:color="666666"/>
+            </w:tcBorders>
+            <w:shd w:val="clear" w:color="auto" w:fill="FFFFFF"/>
+            <w:tcMar>
+              <w:top w:w="0" w:type="dxa"/>
+              <w:bottom w:w="0" w:type="dxa"/>
+              <w:left w:w="0" w:type="dxa"/>
+              <w:right w:w="0" w:type="dxa"/>
+            </w:tcMar>
+            <w:vAlign w:val="center"/>
+          </w:tcPr>
+          <w:p>
+            <w:pPr>
+              <w:jc w:val="center"/>
+              <w:spacing w:after="100" w:before="100" w:line="240"/>
+              <w:ind w:firstLine="0" w:left="100" w:right="100"/>
+            </w:pPr>
+            <w:r xmlns:w="http://schemas.openxmlformats.org/wordprocessingml/2006/main" xmlns:wp="http://schemas.openxmlformats.org/drawingml/2006/wordprocessingDrawing" xmlns:r="http://schemas.openxmlformats.org/officeDocument/2006/relationships" xmlns:w14="http://schemas.microsoft.com/office/word/2010/wordml">
+              <w:rPr>
+                <w:rFonts w:ascii="Arial" w:hAnsi="Arial" w:eastAsia="Arial" w:cs="Arial"/>
+                <w:sz w:val="22"/>
+                <w:szCs w:val="22"/>
+                <w:color w:val="000000"/>
+              </w:rPr>
+              <w:t xml:space="preserve">Correlation</w:t>
+            </w:r>
+          </w:p>
+        </w:tc>
+        <w:tc>
+          <w:tcPr>
+            <w:tcBorders>
+              <w:bottom w:val="single" w:sz="16" w:space="0" w:color="666666"/>
+              <w:top w:val="single" w:sz="8" w:space="0" w:color="666666"/>
+            </w:tcBorders>
+            <w:shd w:val="clear" w:color="auto" w:fill="FFFFFF"/>
+            <w:tcMar>
+              <w:top w:w="0" w:type="dxa"/>
+              <w:bottom w:w="0" w:type="dxa"/>
+              <w:left w:w="0" w:type="dxa"/>
+              <w:right w:w="0" w:type="dxa"/>
+            </w:tcMar>
+            <w:vAlign w:val="center"/>
+          </w:tcPr>
+          <w:p>
+            <w:pPr>
+              <w:jc w:val="center"/>
+              <w:spacing w:after="100" w:before="100" w:line="240"/>
+              <w:ind w:firstLine="0" w:left="100" w:right="100"/>
+            </w:pPr>
+            <w:r xmlns:w="http://schemas.openxmlformats.org/wordprocessingml/2006/main" xmlns:wp="http://schemas.openxmlformats.org/drawingml/2006/wordprocessingDrawing" xmlns:r="http://schemas.openxmlformats.org/officeDocument/2006/relationships" xmlns:w14="http://schemas.microsoft.com/office/word/2010/wordml">
+              <w:rPr>
+                <w:rFonts w:ascii="Arial" w:hAnsi="Arial" w:eastAsia="Arial" w:cs="Arial"/>
+                <w:sz w:val="22"/>
+                <w:szCs w:val="22"/>
+                <w:color w:val="000000"/>
+              </w:rPr>
+              <w:t xml:space="preserve">% variance</w:t>
             </w:r>
           </w:p>
         </w:tc>
       </w:tr>
       <w:tr>
-        <w:tc>
-          <w:p>
-            <w:pPr>
-              <w:pStyle w:val="Compact"/>
-              <w:jc w:val="left"/>
-            </w:pPr>
-            <w:r>
-              <w:t xml:space="preserve">Average speed</w:t>
-            </w:r>
-          </w:p>
-        </w:tc>
-        <w:tc>
-          <w:p>
-            <w:pPr>
-              <w:pStyle w:val="Compact"/>
-              <w:jc w:val="right"/>
-            </w:pPr>
-            <w:r>
-              <w:t xml:space="preserve">0.75</w:t>
-            </w:r>
-          </w:p>
-        </w:tc>
-        <w:tc>
-          <w:p>
-            <w:pPr>
-              <w:pStyle w:val="Compact"/>
-              <w:jc w:val="right"/>
-            </w:pPr>
-            <w:r>
-              <w:rPr>
-                <w:b/>
-              </w:rPr>
-              <w:t xml:space="preserve">29.38</w:t>
-            </w:r>
-          </w:p>
-        </w:tc>
-        <w:tc>
-          <w:p>
-            <w:pPr>
-              <w:pStyle w:val="Compact"/>
-              <w:jc w:val="right"/>
-            </w:pPr>
-            <w:r>
-              <w:t xml:space="preserve">0.15</w:t>
-            </w:r>
-          </w:p>
-        </w:tc>
-        <w:tc>
-          <w:p>
-            <w:pPr>
-              <w:pStyle w:val="Compact"/>
-              <w:jc w:val="right"/>
-            </w:pPr>
-            <w:r>
-              <w:t xml:space="preserve">1.73</w:t>
+        <w:trPr>
+          <w:cantSplit/>
+          <w:trHeight w:val="614" w:hRule="auto"/>
+        </w:trPr>
+        <w:tc>
+          <w:tcPr>
+            <w:tcBorders/>
+            <w:shd w:val="clear" w:color="auto" w:fill="FFFFFF"/>
+            <w:tcMar>
+              <w:top w:w="0" w:type="dxa"/>
+              <w:bottom w:w="0" w:type="dxa"/>
+              <w:left w:w="0" w:type="dxa"/>
+              <w:right w:w="0" w:type="dxa"/>
+            </w:tcMar>
+            <w:vAlign w:val="center"/>
+          </w:tcPr>
+          <w:p>
+            <w:pPr>
+              <w:jc w:val="center"/>
+              <w:spacing w:after="100" w:before="100" w:line="240"/>
+              <w:ind w:firstLine="0" w:left="100" w:right="100"/>
+            </w:pPr>
+            <w:r xmlns:w="http://schemas.openxmlformats.org/wordprocessingml/2006/main" xmlns:wp="http://schemas.openxmlformats.org/drawingml/2006/wordprocessingDrawing" xmlns:r="http://schemas.openxmlformats.org/officeDocument/2006/relationships" xmlns:w14="http://schemas.microsoft.com/office/word/2010/wordml">
+              <w:rPr>
+                <w:rFonts w:ascii="Arial" w:hAnsi="Arial" w:eastAsia="Arial" w:cs="Arial"/>
+                <w:sz w:val="22"/>
+                <w:szCs w:val="22"/>
+                <w:color w:val="000000"/>
+              </w:rPr>
+              <w:t xml:space="preserve">time spent ambushing</w:t>
+            </w:r>
+          </w:p>
+        </w:tc>
+        <w:tc>
+          <w:tcPr>
+            <w:tcBorders/>
+            <w:shd w:val="clear" w:color="auto" w:fill="FFFFFF"/>
+            <w:tcMar>
+              <w:top w:w="0" w:type="dxa"/>
+              <w:bottom w:w="0" w:type="dxa"/>
+              <w:left w:w="0" w:type="dxa"/>
+              <w:right w:w="0" w:type="dxa"/>
+            </w:tcMar>
+            <w:vAlign w:val="center"/>
+          </w:tcPr>
+          <w:p>
+            <w:pPr>
+              <w:jc w:val="center"/>
+              <w:spacing w:after="100" w:before="100" w:line="240"/>
+              <w:ind w:firstLine="0" w:left="100" w:right="100"/>
+            </w:pPr>
+            <w:r xmlns:w="http://schemas.openxmlformats.org/wordprocessingml/2006/main" xmlns:wp="http://schemas.openxmlformats.org/drawingml/2006/wordprocessingDrawing" xmlns:r="http://schemas.openxmlformats.org/officeDocument/2006/relationships" xmlns:w14="http://schemas.microsoft.com/office/word/2010/wordml">
+              <w:rPr>
+                <w:rFonts w:ascii="Arial" w:hAnsi="Arial" w:eastAsia="Arial" w:cs="Arial"/>
+                <w:sz w:val="22"/>
+                <w:szCs w:val="22"/>
+                <w:color w:val="000000"/>
+              </w:rPr>
+              <w:t xml:space="preserve">-0.66</w:t>
+            </w:r>
+          </w:p>
+        </w:tc>
+        <w:tc>
+          <w:tcPr>
+            <w:tcBorders/>
+            <w:shd w:val="clear" w:color="auto" w:fill="FFFFFF"/>
+            <w:tcMar>
+              <w:top w:w="0" w:type="dxa"/>
+              <w:bottom w:w="0" w:type="dxa"/>
+              <w:left w:w="0" w:type="dxa"/>
+              <w:right w:w="0" w:type="dxa"/>
+            </w:tcMar>
+            <w:vAlign w:val="center"/>
+          </w:tcPr>
+          <w:p>
+            <w:pPr>
+              <w:jc w:val="center"/>
+              <w:spacing w:after="100" w:before="100" w:line="240"/>
+              <w:ind w:firstLine="0" w:left="100" w:right="100"/>
+            </w:pPr>
+            <w:r xmlns:w="http://schemas.openxmlformats.org/wordprocessingml/2006/main" xmlns:wp="http://schemas.openxmlformats.org/drawingml/2006/wordprocessingDrawing" xmlns:r="http://schemas.openxmlformats.org/officeDocument/2006/relationships" xmlns:w14="http://schemas.microsoft.com/office/word/2010/wordml">
+              <w:rPr>
+                <w:rFonts w:ascii="Arial" w:hAnsi="Arial" w:eastAsia="Arial" w:cs="Arial"/>
+                <w:sz w:val="22"/>
+                <w:szCs w:val="22"/>
+                <w:color w:val="000000"/>
+              </w:rPr>
+              <w:t xml:space="preserve">23.19</w:t>
+            </w:r>
+          </w:p>
+        </w:tc>
+        <w:tc>
+          <w:tcPr>
+            <w:tcBorders/>
+            <w:shd w:val="clear" w:color="auto" w:fill="FFFFFF"/>
+            <w:tcMar>
+              <w:top w:w="0" w:type="dxa"/>
+              <w:bottom w:w="0" w:type="dxa"/>
+              <w:left w:w="0" w:type="dxa"/>
+              <w:right w:w="0" w:type="dxa"/>
+            </w:tcMar>
+            <w:vAlign w:val="center"/>
+          </w:tcPr>
+          <w:p>
+            <w:pPr>
+              <w:jc w:val="center"/>
+              <w:spacing w:after="100" w:before="100" w:line="240"/>
+              <w:ind w:firstLine="0" w:left="100" w:right="100"/>
+            </w:pPr>
+            <w:r xmlns:w="http://schemas.openxmlformats.org/wordprocessingml/2006/main" xmlns:wp="http://schemas.openxmlformats.org/drawingml/2006/wordprocessingDrawing" xmlns:r="http://schemas.openxmlformats.org/officeDocument/2006/relationships" xmlns:w14="http://schemas.microsoft.com/office/word/2010/wordml">
+              <w:rPr>
+                <w:rFonts w:ascii="Arial" w:hAnsi="Arial" w:eastAsia="Arial" w:cs="Arial"/>
+                <w:sz w:val="22"/>
+                <w:szCs w:val="22"/>
+                <w:color w:val="000000"/>
+              </w:rPr>
+              <w:t xml:space="preserve">-0.03</w:t>
+            </w:r>
+          </w:p>
+        </w:tc>
+        <w:tc>
+          <w:tcPr>
+            <w:tcBorders/>
+            <w:shd w:val="clear" w:color="auto" w:fill="FFFFFF"/>
+            <w:tcMar>
+              <w:top w:w="0" w:type="dxa"/>
+              <w:bottom w:w="0" w:type="dxa"/>
+              <w:left w:w="0" w:type="dxa"/>
+              <w:right w:w="0" w:type="dxa"/>
+            </w:tcMar>
+            <w:vAlign w:val="center"/>
+          </w:tcPr>
+          <w:p>
+            <w:pPr>
+              <w:jc w:val="center"/>
+              <w:spacing w:after="100" w:before="100" w:line="240"/>
+              <w:ind w:firstLine="0" w:left="100" w:right="100"/>
+            </w:pPr>
+            <w:r xmlns:w="http://schemas.openxmlformats.org/wordprocessingml/2006/main" xmlns:wp="http://schemas.openxmlformats.org/drawingml/2006/wordprocessingDrawing" xmlns:r="http://schemas.openxmlformats.org/officeDocument/2006/relationships" xmlns:w14="http://schemas.microsoft.com/office/word/2010/wordml">
+              <w:rPr>
+                <w:rFonts w:ascii="Arial" w:hAnsi="Arial" w:eastAsia="Arial" w:cs="Arial"/>
+                <w:sz w:val="22"/>
+                <w:szCs w:val="22"/>
+                <w:color w:val="000000"/>
+              </w:rPr>
+              <w:t xml:space="preserve">0.05</w:t>
             </w:r>
           </w:p>
         </w:tc>
       </w:tr>
       <w:tr>
-        <w:tc>
-          <w:p>
-            <w:pPr>
-              <w:pStyle w:val="Compact"/>
-              <w:jc w:val="left"/>
-            </w:pPr>
-            <w:r>
-              <w:t xml:space="preserve">Rate of space covered</w:t>
-            </w:r>
-          </w:p>
-        </w:tc>
-        <w:tc>
-          <w:p>
-            <w:pPr>
-              <w:pStyle w:val="Compact"/>
-              <w:jc w:val="right"/>
-            </w:pPr>
-            <w:r>
-              <w:t xml:space="preserve">0.00</w:t>
-            </w:r>
-          </w:p>
-        </w:tc>
-        <w:tc>
-          <w:p>
-            <w:pPr>
-              <w:pStyle w:val="Compact"/>
-              <w:jc w:val="right"/>
-            </w:pPr>
-            <w:r>
-              <w:t xml:space="preserve">0.00</w:t>
-            </w:r>
-          </w:p>
-        </w:tc>
-        <w:tc>
-          <w:p>
-            <w:pPr>
-              <w:pStyle w:val="Compact"/>
-              <w:jc w:val="right"/>
-            </w:pPr>
-            <w:r>
-              <w:rPr>
-                <w:b/>
-              </w:rPr>
-              <w:t xml:space="preserve">0.82</w:t>
-            </w:r>
-          </w:p>
-        </w:tc>
-        <w:tc>
-          <w:p>
-            <w:pPr>
-              <w:pStyle w:val="Compact"/>
-              <w:jc w:val="right"/>
-            </w:pPr>
-            <w:r>
-              <w:rPr>
-                <w:b/>
-              </w:rPr>
-              <w:t xml:space="preserve">48.12</w:t>
+        <w:trPr>
+          <w:cantSplit/>
+          <w:trHeight w:val="614" w:hRule="auto"/>
+        </w:trPr>
+        <w:tc>
+          <w:tcPr>
+            <w:tcBorders/>
+            <w:shd w:val="clear" w:color="auto" w:fill="FFFFFF"/>
+            <w:tcMar>
+              <w:top w:w="0" w:type="dxa"/>
+              <w:bottom w:w="0" w:type="dxa"/>
+              <w:left w:w="0" w:type="dxa"/>
+              <w:right w:w="0" w:type="dxa"/>
+            </w:tcMar>
+            <w:vAlign w:val="center"/>
+          </w:tcPr>
+          <w:p>
+            <w:pPr>
+              <w:jc w:val="center"/>
+              <w:spacing w:after="100" w:before="100" w:line="240"/>
+              <w:ind w:firstLine="0" w:left="100" w:right="100"/>
+            </w:pPr>
+            <w:r xmlns:w="http://schemas.openxmlformats.org/wordprocessingml/2006/main" xmlns:wp="http://schemas.openxmlformats.org/drawingml/2006/wordprocessingDrawing" xmlns:r="http://schemas.openxmlformats.org/officeDocument/2006/relationships" xmlns:w14="http://schemas.microsoft.com/office/word/2010/wordml">
+              <w:rPr>
+                <w:rFonts w:ascii="Arial" w:hAnsi="Arial" w:eastAsia="Arial" w:cs="Arial"/>
+                <w:sz w:val="22"/>
+                <w:szCs w:val="22"/>
+                <w:color w:val="000000"/>
+              </w:rPr>
+              <w:t xml:space="preserve">average speed</w:t>
+            </w:r>
+          </w:p>
+        </w:tc>
+        <w:tc>
+          <w:tcPr>
+            <w:tcBorders/>
+            <w:shd w:val="clear" w:color="auto" w:fill="FFFFFF"/>
+            <w:tcMar>
+              <w:top w:w="0" w:type="dxa"/>
+              <w:bottom w:w="0" w:type="dxa"/>
+              <w:left w:w="0" w:type="dxa"/>
+              <w:right w:w="0" w:type="dxa"/>
+            </w:tcMar>
+            <w:vAlign w:val="center"/>
+          </w:tcPr>
+          <w:p>
+            <w:pPr>
+              <w:jc w:val="center"/>
+              <w:spacing w:after="100" w:before="100" w:line="240"/>
+              <w:ind w:firstLine="0" w:left="100" w:right="100"/>
+            </w:pPr>
+            <w:r xmlns:w="http://schemas.openxmlformats.org/wordprocessingml/2006/main" xmlns:wp="http://schemas.openxmlformats.org/drawingml/2006/wordprocessingDrawing" xmlns:r="http://schemas.openxmlformats.org/officeDocument/2006/relationships" xmlns:w14="http://schemas.microsoft.com/office/word/2010/wordml">
+              <w:rPr>
+                <w:rFonts w:ascii="Arial" w:hAnsi="Arial" w:eastAsia="Arial" w:cs="Arial"/>
+                <w:sz w:val="22"/>
+                <w:szCs w:val="22"/>
+                <w:color w:val="000000"/>
+              </w:rPr>
+              <w:t xml:space="preserve">0.75</w:t>
+            </w:r>
+          </w:p>
+        </w:tc>
+        <w:tc>
+          <w:tcPr>
+            <w:tcBorders/>
+            <w:shd w:val="clear" w:color="auto" w:fill="FFFFFF"/>
+            <w:tcMar>
+              <w:top w:w="0" w:type="dxa"/>
+              <w:bottom w:w="0" w:type="dxa"/>
+              <w:left w:w="0" w:type="dxa"/>
+              <w:right w:w="0" w:type="dxa"/>
+            </w:tcMar>
+            <w:vAlign w:val="center"/>
+          </w:tcPr>
+          <w:p>
+            <w:pPr>
+              <w:jc w:val="center"/>
+              <w:spacing w:after="100" w:before="100" w:line="240"/>
+              <w:ind w:firstLine="0" w:left="100" w:right="100"/>
+            </w:pPr>
+            <w:r xmlns:w="http://schemas.openxmlformats.org/wordprocessingml/2006/main" xmlns:wp="http://schemas.openxmlformats.org/drawingml/2006/wordprocessingDrawing" xmlns:r="http://schemas.openxmlformats.org/officeDocument/2006/relationships" xmlns:w14="http://schemas.microsoft.com/office/word/2010/wordml">
+              <w:rPr>
+                <w:rFonts w:ascii="Arial" w:hAnsi="Arial" w:eastAsia="Arial" w:cs="Arial"/>
+                <w:sz w:val="22"/>
+                <w:szCs w:val="22"/>
+                <w:color w:val="000000"/>
+              </w:rPr>
+              <w:t xml:space="preserve">29.38</w:t>
+            </w:r>
+          </w:p>
+        </w:tc>
+        <w:tc>
+          <w:tcPr>
+            <w:tcBorders/>
+            <w:shd w:val="clear" w:color="auto" w:fill="FFFFFF"/>
+            <w:tcMar>
+              <w:top w:w="0" w:type="dxa"/>
+              <w:bottom w:w="0" w:type="dxa"/>
+              <w:left w:w="0" w:type="dxa"/>
+              <w:right w:w="0" w:type="dxa"/>
+            </w:tcMar>
+            <w:vAlign w:val="center"/>
+          </w:tcPr>
+          <w:p>
+            <w:pPr>
+              <w:jc w:val="center"/>
+              <w:spacing w:after="100" w:before="100" w:line="240"/>
+              <w:ind w:firstLine="0" w:left="100" w:right="100"/>
+            </w:pPr>
+            <w:r xmlns:w="http://schemas.openxmlformats.org/wordprocessingml/2006/main" xmlns:wp="http://schemas.openxmlformats.org/drawingml/2006/wordprocessingDrawing" xmlns:r="http://schemas.openxmlformats.org/officeDocument/2006/relationships" xmlns:w14="http://schemas.microsoft.com/office/word/2010/wordml">
+              <w:rPr>
+                <w:rFonts w:ascii="Arial" w:hAnsi="Arial" w:eastAsia="Arial" w:cs="Arial"/>
+                <w:sz w:val="22"/>
+                <w:szCs w:val="22"/>
+                <w:color w:val="000000"/>
+              </w:rPr>
+              <w:t xml:space="preserve">0.15</w:t>
+            </w:r>
+          </w:p>
+        </w:tc>
+        <w:tc>
+          <w:tcPr>
+            <w:tcBorders/>
+            <w:shd w:val="clear" w:color="auto" w:fill="FFFFFF"/>
+            <w:tcMar>
+              <w:top w:w="0" w:type="dxa"/>
+              <w:bottom w:w="0" w:type="dxa"/>
+              <w:left w:w="0" w:type="dxa"/>
+              <w:right w:w="0" w:type="dxa"/>
+            </w:tcMar>
+            <w:vAlign w:val="center"/>
+          </w:tcPr>
+          <w:p>
+            <w:pPr>
+              <w:jc w:val="center"/>
+              <w:spacing w:after="100" w:before="100" w:line="240"/>
+              <w:ind w:firstLine="0" w:left="100" w:right="100"/>
+            </w:pPr>
+            <w:r xmlns:w="http://schemas.openxmlformats.org/wordprocessingml/2006/main" xmlns:wp="http://schemas.openxmlformats.org/drawingml/2006/wordprocessingDrawing" xmlns:r="http://schemas.openxmlformats.org/officeDocument/2006/relationships" xmlns:w14="http://schemas.microsoft.com/office/word/2010/wordml">
+              <w:rPr>
+                <w:rFonts w:ascii="Arial" w:hAnsi="Arial" w:eastAsia="Arial" w:cs="Arial"/>
+                <w:sz w:val="22"/>
+                <w:szCs w:val="22"/>
+                <w:color w:val="000000"/>
+              </w:rPr>
+              <w:t xml:space="preserve">1.73</w:t>
             </w:r>
           </w:p>
         </w:tc>
       </w:tr>
       <w:tr>
-        <w:tc>
-          <w:p>
-            <w:pPr>
-              <w:pStyle w:val="Compact"/>
-              <w:jc w:val="left"/>
-            </w:pPr>
-            <w:r>
-              <w:t xml:space="preserve">Closets opened</w:t>
-            </w:r>
-          </w:p>
-        </w:tc>
-        <w:tc>
-          <w:p>
-            <w:pPr>
-              <w:pStyle w:val="Compact"/>
-              <w:jc w:val="right"/>
-            </w:pPr>
-            <w:r>
-              <w:t xml:space="preserve">-0.06</w:t>
-            </w:r>
-          </w:p>
-        </w:tc>
-        <w:tc>
-          <w:p>
-            <w:pPr>
-              <w:pStyle w:val="Compact"/>
-              <w:jc w:val="right"/>
-            </w:pPr>
-            <w:r>
-              <w:t xml:space="preserve">0.21</w:t>
-            </w:r>
-          </w:p>
-        </w:tc>
-        <w:tc>
-          <w:p>
-            <w:pPr>
-              <w:pStyle w:val="Compact"/>
-              <w:jc w:val="right"/>
-            </w:pPr>
-            <w:r>
-              <w:t xml:space="preserve">-0.09</w:t>
-            </w:r>
-          </w:p>
-        </w:tc>
-        <w:tc>
-          <w:p>
-            <w:pPr>
-              <w:pStyle w:val="Compact"/>
-              <w:jc w:val="right"/>
-            </w:pPr>
-            <w:r>
-              <w:t xml:space="preserve">0.56</w:t>
+        <w:trPr>
+          <w:cantSplit/>
+          <w:trHeight w:val="615" w:hRule="auto"/>
+        </w:trPr>
+        <w:tc>
+          <w:tcPr>
+            <w:tcBorders/>
+            <w:shd w:val="clear" w:color="auto" w:fill="FFFFFF"/>
+            <w:tcMar>
+              <w:top w:w="0" w:type="dxa"/>
+              <w:bottom w:w="0" w:type="dxa"/>
+              <w:left w:w="0" w:type="dxa"/>
+              <w:right w:w="0" w:type="dxa"/>
+            </w:tcMar>
+            <w:vAlign w:val="center"/>
+          </w:tcPr>
+          <w:p>
+            <w:pPr>
+              <w:jc w:val="center"/>
+              <w:spacing w:after="100" w:before="100" w:line="240"/>
+              <w:ind w:firstLine="0" w:left="100" w:right="100"/>
+            </w:pPr>
+            <w:r xmlns:w="http://schemas.openxmlformats.org/wordprocessingml/2006/main" xmlns:wp="http://schemas.openxmlformats.org/drawingml/2006/wordprocessingDrawing" xmlns:r="http://schemas.openxmlformats.org/officeDocument/2006/relationships" xmlns:w14="http://schemas.microsoft.com/office/word/2010/wordml">
+              <w:rPr>
+                <w:rFonts w:ascii="Arial" w:hAnsi="Arial" w:eastAsia="Arial" w:cs="Arial"/>
+                <w:sz w:val="22"/>
+                <w:szCs w:val="22"/>
+                <w:color w:val="000000"/>
+              </w:rPr>
+              <w:t xml:space="preserve">rate of space covered</w:t>
+            </w:r>
+          </w:p>
+        </w:tc>
+        <w:tc>
+          <w:tcPr>
+            <w:tcBorders/>
+            <w:shd w:val="clear" w:color="auto" w:fill="FFFFFF"/>
+            <w:tcMar>
+              <w:top w:w="0" w:type="dxa"/>
+              <w:bottom w:w="0" w:type="dxa"/>
+              <w:left w:w="0" w:type="dxa"/>
+              <w:right w:w="0" w:type="dxa"/>
+            </w:tcMar>
+            <w:vAlign w:val="center"/>
+          </w:tcPr>
+          <w:p>
+            <w:pPr>
+              <w:jc w:val="center"/>
+              <w:spacing w:after="100" w:before="100" w:line="240"/>
+              <w:ind w:firstLine="0" w:left="100" w:right="100"/>
+            </w:pPr>
+            <w:r xmlns:w="http://schemas.openxmlformats.org/wordprocessingml/2006/main" xmlns:wp="http://schemas.openxmlformats.org/drawingml/2006/wordprocessingDrawing" xmlns:r="http://schemas.openxmlformats.org/officeDocument/2006/relationships" xmlns:w14="http://schemas.microsoft.com/office/word/2010/wordml">
+              <w:rPr>
+                <w:rFonts w:ascii="Arial" w:hAnsi="Arial" w:eastAsia="Arial" w:cs="Arial"/>
+                <w:sz w:val="22"/>
+                <w:szCs w:val="22"/>
+                <w:color w:val="000000"/>
+              </w:rPr>
+              <w:t xml:space="preserve">0.00</w:t>
+            </w:r>
+          </w:p>
+        </w:tc>
+        <w:tc>
+          <w:tcPr>
+            <w:tcBorders/>
+            <w:shd w:val="clear" w:color="auto" w:fill="FFFFFF"/>
+            <w:tcMar>
+              <w:top w:w="0" w:type="dxa"/>
+              <w:bottom w:w="0" w:type="dxa"/>
+              <w:left w:w="0" w:type="dxa"/>
+              <w:right w:w="0" w:type="dxa"/>
+            </w:tcMar>
+            <w:vAlign w:val="center"/>
+          </w:tcPr>
+          <w:p>
+            <w:pPr>
+              <w:jc w:val="center"/>
+              <w:spacing w:after="100" w:before="100" w:line="240"/>
+              <w:ind w:firstLine="0" w:left="100" w:right="100"/>
+            </w:pPr>
+            <w:r xmlns:w="http://schemas.openxmlformats.org/wordprocessingml/2006/main" xmlns:wp="http://schemas.openxmlformats.org/drawingml/2006/wordprocessingDrawing" xmlns:r="http://schemas.openxmlformats.org/officeDocument/2006/relationships" xmlns:w14="http://schemas.microsoft.com/office/word/2010/wordml">
+              <w:rPr>
+                <w:rFonts w:ascii="Arial" w:hAnsi="Arial" w:eastAsia="Arial" w:cs="Arial"/>
+                <w:sz w:val="22"/>
+                <w:szCs w:val="22"/>
+                <w:color w:val="000000"/>
+              </w:rPr>
+              <w:t xml:space="preserve">0.00</w:t>
+            </w:r>
+          </w:p>
+        </w:tc>
+        <w:tc>
+          <w:tcPr>
+            <w:tcBorders/>
+            <w:shd w:val="clear" w:color="auto" w:fill="FFFFFF"/>
+            <w:tcMar>
+              <w:top w:w="0" w:type="dxa"/>
+              <w:bottom w:w="0" w:type="dxa"/>
+              <w:left w:w="0" w:type="dxa"/>
+              <w:right w:w="0" w:type="dxa"/>
+            </w:tcMar>
+            <w:vAlign w:val="center"/>
+          </w:tcPr>
+          <w:p>
+            <w:pPr>
+              <w:jc w:val="center"/>
+              <w:spacing w:after="100" w:before="100" w:line="240"/>
+              <w:ind w:firstLine="0" w:left="100" w:right="100"/>
+            </w:pPr>
+            <w:r xmlns:w="http://schemas.openxmlformats.org/wordprocessingml/2006/main" xmlns:wp="http://schemas.openxmlformats.org/drawingml/2006/wordprocessingDrawing" xmlns:r="http://schemas.openxmlformats.org/officeDocument/2006/relationships" xmlns:w14="http://schemas.microsoft.com/office/word/2010/wordml">
+              <w:rPr>
+                <w:rFonts w:ascii="Arial" w:hAnsi="Arial" w:eastAsia="Arial" w:cs="Arial"/>
+                <w:sz w:val="22"/>
+                <w:szCs w:val="22"/>
+                <w:color w:val="000000"/>
+              </w:rPr>
+              <w:t xml:space="preserve">0.82</w:t>
+            </w:r>
+          </w:p>
+        </w:tc>
+        <w:tc>
+          <w:tcPr>
+            <w:tcBorders/>
+            <w:shd w:val="clear" w:color="auto" w:fill="FFFFFF"/>
+            <w:tcMar>
+              <w:top w:w="0" w:type="dxa"/>
+              <w:bottom w:w="0" w:type="dxa"/>
+              <w:left w:w="0" w:type="dxa"/>
+              <w:right w:w="0" w:type="dxa"/>
+            </w:tcMar>
+            <w:vAlign w:val="center"/>
+          </w:tcPr>
+          <w:p>
+            <w:pPr>
+              <w:jc w:val="center"/>
+              <w:spacing w:after="100" w:before="100" w:line="240"/>
+              <w:ind w:firstLine="0" w:left="100" w:right="100"/>
+            </w:pPr>
+            <w:r xmlns:w="http://schemas.openxmlformats.org/wordprocessingml/2006/main" xmlns:wp="http://schemas.openxmlformats.org/drawingml/2006/wordprocessingDrawing" xmlns:r="http://schemas.openxmlformats.org/officeDocument/2006/relationships" xmlns:w14="http://schemas.microsoft.com/office/word/2010/wordml">
+              <w:rPr>
+                <w:rFonts w:ascii="Arial" w:hAnsi="Arial" w:eastAsia="Arial" w:cs="Arial"/>
+                <w:sz w:val="22"/>
+                <w:szCs w:val="22"/>
+                <w:color w:val="000000"/>
+              </w:rPr>
+              <w:t xml:space="preserve">48.12</w:t>
             </w:r>
           </w:p>
         </w:tc>
       </w:tr>
       <w:tr>
-        <w:tc>
-          <w:p>
-            <w:pPr>
-              <w:pStyle w:val="Compact"/>
-              <w:jc w:val="left"/>
-            </w:pPr>
-            <w:r>
-              <w:t xml:space="preserve">Pallets destroyed</w:t>
-            </w:r>
-          </w:p>
-        </w:tc>
-        <w:tc>
-          <w:p>
-            <w:pPr>
-              <w:pStyle w:val="Compact"/>
-              <w:jc w:val="right"/>
-            </w:pPr>
-            <w:r>
+        <w:trPr>
+          <w:cantSplit/>
+          <w:trHeight w:val="612" w:hRule="auto"/>
+        </w:trPr>
+        <w:tc>
+          <w:tcPr>
+            <w:tcBorders/>
+            <w:shd w:val="clear" w:color="auto" w:fill="FFFFFF"/>
+            <w:tcMar>
+              <w:top w:w="0" w:type="dxa"/>
+              <w:bottom w:w="0" w:type="dxa"/>
+              <w:left w:w="0" w:type="dxa"/>
+              <w:right w:w="0" w:type="dxa"/>
+            </w:tcMar>
+            <w:vAlign w:val="center"/>
+          </w:tcPr>
+          <w:p>
+            <w:pPr>
+              <w:jc w:val="center"/>
+              <w:spacing w:after="100" w:before="100" w:line="240"/>
+              <w:ind w:firstLine="0" w:left="100" w:right="100"/>
+            </w:pPr>
+            <w:r xmlns:w="http://schemas.openxmlformats.org/wordprocessingml/2006/main" xmlns:wp="http://schemas.openxmlformats.org/drawingml/2006/wordprocessingDrawing" xmlns:r="http://schemas.openxmlformats.org/officeDocument/2006/relationships" xmlns:w14="http://schemas.microsoft.com/office/word/2010/wordml">
+              <w:rPr>
+                <w:rFonts w:ascii="Arial" w:hAnsi="Arial" w:eastAsia="Arial" w:cs="Arial"/>
+                <w:sz w:val="22"/>
+                <w:szCs w:val="22"/>
+                <w:color w:val="000000"/>
+              </w:rPr>
+              <w:t xml:space="preserve">closets opened</w:t>
+            </w:r>
+          </w:p>
+        </w:tc>
+        <w:tc>
+          <w:tcPr>
+            <w:tcBorders/>
+            <w:shd w:val="clear" w:color="auto" w:fill="FFFFFF"/>
+            <w:tcMar>
+              <w:top w:w="0" w:type="dxa"/>
+              <w:bottom w:w="0" w:type="dxa"/>
+              <w:left w:w="0" w:type="dxa"/>
+              <w:right w:w="0" w:type="dxa"/>
+            </w:tcMar>
+            <w:vAlign w:val="center"/>
+          </w:tcPr>
+          <w:p>
+            <w:pPr>
+              <w:jc w:val="center"/>
+              <w:spacing w:after="100" w:before="100" w:line="240"/>
+              <w:ind w:firstLine="0" w:left="100" w:right="100"/>
+            </w:pPr>
+            <w:r xmlns:w="http://schemas.openxmlformats.org/wordprocessingml/2006/main" xmlns:wp="http://schemas.openxmlformats.org/drawingml/2006/wordprocessingDrawing" xmlns:r="http://schemas.openxmlformats.org/officeDocument/2006/relationships" xmlns:w14="http://schemas.microsoft.com/office/word/2010/wordml">
+              <w:rPr>
+                <w:rFonts w:ascii="Arial" w:hAnsi="Arial" w:eastAsia="Arial" w:cs="Arial"/>
+                <w:sz w:val="22"/>
+                <w:szCs w:val="22"/>
+                <w:color w:val="000000"/>
+              </w:rPr>
+              <w:t xml:space="preserve">-0.06</w:t>
+            </w:r>
+          </w:p>
+        </w:tc>
+        <w:tc>
+          <w:tcPr>
+            <w:tcBorders/>
+            <w:shd w:val="clear" w:color="auto" w:fill="FFFFFF"/>
+            <w:tcMar>
+              <w:top w:w="0" w:type="dxa"/>
+              <w:bottom w:w="0" w:type="dxa"/>
+              <w:left w:w="0" w:type="dxa"/>
+              <w:right w:w="0" w:type="dxa"/>
+            </w:tcMar>
+            <w:vAlign w:val="center"/>
+          </w:tcPr>
+          <w:p>
+            <w:pPr>
+              <w:jc w:val="center"/>
+              <w:spacing w:after="100" w:before="100" w:line="240"/>
+              <w:ind w:firstLine="0" w:left="100" w:right="100"/>
+            </w:pPr>
+            <w:r xmlns:w="http://schemas.openxmlformats.org/wordprocessingml/2006/main" xmlns:wp="http://schemas.openxmlformats.org/drawingml/2006/wordprocessingDrawing" xmlns:r="http://schemas.openxmlformats.org/officeDocument/2006/relationships" xmlns:w14="http://schemas.microsoft.com/office/word/2010/wordml">
+              <w:rPr>
+                <w:rFonts w:ascii="Arial" w:hAnsi="Arial" w:eastAsia="Arial" w:cs="Arial"/>
+                <w:sz w:val="22"/>
+                <w:szCs w:val="22"/>
+                <w:color w:val="000000"/>
+              </w:rPr>
               <w:t xml:space="preserve">0.21</w:t>
             </w:r>
           </w:p>
         </w:tc>
         <w:tc>
-          <w:p>
-            <w:pPr>
-              <w:pStyle w:val="Compact"/>
-              <w:jc w:val="right"/>
-            </w:pPr>
-            <w:r>
-              <w:t xml:space="preserve">2.42</w:t>
-            </w:r>
-          </w:p>
-        </w:tc>
-        <w:tc>
-          <w:p>
-            <w:pPr>
-              <w:pStyle w:val="Compact"/>
-              <w:jc w:val="right"/>
-            </w:pPr>
-            <w:r>
-              <w:t xml:space="preserve">-0.08</w:t>
-            </w:r>
-          </w:p>
-        </w:tc>
-        <w:tc>
-          <w:p>
-            <w:pPr>
-              <w:pStyle w:val="Compact"/>
-              <w:jc w:val="right"/>
-            </w:pPr>
-            <w:r>
-              <w:t xml:space="preserve">0.43</w:t>
+          <w:tcPr>
+            <w:tcBorders/>
+            <w:shd w:val="clear" w:color="auto" w:fill="FFFFFF"/>
+            <w:tcMar>
+              <w:top w:w="0" w:type="dxa"/>
+              <w:bottom w:w="0" w:type="dxa"/>
+              <w:left w:w="0" w:type="dxa"/>
+              <w:right w:w="0" w:type="dxa"/>
+            </w:tcMar>
+            <w:vAlign w:val="center"/>
+          </w:tcPr>
+          <w:p>
+            <w:pPr>
+              <w:jc w:val="center"/>
+              <w:spacing w:after="100" w:before="100" w:line="240"/>
+              <w:ind w:firstLine="0" w:left="100" w:right="100"/>
+            </w:pPr>
+            <w:r xmlns:w="http://schemas.openxmlformats.org/wordprocessingml/2006/main" xmlns:wp="http://schemas.openxmlformats.org/drawingml/2006/wordprocessingDrawing" xmlns:r="http://schemas.openxmlformats.org/officeDocument/2006/relationships" xmlns:w14="http://schemas.microsoft.com/office/word/2010/wordml">
+              <w:rPr>
+                <w:rFonts w:ascii="Arial" w:hAnsi="Arial" w:eastAsia="Arial" w:cs="Arial"/>
+                <w:sz w:val="22"/>
+                <w:szCs w:val="22"/>
+                <w:color w:val="000000"/>
+              </w:rPr>
+              <w:t xml:space="preserve">-0.09</w:t>
+            </w:r>
+          </w:p>
+        </w:tc>
+        <w:tc>
+          <w:tcPr>
+            <w:tcBorders/>
+            <w:shd w:val="clear" w:color="auto" w:fill="FFFFFF"/>
+            <w:tcMar>
+              <w:top w:w="0" w:type="dxa"/>
+              <w:bottom w:w="0" w:type="dxa"/>
+              <w:left w:w="0" w:type="dxa"/>
+              <w:right w:w="0" w:type="dxa"/>
+            </w:tcMar>
+            <w:vAlign w:val="center"/>
+          </w:tcPr>
+          <w:p>
+            <w:pPr>
+              <w:jc w:val="center"/>
+              <w:spacing w:after="100" w:before="100" w:line="240"/>
+              <w:ind w:firstLine="0" w:left="100" w:right="100"/>
+            </w:pPr>
+            <w:r xmlns:w="http://schemas.openxmlformats.org/wordprocessingml/2006/main" xmlns:wp="http://schemas.openxmlformats.org/drawingml/2006/wordprocessingDrawing" xmlns:r="http://schemas.openxmlformats.org/officeDocument/2006/relationships" xmlns:w14="http://schemas.microsoft.com/office/word/2010/wordml">
+              <w:rPr>
+                <w:rFonts w:ascii="Arial" w:hAnsi="Arial" w:eastAsia="Arial" w:cs="Arial"/>
+                <w:sz w:val="22"/>
+                <w:szCs w:val="22"/>
+                <w:color w:val="000000"/>
+              </w:rPr>
+              <w:t xml:space="preserve">0.56</w:t>
             </w:r>
           </w:p>
         </w:tc>
       </w:tr>
       <w:tr>
-        <w:tc>
-          <w:p>
-            <w:pPr>
-              <w:pStyle w:val="Compact"/>
-              <w:jc w:val="left"/>
-            </w:pPr>
-            <w:r>
-              <w:t xml:space="preserve">Generators damaged</w:t>
-            </w:r>
-          </w:p>
-        </w:tc>
-        <w:tc>
-          <w:p>
-            <w:pPr>
-              <w:pStyle w:val="Compact"/>
-              <w:jc w:val="right"/>
-            </w:pPr>
-            <w:r>
-              <w:t xml:space="preserve">0.46</w:t>
-            </w:r>
-          </w:p>
-        </w:tc>
-        <w:tc>
-          <w:p>
-            <w:pPr>
-              <w:pStyle w:val="Compact"/>
-              <w:jc w:val="right"/>
-            </w:pPr>
-            <w:r>
-              <w:t xml:space="preserve">11.17</w:t>
-            </w:r>
-          </w:p>
-        </w:tc>
-        <w:tc>
-          <w:p>
-            <w:pPr>
-              <w:pStyle w:val="Compact"/>
-              <w:jc w:val="right"/>
-            </w:pPr>
-            <w:r>
-              <w:t xml:space="preserve">-0.37</w:t>
-            </w:r>
-          </w:p>
-        </w:tc>
-        <w:tc>
-          <w:p>
-            <w:pPr>
-              <w:pStyle w:val="Compact"/>
-              <w:jc w:val="right"/>
-            </w:pPr>
-            <w:r>
-              <w:t xml:space="preserve">9.79</w:t>
+        <w:trPr>
+          <w:cantSplit/>
+          <w:trHeight w:val="614" w:hRule="auto"/>
+        </w:trPr>
+        <w:tc>
+          <w:tcPr>
+            <w:tcBorders/>
+            <w:shd w:val="clear" w:color="auto" w:fill="FFFFFF"/>
+            <w:tcMar>
+              <w:top w:w="0" w:type="dxa"/>
+              <w:bottom w:w="0" w:type="dxa"/>
+              <w:left w:w="0" w:type="dxa"/>
+              <w:right w:w="0" w:type="dxa"/>
+            </w:tcMar>
+            <w:vAlign w:val="center"/>
+          </w:tcPr>
+          <w:p>
+            <w:pPr>
+              <w:jc w:val="center"/>
+              <w:spacing w:after="100" w:before="100" w:line="240"/>
+              <w:ind w:firstLine="0" w:left="100" w:right="100"/>
+            </w:pPr>
+            <w:r xmlns:w="http://schemas.openxmlformats.org/wordprocessingml/2006/main" xmlns:wp="http://schemas.openxmlformats.org/drawingml/2006/wordprocessingDrawing" xmlns:r="http://schemas.openxmlformats.org/officeDocument/2006/relationships" xmlns:w14="http://schemas.microsoft.com/office/word/2010/wordml">
+              <w:rPr>
+                <w:rFonts w:ascii="Arial" w:hAnsi="Arial" w:eastAsia="Arial" w:cs="Arial"/>
+                <w:sz w:val="22"/>
+                <w:szCs w:val="22"/>
+                <w:color w:val="000000"/>
+              </w:rPr>
+              <w:t xml:space="preserve">pallets destroyed</w:t>
+            </w:r>
+          </w:p>
+        </w:tc>
+        <w:tc>
+          <w:tcPr>
+            <w:tcBorders/>
+            <w:shd w:val="clear" w:color="auto" w:fill="FFFFFF"/>
+            <w:tcMar>
+              <w:top w:w="0" w:type="dxa"/>
+              <w:bottom w:w="0" w:type="dxa"/>
+              <w:left w:w="0" w:type="dxa"/>
+              <w:right w:w="0" w:type="dxa"/>
+            </w:tcMar>
+            <w:vAlign w:val="center"/>
+          </w:tcPr>
+          <w:p>
+            <w:pPr>
+              <w:jc w:val="center"/>
+              <w:spacing w:after="100" w:before="100" w:line="240"/>
+              <w:ind w:firstLine="0" w:left="100" w:right="100"/>
+            </w:pPr>
+            <w:r xmlns:w="http://schemas.openxmlformats.org/wordprocessingml/2006/main" xmlns:wp="http://schemas.openxmlformats.org/drawingml/2006/wordprocessingDrawing" xmlns:r="http://schemas.openxmlformats.org/officeDocument/2006/relationships" xmlns:w14="http://schemas.microsoft.com/office/word/2010/wordml">
+              <w:rPr>
+                <w:rFonts w:ascii="Arial" w:hAnsi="Arial" w:eastAsia="Arial" w:cs="Arial"/>
+                <w:sz w:val="22"/>
+                <w:szCs w:val="22"/>
+                <w:color w:val="000000"/>
+              </w:rPr>
+              <w:t xml:space="preserve">0.21</w:t>
+            </w:r>
+          </w:p>
+        </w:tc>
+        <w:tc>
+          <w:tcPr>
+            <w:tcBorders/>
+            <w:shd w:val="clear" w:color="auto" w:fill="FFFFFF"/>
+            <w:tcMar>
+              <w:top w:w="0" w:type="dxa"/>
+              <w:bottom w:w="0" w:type="dxa"/>
+              <w:left w:w="0" w:type="dxa"/>
+              <w:right w:w="0" w:type="dxa"/>
+            </w:tcMar>
+            <w:vAlign w:val="center"/>
+          </w:tcPr>
+          <w:p>
+            <w:pPr>
+              <w:jc w:val="center"/>
+              <w:spacing w:after="100" w:before="100" w:line="240"/>
+              <w:ind w:firstLine="0" w:left="100" w:right="100"/>
+            </w:pPr>
+            <w:r xmlns:w="http://schemas.openxmlformats.org/wordprocessingml/2006/main" xmlns:wp="http://schemas.openxmlformats.org/drawingml/2006/wordprocessingDrawing" xmlns:r="http://schemas.openxmlformats.org/officeDocument/2006/relationships" xmlns:w14="http://schemas.microsoft.com/office/word/2010/wordml">
+              <w:rPr>
+                <w:rFonts w:ascii="Arial" w:hAnsi="Arial" w:eastAsia="Arial" w:cs="Arial"/>
+                <w:sz w:val="22"/>
+                <w:szCs w:val="22"/>
+                <w:color w:val="000000"/>
+              </w:rPr>
+              <w:t xml:space="preserve">2.42</w:t>
+            </w:r>
+          </w:p>
+        </w:tc>
+        <w:tc>
+          <w:tcPr>
+            <w:tcBorders/>
+            <w:shd w:val="clear" w:color="auto" w:fill="FFFFFF"/>
+            <w:tcMar>
+              <w:top w:w="0" w:type="dxa"/>
+              <w:bottom w:w="0" w:type="dxa"/>
+              <w:left w:w="0" w:type="dxa"/>
+              <w:right w:w="0" w:type="dxa"/>
+            </w:tcMar>
+            <w:vAlign w:val="center"/>
+          </w:tcPr>
+          <w:p>
+            <w:pPr>
+              <w:jc w:val="center"/>
+              <w:spacing w:after="100" w:before="100" w:line="240"/>
+              <w:ind w:firstLine="0" w:left="100" w:right="100"/>
+            </w:pPr>
+            <w:r xmlns:w="http://schemas.openxmlformats.org/wordprocessingml/2006/main" xmlns:wp="http://schemas.openxmlformats.org/drawingml/2006/wordprocessingDrawing" xmlns:r="http://schemas.openxmlformats.org/officeDocument/2006/relationships" xmlns:w14="http://schemas.microsoft.com/office/word/2010/wordml">
+              <w:rPr>
+                <w:rFonts w:ascii="Arial" w:hAnsi="Arial" w:eastAsia="Arial" w:cs="Arial"/>
+                <w:sz w:val="22"/>
+                <w:szCs w:val="22"/>
+                <w:color w:val="000000"/>
+              </w:rPr>
+              <w:t xml:space="preserve">-0.08</w:t>
+            </w:r>
+          </w:p>
+        </w:tc>
+        <w:tc>
+          <w:tcPr>
+            <w:tcBorders/>
+            <w:shd w:val="clear" w:color="auto" w:fill="FFFFFF"/>
+            <w:tcMar>
+              <w:top w:w="0" w:type="dxa"/>
+              <w:bottom w:w="0" w:type="dxa"/>
+              <w:left w:w="0" w:type="dxa"/>
+              <w:right w:w="0" w:type="dxa"/>
+            </w:tcMar>
+            <w:vAlign w:val="center"/>
+          </w:tcPr>
+          <w:p>
+            <w:pPr>
+              <w:jc w:val="center"/>
+              <w:spacing w:after="100" w:before="100" w:line="240"/>
+              <w:ind w:firstLine="0" w:left="100" w:right="100"/>
+            </w:pPr>
+            <w:r xmlns:w="http://schemas.openxmlformats.org/wordprocessingml/2006/main" xmlns:wp="http://schemas.openxmlformats.org/drawingml/2006/wordprocessingDrawing" xmlns:r="http://schemas.openxmlformats.org/officeDocument/2006/relationships" xmlns:w14="http://schemas.microsoft.com/office/word/2010/wordml">
+              <w:rPr>
+                <w:rFonts w:ascii="Arial" w:hAnsi="Arial" w:eastAsia="Arial" w:cs="Arial"/>
+                <w:sz w:val="22"/>
+                <w:szCs w:val="22"/>
+                <w:color w:val="000000"/>
+              </w:rPr>
+              <w:t xml:space="preserve">0.43</w:t>
             </w:r>
           </w:p>
         </w:tc>
       </w:tr>
       <w:tr>
-        <w:tc>
-          <w:p>
-            <w:pPr>
-              <w:pStyle w:val="Compact"/>
-              <w:jc w:val="left"/>
-            </w:pPr>
-            <w:r>
-              <w:t xml:space="preserve">Normal attacks</w:t>
-            </w:r>
-          </w:p>
-        </w:tc>
-        <w:tc>
-          <w:p>
-            <w:pPr>
-              <w:pStyle w:val="Compact"/>
-              <w:jc w:val="right"/>
-            </w:pPr>
-            <w:r>
-              <w:t xml:space="preserve">-0.61</w:t>
-            </w:r>
-          </w:p>
-        </w:tc>
-        <w:tc>
-          <w:p>
-            <w:pPr>
-              <w:pStyle w:val="Compact"/>
-              <w:jc w:val="right"/>
-            </w:pPr>
-            <w:r>
-              <w:t xml:space="preserve">19.89</w:t>
-            </w:r>
-          </w:p>
-        </w:tc>
-        <w:tc>
-          <w:p>
-            <w:pPr>
-              <w:pStyle w:val="Compact"/>
-              <w:jc w:val="right"/>
-            </w:pPr>
-            <w:r>
-              <w:t xml:space="preserve">-0.13</w:t>
-            </w:r>
-          </w:p>
-        </w:tc>
-        <w:tc>
-          <w:p>
-            <w:pPr>
-              <w:pStyle w:val="Compact"/>
-              <w:jc w:val="right"/>
-            </w:pPr>
-            <w:r>
-              <w:t xml:space="preserve">1.31</w:t>
+        <w:trPr>
+          <w:cantSplit/>
+          <w:trHeight w:val="614" w:hRule="auto"/>
+        </w:trPr>
+        <w:tc>
+          <w:tcPr>
+            <w:tcBorders/>
+            <w:shd w:val="clear" w:color="auto" w:fill="FFFFFF"/>
+            <w:tcMar>
+              <w:top w:w="0" w:type="dxa"/>
+              <w:bottom w:w="0" w:type="dxa"/>
+              <w:left w:w="0" w:type="dxa"/>
+              <w:right w:w="0" w:type="dxa"/>
+            </w:tcMar>
+            <w:vAlign w:val="center"/>
+          </w:tcPr>
+          <w:p>
+            <w:pPr>
+              <w:jc w:val="center"/>
+              <w:spacing w:after="100" w:before="100" w:line="240"/>
+              <w:ind w:firstLine="0" w:left="100" w:right="100"/>
+            </w:pPr>
+            <w:r xmlns:w="http://schemas.openxmlformats.org/wordprocessingml/2006/main" xmlns:wp="http://schemas.openxmlformats.org/drawingml/2006/wordprocessingDrawing" xmlns:r="http://schemas.openxmlformats.org/officeDocument/2006/relationships" xmlns:w14="http://schemas.microsoft.com/office/word/2010/wordml">
+              <w:rPr>
+                <w:rFonts w:ascii="Arial" w:hAnsi="Arial" w:eastAsia="Arial" w:cs="Arial"/>
+                <w:sz w:val="22"/>
+                <w:szCs w:val="22"/>
+                <w:color w:val="000000"/>
+              </w:rPr>
+              <w:t xml:space="preserve">generators damaged</w:t>
+            </w:r>
+          </w:p>
+        </w:tc>
+        <w:tc>
+          <w:tcPr>
+            <w:tcBorders/>
+            <w:shd w:val="clear" w:color="auto" w:fill="FFFFFF"/>
+            <w:tcMar>
+              <w:top w:w="0" w:type="dxa"/>
+              <w:bottom w:w="0" w:type="dxa"/>
+              <w:left w:w="0" w:type="dxa"/>
+              <w:right w:w="0" w:type="dxa"/>
+            </w:tcMar>
+            <w:vAlign w:val="center"/>
+          </w:tcPr>
+          <w:p>
+            <w:pPr>
+              <w:jc w:val="center"/>
+              <w:spacing w:after="100" w:before="100" w:line="240"/>
+              <w:ind w:firstLine="0" w:left="100" w:right="100"/>
+            </w:pPr>
+            <w:r xmlns:w="http://schemas.openxmlformats.org/wordprocessingml/2006/main" xmlns:wp="http://schemas.openxmlformats.org/drawingml/2006/wordprocessingDrawing" xmlns:r="http://schemas.openxmlformats.org/officeDocument/2006/relationships" xmlns:w14="http://schemas.microsoft.com/office/word/2010/wordml">
+              <w:rPr>
+                <w:rFonts w:ascii="Arial" w:hAnsi="Arial" w:eastAsia="Arial" w:cs="Arial"/>
+                <w:sz w:val="22"/>
+                <w:szCs w:val="22"/>
+                <w:color w:val="000000"/>
+              </w:rPr>
+              <w:t xml:space="preserve">0.46</w:t>
+            </w:r>
+          </w:p>
+        </w:tc>
+        <w:tc>
+          <w:tcPr>
+            <w:tcBorders/>
+            <w:shd w:val="clear" w:color="auto" w:fill="FFFFFF"/>
+            <w:tcMar>
+              <w:top w:w="0" w:type="dxa"/>
+              <w:bottom w:w="0" w:type="dxa"/>
+              <w:left w:w="0" w:type="dxa"/>
+              <w:right w:w="0" w:type="dxa"/>
+            </w:tcMar>
+            <w:vAlign w:val="center"/>
+          </w:tcPr>
+          <w:p>
+            <w:pPr>
+              <w:jc w:val="center"/>
+              <w:spacing w:after="100" w:before="100" w:line="240"/>
+              <w:ind w:firstLine="0" w:left="100" w:right="100"/>
+            </w:pPr>
+            <w:r xmlns:w="http://schemas.openxmlformats.org/wordprocessingml/2006/main" xmlns:wp="http://schemas.openxmlformats.org/drawingml/2006/wordprocessingDrawing" xmlns:r="http://schemas.openxmlformats.org/officeDocument/2006/relationships" xmlns:w14="http://schemas.microsoft.com/office/word/2010/wordml">
+              <w:rPr>
+                <w:rFonts w:ascii="Arial" w:hAnsi="Arial" w:eastAsia="Arial" w:cs="Arial"/>
+                <w:sz w:val="22"/>
+                <w:szCs w:val="22"/>
+                <w:color w:val="000000"/>
+              </w:rPr>
+              <w:t xml:space="preserve">11.17</w:t>
+            </w:r>
+          </w:p>
+        </w:tc>
+        <w:tc>
+          <w:tcPr>
+            <w:tcBorders/>
+            <w:shd w:val="clear" w:color="auto" w:fill="FFFFFF"/>
+            <w:tcMar>
+              <w:top w:w="0" w:type="dxa"/>
+              <w:bottom w:w="0" w:type="dxa"/>
+              <w:left w:w="0" w:type="dxa"/>
+              <w:right w:w="0" w:type="dxa"/>
+            </w:tcMar>
+            <w:vAlign w:val="center"/>
+          </w:tcPr>
+          <w:p>
+            <w:pPr>
+              <w:jc w:val="center"/>
+              <w:spacing w:after="100" w:before="100" w:line="240"/>
+              <w:ind w:firstLine="0" w:left="100" w:right="100"/>
+            </w:pPr>
+            <w:r xmlns:w="http://schemas.openxmlformats.org/wordprocessingml/2006/main" xmlns:wp="http://schemas.openxmlformats.org/drawingml/2006/wordprocessingDrawing" xmlns:r="http://schemas.openxmlformats.org/officeDocument/2006/relationships" xmlns:w14="http://schemas.microsoft.com/office/word/2010/wordml">
+              <w:rPr>
+                <w:rFonts w:ascii="Arial" w:hAnsi="Arial" w:eastAsia="Arial" w:cs="Arial"/>
+                <w:sz w:val="22"/>
+                <w:szCs w:val="22"/>
+                <w:color w:val="000000"/>
+              </w:rPr>
+              <w:t xml:space="preserve">-0.37</w:t>
+            </w:r>
+          </w:p>
+        </w:tc>
+        <w:tc>
+          <w:tcPr>
+            <w:tcBorders/>
+            <w:shd w:val="clear" w:color="auto" w:fill="FFFFFF"/>
+            <w:tcMar>
+              <w:top w:w="0" w:type="dxa"/>
+              <w:bottom w:w="0" w:type="dxa"/>
+              <w:left w:w="0" w:type="dxa"/>
+              <w:right w:w="0" w:type="dxa"/>
+            </w:tcMar>
+            <w:vAlign w:val="center"/>
+          </w:tcPr>
+          <w:p>
+            <w:pPr>
+              <w:jc w:val="center"/>
+              <w:spacing w:after="100" w:before="100" w:line="240"/>
+              <w:ind w:firstLine="0" w:left="100" w:right="100"/>
+            </w:pPr>
+            <w:r xmlns:w="http://schemas.openxmlformats.org/wordprocessingml/2006/main" xmlns:wp="http://schemas.openxmlformats.org/drawingml/2006/wordprocessingDrawing" xmlns:r="http://schemas.openxmlformats.org/officeDocument/2006/relationships" xmlns:w14="http://schemas.microsoft.com/office/word/2010/wordml">
+              <w:rPr>
+                <w:rFonts w:ascii="Arial" w:hAnsi="Arial" w:eastAsia="Arial" w:cs="Arial"/>
+                <w:sz w:val="22"/>
+                <w:szCs w:val="22"/>
+                <w:color w:val="000000"/>
+              </w:rPr>
+              <w:t xml:space="preserve">9.79</w:t>
             </w:r>
           </w:p>
         </w:tc>
       </w:tr>
       <w:tr>
-        <w:tc>
-          <w:p>
-            <w:pPr>
-              <w:pStyle w:val="Compact"/>
-              <w:jc w:val="left"/>
-            </w:pPr>
-            <w:r>
-              <w:t xml:space="preserve">Special attacks</w:t>
-            </w:r>
-          </w:p>
-        </w:tc>
-        <w:tc>
-          <w:p>
-            <w:pPr>
-              <w:pStyle w:val="Compact"/>
-              <w:jc w:val="right"/>
-            </w:pPr>
-            <w:r>
-              <w:t xml:space="preserve">0.48</w:t>
-            </w:r>
-          </w:p>
-        </w:tc>
-        <w:tc>
-          <w:p>
-            <w:pPr>
-              <w:pStyle w:val="Compact"/>
-              <w:jc w:val="right"/>
-            </w:pPr>
-            <w:r>
-              <w:t xml:space="preserve">12.02</w:t>
-            </w:r>
-          </w:p>
-        </w:tc>
-        <w:tc>
-          <w:p>
-            <w:pPr>
-              <w:pStyle w:val="Compact"/>
-              <w:jc w:val="right"/>
-            </w:pPr>
-            <w:r>
-              <w:t xml:space="preserve">0.18</w:t>
-            </w:r>
-          </w:p>
-        </w:tc>
-        <w:tc>
-          <w:p>
-            <w:pPr>
-              <w:pStyle w:val="Compact"/>
-              <w:jc w:val="right"/>
-            </w:pPr>
-            <w:r>
-              <w:t xml:space="preserve">2.47</w:t>
+        <w:trPr>
+          <w:cantSplit/>
+          <w:trHeight w:val="572" w:hRule="auto"/>
+        </w:trPr>
+        <w:tc>
+          <w:tcPr>
+            <w:tcBorders/>
+            <w:shd w:val="clear" w:color="auto" w:fill="FFFFFF"/>
+            <w:tcMar>
+              <w:top w:w="0" w:type="dxa"/>
+              <w:bottom w:w="0" w:type="dxa"/>
+              <w:left w:w="0" w:type="dxa"/>
+              <w:right w:w="0" w:type="dxa"/>
+            </w:tcMar>
+            <w:vAlign w:val="center"/>
+          </w:tcPr>
+          <w:p>
+            <w:pPr>
+              <w:jc w:val="center"/>
+              <w:spacing w:after="100" w:before="100" w:line="240"/>
+              <w:ind w:firstLine="0" w:left="100" w:right="100"/>
+            </w:pPr>
+            <w:r xmlns:w="http://schemas.openxmlformats.org/wordprocessingml/2006/main" xmlns:wp="http://schemas.openxmlformats.org/drawingml/2006/wordprocessingDrawing" xmlns:r="http://schemas.openxmlformats.org/officeDocument/2006/relationships" xmlns:w14="http://schemas.microsoft.com/office/word/2010/wordml">
+              <w:rPr>
+                <w:rFonts w:ascii="Arial" w:hAnsi="Arial" w:eastAsia="Arial" w:cs="Arial"/>
+                <w:sz w:val="22"/>
+                <w:szCs w:val="22"/>
+                <w:color w:val="000000"/>
+              </w:rPr>
+              <w:t xml:space="preserve">normal attacks</w:t>
+            </w:r>
+          </w:p>
+        </w:tc>
+        <w:tc>
+          <w:tcPr>
+            <w:tcBorders/>
+            <w:shd w:val="clear" w:color="auto" w:fill="FFFFFF"/>
+            <w:tcMar>
+              <w:top w:w="0" w:type="dxa"/>
+              <w:bottom w:w="0" w:type="dxa"/>
+              <w:left w:w="0" w:type="dxa"/>
+              <w:right w:w="0" w:type="dxa"/>
+            </w:tcMar>
+            <w:vAlign w:val="center"/>
+          </w:tcPr>
+          <w:p>
+            <w:pPr>
+              <w:jc w:val="center"/>
+              <w:spacing w:after="100" w:before="100" w:line="240"/>
+              <w:ind w:firstLine="0" w:left="100" w:right="100"/>
+            </w:pPr>
+            <w:r xmlns:w="http://schemas.openxmlformats.org/wordprocessingml/2006/main" xmlns:wp="http://schemas.openxmlformats.org/drawingml/2006/wordprocessingDrawing" xmlns:r="http://schemas.openxmlformats.org/officeDocument/2006/relationships" xmlns:w14="http://schemas.microsoft.com/office/word/2010/wordml">
+              <w:rPr>
+                <w:rFonts w:ascii="Arial" w:hAnsi="Arial" w:eastAsia="Arial" w:cs="Arial"/>
+                <w:sz w:val="22"/>
+                <w:szCs w:val="22"/>
+                <w:color w:val="000000"/>
+              </w:rPr>
+              <w:t xml:space="preserve">-0.61</w:t>
+            </w:r>
+          </w:p>
+        </w:tc>
+        <w:tc>
+          <w:tcPr>
+            <w:tcBorders/>
+            <w:shd w:val="clear" w:color="auto" w:fill="FFFFFF"/>
+            <w:tcMar>
+              <w:top w:w="0" w:type="dxa"/>
+              <w:bottom w:w="0" w:type="dxa"/>
+              <w:left w:w="0" w:type="dxa"/>
+              <w:right w:w="0" w:type="dxa"/>
+            </w:tcMar>
+            <w:vAlign w:val="center"/>
+          </w:tcPr>
+          <w:p>
+            <w:pPr>
+              <w:jc w:val="center"/>
+              <w:spacing w:after="100" w:before="100" w:line="240"/>
+              <w:ind w:firstLine="0" w:left="100" w:right="100"/>
+            </w:pPr>
+            <w:r xmlns:w="http://schemas.openxmlformats.org/wordprocessingml/2006/main" xmlns:wp="http://schemas.openxmlformats.org/drawingml/2006/wordprocessingDrawing" xmlns:r="http://schemas.openxmlformats.org/officeDocument/2006/relationships" xmlns:w14="http://schemas.microsoft.com/office/word/2010/wordml">
+              <w:rPr>
+                <w:rFonts w:ascii="Arial" w:hAnsi="Arial" w:eastAsia="Arial" w:cs="Arial"/>
+                <w:sz w:val="22"/>
+                <w:szCs w:val="22"/>
+                <w:color w:val="000000"/>
+              </w:rPr>
+              <w:t xml:space="preserve">19.89</w:t>
+            </w:r>
+          </w:p>
+        </w:tc>
+        <w:tc>
+          <w:tcPr>
+            <w:tcBorders/>
+            <w:shd w:val="clear" w:color="auto" w:fill="FFFFFF"/>
+            <w:tcMar>
+              <w:top w:w="0" w:type="dxa"/>
+              <w:bottom w:w="0" w:type="dxa"/>
+              <w:left w:w="0" w:type="dxa"/>
+              <w:right w:w="0" w:type="dxa"/>
+            </w:tcMar>
+            <w:vAlign w:val="center"/>
+          </w:tcPr>
+          <w:p>
+            <w:pPr>
+              <w:jc w:val="center"/>
+              <w:spacing w:after="100" w:before="100" w:line="240"/>
+              <w:ind w:firstLine="0" w:left="100" w:right="100"/>
+            </w:pPr>
+            <w:r xmlns:w="http://schemas.openxmlformats.org/wordprocessingml/2006/main" xmlns:wp="http://schemas.openxmlformats.org/drawingml/2006/wordprocessingDrawing" xmlns:r="http://schemas.openxmlformats.org/officeDocument/2006/relationships" xmlns:w14="http://schemas.microsoft.com/office/word/2010/wordml">
+              <w:rPr>
+                <w:rFonts w:ascii="Arial" w:hAnsi="Arial" w:eastAsia="Arial" w:cs="Arial"/>
+                <w:sz w:val="22"/>
+                <w:szCs w:val="22"/>
+                <w:color w:val="000000"/>
+              </w:rPr>
+              <w:t xml:space="preserve">-0.13</w:t>
+            </w:r>
+          </w:p>
+        </w:tc>
+        <w:tc>
+          <w:tcPr>
+            <w:tcBorders/>
+            <w:shd w:val="clear" w:color="auto" w:fill="FFFFFF"/>
+            <w:tcMar>
+              <w:top w:w="0" w:type="dxa"/>
+              <w:bottom w:w="0" w:type="dxa"/>
+              <w:left w:w="0" w:type="dxa"/>
+              <w:right w:w="0" w:type="dxa"/>
+            </w:tcMar>
+            <w:vAlign w:val="center"/>
+          </w:tcPr>
+          <w:p>
+            <w:pPr>
+              <w:jc w:val="center"/>
+              <w:spacing w:after="100" w:before="100" w:line="240"/>
+              <w:ind w:firstLine="0" w:left="100" w:right="100"/>
+            </w:pPr>
+            <w:r xmlns:w="http://schemas.openxmlformats.org/wordprocessingml/2006/main" xmlns:wp="http://schemas.openxmlformats.org/drawingml/2006/wordprocessingDrawing" xmlns:r="http://schemas.openxmlformats.org/officeDocument/2006/relationships" xmlns:w14="http://schemas.microsoft.com/office/word/2010/wordml">
+              <w:rPr>
+                <w:rFonts w:ascii="Arial" w:hAnsi="Arial" w:eastAsia="Arial" w:cs="Arial"/>
+                <w:sz w:val="22"/>
+                <w:szCs w:val="22"/>
+                <w:color w:val="000000"/>
+              </w:rPr>
+              <w:t xml:space="preserve">1.31</w:t>
             </w:r>
           </w:p>
         </w:tc>
       </w:tr>
       <w:tr>
-        <w:tc>
-          <w:p>
-            <w:pPr>
-              <w:pStyle w:val="Compact"/>
-              <w:jc w:val="left"/>
-            </w:pPr>
-            <w:r>
-              <w:t xml:space="preserve">Time before 1st capture</w:t>
-            </w:r>
-          </w:p>
-        </w:tc>
-        <w:tc>
-          <w:p>
-            <w:pPr>
-              <w:pStyle w:val="Compact"/>
-              <w:jc w:val="right"/>
-            </w:pPr>
-            <w:r>
+        <w:trPr>
+          <w:cantSplit/>
+          <w:trHeight w:val="612" w:hRule="auto"/>
+        </w:trPr>
+        <w:tc>
+          <w:tcPr>
+            <w:tcBorders/>
+            <w:shd w:val="clear" w:color="auto" w:fill="FFFFFF"/>
+            <w:tcMar>
+              <w:top w:w="0" w:type="dxa"/>
+              <w:bottom w:w="0" w:type="dxa"/>
+              <w:left w:w="0" w:type="dxa"/>
+              <w:right w:w="0" w:type="dxa"/>
+            </w:tcMar>
+            <w:vAlign w:val="center"/>
+          </w:tcPr>
+          <w:p>
+            <w:pPr>
+              <w:jc w:val="center"/>
+              <w:spacing w:after="100" w:before="100" w:line="240"/>
+              <w:ind w:firstLine="0" w:left="100" w:right="100"/>
+            </w:pPr>
+            <w:r xmlns:w="http://schemas.openxmlformats.org/wordprocessingml/2006/main" xmlns:wp="http://schemas.openxmlformats.org/drawingml/2006/wordprocessingDrawing" xmlns:r="http://schemas.openxmlformats.org/officeDocument/2006/relationships" xmlns:w14="http://schemas.microsoft.com/office/word/2010/wordml">
+              <w:rPr>
+                <w:rFonts w:ascii="Arial" w:hAnsi="Arial" w:eastAsia="Arial" w:cs="Arial"/>
+                <w:sz w:val="22"/>
+                <w:szCs w:val="22"/>
+                <w:color w:val="000000"/>
+              </w:rPr>
+              <w:t xml:space="preserve">special attacks</w:t>
+            </w:r>
+          </w:p>
+        </w:tc>
+        <w:tc>
+          <w:tcPr>
+            <w:tcBorders/>
+            <w:shd w:val="clear" w:color="auto" w:fill="FFFFFF"/>
+            <w:tcMar>
+              <w:top w:w="0" w:type="dxa"/>
+              <w:bottom w:w="0" w:type="dxa"/>
+              <w:left w:w="0" w:type="dxa"/>
+              <w:right w:w="0" w:type="dxa"/>
+            </w:tcMar>
+            <w:vAlign w:val="center"/>
+          </w:tcPr>
+          <w:p>
+            <w:pPr>
+              <w:jc w:val="center"/>
+              <w:spacing w:after="100" w:before="100" w:line="240"/>
+              <w:ind w:firstLine="0" w:left="100" w:right="100"/>
+            </w:pPr>
+            <w:r xmlns:w="http://schemas.openxmlformats.org/wordprocessingml/2006/main" xmlns:wp="http://schemas.openxmlformats.org/drawingml/2006/wordprocessingDrawing" xmlns:r="http://schemas.openxmlformats.org/officeDocument/2006/relationships" xmlns:w14="http://schemas.microsoft.com/office/word/2010/wordml">
+              <w:rPr>
+                <w:rFonts w:ascii="Arial" w:hAnsi="Arial" w:eastAsia="Arial" w:cs="Arial"/>
+                <w:sz w:val="22"/>
+                <w:szCs w:val="22"/>
+                <w:color w:val="000000"/>
+              </w:rPr>
+              <w:t xml:space="preserve">0.48</w:t>
+            </w:r>
+          </w:p>
+        </w:tc>
+        <w:tc>
+          <w:tcPr>
+            <w:tcBorders/>
+            <w:shd w:val="clear" w:color="auto" w:fill="FFFFFF"/>
+            <w:tcMar>
+              <w:top w:w="0" w:type="dxa"/>
+              <w:bottom w:w="0" w:type="dxa"/>
+              <w:left w:w="0" w:type="dxa"/>
+              <w:right w:w="0" w:type="dxa"/>
+            </w:tcMar>
+            <w:vAlign w:val="center"/>
+          </w:tcPr>
+          <w:p>
+            <w:pPr>
+              <w:jc w:val="center"/>
+              <w:spacing w:after="100" w:before="100" w:line="240"/>
+              <w:ind w:firstLine="0" w:left="100" w:right="100"/>
+            </w:pPr>
+            <w:r xmlns:w="http://schemas.openxmlformats.org/wordprocessingml/2006/main" xmlns:wp="http://schemas.openxmlformats.org/drawingml/2006/wordprocessingDrawing" xmlns:r="http://schemas.openxmlformats.org/officeDocument/2006/relationships" xmlns:w14="http://schemas.microsoft.com/office/word/2010/wordml">
+              <w:rPr>
+                <w:rFonts w:ascii="Arial" w:hAnsi="Arial" w:eastAsia="Arial" w:cs="Arial"/>
+                <w:sz w:val="22"/>
+                <w:szCs w:val="22"/>
+                <w:color w:val="000000"/>
+              </w:rPr>
+              <w:t xml:space="preserve">12.02</w:t>
+            </w:r>
+          </w:p>
+        </w:tc>
+        <w:tc>
+          <w:tcPr>
+            <w:tcBorders/>
+            <w:shd w:val="clear" w:color="auto" w:fill="FFFFFF"/>
+            <w:tcMar>
+              <w:top w:w="0" w:type="dxa"/>
+              <w:bottom w:w="0" w:type="dxa"/>
+              <w:left w:w="0" w:type="dxa"/>
+              <w:right w:w="0" w:type="dxa"/>
+            </w:tcMar>
+            <w:vAlign w:val="center"/>
+          </w:tcPr>
+          <w:p>
+            <w:pPr>
+              <w:jc w:val="center"/>
+              <w:spacing w:after="100" w:before="100" w:line="240"/>
+              <w:ind w:firstLine="0" w:left="100" w:right="100"/>
+            </w:pPr>
+            <w:r xmlns:w="http://schemas.openxmlformats.org/wordprocessingml/2006/main" xmlns:wp="http://schemas.openxmlformats.org/drawingml/2006/wordprocessingDrawing" xmlns:r="http://schemas.openxmlformats.org/officeDocument/2006/relationships" xmlns:w14="http://schemas.microsoft.com/office/word/2010/wordml">
+              <w:rPr>
+                <w:rFonts w:ascii="Arial" w:hAnsi="Arial" w:eastAsia="Arial" w:cs="Arial"/>
+                <w:sz w:val="22"/>
+                <w:szCs w:val="22"/>
+                <w:color w:val="000000"/>
+              </w:rPr>
+              <w:t xml:space="preserve">0.18</w:t>
+            </w:r>
+          </w:p>
+        </w:tc>
+        <w:tc>
+          <w:tcPr>
+            <w:tcBorders/>
+            <w:shd w:val="clear" w:color="auto" w:fill="FFFFFF"/>
+            <w:tcMar>
+              <w:top w:w="0" w:type="dxa"/>
+              <w:bottom w:w="0" w:type="dxa"/>
+              <w:left w:w="0" w:type="dxa"/>
+              <w:right w:w="0" w:type="dxa"/>
+            </w:tcMar>
+            <w:vAlign w:val="center"/>
+          </w:tcPr>
+          <w:p>
+            <w:pPr>
+              <w:jc w:val="center"/>
+              <w:spacing w:after="100" w:before="100" w:line="240"/>
+              <w:ind w:firstLine="0" w:left="100" w:right="100"/>
+            </w:pPr>
+            <w:r xmlns:w="http://schemas.openxmlformats.org/wordprocessingml/2006/main" xmlns:wp="http://schemas.openxmlformats.org/drawingml/2006/wordprocessingDrawing" xmlns:r="http://schemas.openxmlformats.org/officeDocument/2006/relationships" xmlns:w14="http://schemas.microsoft.com/office/word/2010/wordml">
+              <w:rPr>
+                <w:rFonts w:ascii="Arial" w:hAnsi="Arial" w:eastAsia="Arial" w:cs="Arial"/>
+                <w:sz w:val="22"/>
+                <w:szCs w:val="22"/>
+                <w:color w:val="000000"/>
+              </w:rPr>
+              <w:t xml:space="preserve">2.47</w:t>
+            </w:r>
+          </w:p>
+        </w:tc>
+      </w:tr>
+      <w:tr>
+        <w:trPr>
+          <w:cantSplit/>
+          <w:trHeight w:val="615" w:hRule="auto"/>
+        </w:trPr>
+        <w:tc>
+          <w:tcPr>
+            <w:tcBorders>
+              <w:bottom w:val="single" w:sz="16" w:space="0" w:color="666666"/>
+            </w:tcBorders>
+            <w:shd w:val="clear" w:color="auto" w:fill="FFFFFF"/>
+            <w:tcMar>
+              <w:top w:w="0" w:type="dxa"/>
+              <w:bottom w:w="0" w:type="dxa"/>
+              <w:left w:w="0" w:type="dxa"/>
+              <w:right w:w="0" w:type="dxa"/>
+            </w:tcMar>
+            <w:vAlign w:val="center"/>
+          </w:tcPr>
+          <w:p>
+            <w:pPr>
+              <w:jc w:val="center"/>
+              <w:spacing w:after="100" w:before="100" w:line="240"/>
+              <w:ind w:firstLine="0" w:left="100" w:right="100"/>
+            </w:pPr>
+            <w:r xmlns:w="http://schemas.openxmlformats.org/wordprocessingml/2006/main" xmlns:wp="http://schemas.openxmlformats.org/drawingml/2006/wordprocessingDrawing" xmlns:r="http://schemas.openxmlformats.org/officeDocument/2006/relationships" xmlns:w14="http://schemas.microsoft.com/office/word/2010/wordml">
+              <w:rPr>
+                <w:rFonts w:ascii="Arial" w:hAnsi="Arial" w:eastAsia="Arial" w:cs="Arial"/>
+                <w:sz w:val="22"/>
+                <w:szCs w:val="22"/>
+                <w:color w:val="000000"/>
+              </w:rPr>
+              <w:t xml:space="preserve">time before 1st capture</w:t>
+            </w:r>
+          </w:p>
+        </w:tc>
+        <w:tc>
+          <w:tcPr>
+            <w:tcBorders>
+              <w:bottom w:val="single" w:sz="16" w:space="0" w:color="666666"/>
+            </w:tcBorders>
+            <w:shd w:val="clear" w:color="auto" w:fill="FFFFFF"/>
+            <w:tcMar>
+              <w:top w:w="0" w:type="dxa"/>
+              <w:bottom w:w="0" w:type="dxa"/>
+              <w:left w:w="0" w:type="dxa"/>
+              <w:right w:w="0" w:type="dxa"/>
+            </w:tcMar>
+            <w:vAlign w:val="center"/>
+          </w:tcPr>
+          <w:p>
+            <w:pPr>
+              <w:jc w:val="center"/>
+              <w:spacing w:after="100" w:before="100" w:line="240"/>
+              <w:ind w:firstLine="0" w:left="100" w:right="100"/>
+            </w:pPr>
+            <w:r xmlns:w="http://schemas.openxmlformats.org/wordprocessingml/2006/main" xmlns:wp="http://schemas.openxmlformats.org/drawingml/2006/wordprocessingDrawing" xmlns:r="http://schemas.openxmlformats.org/officeDocument/2006/relationships" xmlns:w14="http://schemas.microsoft.com/office/word/2010/wordml">
+              <w:rPr>
+                <w:rFonts w:ascii="Arial" w:hAnsi="Arial" w:eastAsia="Arial" w:cs="Arial"/>
+                <w:sz w:val="22"/>
+                <w:szCs w:val="22"/>
+                <w:color w:val="000000"/>
+              </w:rPr>
               <w:t xml:space="preserve">-0.18</w:t>
             </w:r>
           </w:p>
         </w:tc>
         <w:tc>
-          <w:p>
-            <w:pPr>
-              <w:pStyle w:val="Compact"/>
-              <w:jc w:val="right"/>
-            </w:pPr>
-            <w:r>
+          <w:tcPr>
+            <w:tcBorders>
+              <w:bottom w:val="single" w:sz="16" w:space="0" w:color="666666"/>
+            </w:tcBorders>
+            <w:shd w:val="clear" w:color="auto" w:fill="FFFFFF"/>
+            <w:tcMar>
+              <w:top w:w="0" w:type="dxa"/>
+              <w:bottom w:w="0" w:type="dxa"/>
+              <w:left w:w="0" w:type="dxa"/>
+              <w:right w:w="0" w:type="dxa"/>
+            </w:tcMar>
+            <w:vAlign w:val="center"/>
+          </w:tcPr>
+          <w:p>
+            <w:pPr>
+              <w:jc w:val="center"/>
+              <w:spacing w:after="100" w:before="100" w:line="240"/>
+              <w:ind w:firstLine="0" w:left="100" w:right="100"/>
+            </w:pPr>
+            <w:r xmlns:w="http://schemas.openxmlformats.org/wordprocessingml/2006/main" xmlns:wp="http://schemas.openxmlformats.org/drawingml/2006/wordprocessingDrawing" xmlns:r="http://schemas.openxmlformats.org/officeDocument/2006/relationships" xmlns:w14="http://schemas.microsoft.com/office/word/2010/wordml">
+              <w:rPr>
+                <w:rFonts w:ascii="Arial" w:hAnsi="Arial" w:eastAsia="Arial" w:cs="Arial"/>
+                <w:sz w:val="22"/>
+                <w:szCs w:val="22"/>
+                <w:color w:val="000000"/>
+              </w:rPr>
               <w:t xml:space="preserve">1.72</w:t>
             </w:r>
           </w:p>
         </w:tc>
         <w:tc>
-          <w:p>
-            <w:pPr>
-              <w:pStyle w:val="Compact"/>
-              <w:jc w:val="right"/>
-            </w:pPr>
-            <w:r>
-              <w:rPr>
-                <w:b/>
+          <w:tcPr>
+            <w:tcBorders>
+              <w:bottom w:val="single" w:sz="16" w:space="0" w:color="666666"/>
+            </w:tcBorders>
+            <w:shd w:val="clear" w:color="auto" w:fill="FFFFFF"/>
+            <w:tcMar>
+              <w:top w:w="0" w:type="dxa"/>
+              <w:bottom w:w="0" w:type="dxa"/>
+              <w:left w:w="0" w:type="dxa"/>
+              <w:right w:w="0" w:type="dxa"/>
+            </w:tcMar>
+            <w:vAlign w:val="center"/>
+          </w:tcPr>
+          <w:p>
+            <w:pPr>
+              <w:jc w:val="center"/>
+              <w:spacing w:after="100" w:before="100" w:line="240"/>
+              <w:ind w:firstLine="0" w:left="100" w:right="100"/>
+            </w:pPr>
+            <w:r xmlns:w="http://schemas.openxmlformats.org/wordprocessingml/2006/main" xmlns:wp="http://schemas.openxmlformats.org/drawingml/2006/wordprocessingDrawing" xmlns:r="http://schemas.openxmlformats.org/officeDocument/2006/relationships" xmlns:w14="http://schemas.microsoft.com/office/word/2010/wordml">
+              <w:rPr>
+                <w:rFonts w:ascii="Arial" w:hAnsi="Arial" w:eastAsia="Arial" w:cs="Arial"/>
+                <w:sz w:val="22"/>
+                <w:szCs w:val="22"/>
+                <w:color w:val="000000"/>
               </w:rPr>
               <w:t xml:space="preserve">0.70</w:t>
             </w:r>
           </w:p>
         </w:tc>
         <w:tc>
-          <w:p>
-            <w:pPr>
-              <w:pStyle w:val="Compact"/>
-              <w:jc w:val="right"/>
-            </w:pPr>
-            <w:r>
-              <w:rPr>
-                <w:b/>
+          <w:tcPr>
+            <w:tcBorders>
+              <w:bottom w:val="single" w:sz="16" w:space="0" w:color="666666"/>
+            </w:tcBorders>
+            <w:shd w:val="clear" w:color="auto" w:fill="FFFFFF"/>
+            <w:tcMar>
+              <w:top w:w="0" w:type="dxa"/>
+              <w:bottom w:w="0" w:type="dxa"/>
+              <w:left w:w="0" w:type="dxa"/>
+              <w:right w:w="0" w:type="dxa"/>
+            </w:tcMar>
+            <w:vAlign w:val="center"/>
+          </w:tcPr>
+          <w:p>
+            <w:pPr>
+              <w:jc w:val="center"/>
+              <w:spacing w:after="100" w:before="100" w:line="240"/>
+              <w:ind w:firstLine="0" w:left="100" w:right="100"/>
+            </w:pPr>
+            <w:r xmlns:w="http://schemas.openxmlformats.org/wordprocessingml/2006/main" xmlns:wp="http://schemas.openxmlformats.org/drawingml/2006/wordprocessingDrawing" xmlns:r="http://schemas.openxmlformats.org/officeDocument/2006/relationships" xmlns:w14="http://schemas.microsoft.com/office/word/2010/wordml">
+              <w:rPr>
+                <w:rFonts w:ascii="Arial" w:hAnsi="Arial" w:eastAsia="Arial" w:cs="Arial"/>
+                <w:sz w:val="22"/>
+                <w:szCs w:val="22"/>
+                <w:color w:val="000000"/>
               </w:rPr>
               <w:t xml:space="preserve">35.55</w:t>
             </w:r>

</xml_diff>

<commit_message>
updated supp. updated pca
</commit_message>
<xml_diff>
--- a/manuscript/Chapter2-manuscript-supp.docx
+++ b/manuscript/Chapter2-manuscript-supp.docx
@@ -315,7 +315,31 @@
         <w:pStyle w:val="FirstParagraph"/>
       </w:pPr>
       <w:r>
-        <w:t xml:space="preserve">We quantified average travel speed as the average number of meters per second traveled during a match. For the rate of space covered, grids with squares of 16 m2 covering the entire playable surface area were drawn for all game environments. Similar to the open-field test for rodents (Montiglio et al., 2010), the number of times a predator entered a square on the grid was recorded, however, it was not possible to know which specific square was visited. Based on this data, we could divide the number of times a square was visited by the match duration to obtain the rate of space covered. For the proportion of time spent guarding, circles of 9-meter radiuses were drawn around all places (the circles’ center) where the predator brought prey to be consumed. For each event, the time (in seconds) a predator spent monitoring inside the area of a circle was recorded. We could then sum the amount of time spent guarding during a match and divide it by the total amount of time a match lasted (in seconds) to have the proportion of time spent guarding.</w:t>
+        <w:t xml:space="preserve">We quantified the predator’s average travel speed as the average number of meters per second traveled during a match. For the rate of space covered, grids with squares of 16 m2 covering the entire playable surface area were drawn for all game environments. Similar to the open-field test for rodents</w:t>
+      </w:r>
+      <w:r>
+        <w:t xml:space="preserve"> </w:t>
+      </w:r>
+      <w:r>
+        <w:t xml:space="preserve">(Montiglio et al. 2010)</w:t>
+      </w:r>
+      <w:r>
+        <w:t xml:space="preserve">, the number of times a predator entered a square on the grid was recorded, however, it was not possible to know which specific square was visited. Based on this data, we could divide the number of times a square was visited by the match duration to obtain the rate of space covered. For the proportion of time spent ambushing prey, circles of 9-meter radiuses were drawn around all places (the circles’ center) where the predator brought prey to be consumed. Predators in</w:t>
+      </w:r>
+      <w:r>
+        <w:t xml:space="preserve"> </w:t>
+      </w:r>
+      <w:r>
+        <w:rPr>
+          <w:i/>
+        </w:rPr>
+        <w:t xml:space="preserve">DBD</w:t>
+      </w:r>
+      <w:r>
+        <w:t xml:space="preserve"> </w:t>
+      </w:r>
+      <w:r>
+        <w:t xml:space="preserve">wait for other prey to come save their conspecifics to ambush them. For each event, the time (in seconds) a predator spent monitoring inside the area of a circle was recorded. We could then sum the amount of time spent ambushing during a match and divide it by the total amount of time a match lasted (in seconds) to have the proportion of time spent ambushing. Lastly, the the time before the first capture was calculated as the amount of seconds elapsed before a predator consumed his first prey, divided by the match duration.</w:t>
       </w:r>
     </w:p>
     <w:p>
@@ -351,12 +375,18 @@
         <w:t xml:space="preserve"> </w:t>
       </w:r>
       <w:r>
-        <w:t xml:space="preserve">(Lê, Josse, &amp; Husson, 2008) and</w:t>
+        <w:t xml:space="preserve">(Lê et al. 2008)</w:t>
       </w:r>
       <w:r>
         <w:t xml:space="preserve"> </w:t>
       </w:r>
       <w:r>
+        <w:t xml:space="preserve">and</w:t>
+      </w:r>
+      <w:r>
+        <w:t xml:space="preserve"> </w:t>
+      </w:r>
+      <w:r>
         <w:t xml:space="preserve">“</w:t>
       </w:r>
       <w:r>
@@ -369,7 +399,13 @@
         <w:t xml:space="preserve"> </w:t>
       </w:r>
       <w:r>
-        <w:t xml:space="preserve">(Kassambara &amp; Mundt, 2017) in the R software version 4.0.4 (R Core Team, 2021), under a Windows 10 computer OS. The</w:t>
+        <w:t xml:space="preserve">(Kassambara and Mundt 2020)</w:t>
+      </w:r>
+      <w:r>
+        <w:t xml:space="preserve"> </w:t>
+      </w:r>
+      <w:r>
+        <w:t xml:space="preserve">in the R software version 4.0.4 (R Core Team, 2021), under a Windows 10 computer OS. The</w:t>
       </w:r>
       <w:r>
         <w:t xml:space="preserve"> </w:t>
@@ -412,65 +448,3428 @@
       <w:pPr>
         <w:pStyle w:val="Heading2"/>
       </w:pPr>
-      <w:bookmarkStart w:id="26" w:name="Xc5462dfefbf95f2e3f388126a248ad5cceb78cf"/>
-      <w:r>
-        <w:t xml:space="preserve">S1.3 Parametrisation of the multivariate mixed-model</w:t>
+      <w:bookmarkStart w:id="26" w:name="Xdfd9f8a8f04e4ad72bc861e02fb7b3c300cc6a2"/>
+      <w:r>
+        <w:t xml:space="preserve">S1.3 Parametrisation of the bayesian mixed-models</w:t>
       </w:r>
       <w:bookmarkEnd w:id="26"/>
+    </w:p>
+    <w:p>
+      <w:pPr>
+        <w:pStyle w:val="Heading3"/>
+      </w:pPr>
+      <w:bookmarkStart w:id="27" w:name="multivariate-mixed-model"/>
+      <w:r>
+        <w:t xml:space="preserve">Multivariate mixed-model</w:t>
+      </w:r>
+      <w:bookmarkEnd w:id="27"/>
     </w:p>
     <w:p>
       <w:pPr>
         <w:pStyle w:val="FirstParagraph"/>
       </w:pPr>
       <w:r>
-        <w:t xml:space="preserve">For both models, we used an uninformative inverse-Wishart prior with a belief parameter (nu) set to 2.002 for the random effects and residuals variance-covariance matrixes. We ran both models for 203 000 iterations by sampling every 100 intervals (thinning) and discarded the first 3000 iterations (burn in). We ran the models four times and visually inspected trace plots, effective sample sizes, and residuals to assess convergence and stability. We computed among-individual, environment, avatar, and within-individual variance-covariance matrixes for both multivariate MCMC models. We extracted the among- and within- individual behavioural correlations using function posterior.cor() in the MCMCglmm package. The variance-covariance matrixes were parametrized as such :</w:t>
+        <w:t xml:space="preserve">We used a weakly informative LKJ prior with a shape parameter (n) set to 2 for the random effects variance-covariance matrixes, and a gaussian prior with mean 0 and standard deviation of 5 for the fixed effects of all the submodels (i.e. for each response variable). We ran four chains using 43 000 iterations by sampling every 40 intervals (thinning), and used the first 3000 iterations for warmup. We visually inspected trace plots, effective sample sizes, and residuals to assess convergence and stability. We also evaluated the model’s prediction accuracy using posterior predictive checks. We computed among-individual, environment, avatar, and within-individual variance-covariance matrixes. We extracted the among- (individual, avatar, environment) and within- individual behavioural correlations using the function posterior_samples() in the</w:t>
+      </w:r>
+      <w:r>
+        <w:t xml:space="preserve"> </w:t>
+      </w:r>
+      <w:r>
+        <w:t xml:space="preserve">“</w:t>
+      </w:r>
+      <w:r>
+        <w:t xml:space="preserve">brms</w:t>
+      </w:r>
+      <w:r>
+        <w:t xml:space="preserve">”</w:t>
+      </w:r>
+      <w:r>
+        <w:t xml:space="preserve"> </w:t>
+      </w:r>
+      <w:r>
+        <w:t xml:space="preserve">package. We could thus compute the mean and HDP intervals to obtain the correlation values. The variance-covariance matrixes were parametrized as :</w:t>
       </w:r>
     </w:p>
     <w:p>
       <w:pPr>
         <w:pStyle w:val="BodyText"/>
       </w:pPr>
-      <w:r>
-        <w:rPr>
-          <w:i/>
-        </w:rPr>
-        <w:t xml:space="preserve">insert equations</w:t>
-      </w:r>
+      <m:oMathPara>
+        <m:oMathParaPr>
+          <m:jc m:val="center"/>
+        </m:oMathParaPr>
+        <m:oMath>
+          <m:d>
+            <m:dPr>
+              <m:begChr m:val="["/>
+              <m:endChr m:val="]"/>
+              <m:grow/>
+            </m:dPr>
+            <m:e>
+              <m:m>
+                <m:mPr>
+                  <m:baseJc m:val="center"/>
+                  <m:plcHide m:val="1"/>
+                  <m:mcs>
+                    <m:mc>
+                      <m:mcPr>
+                        <m:mcJc m:val="center"/>
+                        <m:count m:val="1"/>
+                      </m:mcPr>
+                    </m:mc>
+                  </m:mcs>
+                </m:mPr>
+                <m:mr>
+                  <m:e>
+                    <m:r>
+                      <m:t>i</m:t>
+                    </m:r>
+                    <m:sSub>
+                      <m:e>
+                        <m:r>
+                          <m:t>d</m:t>
+                        </m:r>
+                      </m:e>
+                      <m:sub>
+                        <m:r>
+                          <m:t>0</m:t>
+                        </m:r>
+                        <m:r>
+                          <m:t>y</m:t>
+                        </m:r>
+                        <m:r>
+                          <m:t>1</m:t>
+                        </m:r>
+                        <m:r>
+                          <m:t>,</m:t>
+                        </m:r>
+                        <m:r>
+                          <m:t>i</m:t>
+                        </m:r>
+                      </m:sub>
+                    </m:sSub>
+                  </m:e>
+                </m:mr>
+                <m:mr>
+                  <m:e>
+                    <m:r>
+                      <m:t>i</m:t>
+                    </m:r>
+                    <m:sSub>
+                      <m:e>
+                        <m:r>
+                          <m:t>d</m:t>
+                        </m:r>
+                      </m:e>
+                      <m:sub>
+                        <m:r>
+                          <m:t>0</m:t>
+                        </m:r>
+                        <m:r>
+                          <m:t>y</m:t>
+                        </m:r>
+                        <m:r>
+                          <m:t>2</m:t>
+                        </m:r>
+                        <m:r>
+                          <m:t>,</m:t>
+                        </m:r>
+                        <m:r>
+                          <m:t>i</m:t>
+                        </m:r>
+                      </m:sub>
+                    </m:sSub>
+                  </m:e>
+                </m:mr>
+                <m:mr>
+                  <m:e>
+                    <m:r>
+                      <m:t>i</m:t>
+                    </m:r>
+                    <m:sSub>
+                      <m:e>
+                        <m:r>
+                          <m:t>d</m:t>
+                        </m:r>
+                      </m:e>
+                      <m:sub>
+                        <m:r>
+                          <m:t>0</m:t>
+                        </m:r>
+                        <m:r>
+                          <m:t>y</m:t>
+                        </m:r>
+                        <m:r>
+                          <m:t>3</m:t>
+                        </m:r>
+                        <m:r>
+                          <m:t>,</m:t>
+                        </m:r>
+                        <m:r>
+                          <m:t>i</m:t>
+                        </m:r>
+                      </m:sub>
+                    </m:sSub>
+                  </m:e>
+                </m:mr>
+                <m:mr>
+                  <m:e>
+                    <m:r>
+                      <m:t>i</m:t>
+                    </m:r>
+                    <m:sSub>
+                      <m:e>
+                        <m:r>
+                          <m:t>d</m:t>
+                        </m:r>
+                      </m:e>
+                      <m:sub>
+                        <m:r>
+                          <m:t>0</m:t>
+                        </m:r>
+                        <m:r>
+                          <m:t>y</m:t>
+                        </m:r>
+                        <m:r>
+                          <m:t>4</m:t>
+                        </m:r>
+                        <m:r>
+                          <m:t>,</m:t>
+                        </m:r>
+                        <m:r>
+                          <m:t>i</m:t>
+                        </m:r>
+                      </m:sub>
+                    </m:sSub>
+                  </m:e>
+                </m:mr>
+              </m:m>
+            </m:e>
+          </m:d>
+          <m:r>
+            <m:t>=</m:t>
+          </m:r>
+          <m:r>
+            <m:t>M</m:t>
+          </m:r>
+          <m:r>
+            <m:t>V</m:t>
+          </m:r>
+          <m:r>
+            <m:t>N</m:t>
+          </m:r>
+          <m:r>
+            <m:t>(</m:t>
+          </m:r>
+          <m:r>
+            <m:t>0</m:t>
+          </m:r>
+          <m:r>
+            <m:t>,</m:t>
+          </m:r>
+          <m:sSub>
+            <m:e>
+              <m:r>
+                <m:t>Ω</m:t>
+              </m:r>
+            </m:e>
+            <m:sub>
+              <m:r>
+                <m:t>i</m:t>
+              </m:r>
+              <m:r>
+                <m:t>d</m:t>
+              </m:r>
+            </m:sub>
+          </m:sSub>
+          <m:r>
+            <m:t>)</m:t>
+          </m:r>
+          <m:r>
+            <m:t>:</m:t>
+          </m:r>
+          <m:r>
+            <m:rPr>
+              <m:nor/>
+              <m:sty m:val="p"/>
+            </m:rPr>
+            <m:t>where </m:t>
+          </m:r>
+          <m:sSub>
+            <m:e>
+              <m:r>
+                <m:t>Ω</m:t>
+              </m:r>
+            </m:e>
+            <m:sub>
+              <m:r>
+                <m:t>i</m:t>
+              </m:r>
+              <m:r>
+                <m:t>d</m:t>
+              </m:r>
+            </m:sub>
+          </m:sSub>
+          <m:r>
+            <m:t>=</m:t>
+          </m:r>
+          <m:d>
+            <m:dPr>
+              <m:begChr m:val="["/>
+              <m:endChr m:val="]"/>
+              <m:grow/>
+            </m:dPr>
+            <m:e>
+              <m:m>
+                <m:mPr>
+                  <m:baseJc m:val="center"/>
+                  <m:plcHide m:val="1"/>
+                  <m:mcs>
+                    <m:mc>
+                      <m:mcPr>
+                        <m:mcJc m:val="center"/>
+                        <m:count m:val="1"/>
+                      </m:mcPr>
+                    </m:mc>
+                    <m:mc>
+                      <m:mcPr>
+                        <m:mcJc m:val="center"/>
+                        <m:count m:val="1"/>
+                      </m:mcPr>
+                    </m:mc>
+                    <m:mc>
+                      <m:mcPr>
+                        <m:mcJc m:val="center"/>
+                        <m:count m:val="1"/>
+                      </m:mcPr>
+                    </m:mc>
+                    <m:mc>
+                      <m:mcPr>
+                        <m:mcJc m:val="center"/>
+                        <m:count m:val="1"/>
+                      </m:mcPr>
+                    </m:mc>
+                  </m:mcs>
+                </m:mPr>
+                <m:mr>
+                  <m:e>
+                    <m:sSub>
+                      <m:e>
+                        <m:r>
+                          <m:t>V</m:t>
+                        </m:r>
+                      </m:e>
+                      <m:sub>
+                        <m:r>
+                          <m:t>i</m:t>
+                        </m:r>
+                        <m:sSub>
+                          <m:e>
+                            <m:r>
+                              <m:t>d</m:t>
+                            </m:r>
+                          </m:e>
+                          <m:sub>
+                            <m:r>
+                              <m:t>0</m:t>
+                            </m:r>
+                            <m:r>
+                              <m:t>y</m:t>
+                            </m:r>
+                            <m:r>
+                              <m:t>1</m:t>
+                            </m:r>
+                            <m:r>
+                              <m:t>,</m:t>
+                            </m:r>
+                            <m:r>
+                              <m:t>i</m:t>
+                            </m:r>
+                          </m:sub>
+                        </m:sSub>
+                      </m:sub>
+                    </m:sSub>
+                  </m:e>
+                </m:mr>
+                <m:mr>
+                  <m:e>
+                    <m:r>
+                      <m:t>C</m:t>
+                    </m:r>
+                    <m:r>
+                      <m:t>o</m:t>
+                    </m:r>
+                    <m:sSub>
+                      <m:e>
+                        <m:r>
+                          <m:t>v</m:t>
+                        </m:r>
+                      </m:e>
+                      <m:sub>
+                        <m:r>
+                          <m:t>i</m:t>
+                        </m:r>
+                        <m:sSub>
+                          <m:e>
+                            <m:r>
+                              <m:t>d</m:t>
+                            </m:r>
+                          </m:e>
+                          <m:sub>
+                            <m:r>
+                              <m:t>0</m:t>
+                            </m:r>
+                            <m:r>
+                              <m:t>y</m:t>
+                            </m:r>
+                            <m:r>
+                              <m:t>1</m:t>
+                            </m:r>
+                            <m:r>
+                              <m:t>,</m:t>
+                            </m:r>
+                            <m:r>
+                              <m:t>i</m:t>
+                            </m:r>
+                          </m:sub>
+                        </m:sSub>
+                        <m:r>
+                          <m:t>i</m:t>
+                        </m:r>
+                        <m:sSub>
+                          <m:e>
+                            <m:r>
+                              <m:t>d</m:t>
+                            </m:r>
+                          </m:e>
+                          <m:sub>
+                            <m:r>
+                              <m:t>0</m:t>
+                            </m:r>
+                            <m:r>
+                              <m:t>y</m:t>
+                            </m:r>
+                            <m:r>
+                              <m:t>2</m:t>
+                            </m:r>
+                            <m:r>
+                              <m:t>,</m:t>
+                            </m:r>
+                            <m:r>
+                              <m:t>i</m:t>
+                            </m:r>
+                          </m:sub>
+                        </m:sSub>
+                      </m:sub>
+                    </m:sSub>
+                  </m:e>
+                  <m:e>
+                    <m:sSub>
+                      <m:e>
+                        <m:r>
+                          <m:t>V</m:t>
+                        </m:r>
+                      </m:e>
+                      <m:sub>
+                        <m:r>
+                          <m:t>i</m:t>
+                        </m:r>
+                        <m:sSub>
+                          <m:e>
+                            <m:r>
+                              <m:t>d</m:t>
+                            </m:r>
+                          </m:e>
+                          <m:sub>
+                            <m:r>
+                              <m:t>0</m:t>
+                            </m:r>
+                            <m:r>
+                              <m:t>y</m:t>
+                            </m:r>
+                            <m:r>
+                              <m:t>2</m:t>
+                            </m:r>
+                            <m:r>
+                              <m:t>,</m:t>
+                            </m:r>
+                            <m:r>
+                              <m:t>i</m:t>
+                            </m:r>
+                          </m:sub>
+                        </m:sSub>
+                      </m:sub>
+                    </m:sSub>
+                  </m:e>
+                </m:mr>
+                <m:mr>
+                  <m:e>
+                    <m:r>
+                      <m:t>C</m:t>
+                    </m:r>
+                    <m:r>
+                      <m:t>o</m:t>
+                    </m:r>
+                    <m:sSub>
+                      <m:e>
+                        <m:r>
+                          <m:t>v</m:t>
+                        </m:r>
+                      </m:e>
+                      <m:sub>
+                        <m:r>
+                          <m:t>i</m:t>
+                        </m:r>
+                        <m:sSub>
+                          <m:e>
+                            <m:r>
+                              <m:t>d</m:t>
+                            </m:r>
+                          </m:e>
+                          <m:sub>
+                            <m:r>
+                              <m:t>0</m:t>
+                            </m:r>
+                            <m:r>
+                              <m:t>y</m:t>
+                            </m:r>
+                            <m:r>
+                              <m:t>1</m:t>
+                            </m:r>
+                            <m:r>
+                              <m:t>,</m:t>
+                            </m:r>
+                            <m:r>
+                              <m:t>i</m:t>
+                            </m:r>
+                          </m:sub>
+                        </m:sSub>
+                        <m:r>
+                          <m:t>i</m:t>
+                        </m:r>
+                        <m:sSub>
+                          <m:e>
+                            <m:r>
+                              <m:t>d</m:t>
+                            </m:r>
+                          </m:e>
+                          <m:sub>
+                            <m:r>
+                              <m:t>0</m:t>
+                            </m:r>
+                            <m:r>
+                              <m:t>y</m:t>
+                            </m:r>
+                            <m:r>
+                              <m:t>3</m:t>
+                            </m:r>
+                            <m:r>
+                              <m:t>,</m:t>
+                            </m:r>
+                            <m:r>
+                              <m:t>i</m:t>
+                            </m:r>
+                          </m:sub>
+                        </m:sSub>
+                      </m:sub>
+                    </m:sSub>
+                  </m:e>
+                  <m:e>
+                    <m:r>
+                      <m:t>C</m:t>
+                    </m:r>
+                    <m:r>
+                      <m:t>o</m:t>
+                    </m:r>
+                    <m:sSub>
+                      <m:e>
+                        <m:r>
+                          <m:t>v</m:t>
+                        </m:r>
+                      </m:e>
+                      <m:sub>
+                        <m:r>
+                          <m:t>i</m:t>
+                        </m:r>
+                        <m:sSub>
+                          <m:e>
+                            <m:r>
+                              <m:t>d</m:t>
+                            </m:r>
+                          </m:e>
+                          <m:sub>
+                            <m:r>
+                              <m:t>0</m:t>
+                            </m:r>
+                            <m:r>
+                              <m:t>y</m:t>
+                            </m:r>
+                            <m:r>
+                              <m:t>1</m:t>
+                            </m:r>
+                            <m:r>
+                              <m:t>,</m:t>
+                            </m:r>
+                            <m:r>
+                              <m:t>i</m:t>
+                            </m:r>
+                          </m:sub>
+                        </m:sSub>
+                        <m:r>
+                          <m:t>i</m:t>
+                        </m:r>
+                        <m:sSub>
+                          <m:e>
+                            <m:r>
+                              <m:t>d</m:t>
+                            </m:r>
+                          </m:e>
+                          <m:sub>
+                            <m:r>
+                              <m:t>0</m:t>
+                            </m:r>
+                            <m:r>
+                              <m:t>y</m:t>
+                            </m:r>
+                            <m:r>
+                              <m:t>4</m:t>
+                            </m:r>
+                            <m:r>
+                              <m:t>,</m:t>
+                            </m:r>
+                            <m:r>
+                              <m:t>i</m:t>
+                            </m:r>
+                          </m:sub>
+                        </m:sSub>
+                      </m:sub>
+                    </m:sSub>
+                  </m:e>
+                  <m:e>
+                    <m:sSub>
+                      <m:e>
+                        <m:r>
+                          <m:t>V</m:t>
+                        </m:r>
+                      </m:e>
+                      <m:sub>
+                        <m:r>
+                          <m:t>i</m:t>
+                        </m:r>
+                        <m:sSub>
+                          <m:e>
+                            <m:r>
+                              <m:t>d</m:t>
+                            </m:r>
+                          </m:e>
+                          <m:sub>
+                            <m:r>
+                              <m:t>0</m:t>
+                            </m:r>
+                            <m:r>
+                              <m:t>y</m:t>
+                            </m:r>
+                            <m:r>
+                              <m:t>3</m:t>
+                            </m:r>
+                            <m:r>
+                              <m:t>,</m:t>
+                            </m:r>
+                            <m:r>
+                              <m:t>i</m:t>
+                            </m:r>
+                          </m:sub>
+                        </m:sSub>
+                      </m:sub>
+                    </m:sSub>
+                  </m:e>
+                </m:mr>
+                <m:mr>
+                  <m:e>
+                    <m:r>
+                      <m:t>C</m:t>
+                    </m:r>
+                    <m:r>
+                      <m:t>o</m:t>
+                    </m:r>
+                    <m:sSub>
+                      <m:e>
+                        <m:r>
+                          <m:t>v</m:t>
+                        </m:r>
+                      </m:e>
+                      <m:sub>
+                        <m:r>
+                          <m:t>i</m:t>
+                        </m:r>
+                        <m:sSub>
+                          <m:e>
+                            <m:r>
+                              <m:t>d</m:t>
+                            </m:r>
+                          </m:e>
+                          <m:sub>
+                            <m:r>
+                              <m:t>0</m:t>
+                            </m:r>
+                            <m:r>
+                              <m:t>y</m:t>
+                            </m:r>
+                            <m:r>
+                              <m:t>2</m:t>
+                            </m:r>
+                            <m:r>
+                              <m:t>,</m:t>
+                            </m:r>
+                            <m:r>
+                              <m:t>i</m:t>
+                            </m:r>
+                          </m:sub>
+                        </m:sSub>
+                        <m:r>
+                          <m:t>i</m:t>
+                        </m:r>
+                        <m:sSub>
+                          <m:e>
+                            <m:r>
+                              <m:t>d</m:t>
+                            </m:r>
+                          </m:e>
+                          <m:sub>
+                            <m:r>
+                              <m:t>0</m:t>
+                            </m:r>
+                            <m:r>
+                              <m:t>y</m:t>
+                            </m:r>
+                            <m:r>
+                              <m:t>3</m:t>
+                            </m:r>
+                            <m:r>
+                              <m:t>,</m:t>
+                            </m:r>
+                            <m:r>
+                              <m:t>i</m:t>
+                            </m:r>
+                          </m:sub>
+                        </m:sSub>
+                      </m:sub>
+                    </m:sSub>
+                  </m:e>
+                  <m:e>
+                    <m:r>
+                      <m:t>C</m:t>
+                    </m:r>
+                    <m:r>
+                      <m:t>o</m:t>
+                    </m:r>
+                    <m:sSub>
+                      <m:e>
+                        <m:r>
+                          <m:t>v</m:t>
+                        </m:r>
+                      </m:e>
+                      <m:sub>
+                        <m:r>
+                          <m:t>i</m:t>
+                        </m:r>
+                        <m:sSub>
+                          <m:e>
+                            <m:r>
+                              <m:t>d</m:t>
+                            </m:r>
+                          </m:e>
+                          <m:sub>
+                            <m:r>
+                              <m:t>0</m:t>
+                            </m:r>
+                            <m:r>
+                              <m:t>y</m:t>
+                            </m:r>
+                            <m:r>
+                              <m:t>2</m:t>
+                            </m:r>
+                            <m:r>
+                              <m:t>,</m:t>
+                            </m:r>
+                            <m:r>
+                              <m:t>i</m:t>
+                            </m:r>
+                          </m:sub>
+                        </m:sSub>
+                        <m:r>
+                          <m:t>i</m:t>
+                        </m:r>
+                        <m:sSub>
+                          <m:e>
+                            <m:r>
+                              <m:t>d</m:t>
+                            </m:r>
+                          </m:e>
+                          <m:sub>
+                            <m:r>
+                              <m:t>0</m:t>
+                            </m:r>
+                            <m:r>
+                              <m:t>y</m:t>
+                            </m:r>
+                            <m:r>
+                              <m:t>4</m:t>
+                            </m:r>
+                            <m:r>
+                              <m:t>,</m:t>
+                            </m:r>
+                            <m:r>
+                              <m:t>i</m:t>
+                            </m:r>
+                          </m:sub>
+                        </m:sSub>
+                      </m:sub>
+                    </m:sSub>
+                  </m:e>
+                  <m:e>
+                    <m:r>
+                      <m:t>C</m:t>
+                    </m:r>
+                    <m:r>
+                      <m:t>o</m:t>
+                    </m:r>
+                    <m:sSub>
+                      <m:e>
+                        <m:r>
+                          <m:t>v</m:t>
+                        </m:r>
+                      </m:e>
+                      <m:sub>
+                        <m:r>
+                          <m:t>i</m:t>
+                        </m:r>
+                        <m:sSub>
+                          <m:e>
+                            <m:r>
+                              <m:t>d</m:t>
+                            </m:r>
+                          </m:e>
+                          <m:sub>
+                            <m:r>
+                              <m:t>0</m:t>
+                            </m:r>
+                            <m:r>
+                              <m:t>y</m:t>
+                            </m:r>
+                            <m:r>
+                              <m:t>3</m:t>
+                            </m:r>
+                            <m:r>
+                              <m:t>,</m:t>
+                            </m:r>
+                            <m:r>
+                              <m:t>i</m:t>
+                            </m:r>
+                          </m:sub>
+                        </m:sSub>
+                        <m:r>
+                          <m:t>i</m:t>
+                        </m:r>
+                        <m:sSub>
+                          <m:e>
+                            <m:r>
+                              <m:t>d</m:t>
+                            </m:r>
+                          </m:e>
+                          <m:sub>
+                            <m:r>
+                              <m:t>0</m:t>
+                            </m:r>
+                            <m:r>
+                              <m:t>y</m:t>
+                            </m:r>
+                            <m:r>
+                              <m:t>4</m:t>
+                            </m:r>
+                            <m:r>
+                              <m:t>,</m:t>
+                            </m:r>
+                            <m:r>
+                              <m:t>i</m:t>
+                            </m:r>
+                          </m:sub>
+                        </m:sSub>
+                      </m:sub>
+                    </m:sSub>
+                  </m:e>
+                  <m:e>
+                    <m:sSub>
+                      <m:e>
+                        <m:r>
+                          <m:t>V</m:t>
+                        </m:r>
+                      </m:e>
+                      <m:sub>
+                        <m:r>
+                          <m:t>i</m:t>
+                        </m:r>
+                        <m:sSub>
+                          <m:e>
+                            <m:r>
+                              <m:t>d</m:t>
+                            </m:r>
+                          </m:e>
+                          <m:sub>
+                            <m:r>
+                              <m:t>0</m:t>
+                            </m:r>
+                            <m:r>
+                              <m:t>y</m:t>
+                            </m:r>
+                            <m:r>
+                              <m:t>4</m:t>
+                            </m:r>
+                            <m:r>
+                              <m:t>,</m:t>
+                            </m:r>
+                            <m:r>
+                              <m:t>i</m:t>
+                            </m:r>
+                          </m:sub>
+                        </m:sSub>
+                      </m:sub>
+                    </m:sSub>
+                  </m:e>
+                </m:mr>
+              </m:m>
+            </m:e>
+          </m:d>
+        </m:oMath>
+      </m:oMathPara>
     </w:p>
     <w:p>
       <w:pPr>
-        <w:pStyle w:val="BodyText"/>
+        <w:pStyle w:val="FirstParagraph"/>
       </w:pPr>
-      <w:r>
-        <w:t xml:space="preserve">where the diagonals represent the random effect variances for each hunting trait, and the lower off-diagonals the covariance between the random effect intercepts for each combination of hunting traits (travel speed, the rate of space covered, and the proportion of time spent guarding).</w:t>
+      <m:oMathPara>
+        <m:oMathParaPr>
+          <m:jc m:val="center"/>
+        </m:oMathParaPr>
+        <m:oMath>
+          <m:d>
+            <m:dPr>
+              <m:begChr m:val="["/>
+              <m:endChr m:val="]"/>
+              <m:grow/>
+            </m:dPr>
+            <m:e>
+              <m:m>
+                <m:mPr>
+                  <m:baseJc m:val="center"/>
+                  <m:plcHide m:val="1"/>
+                  <m:mcs>
+                    <m:mc>
+                      <m:mcPr>
+                        <m:mcJc m:val="center"/>
+                        <m:count m:val="1"/>
+                      </m:mcPr>
+                    </m:mc>
+                  </m:mcs>
+                </m:mPr>
+                <m:mr>
+                  <m:e>
+                    <m:r>
+                      <m:t>e</m:t>
+                    </m:r>
+                    <m:sSub>
+                      <m:e>
+                        <m:r>
+                          <m:t>n</m:t>
+                        </m:r>
+                      </m:e>
+                      <m:sub>
+                        <m:r>
+                          <m:t>0</m:t>
+                        </m:r>
+                        <m:r>
+                          <m:t>y</m:t>
+                        </m:r>
+                        <m:r>
+                          <m:t>1</m:t>
+                        </m:r>
+                        <m:r>
+                          <m:t>,</m:t>
+                        </m:r>
+                        <m:r>
+                          <m:t>i</m:t>
+                        </m:r>
+                      </m:sub>
+                    </m:sSub>
+                  </m:e>
+                </m:mr>
+                <m:mr>
+                  <m:e>
+                    <m:r>
+                      <m:t>e</m:t>
+                    </m:r>
+                    <m:sSub>
+                      <m:e>
+                        <m:r>
+                          <m:t>n</m:t>
+                        </m:r>
+                      </m:e>
+                      <m:sub>
+                        <m:r>
+                          <m:t>0</m:t>
+                        </m:r>
+                        <m:r>
+                          <m:t>y</m:t>
+                        </m:r>
+                        <m:r>
+                          <m:t>2</m:t>
+                        </m:r>
+                        <m:r>
+                          <m:t>,</m:t>
+                        </m:r>
+                        <m:r>
+                          <m:t>i</m:t>
+                        </m:r>
+                      </m:sub>
+                    </m:sSub>
+                  </m:e>
+                </m:mr>
+                <m:mr>
+                  <m:e>
+                    <m:r>
+                      <m:t>e</m:t>
+                    </m:r>
+                    <m:sSub>
+                      <m:e>
+                        <m:r>
+                          <m:t>n</m:t>
+                        </m:r>
+                      </m:e>
+                      <m:sub>
+                        <m:r>
+                          <m:t>0</m:t>
+                        </m:r>
+                        <m:r>
+                          <m:t>y</m:t>
+                        </m:r>
+                        <m:r>
+                          <m:t>3</m:t>
+                        </m:r>
+                        <m:r>
+                          <m:t>,</m:t>
+                        </m:r>
+                        <m:r>
+                          <m:t>i</m:t>
+                        </m:r>
+                      </m:sub>
+                    </m:sSub>
+                  </m:e>
+                </m:mr>
+                <m:mr>
+                  <m:e>
+                    <m:r>
+                      <m:t>e</m:t>
+                    </m:r>
+                    <m:sSub>
+                      <m:e>
+                        <m:r>
+                          <m:t>n</m:t>
+                        </m:r>
+                      </m:e>
+                      <m:sub>
+                        <m:r>
+                          <m:t>0</m:t>
+                        </m:r>
+                        <m:r>
+                          <m:t>y</m:t>
+                        </m:r>
+                        <m:r>
+                          <m:t>4</m:t>
+                        </m:r>
+                        <m:r>
+                          <m:t>,</m:t>
+                        </m:r>
+                        <m:r>
+                          <m:t>i</m:t>
+                        </m:r>
+                      </m:sub>
+                    </m:sSub>
+                  </m:e>
+                </m:mr>
+              </m:m>
+            </m:e>
+          </m:d>
+          <m:r>
+            <m:t>=</m:t>
+          </m:r>
+          <m:r>
+            <m:t>M</m:t>
+          </m:r>
+          <m:r>
+            <m:t>V</m:t>
+          </m:r>
+          <m:r>
+            <m:t>N</m:t>
+          </m:r>
+          <m:r>
+            <m:t>(</m:t>
+          </m:r>
+          <m:r>
+            <m:t>0</m:t>
+          </m:r>
+          <m:r>
+            <m:t>,</m:t>
+          </m:r>
+          <m:sSub>
+            <m:e>
+              <m:r>
+                <m:t>Ω</m:t>
+              </m:r>
+            </m:e>
+            <m:sub>
+              <m:r>
+                <m:t>e</m:t>
+              </m:r>
+              <m:r>
+                <m:t>n</m:t>
+              </m:r>
+            </m:sub>
+          </m:sSub>
+          <m:r>
+            <m:t>)</m:t>
+          </m:r>
+          <m:r>
+            <m:t>:</m:t>
+          </m:r>
+          <m:r>
+            <m:rPr>
+              <m:nor/>
+              <m:sty m:val="p"/>
+            </m:rPr>
+            <m:t>where </m:t>
+          </m:r>
+          <m:sSub>
+            <m:e>
+              <m:r>
+                <m:t>Ω</m:t>
+              </m:r>
+            </m:e>
+            <m:sub>
+              <m:r>
+                <m:t>e</m:t>
+              </m:r>
+              <m:r>
+                <m:t>n</m:t>
+              </m:r>
+            </m:sub>
+          </m:sSub>
+          <m:r>
+            <m:t>=</m:t>
+          </m:r>
+          <m:d>
+            <m:dPr>
+              <m:begChr m:val="["/>
+              <m:endChr m:val="]"/>
+              <m:grow/>
+            </m:dPr>
+            <m:e>
+              <m:m>
+                <m:mPr>
+                  <m:baseJc m:val="center"/>
+                  <m:plcHide m:val="1"/>
+                  <m:mcs>
+                    <m:mc>
+                      <m:mcPr>
+                        <m:mcJc m:val="center"/>
+                        <m:count m:val="1"/>
+                      </m:mcPr>
+                    </m:mc>
+                    <m:mc>
+                      <m:mcPr>
+                        <m:mcJc m:val="center"/>
+                        <m:count m:val="1"/>
+                      </m:mcPr>
+                    </m:mc>
+                    <m:mc>
+                      <m:mcPr>
+                        <m:mcJc m:val="center"/>
+                        <m:count m:val="1"/>
+                      </m:mcPr>
+                    </m:mc>
+                    <m:mc>
+                      <m:mcPr>
+                        <m:mcJc m:val="center"/>
+                        <m:count m:val="1"/>
+                      </m:mcPr>
+                    </m:mc>
+                  </m:mcs>
+                </m:mPr>
+                <m:mr>
+                  <m:e>
+                    <m:sSub>
+                      <m:e>
+                        <m:r>
+                          <m:t>V</m:t>
+                        </m:r>
+                      </m:e>
+                      <m:sub>
+                        <m:r>
+                          <m:t>e</m:t>
+                        </m:r>
+                        <m:sSub>
+                          <m:e>
+                            <m:r>
+                              <m:t>n</m:t>
+                            </m:r>
+                          </m:e>
+                          <m:sub>
+                            <m:r>
+                              <m:t>0</m:t>
+                            </m:r>
+                            <m:r>
+                              <m:t>y</m:t>
+                            </m:r>
+                            <m:r>
+                              <m:t>1</m:t>
+                            </m:r>
+                            <m:r>
+                              <m:t>,</m:t>
+                            </m:r>
+                            <m:r>
+                              <m:t>i</m:t>
+                            </m:r>
+                          </m:sub>
+                        </m:sSub>
+                      </m:sub>
+                    </m:sSub>
+                  </m:e>
+                </m:mr>
+                <m:mr>
+                  <m:e>
+                    <m:r>
+                      <m:t>C</m:t>
+                    </m:r>
+                    <m:r>
+                      <m:t>o</m:t>
+                    </m:r>
+                    <m:sSub>
+                      <m:e>
+                        <m:r>
+                          <m:t>v</m:t>
+                        </m:r>
+                      </m:e>
+                      <m:sub>
+                        <m:r>
+                          <m:t>e</m:t>
+                        </m:r>
+                        <m:sSub>
+                          <m:e>
+                            <m:r>
+                              <m:t>n</m:t>
+                            </m:r>
+                          </m:e>
+                          <m:sub>
+                            <m:r>
+                              <m:t>0</m:t>
+                            </m:r>
+                            <m:r>
+                              <m:t>y</m:t>
+                            </m:r>
+                            <m:r>
+                              <m:t>1</m:t>
+                            </m:r>
+                            <m:r>
+                              <m:t>,</m:t>
+                            </m:r>
+                            <m:r>
+                              <m:t>i</m:t>
+                            </m:r>
+                          </m:sub>
+                        </m:sSub>
+                        <m:r>
+                          <m:t>e</m:t>
+                        </m:r>
+                        <m:sSub>
+                          <m:e>
+                            <m:r>
+                              <m:t>n</m:t>
+                            </m:r>
+                          </m:e>
+                          <m:sub>
+                            <m:r>
+                              <m:t>0</m:t>
+                            </m:r>
+                            <m:r>
+                              <m:t>y</m:t>
+                            </m:r>
+                            <m:r>
+                              <m:t>2</m:t>
+                            </m:r>
+                            <m:r>
+                              <m:t>,</m:t>
+                            </m:r>
+                            <m:r>
+                              <m:t>i</m:t>
+                            </m:r>
+                          </m:sub>
+                        </m:sSub>
+                      </m:sub>
+                    </m:sSub>
+                  </m:e>
+                  <m:e>
+                    <m:sSub>
+                      <m:e>
+                        <m:r>
+                          <m:t>V</m:t>
+                        </m:r>
+                      </m:e>
+                      <m:sub>
+                        <m:r>
+                          <m:t>e</m:t>
+                        </m:r>
+                        <m:sSub>
+                          <m:e>
+                            <m:r>
+                              <m:t>n</m:t>
+                            </m:r>
+                          </m:e>
+                          <m:sub>
+                            <m:r>
+                              <m:t>0</m:t>
+                            </m:r>
+                            <m:r>
+                              <m:t>y</m:t>
+                            </m:r>
+                            <m:r>
+                              <m:t>2</m:t>
+                            </m:r>
+                            <m:r>
+                              <m:t>,</m:t>
+                            </m:r>
+                            <m:r>
+                              <m:t>i</m:t>
+                            </m:r>
+                          </m:sub>
+                        </m:sSub>
+                      </m:sub>
+                    </m:sSub>
+                  </m:e>
+                </m:mr>
+                <m:mr>
+                  <m:e>
+                    <m:r>
+                      <m:t>C</m:t>
+                    </m:r>
+                    <m:r>
+                      <m:t>o</m:t>
+                    </m:r>
+                    <m:sSub>
+                      <m:e>
+                        <m:r>
+                          <m:t>v</m:t>
+                        </m:r>
+                      </m:e>
+                      <m:sub>
+                        <m:r>
+                          <m:t>e</m:t>
+                        </m:r>
+                        <m:sSub>
+                          <m:e>
+                            <m:r>
+                              <m:t>n</m:t>
+                            </m:r>
+                          </m:e>
+                          <m:sub>
+                            <m:r>
+                              <m:t>0</m:t>
+                            </m:r>
+                            <m:r>
+                              <m:t>y</m:t>
+                            </m:r>
+                            <m:r>
+                              <m:t>1</m:t>
+                            </m:r>
+                            <m:r>
+                              <m:t>,</m:t>
+                            </m:r>
+                            <m:r>
+                              <m:t>i</m:t>
+                            </m:r>
+                          </m:sub>
+                        </m:sSub>
+                        <m:r>
+                          <m:t>e</m:t>
+                        </m:r>
+                        <m:sSub>
+                          <m:e>
+                            <m:r>
+                              <m:t>n</m:t>
+                            </m:r>
+                          </m:e>
+                          <m:sub>
+                            <m:r>
+                              <m:t>0</m:t>
+                            </m:r>
+                            <m:r>
+                              <m:t>y</m:t>
+                            </m:r>
+                            <m:r>
+                              <m:t>3</m:t>
+                            </m:r>
+                            <m:r>
+                              <m:t>,</m:t>
+                            </m:r>
+                            <m:r>
+                              <m:t>i</m:t>
+                            </m:r>
+                          </m:sub>
+                        </m:sSub>
+                      </m:sub>
+                    </m:sSub>
+                  </m:e>
+                  <m:e>
+                    <m:r>
+                      <m:t>C</m:t>
+                    </m:r>
+                    <m:r>
+                      <m:t>o</m:t>
+                    </m:r>
+                    <m:sSub>
+                      <m:e>
+                        <m:r>
+                          <m:t>v</m:t>
+                        </m:r>
+                      </m:e>
+                      <m:sub>
+                        <m:r>
+                          <m:t>e</m:t>
+                        </m:r>
+                        <m:sSub>
+                          <m:e>
+                            <m:r>
+                              <m:t>n</m:t>
+                            </m:r>
+                          </m:e>
+                          <m:sub>
+                            <m:r>
+                              <m:t>0</m:t>
+                            </m:r>
+                            <m:r>
+                              <m:t>y</m:t>
+                            </m:r>
+                            <m:r>
+                              <m:t>1</m:t>
+                            </m:r>
+                            <m:r>
+                              <m:t>,</m:t>
+                            </m:r>
+                            <m:r>
+                              <m:t>i</m:t>
+                            </m:r>
+                          </m:sub>
+                        </m:sSub>
+                        <m:r>
+                          <m:t>e</m:t>
+                        </m:r>
+                        <m:sSub>
+                          <m:e>
+                            <m:r>
+                              <m:t>n</m:t>
+                            </m:r>
+                          </m:e>
+                          <m:sub>
+                            <m:r>
+                              <m:t>0</m:t>
+                            </m:r>
+                            <m:r>
+                              <m:t>y</m:t>
+                            </m:r>
+                            <m:r>
+                              <m:t>4</m:t>
+                            </m:r>
+                            <m:r>
+                              <m:t>,</m:t>
+                            </m:r>
+                            <m:r>
+                              <m:t>i</m:t>
+                            </m:r>
+                          </m:sub>
+                        </m:sSub>
+                      </m:sub>
+                    </m:sSub>
+                  </m:e>
+                  <m:e>
+                    <m:sSub>
+                      <m:e>
+                        <m:r>
+                          <m:t>V</m:t>
+                        </m:r>
+                      </m:e>
+                      <m:sub>
+                        <m:r>
+                          <m:t>e</m:t>
+                        </m:r>
+                        <m:sSub>
+                          <m:e>
+                            <m:r>
+                              <m:t>n</m:t>
+                            </m:r>
+                          </m:e>
+                          <m:sub>
+                            <m:r>
+                              <m:t>0</m:t>
+                            </m:r>
+                            <m:r>
+                              <m:t>y</m:t>
+                            </m:r>
+                            <m:r>
+                              <m:t>3</m:t>
+                            </m:r>
+                            <m:r>
+                              <m:t>,</m:t>
+                            </m:r>
+                            <m:r>
+                              <m:t>i</m:t>
+                            </m:r>
+                          </m:sub>
+                        </m:sSub>
+                      </m:sub>
+                    </m:sSub>
+                  </m:e>
+                </m:mr>
+                <m:mr>
+                  <m:e>
+                    <m:r>
+                      <m:t>C</m:t>
+                    </m:r>
+                    <m:r>
+                      <m:t>o</m:t>
+                    </m:r>
+                    <m:sSub>
+                      <m:e>
+                        <m:r>
+                          <m:t>v</m:t>
+                        </m:r>
+                      </m:e>
+                      <m:sub>
+                        <m:r>
+                          <m:t>e</m:t>
+                        </m:r>
+                        <m:sSub>
+                          <m:e>
+                            <m:r>
+                              <m:t>n</m:t>
+                            </m:r>
+                          </m:e>
+                          <m:sub>
+                            <m:r>
+                              <m:t>0</m:t>
+                            </m:r>
+                            <m:r>
+                              <m:t>y</m:t>
+                            </m:r>
+                            <m:r>
+                              <m:t>2</m:t>
+                            </m:r>
+                            <m:r>
+                              <m:t>,</m:t>
+                            </m:r>
+                            <m:r>
+                              <m:t>i</m:t>
+                            </m:r>
+                          </m:sub>
+                        </m:sSub>
+                        <m:r>
+                          <m:t>e</m:t>
+                        </m:r>
+                        <m:sSub>
+                          <m:e>
+                            <m:r>
+                              <m:t>n</m:t>
+                            </m:r>
+                          </m:e>
+                          <m:sub>
+                            <m:r>
+                              <m:t>0</m:t>
+                            </m:r>
+                            <m:r>
+                              <m:t>y</m:t>
+                            </m:r>
+                            <m:r>
+                              <m:t>3</m:t>
+                            </m:r>
+                            <m:r>
+                              <m:t>,</m:t>
+                            </m:r>
+                            <m:r>
+                              <m:t>i</m:t>
+                            </m:r>
+                          </m:sub>
+                        </m:sSub>
+                      </m:sub>
+                    </m:sSub>
+                  </m:e>
+                  <m:e>
+                    <m:r>
+                      <m:t>C</m:t>
+                    </m:r>
+                    <m:r>
+                      <m:t>o</m:t>
+                    </m:r>
+                    <m:sSub>
+                      <m:e>
+                        <m:r>
+                          <m:t>v</m:t>
+                        </m:r>
+                      </m:e>
+                      <m:sub>
+                        <m:r>
+                          <m:t>e</m:t>
+                        </m:r>
+                        <m:sSub>
+                          <m:e>
+                            <m:r>
+                              <m:t>n</m:t>
+                            </m:r>
+                          </m:e>
+                          <m:sub>
+                            <m:r>
+                              <m:t>0</m:t>
+                            </m:r>
+                            <m:r>
+                              <m:t>y</m:t>
+                            </m:r>
+                            <m:r>
+                              <m:t>2</m:t>
+                            </m:r>
+                            <m:r>
+                              <m:t>,</m:t>
+                            </m:r>
+                            <m:r>
+                              <m:t>i</m:t>
+                            </m:r>
+                          </m:sub>
+                        </m:sSub>
+                        <m:r>
+                          <m:t>e</m:t>
+                        </m:r>
+                        <m:sSub>
+                          <m:e>
+                            <m:r>
+                              <m:t>n</m:t>
+                            </m:r>
+                          </m:e>
+                          <m:sub>
+                            <m:r>
+                              <m:t>0</m:t>
+                            </m:r>
+                            <m:r>
+                              <m:t>y</m:t>
+                            </m:r>
+                            <m:r>
+                              <m:t>4</m:t>
+                            </m:r>
+                            <m:r>
+                              <m:t>,</m:t>
+                            </m:r>
+                            <m:r>
+                              <m:t>i</m:t>
+                            </m:r>
+                          </m:sub>
+                        </m:sSub>
+                      </m:sub>
+                    </m:sSub>
+                  </m:e>
+                  <m:e>
+                    <m:r>
+                      <m:t>C</m:t>
+                    </m:r>
+                    <m:r>
+                      <m:t>o</m:t>
+                    </m:r>
+                    <m:sSub>
+                      <m:e>
+                        <m:r>
+                          <m:t>v</m:t>
+                        </m:r>
+                      </m:e>
+                      <m:sub>
+                        <m:r>
+                          <m:t>e</m:t>
+                        </m:r>
+                        <m:sSub>
+                          <m:e>
+                            <m:r>
+                              <m:t>n</m:t>
+                            </m:r>
+                          </m:e>
+                          <m:sub>
+                            <m:r>
+                              <m:t>0</m:t>
+                            </m:r>
+                            <m:r>
+                              <m:t>y</m:t>
+                            </m:r>
+                            <m:r>
+                              <m:t>3</m:t>
+                            </m:r>
+                            <m:r>
+                              <m:t>,</m:t>
+                            </m:r>
+                            <m:r>
+                              <m:t>i</m:t>
+                            </m:r>
+                          </m:sub>
+                        </m:sSub>
+                        <m:r>
+                          <m:t>e</m:t>
+                        </m:r>
+                        <m:sSub>
+                          <m:e>
+                            <m:r>
+                              <m:t>n</m:t>
+                            </m:r>
+                          </m:e>
+                          <m:sub>
+                            <m:r>
+                              <m:t>0</m:t>
+                            </m:r>
+                            <m:r>
+                              <m:t>y</m:t>
+                            </m:r>
+                            <m:r>
+                              <m:t>4</m:t>
+                            </m:r>
+                            <m:r>
+                              <m:t>,</m:t>
+                            </m:r>
+                            <m:r>
+                              <m:t>i</m:t>
+                            </m:r>
+                          </m:sub>
+                        </m:sSub>
+                      </m:sub>
+                    </m:sSub>
+                  </m:e>
+                  <m:e>
+                    <m:sSub>
+                      <m:e>
+                        <m:r>
+                          <m:t>V</m:t>
+                        </m:r>
+                      </m:e>
+                      <m:sub>
+                        <m:r>
+                          <m:t>e</m:t>
+                        </m:r>
+                        <m:sSub>
+                          <m:e>
+                            <m:r>
+                              <m:t>n</m:t>
+                            </m:r>
+                          </m:e>
+                          <m:sub>
+                            <m:r>
+                              <m:t>0</m:t>
+                            </m:r>
+                            <m:r>
+                              <m:t>y</m:t>
+                            </m:r>
+                            <m:r>
+                              <m:t>4</m:t>
+                            </m:r>
+                            <m:r>
+                              <m:t>,</m:t>
+                            </m:r>
+                            <m:r>
+                              <m:t>i</m:t>
+                            </m:r>
+                          </m:sub>
+                        </m:sSub>
+                      </m:sub>
+                    </m:sSub>
+                  </m:e>
+                </m:mr>
+              </m:m>
+            </m:e>
+          </m:d>
+        </m:oMath>
+      </m:oMathPara>
+    </w:p>
+    <w:p>
+      <w:pPr>
+        <w:pStyle w:val="FirstParagraph"/>
+      </w:pPr>
+      <m:oMathPara>
+        <m:oMathParaPr>
+          <m:jc m:val="center"/>
+        </m:oMathParaPr>
+        <m:oMath>
+          <m:d>
+            <m:dPr>
+              <m:begChr m:val="["/>
+              <m:endChr m:val="]"/>
+              <m:grow/>
+            </m:dPr>
+            <m:e>
+              <m:m>
+                <m:mPr>
+                  <m:baseJc m:val="center"/>
+                  <m:plcHide m:val="1"/>
+                  <m:mcs>
+                    <m:mc>
+                      <m:mcPr>
+                        <m:mcJc m:val="center"/>
+                        <m:count m:val="1"/>
+                      </m:mcPr>
+                    </m:mc>
+                  </m:mcs>
+                </m:mPr>
+                <m:mr>
+                  <m:e>
+                    <m:r>
+                      <m:t>a</m:t>
+                    </m:r>
+                    <m:sSub>
+                      <m:e>
+                        <m:r>
+                          <m:t>v</m:t>
+                        </m:r>
+                      </m:e>
+                      <m:sub>
+                        <m:r>
+                          <m:t>0</m:t>
+                        </m:r>
+                        <m:r>
+                          <m:t>y</m:t>
+                        </m:r>
+                        <m:r>
+                          <m:t>1</m:t>
+                        </m:r>
+                        <m:r>
+                          <m:t>,</m:t>
+                        </m:r>
+                        <m:r>
+                          <m:t>i</m:t>
+                        </m:r>
+                      </m:sub>
+                    </m:sSub>
+                  </m:e>
+                </m:mr>
+                <m:mr>
+                  <m:e>
+                    <m:r>
+                      <m:t>a</m:t>
+                    </m:r>
+                    <m:sSub>
+                      <m:e>
+                        <m:r>
+                          <m:t>v</m:t>
+                        </m:r>
+                      </m:e>
+                      <m:sub>
+                        <m:r>
+                          <m:t>0</m:t>
+                        </m:r>
+                        <m:r>
+                          <m:t>y</m:t>
+                        </m:r>
+                        <m:r>
+                          <m:t>2</m:t>
+                        </m:r>
+                        <m:r>
+                          <m:t>,</m:t>
+                        </m:r>
+                        <m:r>
+                          <m:t>i</m:t>
+                        </m:r>
+                      </m:sub>
+                    </m:sSub>
+                  </m:e>
+                </m:mr>
+                <m:mr>
+                  <m:e>
+                    <m:r>
+                      <m:t>a</m:t>
+                    </m:r>
+                    <m:sSub>
+                      <m:e>
+                        <m:r>
+                          <m:t>v</m:t>
+                        </m:r>
+                      </m:e>
+                      <m:sub>
+                        <m:r>
+                          <m:t>0</m:t>
+                        </m:r>
+                        <m:r>
+                          <m:t>y</m:t>
+                        </m:r>
+                        <m:r>
+                          <m:t>3</m:t>
+                        </m:r>
+                        <m:r>
+                          <m:t>,</m:t>
+                        </m:r>
+                        <m:r>
+                          <m:t>i</m:t>
+                        </m:r>
+                      </m:sub>
+                    </m:sSub>
+                  </m:e>
+                </m:mr>
+                <m:mr>
+                  <m:e>
+                    <m:r>
+                      <m:t>a</m:t>
+                    </m:r>
+                    <m:sSub>
+                      <m:e>
+                        <m:r>
+                          <m:t>v</m:t>
+                        </m:r>
+                      </m:e>
+                      <m:sub>
+                        <m:r>
+                          <m:t>0</m:t>
+                        </m:r>
+                        <m:r>
+                          <m:t>y</m:t>
+                        </m:r>
+                        <m:r>
+                          <m:t>4</m:t>
+                        </m:r>
+                        <m:r>
+                          <m:t>,</m:t>
+                        </m:r>
+                        <m:r>
+                          <m:t>i</m:t>
+                        </m:r>
+                      </m:sub>
+                    </m:sSub>
+                  </m:e>
+                </m:mr>
+              </m:m>
+            </m:e>
+          </m:d>
+          <m:r>
+            <m:t>=</m:t>
+          </m:r>
+          <m:r>
+            <m:t>M</m:t>
+          </m:r>
+          <m:r>
+            <m:t>V</m:t>
+          </m:r>
+          <m:r>
+            <m:t>N</m:t>
+          </m:r>
+          <m:r>
+            <m:t>(</m:t>
+          </m:r>
+          <m:r>
+            <m:t>0</m:t>
+          </m:r>
+          <m:r>
+            <m:t>,</m:t>
+          </m:r>
+          <m:sSub>
+            <m:e>
+              <m:r>
+                <m:t>Ω</m:t>
+              </m:r>
+            </m:e>
+            <m:sub>
+              <m:r>
+                <m:t>a</m:t>
+              </m:r>
+              <m:r>
+                <m:t>v</m:t>
+              </m:r>
+            </m:sub>
+          </m:sSub>
+          <m:r>
+            <m:t>)</m:t>
+          </m:r>
+          <m:r>
+            <m:t>:</m:t>
+          </m:r>
+          <m:r>
+            <m:rPr>
+              <m:nor/>
+              <m:sty m:val="p"/>
+            </m:rPr>
+            <m:t>where </m:t>
+          </m:r>
+          <m:sSub>
+            <m:e>
+              <m:r>
+                <m:t>Ω</m:t>
+              </m:r>
+            </m:e>
+            <m:sub>
+              <m:r>
+                <m:t>a</m:t>
+              </m:r>
+              <m:r>
+                <m:t>v</m:t>
+              </m:r>
+            </m:sub>
+          </m:sSub>
+          <m:r>
+            <m:t>=</m:t>
+          </m:r>
+          <m:d>
+            <m:dPr>
+              <m:begChr m:val="["/>
+              <m:endChr m:val="]"/>
+              <m:grow/>
+            </m:dPr>
+            <m:e>
+              <m:m>
+                <m:mPr>
+                  <m:baseJc m:val="center"/>
+                  <m:plcHide m:val="1"/>
+                  <m:mcs>
+                    <m:mc>
+                      <m:mcPr>
+                        <m:mcJc m:val="center"/>
+                        <m:count m:val="1"/>
+                      </m:mcPr>
+                    </m:mc>
+                    <m:mc>
+                      <m:mcPr>
+                        <m:mcJc m:val="center"/>
+                        <m:count m:val="1"/>
+                      </m:mcPr>
+                    </m:mc>
+                    <m:mc>
+                      <m:mcPr>
+                        <m:mcJc m:val="center"/>
+                        <m:count m:val="1"/>
+                      </m:mcPr>
+                    </m:mc>
+                    <m:mc>
+                      <m:mcPr>
+                        <m:mcJc m:val="center"/>
+                        <m:count m:val="1"/>
+                      </m:mcPr>
+                    </m:mc>
+                  </m:mcs>
+                </m:mPr>
+                <m:mr>
+                  <m:e>
+                    <m:sSub>
+                      <m:e>
+                        <m:r>
+                          <m:t>V</m:t>
+                        </m:r>
+                      </m:e>
+                      <m:sub>
+                        <m:r>
+                          <m:t>a</m:t>
+                        </m:r>
+                        <m:sSub>
+                          <m:e>
+                            <m:r>
+                              <m:t>v</m:t>
+                            </m:r>
+                          </m:e>
+                          <m:sub>
+                            <m:r>
+                              <m:t>0</m:t>
+                            </m:r>
+                            <m:r>
+                              <m:t>y</m:t>
+                            </m:r>
+                            <m:r>
+                              <m:t>1</m:t>
+                            </m:r>
+                            <m:r>
+                              <m:t>,</m:t>
+                            </m:r>
+                            <m:r>
+                              <m:t>i</m:t>
+                            </m:r>
+                          </m:sub>
+                        </m:sSub>
+                      </m:sub>
+                    </m:sSub>
+                  </m:e>
+                </m:mr>
+                <m:mr>
+                  <m:e>
+                    <m:r>
+                      <m:t>C</m:t>
+                    </m:r>
+                    <m:r>
+                      <m:t>o</m:t>
+                    </m:r>
+                    <m:sSub>
+                      <m:e>
+                        <m:r>
+                          <m:t>v</m:t>
+                        </m:r>
+                      </m:e>
+                      <m:sub>
+                        <m:r>
+                          <m:t>a</m:t>
+                        </m:r>
+                        <m:sSub>
+                          <m:e>
+                            <m:r>
+                              <m:t>v</m:t>
+                            </m:r>
+                          </m:e>
+                          <m:sub>
+                            <m:r>
+                              <m:t>0</m:t>
+                            </m:r>
+                            <m:r>
+                              <m:t>y</m:t>
+                            </m:r>
+                            <m:r>
+                              <m:t>1</m:t>
+                            </m:r>
+                            <m:r>
+                              <m:t>,</m:t>
+                            </m:r>
+                            <m:r>
+                              <m:t>i</m:t>
+                            </m:r>
+                          </m:sub>
+                        </m:sSub>
+                        <m:r>
+                          <m:t>a</m:t>
+                        </m:r>
+                        <m:sSub>
+                          <m:e>
+                            <m:r>
+                              <m:t>v</m:t>
+                            </m:r>
+                          </m:e>
+                          <m:sub>
+                            <m:r>
+                              <m:t>0</m:t>
+                            </m:r>
+                            <m:r>
+                              <m:t>y</m:t>
+                            </m:r>
+                            <m:r>
+                              <m:t>2</m:t>
+                            </m:r>
+                            <m:r>
+                              <m:t>,</m:t>
+                            </m:r>
+                            <m:r>
+                              <m:t>i</m:t>
+                            </m:r>
+                          </m:sub>
+                        </m:sSub>
+                      </m:sub>
+                    </m:sSub>
+                  </m:e>
+                  <m:e>
+                    <m:sSub>
+                      <m:e>
+                        <m:r>
+                          <m:t>V</m:t>
+                        </m:r>
+                      </m:e>
+                      <m:sub>
+                        <m:r>
+                          <m:t>a</m:t>
+                        </m:r>
+                        <m:sSub>
+                          <m:e>
+                            <m:r>
+                              <m:t>v</m:t>
+                            </m:r>
+                          </m:e>
+                          <m:sub>
+                            <m:r>
+                              <m:t>0</m:t>
+                            </m:r>
+                            <m:r>
+                              <m:t>y</m:t>
+                            </m:r>
+                            <m:r>
+                              <m:t>2</m:t>
+                            </m:r>
+                            <m:r>
+                              <m:t>,</m:t>
+                            </m:r>
+                            <m:r>
+                              <m:t>i</m:t>
+                            </m:r>
+                          </m:sub>
+                        </m:sSub>
+                      </m:sub>
+                    </m:sSub>
+                  </m:e>
+                </m:mr>
+                <m:mr>
+                  <m:e>
+                    <m:r>
+                      <m:t>C</m:t>
+                    </m:r>
+                    <m:r>
+                      <m:t>o</m:t>
+                    </m:r>
+                    <m:sSub>
+                      <m:e>
+                        <m:r>
+                          <m:t>v</m:t>
+                        </m:r>
+                      </m:e>
+                      <m:sub>
+                        <m:r>
+                          <m:t>a</m:t>
+                        </m:r>
+                        <m:sSub>
+                          <m:e>
+                            <m:r>
+                              <m:t>v</m:t>
+                            </m:r>
+                          </m:e>
+                          <m:sub>
+                            <m:r>
+                              <m:t>0</m:t>
+                            </m:r>
+                            <m:r>
+                              <m:t>y</m:t>
+                            </m:r>
+                            <m:r>
+                              <m:t>1</m:t>
+                            </m:r>
+                            <m:r>
+                              <m:t>,</m:t>
+                            </m:r>
+                            <m:r>
+                              <m:t>i</m:t>
+                            </m:r>
+                          </m:sub>
+                        </m:sSub>
+                        <m:r>
+                          <m:t>a</m:t>
+                        </m:r>
+                        <m:sSub>
+                          <m:e>
+                            <m:r>
+                              <m:t>v</m:t>
+                            </m:r>
+                          </m:e>
+                          <m:sub>
+                            <m:r>
+                              <m:t>0</m:t>
+                            </m:r>
+                            <m:r>
+                              <m:t>y</m:t>
+                            </m:r>
+                            <m:r>
+                              <m:t>3</m:t>
+                            </m:r>
+                            <m:r>
+                              <m:t>,</m:t>
+                            </m:r>
+                            <m:r>
+                              <m:t>i</m:t>
+                            </m:r>
+                          </m:sub>
+                        </m:sSub>
+                      </m:sub>
+                    </m:sSub>
+                  </m:e>
+                  <m:e>
+                    <m:r>
+                      <m:t>C</m:t>
+                    </m:r>
+                    <m:r>
+                      <m:t>o</m:t>
+                    </m:r>
+                    <m:sSub>
+                      <m:e>
+                        <m:r>
+                          <m:t>v</m:t>
+                        </m:r>
+                      </m:e>
+                      <m:sub>
+                        <m:r>
+                          <m:t>a</m:t>
+                        </m:r>
+                        <m:sSub>
+                          <m:e>
+                            <m:r>
+                              <m:t>v</m:t>
+                            </m:r>
+                          </m:e>
+                          <m:sub>
+                            <m:r>
+                              <m:t>0</m:t>
+                            </m:r>
+                            <m:r>
+                              <m:t>y</m:t>
+                            </m:r>
+                            <m:r>
+                              <m:t>1</m:t>
+                            </m:r>
+                            <m:r>
+                              <m:t>,</m:t>
+                            </m:r>
+                            <m:r>
+                              <m:t>i</m:t>
+                            </m:r>
+                          </m:sub>
+                        </m:sSub>
+                        <m:r>
+                          <m:t>a</m:t>
+                        </m:r>
+                        <m:sSub>
+                          <m:e>
+                            <m:r>
+                              <m:t>v</m:t>
+                            </m:r>
+                          </m:e>
+                          <m:sub>
+                            <m:r>
+                              <m:t>0</m:t>
+                            </m:r>
+                            <m:r>
+                              <m:t>y</m:t>
+                            </m:r>
+                            <m:r>
+                              <m:t>4</m:t>
+                            </m:r>
+                            <m:r>
+                              <m:t>,</m:t>
+                            </m:r>
+                            <m:r>
+                              <m:t>i</m:t>
+                            </m:r>
+                          </m:sub>
+                        </m:sSub>
+                      </m:sub>
+                    </m:sSub>
+                  </m:e>
+                  <m:e>
+                    <m:sSub>
+                      <m:e>
+                        <m:r>
+                          <m:t>V</m:t>
+                        </m:r>
+                      </m:e>
+                      <m:sub>
+                        <m:r>
+                          <m:t>a</m:t>
+                        </m:r>
+                        <m:sSub>
+                          <m:e>
+                            <m:r>
+                              <m:t>v</m:t>
+                            </m:r>
+                          </m:e>
+                          <m:sub>
+                            <m:r>
+                              <m:t>0</m:t>
+                            </m:r>
+                            <m:r>
+                              <m:t>y</m:t>
+                            </m:r>
+                            <m:r>
+                              <m:t>3</m:t>
+                            </m:r>
+                            <m:r>
+                              <m:t>,</m:t>
+                            </m:r>
+                            <m:r>
+                              <m:t>i</m:t>
+                            </m:r>
+                          </m:sub>
+                        </m:sSub>
+                      </m:sub>
+                    </m:sSub>
+                  </m:e>
+                </m:mr>
+                <m:mr>
+                  <m:e>
+                    <m:r>
+                      <m:t>C</m:t>
+                    </m:r>
+                    <m:r>
+                      <m:t>o</m:t>
+                    </m:r>
+                    <m:sSub>
+                      <m:e>
+                        <m:r>
+                          <m:t>v</m:t>
+                        </m:r>
+                      </m:e>
+                      <m:sub>
+                        <m:r>
+                          <m:t>a</m:t>
+                        </m:r>
+                        <m:sSub>
+                          <m:e>
+                            <m:r>
+                              <m:t>v</m:t>
+                            </m:r>
+                          </m:e>
+                          <m:sub>
+                            <m:r>
+                              <m:t>0</m:t>
+                            </m:r>
+                            <m:r>
+                              <m:t>y</m:t>
+                            </m:r>
+                            <m:r>
+                              <m:t>2</m:t>
+                            </m:r>
+                            <m:r>
+                              <m:t>,</m:t>
+                            </m:r>
+                            <m:r>
+                              <m:t>i</m:t>
+                            </m:r>
+                          </m:sub>
+                        </m:sSub>
+                        <m:r>
+                          <m:t>a</m:t>
+                        </m:r>
+                        <m:sSub>
+                          <m:e>
+                            <m:r>
+                              <m:t>v</m:t>
+                            </m:r>
+                          </m:e>
+                          <m:sub>
+                            <m:r>
+                              <m:t>0</m:t>
+                            </m:r>
+                            <m:r>
+                              <m:t>y</m:t>
+                            </m:r>
+                            <m:r>
+                              <m:t>3</m:t>
+                            </m:r>
+                            <m:r>
+                              <m:t>,</m:t>
+                            </m:r>
+                            <m:r>
+                              <m:t>i</m:t>
+                            </m:r>
+                          </m:sub>
+                        </m:sSub>
+                      </m:sub>
+                    </m:sSub>
+                  </m:e>
+                  <m:e>
+                    <m:r>
+                      <m:t>C</m:t>
+                    </m:r>
+                    <m:r>
+                      <m:t>o</m:t>
+                    </m:r>
+                    <m:sSub>
+                      <m:e>
+                        <m:r>
+                          <m:t>v</m:t>
+                        </m:r>
+                      </m:e>
+                      <m:sub>
+                        <m:r>
+                          <m:t>a</m:t>
+                        </m:r>
+                        <m:sSub>
+                          <m:e>
+                            <m:r>
+                              <m:t>v</m:t>
+                            </m:r>
+                          </m:e>
+                          <m:sub>
+                            <m:r>
+                              <m:t>0</m:t>
+                            </m:r>
+                            <m:r>
+                              <m:t>y</m:t>
+                            </m:r>
+                            <m:r>
+                              <m:t>2</m:t>
+                            </m:r>
+                            <m:r>
+                              <m:t>,</m:t>
+                            </m:r>
+                            <m:r>
+                              <m:t>i</m:t>
+                            </m:r>
+                          </m:sub>
+                        </m:sSub>
+                        <m:r>
+                          <m:t>a</m:t>
+                        </m:r>
+                        <m:sSub>
+                          <m:e>
+                            <m:r>
+                              <m:t>v</m:t>
+                            </m:r>
+                          </m:e>
+                          <m:sub>
+                            <m:r>
+                              <m:t>0</m:t>
+                            </m:r>
+                            <m:r>
+                              <m:t>y</m:t>
+                            </m:r>
+                            <m:r>
+                              <m:t>4</m:t>
+                            </m:r>
+                            <m:r>
+                              <m:t>,</m:t>
+                            </m:r>
+                            <m:r>
+                              <m:t>i</m:t>
+                            </m:r>
+                          </m:sub>
+                        </m:sSub>
+                      </m:sub>
+                    </m:sSub>
+                  </m:e>
+                  <m:e>
+                    <m:r>
+                      <m:t>C</m:t>
+                    </m:r>
+                    <m:r>
+                      <m:t>o</m:t>
+                    </m:r>
+                    <m:sSub>
+                      <m:e>
+                        <m:r>
+                          <m:t>v</m:t>
+                        </m:r>
+                      </m:e>
+                      <m:sub>
+                        <m:r>
+                          <m:t>a</m:t>
+                        </m:r>
+                        <m:sSub>
+                          <m:e>
+                            <m:r>
+                              <m:t>v</m:t>
+                            </m:r>
+                          </m:e>
+                          <m:sub>
+                            <m:r>
+                              <m:t>0</m:t>
+                            </m:r>
+                            <m:r>
+                              <m:t>y</m:t>
+                            </m:r>
+                            <m:r>
+                              <m:t>3</m:t>
+                            </m:r>
+                            <m:r>
+                              <m:t>,</m:t>
+                            </m:r>
+                            <m:r>
+                              <m:t>i</m:t>
+                            </m:r>
+                          </m:sub>
+                        </m:sSub>
+                        <m:r>
+                          <m:t>a</m:t>
+                        </m:r>
+                        <m:sSub>
+                          <m:e>
+                            <m:r>
+                              <m:t>v</m:t>
+                            </m:r>
+                          </m:e>
+                          <m:sub>
+                            <m:r>
+                              <m:t>0</m:t>
+                            </m:r>
+                            <m:r>
+                              <m:t>y</m:t>
+                            </m:r>
+                            <m:r>
+                              <m:t>4</m:t>
+                            </m:r>
+                            <m:r>
+                              <m:t>,</m:t>
+                            </m:r>
+                            <m:r>
+                              <m:t>i</m:t>
+                            </m:r>
+                          </m:sub>
+                        </m:sSub>
+                      </m:sub>
+                    </m:sSub>
+                  </m:e>
+                  <m:e>
+                    <m:sSub>
+                      <m:e>
+                        <m:r>
+                          <m:t>V</m:t>
+                        </m:r>
+                      </m:e>
+                      <m:sub>
+                        <m:r>
+                          <m:t>a</m:t>
+                        </m:r>
+                        <m:sSub>
+                          <m:e>
+                            <m:r>
+                              <m:t>v</m:t>
+                            </m:r>
+                          </m:e>
+                          <m:sub>
+                            <m:r>
+                              <m:t>0</m:t>
+                            </m:r>
+                            <m:r>
+                              <m:t>y</m:t>
+                            </m:r>
+                            <m:r>
+                              <m:t>4</m:t>
+                            </m:r>
+                            <m:r>
+                              <m:t>,</m:t>
+                            </m:r>
+                            <m:r>
+                              <m:t>i</m:t>
+                            </m:r>
+                          </m:sub>
+                        </m:sSub>
+                      </m:sub>
+                    </m:sSub>
+                  </m:e>
+                </m:mr>
+              </m:m>
+            </m:e>
+          </m:d>
+        </m:oMath>
+      </m:oMathPara>
+    </w:p>
+    <w:p>
+      <w:pPr>
+        <w:pStyle w:val="FirstParagraph"/>
+      </w:pPr>
+      <m:oMathPara>
+        <m:oMathParaPr>
+          <m:jc m:val="center"/>
+        </m:oMathParaPr>
+        <m:oMath>
+          <m:d>
+            <m:dPr>
+              <m:begChr m:val="["/>
+              <m:endChr m:val="]"/>
+              <m:grow/>
+            </m:dPr>
+            <m:e>
+              <m:m>
+                <m:mPr>
+                  <m:baseJc m:val="center"/>
+                  <m:plcHide m:val="1"/>
+                  <m:mcs>
+                    <m:mc>
+                      <m:mcPr>
+                        <m:mcJc m:val="center"/>
+                        <m:count m:val="1"/>
+                      </m:mcPr>
+                    </m:mc>
+                  </m:mcs>
+                </m:mPr>
+                <m:mr>
+                  <m:e>
+                    <m:sSub>
+                      <m:e>
+                        <m:r>
+                          <m:t>ε</m:t>
+                        </m:r>
+                      </m:e>
+                      <m:sub>
+                        <m:r>
+                          <m:t>0</m:t>
+                        </m:r>
+                        <m:r>
+                          <m:t>y</m:t>
+                        </m:r>
+                        <m:r>
+                          <m:t>1</m:t>
+                        </m:r>
+                        <m:r>
+                          <m:t>,</m:t>
+                        </m:r>
+                        <m:r>
+                          <m:t>i</m:t>
+                        </m:r>
+                      </m:sub>
+                    </m:sSub>
+                  </m:e>
+                </m:mr>
+                <m:mr>
+                  <m:e>
+                    <m:sSub>
+                      <m:e>
+                        <m:r>
+                          <m:t>ε</m:t>
+                        </m:r>
+                      </m:e>
+                      <m:sub>
+                        <m:r>
+                          <m:t>0</m:t>
+                        </m:r>
+                        <m:r>
+                          <m:t>y</m:t>
+                        </m:r>
+                        <m:r>
+                          <m:t>2</m:t>
+                        </m:r>
+                        <m:r>
+                          <m:t>,</m:t>
+                        </m:r>
+                        <m:r>
+                          <m:t>i</m:t>
+                        </m:r>
+                      </m:sub>
+                    </m:sSub>
+                  </m:e>
+                </m:mr>
+                <m:mr>
+                  <m:e>
+                    <m:sSub>
+                      <m:e>
+                        <m:r>
+                          <m:t>ε</m:t>
+                        </m:r>
+                      </m:e>
+                      <m:sub>
+                        <m:r>
+                          <m:t>0</m:t>
+                        </m:r>
+                        <m:r>
+                          <m:t>y</m:t>
+                        </m:r>
+                        <m:r>
+                          <m:t>3</m:t>
+                        </m:r>
+                        <m:r>
+                          <m:t>,</m:t>
+                        </m:r>
+                        <m:r>
+                          <m:t>i</m:t>
+                        </m:r>
+                      </m:sub>
+                    </m:sSub>
+                  </m:e>
+                </m:mr>
+                <m:mr>
+                  <m:e>
+                    <m:sSub>
+                      <m:e>
+                        <m:r>
+                          <m:t>ε</m:t>
+                        </m:r>
+                      </m:e>
+                      <m:sub>
+                        <m:r>
+                          <m:t>0</m:t>
+                        </m:r>
+                        <m:r>
+                          <m:t>y</m:t>
+                        </m:r>
+                        <m:r>
+                          <m:t>4</m:t>
+                        </m:r>
+                        <m:r>
+                          <m:t>,</m:t>
+                        </m:r>
+                        <m:r>
+                          <m:t>i</m:t>
+                        </m:r>
+                      </m:sub>
+                    </m:sSub>
+                  </m:e>
+                </m:mr>
+              </m:m>
+            </m:e>
+          </m:d>
+          <m:r>
+            <m:t>=</m:t>
+          </m:r>
+          <m:r>
+            <m:t>M</m:t>
+          </m:r>
+          <m:r>
+            <m:t>V</m:t>
+          </m:r>
+          <m:r>
+            <m:t>N</m:t>
+          </m:r>
+          <m:r>
+            <m:t>(</m:t>
+          </m:r>
+          <m:r>
+            <m:t>0</m:t>
+          </m:r>
+          <m:r>
+            <m:t>,</m:t>
+          </m:r>
+          <m:sSub>
+            <m:e>
+              <m:r>
+                <m:t>Ω</m:t>
+              </m:r>
+            </m:e>
+            <m:sub>
+              <m:r>
+                <m:t>ε</m:t>
+              </m:r>
+            </m:sub>
+          </m:sSub>
+          <m:r>
+            <m:t>)</m:t>
+          </m:r>
+          <m:r>
+            <m:t>:</m:t>
+          </m:r>
+          <m:r>
+            <m:rPr>
+              <m:nor/>
+              <m:sty m:val="p"/>
+            </m:rPr>
+            <m:t>where </m:t>
+          </m:r>
+          <m:sSub>
+            <m:e>
+              <m:r>
+                <m:t>Ω</m:t>
+              </m:r>
+            </m:e>
+            <m:sub>
+              <m:r>
+                <m:t>ε</m:t>
+              </m:r>
+            </m:sub>
+          </m:sSub>
+          <m:r>
+            <m:t>=</m:t>
+          </m:r>
+          <m:d>
+            <m:dPr>
+              <m:begChr m:val="["/>
+              <m:endChr m:val="]"/>
+              <m:grow/>
+            </m:dPr>
+            <m:e>
+              <m:m>
+                <m:mPr>
+                  <m:baseJc m:val="center"/>
+                  <m:plcHide m:val="1"/>
+                  <m:mcs>
+                    <m:mc>
+                      <m:mcPr>
+                        <m:mcJc m:val="center"/>
+                        <m:count m:val="1"/>
+                      </m:mcPr>
+                    </m:mc>
+                    <m:mc>
+                      <m:mcPr>
+                        <m:mcJc m:val="center"/>
+                        <m:count m:val="1"/>
+                      </m:mcPr>
+                    </m:mc>
+                    <m:mc>
+                      <m:mcPr>
+                        <m:mcJc m:val="center"/>
+                        <m:count m:val="1"/>
+                      </m:mcPr>
+                    </m:mc>
+                    <m:mc>
+                      <m:mcPr>
+                        <m:mcJc m:val="center"/>
+                        <m:count m:val="1"/>
+                      </m:mcPr>
+                    </m:mc>
+                  </m:mcs>
+                </m:mPr>
+                <m:mr>
+                  <m:e>
+                    <m:sSub>
+                      <m:e>
+                        <m:r>
+                          <m:t>V</m:t>
+                        </m:r>
+                      </m:e>
+                      <m:sub>
+                        <m:sSub>
+                          <m:e>
+                            <m:r>
+                              <m:t>ε</m:t>
+                            </m:r>
+                          </m:e>
+                          <m:sub>
+                            <m:r>
+                              <m:t>0</m:t>
+                            </m:r>
+                            <m:r>
+                              <m:t>y</m:t>
+                            </m:r>
+                            <m:r>
+                              <m:t>1</m:t>
+                            </m:r>
+                            <m:r>
+                              <m:t>,</m:t>
+                            </m:r>
+                            <m:r>
+                              <m:t>i</m:t>
+                            </m:r>
+                          </m:sub>
+                        </m:sSub>
+                      </m:sub>
+                    </m:sSub>
+                  </m:e>
+                </m:mr>
+                <m:mr>
+                  <m:e>
+                    <m:r>
+                      <m:t>C</m:t>
+                    </m:r>
+                    <m:r>
+                      <m:t>o</m:t>
+                    </m:r>
+                    <m:sSub>
+                      <m:e>
+                        <m:r>
+                          <m:t>v</m:t>
+                        </m:r>
+                      </m:e>
+                      <m:sub>
+                        <m:sSub>
+                          <m:e>
+                            <m:r>
+                              <m:t>ε</m:t>
+                            </m:r>
+                          </m:e>
+                          <m:sub>
+                            <m:r>
+                              <m:t>0</m:t>
+                            </m:r>
+                            <m:r>
+                              <m:t>y</m:t>
+                            </m:r>
+                            <m:r>
+                              <m:t>1</m:t>
+                            </m:r>
+                            <m:r>
+                              <m:t>,</m:t>
+                            </m:r>
+                            <m:r>
+                              <m:t>i</m:t>
+                            </m:r>
+                          </m:sub>
+                        </m:sSub>
+                        <m:sSub>
+                          <m:e>
+                            <m:r>
+                              <m:t>ε</m:t>
+                            </m:r>
+                          </m:e>
+                          <m:sub>
+                            <m:r>
+                              <m:t>0</m:t>
+                            </m:r>
+                            <m:r>
+                              <m:t>y</m:t>
+                            </m:r>
+                            <m:r>
+                              <m:t>2</m:t>
+                            </m:r>
+                            <m:r>
+                              <m:t>,</m:t>
+                            </m:r>
+                            <m:r>
+                              <m:t>i</m:t>
+                            </m:r>
+                          </m:sub>
+                        </m:sSub>
+                      </m:sub>
+                    </m:sSub>
+                  </m:e>
+                  <m:e>
+                    <m:sSub>
+                      <m:e>
+                        <m:r>
+                          <m:t>V</m:t>
+                        </m:r>
+                      </m:e>
+                      <m:sub>
+                        <m:sSub>
+                          <m:e>
+                            <m:r>
+                              <m:t>ε</m:t>
+                            </m:r>
+                          </m:e>
+                          <m:sub>
+                            <m:r>
+                              <m:t>0</m:t>
+                            </m:r>
+                            <m:r>
+                              <m:t>y</m:t>
+                            </m:r>
+                            <m:r>
+                              <m:t>2</m:t>
+                            </m:r>
+                            <m:r>
+                              <m:t>,</m:t>
+                            </m:r>
+                            <m:r>
+                              <m:t>i</m:t>
+                            </m:r>
+                          </m:sub>
+                        </m:sSub>
+                      </m:sub>
+                    </m:sSub>
+                  </m:e>
+                </m:mr>
+                <m:mr>
+                  <m:e>
+                    <m:r>
+                      <m:t>C</m:t>
+                    </m:r>
+                    <m:r>
+                      <m:t>o</m:t>
+                    </m:r>
+                    <m:sSub>
+                      <m:e>
+                        <m:r>
+                          <m:t>v</m:t>
+                        </m:r>
+                      </m:e>
+                      <m:sub>
+                        <m:sSub>
+                          <m:e>
+                            <m:r>
+                              <m:t>ε</m:t>
+                            </m:r>
+                          </m:e>
+                          <m:sub>
+                            <m:r>
+                              <m:t>0</m:t>
+                            </m:r>
+                            <m:r>
+                              <m:t>y</m:t>
+                            </m:r>
+                            <m:r>
+                              <m:t>1</m:t>
+                            </m:r>
+                            <m:r>
+                              <m:t>,</m:t>
+                            </m:r>
+                            <m:r>
+                              <m:t>i</m:t>
+                            </m:r>
+                          </m:sub>
+                        </m:sSub>
+                        <m:sSub>
+                          <m:e>
+                            <m:r>
+                              <m:t>ε</m:t>
+                            </m:r>
+                          </m:e>
+                          <m:sub>
+                            <m:r>
+                              <m:t>0</m:t>
+                            </m:r>
+                            <m:r>
+                              <m:t>y</m:t>
+                            </m:r>
+                            <m:r>
+                              <m:t>3</m:t>
+                            </m:r>
+                            <m:r>
+                              <m:t>,</m:t>
+                            </m:r>
+                            <m:r>
+                              <m:t>i</m:t>
+                            </m:r>
+                          </m:sub>
+                        </m:sSub>
+                      </m:sub>
+                    </m:sSub>
+                  </m:e>
+                  <m:e>
+                    <m:r>
+                      <m:t>C</m:t>
+                    </m:r>
+                    <m:r>
+                      <m:t>o</m:t>
+                    </m:r>
+                    <m:sSub>
+                      <m:e>
+                        <m:r>
+                          <m:t>v</m:t>
+                        </m:r>
+                      </m:e>
+                      <m:sub>
+                        <m:sSub>
+                          <m:e>
+                            <m:r>
+                              <m:t>ε</m:t>
+                            </m:r>
+                          </m:e>
+                          <m:sub>
+                            <m:r>
+                              <m:t>0</m:t>
+                            </m:r>
+                            <m:r>
+                              <m:t>y</m:t>
+                            </m:r>
+                            <m:r>
+                              <m:t>1</m:t>
+                            </m:r>
+                            <m:r>
+                              <m:t>,</m:t>
+                            </m:r>
+                            <m:r>
+                              <m:t>i</m:t>
+                            </m:r>
+                          </m:sub>
+                        </m:sSub>
+                        <m:sSub>
+                          <m:e>
+                            <m:r>
+                              <m:t>ε</m:t>
+                            </m:r>
+                          </m:e>
+                          <m:sub>
+                            <m:r>
+                              <m:t>0</m:t>
+                            </m:r>
+                            <m:r>
+                              <m:t>y</m:t>
+                            </m:r>
+                            <m:r>
+                              <m:t>4</m:t>
+                            </m:r>
+                            <m:r>
+                              <m:t>,</m:t>
+                            </m:r>
+                            <m:r>
+                              <m:t>i</m:t>
+                            </m:r>
+                          </m:sub>
+                        </m:sSub>
+                      </m:sub>
+                    </m:sSub>
+                  </m:e>
+                  <m:e>
+                    <m:sSub>
+                      <m:e>
+                        <m:r>
+                          <m:t>V</m:t>
+                        </m:r>
+                      </m:e>
+                      <m:sub>
+                        <m:sSub>
+                          <m:e>
+                            <m:r>
+                              <m:t>ε</m:t>
+                            </m:r>
+                          </m:e>
+                          <m:sub>
+                            <m:r>
+                              <m:t>0</m:t>
+                            </m:r>
+                            <m:r>
+                              <m:t>y</m:t>
+                            </m:r>
+                            <m:r>
+                              <m:t>3</m:t>
+                            </m:r>
+                            <m:r>
+                              <m:t>,</m:t>
+                            </m:r>
+                            <m:r>
+                              <m:t>i</m:t>
+                            </m:r>
+                          </m:sub>
+                        </m:sSub>
+                      </m:sub>
+                    </m:sSub>
+                  </m:e>
+                </m:mr>
+                <m:mr>
+                  <m:e>
+                    <m:r>
+                      <m:t>C</m:t>
+                    </m:r>
+                    <m:r>
+                      <m:t>o</m:t>
+                    </m:r>
+                    <m:sSub>
+                      <m:e>
+                        <m:r>
+                          <m:t>v</m:t>
+                        </m:r>
+                      </m:e>
+                      <m:sub>
+                        <m:sSub>
+                          <m:e>
+                            <m:r>
+                              <m:t>ε</m:t>
+                            </m:r>
+                          </m:e>
+                          <m:sub>
+                            <m:r>
+                              <m:t>0</m:t>
+                            </m:r>
+                            <m:r>
+                              <m:t>y</m:t>
+                            </m:r>
+                            <m:r>
+                              <m:t>2</m:t>
+                            </m:r>
+                            <m:r>
+                              <m:t>,</m:t>
+                            </m:r>
+                            <m:r>
+                              <m:t>i</m:t>
+                            </m:r>
+                          </m:sub>
+                        </m:sSub>
+                        <m:sSub>
+                          <m:e>
+                            <m:r>
+                              <m:t>ε</m:t>
+                            </m:r>
+                          </m:e>
+                          <m:sub>
+                            <m:r>
+                              <m:t>0</m:t>
+                            </m:r>
+                            <m:r>
+                              <m:t>y</m:t>
+                            </m:r>
+                            <m:r>
+                              <m:t>3</m:t>
+                            </m:r>
+                            <m:r>
+                              <m:t>,</m:t>
+                            </m:r>
+                            <m:r>
+                              <m:t>i</m:t>
+                            </m:r>
+                          </m:sub>
+                        </m:sSub>
+                      </m:sub>
+                    </m:sSub>
+                  </m:e>
+                  <m:e>
+                    <m:r>
+                      <m:t>C</m:t>
+                    </m:r>
+                    <m:r>
+                      <m:t>o</m:t>
+                    </m:r>
+                    <m:sSub>
+                      <m:e>
+                        <m:r>
+                          <m:t>v</m:t>
+                        </m:r>
+                      </m:e>
+                      <m:sub>
+                        <m:sSub>
+                          <m:e>
+                            <m:r>
+                              <m:t>ε</m:t>
+                            </m:r>
+                          </m:e>
+                          <m:sub>
+                            <m:r>
+                              <m:t>0</m:t>
+                            </m:r>
+                            <m:r>
+                              <m:t>y</m:t>
+                            </m:r>
+                            <m:r>
+                              <m:t>2</m:t>
+                            </m:r>
+                            <m:r>
+                              <m:t>,</m:t>
+                            </m:r>
+                            <m:r>
+                              <m:t>i</m:t>
+                            </m:r>
+                          </m:sub>
+                        </m:sSub>
+                        <m:sSub>
+                          <m:e>
+                            <m:r>
+                              <m:t>ε</m:t>
+                            </m:r>
+                          </m:e>
+                          <m:sub>
+                            <m:r>
+                              <m:t>0</m:t>
+                            </m:r>
+                            <m:r>
+                              <m:t>y</m:t>
+                            </m:r>
+                            <m:r>
+                              <m:t>4</m:t>
+                            </m:r>
+                            <m:r>
+                              <m:t>,</m:t>
+                            </m:r>
+                            <m:r>
+                              <m:t>i</m:t>
+                            </m:r>
+                          </m:sub>
+                        </m:sSub>
+                      </m:sub>
+                    </m:sSub>
+                  </m:e>
+                  <m:e>
+                    <m:r>
+                      <m:t>C</m:t>
+                    </m:r>
+                    <m:r>
+                      <m:t>o</m:t>
+                    </m:r>
+                    <m:sSub>
+                      <m:e>
+                        <m:r>
+                          <m:t>v</m:t>
+                        </m:r>
+                      </m:e>
+                      <m:sub>
+                        <m:sSub>
+                          <m:e>
+                            <m:r>
+                              <m:t>ε</m:t>
+                            </m:r>
+                          </m:e>
+                          <m:sub>
+                            <m:r>
+                              <m:t>0</m:t>
+                            </m:r>
+                            <m:r>
+                              <m:t>y</m:t>
+                            </m:r>
+                            <m:r>
+                              <m:t>3</m:t>
+                            </m:r>
+                            <m:r>
+                              <m:t>,</m:t>
+                            </m:r>
+                            <m:r>
+                              <m:t>i</m:t>
+                            </m:r>
+                          </m:sub>
+                        </m:sSub>
+                        <m:sSub>
+                          <m:e>
+                            <m:r>
+                              <m:t>ε</m:t>
+                            </m:r>
+                          </m:e>
+                          <m:sub>
+                            <m:r>
+                              <m:t>0</m:t>
+                            </m:r>
+                            <m:r>
+                              <m:t>y</m:t>
+                            </m:r>
+                            <m:r>
+                              <m:t>4</m:t>
+                            </m:r>
+                            <m:r>
+                              <m:t>,</m:t>
+                            </m:r>
+                            <m:r>
+                              <m:t>i</m:t>
+                            </m:r>
+                          </m:sub>
+                        </m:sSub>
+                      </m:sub>
+                    </m:sSub>
+                  </m:e>
+                  <m:e>
+                    <m:sSub>
+                      <m:e>
+                        <m:r>
+                          <m:t>V</m:t>
+                        </m:r>
+                      </m:e>
+                      <m:sub>
+                        <m:sSub>
+                          <m:e>
+                            <m:r>
+                              <m:t>ε</m:t>
+                            </m:r>
+                          </m:e>
+                          <m:sub>
+                            <m:r>
+                              <m:t>0</m:t>
+                            </m:r>
+                            <m:r>
+                              <m:t>y</m:t>
+                            </m:r>
+                            <m:r>
+                              <m:t>4</m:t>
+                            </m:r>
+                            <m:r>
+                              <m:t>,</m:t>
+                            </m:r>
+                            <m:r>
+                              <m:t>i</m:t>
+                            </m:r>
+                          </m:sub>
+                        </m:sSub>
+                      </m:sub>
+                    </m:sSub>
+                  </m:e>
+                </m:mr>
+              </m:m>
+            </m:e>
+          </m:d>
+        </m:oMath>
+      </m:oMathPara>
+    </w:p>
+    <w:p>
+      <w:pPr>
+        <w:pStyle w:val="FirstParagraph"/>
+      </w:pPr>
+      <w:r>
+        <w:t xml:space="preserve">where the diagonals represent the random effect variances for each hunting trait, and the lower off-diagonals the covariance between the random effect intercepts for each combination of hunting traits (travel speed, the rate of space covered, the proportion of time spent ambushing, and the time before first capture).</w:t>
       </w:r>
     </w:p>
     <w:p>
       <w:pPr>
         <w:pStyle w:val="Heading1"/>
       </w:pPr>
-      <w:bookmarkStart w:id="27" w:name="appendix-s2.-results"/>
+      <w:bookmarkStart w:id="28" w:name="appendix-s2.-results"/>
       <w:r>
         <w:t xml:space="preserve">Appendix S2. Results</w:t>
       </w:r>
-      <w:bookmarkEnd w:id="27"/>
+      <w:bookmarkEnd w:id="28"/>
     </w:p>
     <w:p>
       <w:pPr>
         <w:pStyle w:val="Heading2"/>
       </w:pPr>
-      <w:bookmarkStart w:id="28" w:name="s2.1-principal-component-analysis"/>
+      <w:bookmarkStart w:id="29" w:name="s2.1-principal-component-analysis"/>
       <w:r>
         <w:t xml:space="preserve">S2.1 Principal component analysis</w:t>
       </w:r>
-      <w:bookmarkEnd w:id="28"/>
+      <w:bookmarkEnd w:id="29"/>
     </w:p>
     <w:p>
       <w:pPr>
         <w:pStyle w:val="FirstParagraph"/>
       </w:pPr>
       <w:r>
-        <w:t xml:space="preserve">The first principal component (PC1) explained 20.9% of the total variation, and the second principal component (PC2) explained 18.6% of the total variation (Fig. S1). We found that travel speed and prey guarding had the highest contribution to the first principal component (28.31% and 25.41% respectively) (Table SI), while the rate of space covered had the second highest contribution (30.48%) to the second principal component (Table SI). We excluded the number of chases from the subsequent analyses because they are used to calculate the amount of points earned in a match which is our performance proxy. Prey guarding is negatively correlated with travel speed (Fig. S1), which may indicate the presence of structured tactics where individuals that are fast do not guard captured prey and individuals who guard prey are slower travelers.</w:t>
+        <w:t xml:space="preserve">The first principal component (PC1) explained 20% of the total variation, and the second principal component (PC2) explained 15.3% of the total variation (Fig. S1). We found that travel speed and prey guarding had the highest contribution to the first principal component (28.31% and 25.41% respectively) (Table SI), while the rate of space covered had the second highest contribution (30.48%) to the second principal component (Table SI). We excluded the number of chases from the subsequent analyses because they are used to calculate the amount of points earned in a match which is our performance proxy. Prey guarding is negatively correlated with travel speed (Fig. S1), which may indicate the presence of structured tactics where individuals that are fast do not guard captured prey and individuals who guard prey are slower travelers.</w:t>
       </w:r>
     </w:p>
     <w:p>
@@ -480,20 +3879,20 @@
       <w:r>
         <w:drawing>
           <wp:inline>
-            <wp:extent cx="3810000" cy="2540000"/>
+            <wp:extent cx="5969000" cy="5372099"/>
             <wp:effectExtent b="0" l="0" r="0" t="0"/>
-            <wp:docPr descr="Figure S1. Principal component analysis on predator hunting variables. All variables were standardized to 0 mean and unit variance (Z scores) prior to analysis. We extracted correlations and % of explained variance on the first and second PC axes to select variables used for subsequent analyses. The PCA was computed on a sample of 70 831 matches from 2 171 players. Average speed and prey guarding were the highest contributing behaviours to PC1 axis, and the rate of space covered was the highest contributing behaviour to PC2 axis." title="" id="1" name="Picture"/>
+            <wp:docPr descr="Figure S1. Principal component analysis on predator hunting variables. All variables were standardized to 0 mean and unit variance (Z scores) prior to analysis. We extracted correlations and % of explained variance on the first and second PC axes to select variables used for subsequent analyses. The PCA was computed on a sample of 70 831 matches from 2 171 players. Average speed and time spent ambushing were the highest contributing behaviours to the PC1 axis (in bold). The rate of space covered and the time before 1st capture were the highest contributing behaviours to the PC2 axis (in bold)." title="" id="1" name="Picture"/>
             <a:graphic>
               <a:graphicData uri="http://schemas.openxmlformats.org/drawingml/2006/picture">
                 <pic:pic>
                   <pic:nvPicPr>
-                    <pic:cNvPr descr="C:/Users/maxim/OneDrive/Documents/GitHub/Chapter2/outputs/02_figureS1.tiff" id="0" name="Picture"/>
+                    <pic:cNvPr descr="C:/Users/maxim/OneDrive/Documents/GitHub/Chapter2/outputs/02_figureS1.png" id="0" name="Picture"/>
                     <pic:cNvPicPr>
                       <a:picLocks noChangeArrowheads="1" noChangeAspect="1"/>
                     </pic:cNvPicPr>
                   </pic:nvPicPr>
                   <pic:blipFill>
-                    <a:blip r:embed="rId29"/>
+                    <a:blip r:embed="rId30"/>
                     <a:stretch>
                       <a:fillRect/>
                     </a:stretch>
@@ -501,7 +3900,7 @@
                   <pic:spPr bwMode="auto">
                     <a:xfrm>
                       <a:off x="0" y="0"/>
-                      <a:ext cx="3810000" cy="2540000"/>
+                      <a:ext cx="5969000" cy="5372099"/>
                     </a:xfrm>
                     <a:prstGeom prst="rect">
                       <a:avLst/>
@@ -534,7 +3933,7 @@
         <w:t xml:space="preserve"> </w:t>
       </w:r>
       <w:r>
-        <w:t xml:space="preserve">All variables were standardized to 0 mean and unit variance (Z scores) prior to analysis. We extracted correlations and % of explained variance on the first and second PC axes to select variables used for subsequent analyses. The PCA was computed on a sample of 70 831 matches from 2 171 players. Average speed and prey guarding were the highest contributing behaviours to PC1 axis, and the rate of space covered was the highest contributing behaviour to PC2 axis.</w:t>
+        <w:t xml:space="preserve">All variables were standardized to 0 mean and unit variance (Z scores) prior to analysis. We extracted correlations and % of explained variance on the first and second PC axes to select variables used for subsequent analyses. The PCA was computed on a sample of 70 831 matches from 2 171 players. Average speed and time spent ambushing were the highest contributing behaviours to the PC1 axis (in bold). The rate of space covered and the time before 1st capture were the highest contributing behaviours to the PC2 axis (in bold).</w:t>
       </w:r>
     </w:p>
     <w:p>
@@ -550,16 +3949,16 @@
         <w:tblLook w:firstRow="1" w:lastRow="0" w:firstColumn="0" w:lastColumn="0" w:noHBand="0" w:noVBand="1"/>
       </w:tblPr>
       <w:tblGrid>
-        <w:gridCol w:w="2229"/>
-        <w:gridCol w:w="2381"/>
-        <w:gridCol w:w="1067"/>
-        <w:gridCol w:w="2381"/>
-        <w:gridCol w:w="1067"/>
+        <w:gridCol w:w="2145"/>
+        <w:gridCol w:w="2306"/>
+        <w:gridCol w:w="1106"/>
+        <w:gridCol w:w="2306"/>
+        <w:gridCol w:w="1106"/>
       </w:tblGrid>
       <w:tr>
         <w:trPr>
           <w:cantSplit/>
-          <w:trHeight w:val="617" w:hRule="auto"/>
+          <w:trHeight w:val="610" w:hRule="auto"/>
           <w:tblHeader/>
         </w:trPr>
         <w:tc>
@@ -585,7 +3984,7 @@
             </w:pPr>
             <w:r xmlns:w="http://schemas.openxmlformats.org/wordprocessingml/2006/main" xmlns:wp="http://schemas.openxmlformats.org/drawingml/2006/wordprocessingDrawing" xmlns:r="http://schemas.openxmlformats.org/officeDocument/2006/relationships" xmlns:w14="http://schemas.microsoft.com/office/word/2010/wordml">
               <w:rPr>
-                <w:rFonts w:ascii="Arial" w:hAnsi="Arial" w:eastAsia="Arial" w:cs="Arial"/>
+                <w:rFonts w:ascii="Times new roman" w:hAnsi="Times new roman" w:eastAsia="Times new roman" w:cs="Times new roman"/>
                 <w:sz w:val="22"/>
                 <w:szCs w:val="22"/>
                 <w:color w:val="000000"/>
@@ -618,7 +4017,7 @@
             </w:pPr>
             <w:r xmlns:w="http://schemas.openxmlformats.org/wordprocessingml/2006/main" xmlns:wp="http://schemas.openxmlformats.org/drawingml/2006/wordprocessingDrawing" xmlns:r="http://schemas.openxmlformats.org/officeDocument/2006/relationships" xmlns:w14="http://schemas.microsoft.com/office/word/2010/wordml">
               <w:rPr>
-                <w:rFonts w:ascii="Arial" w:hAnsi="Arial" w:eastAsia="Arial" w:cs="Arial"/>
+                <w:rFonts w:ascii="Times new roman" w:hAnsi="Times new roman" w:eastAsia="Times new roman" w:cs="Times new roman"/>
                 <w:sz w:val="22"/>
                 <w:szCs w:val="22"/>
                 <w:color w:val="000000"/>
@@ -651,7 +4050,7 @@
             </w:pPr>
             <w:r xmlns:w="http://schemas.openxmlformats.org/wordprocessingml/2006/main" xmlns:wp="http://schemas.openxmlformats.org/drawingml/2006/wordprocessingDrawing" xmlns:r="http://schemas.openxmlformats.org/officeDocument/2006/relationships" xmlns:w14="http://schemas.microsoft.com/office/word/2010/wordml">
               <w:rPr>
-                <w:rFonts w:ascii="Arial" w:hAnsi="Arial" w:eastAsia="Arial" w:cs="Arial"/>
+                <w:rFonts w:ascii="Times new roman" w:hAnsi="Times new roman" w:eastAsia="Times new roman" w:cs="Times new roman"/>
                 <w:sz w:val="22"/>
                 <w:szCs w:val="22"/>
                 <w:color w:val="000000"/>
@@ -664,7 +4063,7 @@
       <w:tr>
         <w:trPr>
           <w:cantSplit/>
-          <w:trHeight w:val="577" w:hRule="auto"/>
+          <w:trHeight w:val="569" w:hRule="auto"/>
           <w:tblHeader/>
         </w:trPr>
         <w:tc>
@@ -690,7 +4089,7 @@
             </w:pPr>
             <w:r xmlns:w="http://schemas.openxmlformats.org/wordprocessingml/2006/main" xmlns:wp="http://schemas.openxmlformats.org/drawingml/2006/wordprocessingDrawing" xmlns:r="http://schemas.openxmlformats.org/officeDocument/2006/relationships" xmlns:w14="http://schemas.microsoft.com/office/word/2010/wordml">
               <w:rPr>
-                <w:rFonts w:ascii="Arial" w:hAnsi="Arial" w:eastAsia="Arial" w:cs="Arial"/>
+                <w:rFonts w:ascii="Times new roman" w:hAnsi="Times new roman" w:eastAsia="Times new roman" w:cs="Times new roman"/>
                 <w:sz w:val="22"/>
                 <w:szCs w:val="22"/>
                 <w:color w:val="000000"/>
@@ -722,7 +4121,7 @@
             </w:pPr>
             <w:r xmlns:w="http://schemas.openxmlformats.org/wordprocessingml/2006/main" xmlns:wp="http://schemas.openxmlformats.org/drawingml/2006/wordprocessingDrawing" xmlns:r="http://schemas.openxmlformats.org/officeDocument/2006/relationships" xmlns:w14="http://schemas.microsoft.com/office/word/2010/wordml">
               <w:rPr>
-                <w:rFonts w:ascii="Arial" w:hAnsi="Arial" w:eastAsia="Arial" w:cs="Arial"/>
+                <w:rFonts w:ascii="Times new roman" w:hAnsi="Times new roman" w:eastAsia="Times new roman" w:cs="Times new roman"/>
                 <w:sz w:val="22"/>
                 <w:szCs w:val="22"/>
                 <w:color w:val="000000"/>
@@ -754,7 +4153,7 @@
             </w:pPr>
             <w:r xmlns:w="http://schemas.openxmlformats.org/wordprocessingml/2006/main" xmlns:wp="http://schemas.openxmlformats.org/drawingml/2006/wordprocessingDrawing" xmlns:r="http://schemas.openxmlformats.org/officeDocument/2006/relationships" xmlns:w14="http://schemas.microsoft.com/office/word/2010/wordml">
               <w:rPr>
-                <w:rFonts w:ascii="Arial" w:hAnsi="Arial" w:eastAsia="Arial" w:cs="Arial"/>
+                <w:rFonts w:ascii="Times new roman" w:hAnsi="Times new roman" w:eastAsia="Times new roman" w:cs="Times new roman"/>
                 <w:sz w:val="22"/>
                 <w:szCs w:val="22"/>
                 <w:color w:val="000000"/>
@@ -786,7 +4185,7 @@
             </w:pPr>
             <w:r xmlns:w="http://schemas.openxmlformats.org/wordprocessingml/2006/main" xmlns:wp="http://schemas.openxmlformats.org/drawingml/2006/wordprocessingDrawing" xmlns:r="http://schemas.openxmlformats.org/officeDocument/2006/relationships" xmlns:w14="http://schemas.microsoft.com/office/word/2010/wordml">
               <w:rPr>
-                <w:rFonts w:ascii="Arial" w:hAnsi="Arial" w:eastAsia="Arial" w:cs="Arial"/>
+                <w:rFonts w:ascii="Times new roman" w:hAnsi="Times new roman" w:eastAsia="Times new roman" w:cs="Times new roman"/>
                 <w:sz w:val="22"/>
                 <w:szCs w:val="22"/>
                 <w:color w:val="000000"/>
@@ -818,7 +4217,7 @@
             </w:pPr>
             <w:r xmlns:w="http://schemas.openxmlformats.org/wordprocessingml/2006/main" xmlns:wp="http://schemas.openxmlformats.org/drawingml/2006/wordprocessingDrawing" xmlns:r="http://schemas.openxmlformats.org/officeDocument/2006/relationships" xmlns:w14="http://schemas.microsoft.com/office/word/2010/wordml">
               <w:rPr>
-                <w:rFonts w:ascii="Arial" w:hAnsi="Arial" w:eastAsia="Arial" w:cs="Arial"/>
+                <w:rFonts w:ascii="Times new roman" w:hAnsi="Times new roman" w:eastAsia="Times new roman" w:cs="Times new roman"/>
                 <w:sz w:val="22"/>
                 <w:szCs w:val="22"/>
                 <w:color w:val="000000"/>
@@ -831,7 +4230,7 @@
       <w:tr>
         <w:trPr>
           <w:cantSplit/>
-          <w:trHeight w:val="614" w:hRule="auto"/>
+          <w:trHeight w:val="611" w:hRule="auto"/>
         </w:trPr>
         <w:tc>
           <w:tcPr>
@@ -853,7 +4252,7 @@
             </w:pPr>
             <w:r xmlns:w="http://schemas.openxmlformats.org/wordprocessingml/2006/main" xmlns:wp="http://schemas.openxmlformats.org/drawingml/2006/wordprocessingDrawing" xmlns:r="http://schemas.openxmlformats.org/officeDocument/2006/relationships" xmlns:w14="http://schemas.microsoft.com/office/word/2010/wordml">
               <w:rPr>
-                <w:rFonts w:ascii="Arial" w:hAnsi="Arial" w:eastAsia="Arial" w:cs="Arial"/>
+                <w:rFonts w:ascii="Times new roman" w:hAnsi="Times new roman" w:eastAsia="Times new roman" w:cs="Times new roman"/>
                 <w:sz w:val="22"/>
                 <w:szCs w:val="22"/>
                 <w:color w:val="000000"/>
@@ -882,7 +4281,8 @@
             </w:pPr>
             <w:r xmlns:w="http://schemas.openxmlformats.org/wordprocessingml/2006/main" xmlns:wp="http://schemas.openxmlformats.org/drawingml/2006/wordprocessingDrawing" xmlns:r="http://schemas.openxmlformats.org/officeDocument/2006/relationships" xmlns:w14="http://schemas.microsoft.com/office/word/2010/wordml">
               <w:rPr>
-                <w:rFonts w:ascii="Arial" w:hAnsi="Arial" w:eastAsia="Arial" w:cs="Arial"/>
+                <w:rFonts w:ascii="Times new roman" w:hAnsi="Times new roman" w:eastAsia="Times new roman" w:cs="Times new roman"/>
+                <w:b/>
                 <w:sz w:val="22"/>
                 <w:szCs w:val="22"/>
                 <w:color w:val="000000"/>
@@ -911,7 +4311,8 @@
             </w:pPr>
             <w:r xmlns:w="http://schemas.openxmlformats.org/wordprocessingml/2006/main" xmlns:wp="http://schemas.openxmlformats.org/drawingml/2006/wordprocessingDrawing" xmlns:r="http://schemas.openxmlformats.org/officeDocument/2006/relationships" xmlns:w14="http://schemas.microsoft.com/office/word/2010/wordml">
               <w:rPr>
-                <w:rFonts w:ascii="Arial" w:hAnsi="Arial" w:eastAsia="Arial" w:cs="Arial"/>
+                <w:rFonts w:ascii="Times new roman" w:hAnsi="Times new roman" w:eastAsia="Times new roman" w:cs="Times new roman"/>
+                <w:b/>
                 <w:sz w:val="22"/>
                 <w:szCs w:val="22"/>
                 <w:color w:val="000000"/>
@@ -940,7 +4341,7 @@
             </w:pPr>
             <w:r xmlns:w="http://schemas.openxmlformats.org/wordprocessingml/2006/main" xmlns:wp="http://schemas.openxmlformats.org/drawingml/2006/wordprocessingDrawing" xmlns:r="http://schemas.openxmlformats.org/officeDocument/2006/relationships" xmlns:w14="http://schemas.microsoft.com/office/word/2010/wordml">
               <w:rPr>
-                <w:rFonts w:ascii="Arial" w:hAnsi="Arial" w:eastAsia="Arial" w:cs="Arial"/>
+                <w:rFonts w:ascii="Times new roman" w:hAnsi="Times new roman" w:eastAsia="Times new roman" w:cs="Times new roman"/>
                 <w:sz w:val="22"/>
                 <w:szCs w:val="22"/>
                 <w:color w:val="000000"/>
@@ -969,7 +4370,7 @@
             </w:pPr>
             <w:r xmlns:w="http://schemas.openxmlformats.org/wordprocessingml/2006/main" xmlns:wp="http://schemas.openxmlformats.org/drawingml/2006/wordprocessingDrawing" xmlns:r="http://schemas.openxmlformats.org/officeDocument/2006/relationships" xmlns:w14="http://schemas.microsoft.com/office/word/2010/wordml">
               <w:rPr>
-                <w:rFonts w:ascii="Arial" w:hAnsi="Arial" w:eastAsia="Arial" w:cs="Arial"/>
+                <w:rFonts w:ascii="Times new roman" w:hAnsi="Times new roman" w:eastAsia="Times new roman" w:cs="Times new roman"/>
                 <w:sz w:val="22"/>
                 <w:szCs w:val="22"/>
                 <w:color w:val="000000"/>
@@ -982,7 +4383,7 @@
       <w:tr>
         <w:trPr>
           <w:cantSplit/>
-          <w:trHeight w:val="614" w:hRule="auto"/>
+          <w:trHeight w:val="611" w:hRule="auto"/>
         </w:trPr>
         <w:tc>
           <w:tcPr>
@@ -1004,7 +4405,7 @@
             </w:pPr>
             <w:r xmlns:w="http://schemas.openxmlformats.org/wordprocessingml/2006/main" xmlns:wp="http://schemas.openxmlformats.org/drawingml/2006/wordprocessingDrawing" xmlns:r="http://schemas.openxmlformats.org/officeDocument/2006/relationships" xmlns:w14="http://schemas.microsoft.com/office/word/2010/wordml">
               <w:rPr>
-                <w:rFonts w:ascii="Arial" w:hAnsi="Arial" w:eastAsia="Arial" w:cs="Arial"/>
+                <w:rFonts w:ascii="Times new roman" w:hAnsi="Times new roman" w:eastAsia="Times new roman" w:cs="Times new roman"/>
                 <w:sz w:val="22"/>
                 <w:szCs w:val="22"/>
                 <w:color w:val="000000"/>
@@ -1033,7 +4434,8 @@
             </w:pPr>
             <w:r xmlns:w="http://schemas.openxmlformats.org/wordprocessingml/2006/main" xmlns:wp="http://schemas.openxmlformats.org/drawingml/2006/wordprocessingDrawing" xmlns:r="http://schemas.openxmlformats.org/officeDocument/2006/relationships" xmlns:w14="http://schemas.microsoft.com/office/word/2010/wordml">
               <w:rPr>
-                <w:rFonts w:ascii="Arial" w:hAnsi="Arial" w:eastAsia="Arial" w:cs="Arial"/>
+                <w:rFonts w:ascii="Times new roman" w:hAnsi="Times new roman" w:eastAsia="Times new roman" w:cs="Times new roman"/>
+                <w:b/>
                 <w:sz w:val="22"/>
                 <w:szCs w:val="22"/>
                 <w:color w:val="000000"/>
@@ -1062,7 +4464,8 @@
             </w:pPr>
             <w:r xmlns:w="http://schemas.openxmlformats.org/wordprocessingml/2006/main" xmlns:wp="http://schemas.openxmlformats.org/drawingml/2006/wordprocessingDrawing" xmlns:r="http://schemas.openxmlformats.org/officeDocument/2006/relationships" xmlns:w14="http://schemas.microsoft.com/office/word/2010/wordml">
               <w:rPr>
-                <w:rFonts w:ascii="Arial" w:hAnsi="Arial" w:eastAsia="Arial" w:cs="Arial"/>
+                <w:rFonts w:ascii="Times new roman" w:hAnsi="Times new roman" w:eastAsia="Times new roman" w:cs="Times new roman"/>
+                <w:b/>
                 <w:sz w:val="22"/>
                 <w:szCs w:val="22"/>
                 <w:color w:val="000000"/>
@@ -1091,7 +4494,7 @@
             </w:pPr>
             <w:r xmlns:w="http://schemas.openxmlformats.org/wordprocessingml/2006/main" xmlns:wp="http://schemas.openxmlformats.org/drawingml/2006/wordprocessingDrawing" xmlns:r="http://schemas.openxmlformats.org/officeDocument/2006/relationships" xmlns:w14="http://schemas.microsoft.com/office/word/2010/wordml">
               <w:rPr>
-                <w:rFonts w:ascii="Arial" w:hAnsi="Arial" w:eastAsia="Arial" w:cs="Arial"/>
+                <w:rFonts w:ascii="Times new roman" w:hAnsi="Times new roman" w:eastAsia="Times new roman" w:cs="Times new roman"/>
                 <w:sz w:val="22"/>
                 <w:szCs w:val="22"/>
                 <w:color w:val="000000"/>
@@ -1120,7 +4523,7 @@
             </w:pPr>
             <w:r xmlns:w="http://schemas.openxmlformats.org/wordprocessingml/2006/main" xmlns:wp="http://schemas.openxmlformats.org/drawingml/2006/wordprocessingDrawing" xmlns:r="http://schemas.openxmlformats.org/officeDocument/2006/relationships" xmlns:w14="http://schemas.microsoft.com/office/word/2010/wordml">
               <w:rPr>
-                <w:rFonts w:ascii="Arial" w:hAnsi="Arial" w:eastAsia="Arial" w:cs="Arial"/>
+                <w:rFonts w:ascii="Times new roman" w:hAnsi="Times new roman" w:eastAsia="Times new roman" w:cs="Times new roman"/>
                 <w:sz w:val="22"/>
                 <w:szCs w:val="22"/>
                 <w:color w:val="000000"/>
@@ -1133,7 +4536,7 @@
       <w:tr>
         <w:trPr>
           <w:cantSplit/>
-          <w:trHeight w:val="615" w:hRule="auto"/>
+          <w:trHeight w:val="610" w:hRule="auto"/>
         </w:trPr>
         <w:tc>
           <w:tcPr>
@@ -1155,7 +4558,7 @@
             </w:pPr>
             <w:r xmlns:w="http://schemas.openxmlformats.org/wordprocessingml/2006/main" xmlns:wp="http://schemas.openxmlformats.org/drawingml/2006/wordprocessingDrawing" xmlns:r="http://schemas.openxmlformats.org/officeDocument/2006/relationships" xmlns:w14="http://schemas.microsoft.com/office/word/2010/wordml">
               <w:rPr>
-                <w:rFonts w:ascii="Arial" w:hAnsi="Arial" w:eastAsia="Arial" w:cs="Arial"/>
+                <w:rFonts w:ascii="Times new roman" w:hAnsi="Times new roman" w:eastAsia="Times new roman" w:cs="Times new roman"/>
                 <w:sz w:val="22"/>
                 <w:szCs w:val="22"/>
                 <w:color w:val="000000"/>
@@ -1184,7 +4587,7 @@
             </w:pPr>
             <w:r xmlns:w="http://schemas.openxmlformats.org/wordprocessingml/2006/main" xmlns:wp="http://schemas.openxmlformats.org/drawingml/2006/wordprocessingDrawing" xmlns:r="http://schemas.openxmlformats.org/officeDocument/2006/relationships" xmlns:w14="http://schemas.microsoft.com/office/word/2010/wordml">
               <w:rPr>
-                <w:rFonts w:ascii="Arial" w:hAnsi="Arial" w:eastAsia="Arial" w:cs="Arial"/>
+                <w:rFonts w:ascii="Times new roman" w:hAnsi="Times new roman" w:eastAsia="Times new roman" w:cs="Times new roman"/>
                 <w:sz w:val="22"/>
                 <w:szCs w:val="22"/>
                 <w:color w:val="000000"/>
@@ -1213,7 +4616,7 @@
             </w:pPr>
             <w:r xmlns:w="http://schemas.openxmlformats.org/wordprocessingml/2006/main" xmlns:wp="http://schemas.openxmlformats.org/drawingml/2006/wordprocessingDrawing" xmlns:r="http://schemas.openxmlformats.org/officeDocument/2006/relationships" xmlns:w14="http://schemas.microsoft.com/office/word/2010/wordml">
               <w:rPr>
-                <w:rFonts w:ascii="Arial" w:hAnsi="Arial" w:eastAsia="Arial" w:cs="Arial"/>
+                <w:rFonts w:ascii="Times new roman" w:hAnsi="Times new roman" w:eastAsia="Times new roman" w:cs="Times new roman"/>
                 <w:sz w:val="22"/>
                 <w:szCs w:val="22"/>
                 <w:color w:val="000000"/>
@@ -1242,7 +4645,8 @@
             </w:pPr>
             <w:r xmlns:w="http://schemas.openxmlformats.org/wordprocessingml/2006/main" xmlns:wp="http://schemas.openxmlformats.org/drawingml/2006/wordprocessingDrawing" xmlns:r="http://schemas.openxmlformats.org/officeDocument/2006/relationships" xmlns:w14="http://schemas.microsoft.com/office/word/2010/wordml">
               <w:rPr>
-                <w:rFonts w:ascii="Arial" w:hAnsi="Arial" w:eastAsia="Arial" w:cs="Arial"/>
+                <w:rFonts w:ascii="Times new roman" w:hAnsi="Times new roman" w:eastAsia="Times new roman" w:cs="Times new roman"/>
+                <w:b/>
                 <w:sz w:val="22"/>
                 <w:szCs w:val="22"/>
                 <w:color w:val="000000"/>
@@ -1271,7 +4675,8 @@
             </w:pPr>
             <w:r xmlns:w="http://schemas.openxmlformats.org/wordprocessingml/2006/main" xmlns:wp="http://schemas.openxmlformats.org/drawingml/2006/wordprocessingDrawing" xmlns:r="http://schemas.openxmlformats.org/officeDocument/2006/relationships" xmlns:w14="http://schemas.microsoft.com/office/word/2010/wordml">
               <w:rPr>
-                <w:rFonts w:ascii="Arial" w:hAnsi="Arial" w:eastAsia="Arial" w:cs="Arial"/>
+                <w:rFonts w:ascii="Times new roman" w:hAnsi="Times new roman" w:eastAsia="Times new roman" w:cs="Times new roman"/>
+                <w:b/>
                 <w:sz w:val="22"/>
                 <w:szCs w:val="22"/>
                 <w:color w:val="000000"/>
@@ -1284,7 +4689,7 @@
       <w:tr>
         <w:trPr>
           <w:cantSplit/>
-          <w:trHeight w:val="612" w:hRule="auto"/>
+          <w:trHeight w:val="610" w:hRule="auto"/>
         </w:trPr>
         <w:tc>
           <w:tcPr>
@@ -1306,7 +4711,7 @@
             </w:pPr>
             <w:r xmlns:w="http://schemas.openxmlformats.org/wordprocessingml/2006/main" xmlns:wp="http://schemas.openxmlformats.org/drawingml/2006/wordprocessingDrawing" xmlns:r="http://schemas.openxmlformats.org/officeDocument/2006/relationships" xmlns:w14="http://schemas.microsoft.com/office/word/2010/wordml">
               <w:rPr>
-                <w:rFonts w:ascii="Arial" w:hAnsi="Arial" w:eastAsia="Arial" w:cs="Arial"/>
+                <w:rFonts w:ascii="Times new roman" w:hAnsi="Times new roman" w:eastAsia="Times new roman" w:cs="Times new roman"/>
                 <w:sz w:val="22"/>
                 <w:szCs w:val="22"/>
                 <w:color w:val="000000"/>
@@ -1335,7 +4740,7 @@
             </w:pPr>
             <w:r xmlns:w="http://schemas.openxmlformats.org/wordprocessingml/2006/main" xmlns:wp="http://schemas.openxmlformats.org/drawingml/2006/wordprocessingDrawing" xmlns:r="http://schemas.openxmlformats.org/officeDocument/2006/relationships" xmlns:w14="http://schemas.microsoft.com/office/word/2010/wordml">
               <w:rPr>
-                <w:rFonts w:ascii="Arial" w:hAnsi="Arial" w:eastAsia="Arial" w:cs="Arial"/>
+                <w:rFonts w:ascii="Times new roman" w:hAnsi="Times new roman" w:eastAsia="Times new roman" w:cs="Times new roman"/>
                 <w:sz w:val="22"/>
                 <w:szCs w:val="22"/>
                 <w:color w:val="000000"/>
@@ -1364,7 +4769,7 @@
             </w:pPr>
             <w:r xmlns:w="http://schemas.openxmlformats.org/wordprocessingml/2006/main" xmlns:wp="http://schemas.openxmlformats.org/drawingml/2006/wordprocessingDrawing" xmlns:r="http://schemas.openxmlformats.org/officeDocument/2006/relationships" xmlns:w14="http://schemas.microsoft.com/office/word/2010/wordml">
               <w:rPr>
-                <w:rFonts w:ascii="Arial" w:hAnsi="Arial" w:eastAsia="Arial" w:cs="Arial"/>
+                <w:rFonts w:ascii="Times new roman" w:hAnsi="Times new roman" w:eastAsia="Times new roman" w:cs="Times new roman"/>
                 <w:sz w:val="22"/>
                 <w:szCs w:val="22"/>
                 <w:color w:val="000000"/>
@@ -1393,7 +4798,7 @@
             </w:pPr>
             <w:r xmlns:w="http://schemas.openxmlformats.org/wordprocessingml/2006/main" xmlns:wp="http://schemas.openxmlformats.org/drawingml/2006/wordprocessingDrawing" xmlns:r="http://schemas.openxmlformats.org/officeDocument/2006/relationships" xmlns:w14="http://schemas.microsoft.com/office/word/2010/wordml">
               <w:rPr>
-                <w:rFonts w:ascii="Arial" w:hAnsi="Arial" w:eastAsia="Arial" w:cs="Arial"/>
+                <w:rFonts w:ascii="Times new roman" w:hAnsi="Times new roman" w:eastAsia="Times new roman" w:cs="Times new roman"/>
                 <w:sz w:val="22"/>
                 <w:szCs w:val="22"/>
                 <w:color w:val="000000"/>
@@ -1422,7 +4827,7 @@
             </w:pPr>
             <w:r xmlns:w="http://schemas.openxmlformats.org/wordprocessingml/2006/main" xmlns:wp="http://schemas.openxmlformats.org/drawingml/2006/wordprocessingDrawing" xmlns:r="http://schemas.openxmlformats.org/officeDocument/2006/relationships" xmlns:w14="http://schemas.microsoft.com/office/word/2010/wordml">
               <w:rPr>
-                <w:rFonts w:ascii="Arial" w:hAnsi="Arial" w:eastAsia="Arial" w:cs="Arial"/>
+                <w:rFonts w:ascii="Times new roman" w:hAnsi="Times new roman" w:eastAsia="Times new roman" w:cs="Times new roman"/>
                 <w:sz w:val="22"/>
                 <w:szCs w:val="22"/>
                 <w:color w:val="000000"/>
@@ -1435,7 +4840,7 @@
       <w:tr>
         <w:trPr>
           <w:cantSplit/>
-          <w:trHeight w:val="614" w:hRule="auto"/>
+          <w:trHeight w:val="611" w:hRule="auto"/>
         </w:trPr>
         <w:tc>
           <w:tcPr>
@@ -1457,7 +4862,7 @@
             </w:pPr>
             <w:r xmlns:w="http://schemas.openxmlformats.org/wordprocessingml/2006/main" xmlns:wp="http://schemas.openxmlformats.org/drawingml/2006/wordprocessingDrawing" xmlns:r="http://schemas.openxmlformats.org/officeDocument/2006/relationships" xmlns:w14="http://schemas.microsoft.com/office/word/2010/wordml">
               <w:rPr>
-                <w:rFonts w:ascii="Arial" w:hAnsi="Arial" w:eastAsia="Arial" w:cs="Arial"/>
+                <w:rFonts w:ascii="Times new roman" w:hAnsi="Times new roman" w:eastAsia="Times new roman" w:cs="Times new roman"/>
                 <w:sz w:val="22"/>
                 <w:szCs w:val="22"/>
                 <w:color w:val="000000"/>
@@ -1486,7 +4891,7 @@
             </w:pPr>
             <w:r xmlns:w="http://schemas.openxmlformats.org/wordprocessingml/2006/main" xmlns:wp="http://schemas.openxmlformats.org/drawingml/2006/wordprocessingDrawing" xmlns:r="http://schemas.openxmlformats.org/officeDocument/2006/relationships" xmlns:w14="http://schemas.microsoft.com/office/word/2010/wordml">
               <w:rPr>
-                <w:rFonts w:ascii="Arial" w:hAnsi="Arial" w:eastAsia="Arial" w:cs="Arial"/>
+                <w:rFonts w:ascii="Times new roman" w:hAnsi="Times new roman" w:eastAsia="Times new roman" w:cs="Times new roman"/>
                 <w:sz w:val="22"/>
                 <w:szCs w:val="22"/>
                 <w:color w:val="000000"/>
@@ -1515,7 +4920,7 @@
             </w:pPr>
             <w:r xmlns:w="http://schemas.openxmlformats.org/wordprocessingml/2006/main" xmlns:wp="http://schemas.openxmlformats.org/drawingml/2006/wordprocessingDrawing" xmlns:r="http://schemas.openxmlformats.org/officeDocument/2006/relationships" xmlns:w14="http://schemas.microsoft.com/office/word/2010/wordml">
               <w:rPr>
-                <w:rFonts w:ascii="Arial" w:hAnsi="Arial" w:eastAsia="Arial" w:cs="Arial"/>
+                <w:rFonts w:ascii="Times new roman" w:hAnsi="Times new roman" w:eastAsia="Times new roman" w:cs="Times new roman"/>
                 <w:sz w:val="22"/>
                 <w:szCs w:val="22"/>
                 <w:color w:val="000000"/>
@@ -1544,7 +4949,7 @@
             </w:pPr>
             <w:r xmlns:w="http://schemas.openxmlformats.org/wordprocessingml/2006/main" xmlns:wp="http://schemas.openxmlformats.org/drawingml/2006/wordprocessingDrawing" xmlns:r="http://schemas.openxmlformats.org/officeDocument/2006/relationships" xmlns:w14="http://schemas.microsoft.com/office/word/2010/wordml">
               <w:rPr>
-                <w:rFonts w:ascii="Arial" w:hAnsi="Arial" w:eastAsia="Arial" w:cs="Arial"/>
+                <w:rFonts w:ascii="Times new roman" w:hAnsi="Times new roman" w:eastAsia="Times new roman" w:cs="Times new roman"/>
                 <w:sz w:val="22"/>
                 <w:szCs w:val="22"/>
                 <w:color w:val="000000"/>
@@ -1573,7 +4978,7 @@
             </w:pPr>
             <w:r xmlns:w="http://schemas.openxmlformats.org/wordprocessingml/2006/main" xmlns:wp="http://schemas.openxmlformats.org/drawingml/2006/wordprocessingDrawing" xmlns:r="http://schemas.openxmlformats.org/officeDocument/2006/relationships" xmlns:w14="http://schemas.microsoft.com/office/word/2010/wordml">
               <w:rPr>
-                <w:rFonts w:ascii="Arial" w:hAnsi="Arial" w:eastAsia="Arial" w:cs="Arial"/>
+                <w:rFonts w:ascii="Times new roman" w:hAnsi="Times new roman" w:eastAsia="Times new roman" w:cs="Times new roman"/>
                 <w:sz w:val="22"/>
                 <w:szCs w:val="22"/>
                 <w:color w:val="000000"/>
@@ -1586,7 +4991,7 @@
       <w:tr>
         <w:trPr>
           <w:cantSplit/>
-          <w:trHeight w:val="614" w:hRule="auto"/>
+          <w:trHeight w:val="611" w:hRule="auto"/>
         </w:trPr>
         <w:tc>
           <w:tcPr>
@@ -1608,7 +5013,7 @@
             </w:pPr>
             <w:r xmlns:w="http://schemas.openxmlformats.org/wordprocessingml/2006/main" xmlns:wp="http://schemas.openxmlformats.org/drawingml/2006/wordprocessingDrawing" xmlns:r="http://schemas.openxmlformats.org/officeDocument/2006/relationships" xmlns:w14="http://schemas.microsoft.com/office/word/2010/wordml">
               <w:rPr>
-                <w:rFonts w:ascii="Arial" w:hAnsi="Arial" w:eastAsia="Arial" w:cs="Arial"/>
+                <w:rFonts w:ascii="Times new roman" w:hAnsi="Times new roman" w:eastAsia="Times new roman" w:cs="Times new roman"/>
                 <w:sz w:val="22"/>
                 <w:szCs w:val="22"/>
                 <w:color w:val="000000"/>
@@ -1637,7 +5042,7 @@
             </w:pPr>
             <w:r xmlns:w="http://schemas.openxmlformats.org/wordprocessingml/2006/main" xmlns:wp="http://schemas.openxmlformats.org/drawingml/2006/wordprocessingDrawing" xmlns:r="http://schemas.openxmlformats.org/officeDocument/2006/relationships" xmlns:w14="http://schemas.microsoft.com/office/word/2010/wordml">
               <w:rPr>
-                <w:rFonts w:ascii="Arial" w:hAnsi="Arial" w:eastAsia="Arial" w:cs="Arial"/>
+                <w:rFonts w:ascii="Times new roman" w:hAnsi="Times new roman" w:eastAsia="Times new roman" w:cs="Times new roman"/>
                 <w:sz w:val="22"/>
                 <w:szCs w:val="22"/>
                 <w:color w:val="000000"/>
@@ -1666,7 +5071,7 @@
             </w:pPr>
             <w:r xmlns:w="http://schemas.openxmlformats.org/wordprocessingml/2006/main" xmlns:wp="http://schemas.openxmlformats.org/drawingml/2006/wordprocessingDrawing" xmlns:r="http://schemas.openxmlformats.org/officeDocument/2006/relationships" xmlns:w14="http://schemas.microsoft.com/office/word/2010/wordml">
               <w:rPr>
-                <w:rFonts w:ascii="Arial" w:hAnsi="Arial" w:eastAsia="Arial" w:cs="Arial"/>
+                <w:rFonts w:ascii="Times new roman" w:hAnsi="Times new roman" w:eastAsia="Times new roman" w:cs="Times new roman"/>
                 <w:sz w:val="22"/>
                 <w:szCs w:val="22"/>
                 <w:color w:val="000000"/>
@@ -1695,7 +5100,7 @@
             </w:pPr>
             <w:r xmlns:w="http://schemas.openxmlformats.org/wordprocessingml/2006/main" xmlns:wp="http://schemas.openxmlformats.org/drawingml/2006/wordprocessingDrawing" xmlns:r="http://schemas.openxmlformats.org/officeDocument/2006/relationships" xmlns:w14="http://schemas.microsoft.com/office/word/2010/wordml">
               <w:rPr>
-                <w:rFonts w:ascii="Arial" w:hAnsi="Arial" w:eastAsia="Arial" w:cs="Arial"/>
+                <w:rFonts w:ascii="Times new roman" w:hAnsi="Times new roman" w:eastAsia="Times new roman" w:cs="Times new roman"/>
                 <w:sz w:val="22"/>
                 <w:szCs w:val="22"/>
                 <w:color w:val="000000"/>
@@ -1724,7 +5129,7 @@
             </w:pPr>
             <w:r xmlns:w="http://schemas.openxmlformats.org/wordprocessingml/2006/main" xmlns:wp="http://schemas.openxmlformats.org/drawingml/2006/wordprocessingDrawing" xmlns:r="http://schemas.openxmlformats.org/officeDocument/2006/relationships" xmlns:w14="http://schemas.microsoft.com/office/word/2010/wordml">
               <w:rPr>
-                <w:rFonts w:ascii="Arial" w:hAnsi="Arial" w:eastAsia="Arial" w:cs="Arial"/>
+                <w:rFonts w:ascii="Times new roman" w:hAnsi="Times new roman" w:eastAsia="Times new roman" w:cs="Times new roman"/>
                 <w:sz w:val="22"/>
                 <w:szCs w:val="22"/>
                 <w:color w:val="000000"/>
@@ -1737,7 +5142,7 @@
       <w:tr>
         <w:trPr>
           <w:cantSplit/>
-          <w:trHeight w:val="572" w:hRule="auto"/>
+          <w:trHeight w:val="566" w:hRule="auto"/>
         </w:trPr>
         <w:tc>
           <w:tcPr>
@@ -1759,7 +5164,7 @@
             </w:pPr>
             <w:r xmlns:w="http://schemas.openxmlformats.org/wordprocessingml/2006/main" xmlns:wp="http://schemas.openxmlformats.org/drawingml/2006/wordprocessingDrawing" xmlns:r="http://schemas.openxmlformats.org/officeDocument/2006/relationships" xmlns:w14="http://schemas.microsoft.com/office/word/2010/wordml">
               <w:rPr>
-                <w:rFonts w:ascii="Arial" w:hAnsi="Arial" w:eastAsia="Arial" w:cs="Arial"/>
+                <w:rFonts w:ascii="Times new roman" w:hAnsi="Times new roman" w:eastAsia="Times new roman" w:cs="Times new roman"/>
                 <w:sz w:val="22"/>
                 <w:szCs w:val="22"/>
                 <w:color w:val="000000"/>
@@ -1788,7 +5193,7 @@
             </w:pPr>
             <w:r xmlns:w="http://schemas.openxmlformats.org/wordprocessingml/2006/main" xmlns:wp="http://schemas.openxmlformats.org/drawingml/2006/wordprocessingDrawing" xmlns:r="http://schemas.openxmlformats.org/officeDocument/2006/relationships" xmlns:w14="http://schemas.microsoft.com/office/word/2010/wordml">
               <w:rPr>
-                <w:rFonts w:ascii="Arial" w:hAnsi="Arial" w:eastAsia="Arial" w:cs="Arial"/>
+                <w:rFonts w:ascii="Times new roman" w:hAnsi="Times new roman" w:eastAsia="Times new roman" w:cs="Times new roman"/>
                 <w:sz w:val="22"/>
                 <w:szCs w:val="22"/>
                 <w:color w:val="000000"/>
@@ -1817,7 +5222,7 @@
             </w:pPr>
             <w:r xmlns:w="http://schemas.openxmlformats.org/wordprocessingml/2006/main" xmlns:wp="http://schemas.openxmlformats.org/drawingml/2006/wordprocessingDrawing" xmlns:r="http://schemas.openxmlformats.org/officeDocument/2006/relationships" xmlns:w14="http://schemas.microsoft.com/office/word/2010/wordml">
               <w:rPr>
-                <w:rFonts w:ascii="Arial" w:hAnsi="Arial" w:eastAsia="Arial" w:cs="Arial"/>
+                <w:rFonts w:ascii="Times new roman" w:hAnsi="Times new roman" w:eastAsia="Times new roman" w:cs="Times new roman"/>
                 <w:sz w:val="22"/>
                 <w:szCs w:val="22"/>
                 <w:color w:val="000000"/>
@@ -1846,7 +5251,7 @@
             </w:pPr>
             <w:r xmlns:w="http://schemas.openxmlformats.org/wordprocessingml/2006/main" xmlns:wp="http://schemas.openxmlformats.org/drawingml/2006/wordprocessingDrawing" xmlns:r="http://schemas.openxmlformats.org/officeDocument/2006/relationships" xmlns:w14="http://schemas.microsoft.com/office/word/2010/wordml">
               <w:rPr>
-                <w:rFonts w:ascii="Arial" w:hAnsi="Arial" w:eastAsia="Arial" w:cs="Arial"/>
+                <w:rFonts w:ascii="Times new roman" w:hAnsi="Times new roman" w:eastAsia="Times new roman" w:cs="Times new roman"/>
                 <w:sz w:val="22"/>
                 <w:szCs w:val="22"/>
                 <w:color w:val="000000"/>
@@ -1875,7 +5280,7 @@
             </w:pPr>
             <w:r xmlns:w="http://schemas.openxmlformats.org/wordprocessingml/2006/main" xmlns:wp="http://schemas.openxmlformats.org/drawingml/2006/wordprocessingDrawing" xmlns:r="http://schemas.openxmlformats.org/officeDocument/2006/relationships" xmlns:w14="http://schemas.microsoft.com/office/word/2010/wordml">
               <w:rPr>
-                <w:rFonts w:ascii="Arial" w:hAnsi="Arial" w:eastAsia="Arial" w:cs="Arial"/>
+                <w:rFonts w:ascii="Times new roman" w:hAnsi="Times new roman" w:eastAsia="Times new roman" w:cs="Times new roman"/>
                 <w:sz w:val="22"/>
                 <w:szCs w:val="22"/>
                 <w:color w:val="000000"/>
@@ -1888,7 +5293,7 @@
       <w:tr>
         <w:trPr>
           <w:cantSplit/>
-          <w:trHeight w:val="612" w:hRule="auto"/>
+          <w:trHeight w:val="610" w:hRule="auto"/>
         </w:trPr>
         <w:tc>
           <w:tcPr>
@@ -1910,7 +5315,7 @@
             </w:pPr>
             <w:r xmlns:w="http://schemas.openxmlformats.org/wordprocessingml/2006/main" xmlns:wp="http://schemas.openxmlformats.org/drawingml/2006/wordprocessingDrawing" xmlns:r="http://schemas.openxmlformats.org/officeDocument/2006/relationships" xmlns:w14="http://schemas.microsoft.com/office/word/2010/wordml">
               <w:rPr>
-                <w:rFonts w:ascii="Arial" w:hAnsi="Arial" w:eastAsia="Arial" w:cs="Arial"/>
+                <w:rFonts w:ascii="Times new roman" w:hAnsi="Times new roman" w:eastAsia="Times new roman" w:cs="Times new roman"/>
                 <w:sz w:val="22"/>
                 <w:szCs w:val="22"/>
                 <w:color w:val="000000"/>
@@ -1939,7 +5344,7 @@
             </w:pPr>
             <w:r xmlns:w="http://schemas.openxmlformats.org/wordprocessingml/2006/main" xmlns:wp="http://schemas.openxmlformats.org/drawingml/2006/wordprocessingDrawing" xmlns:r="http://schemas.openxmlformats.org/officeDocument/2006/relationships" xmlns:w14="http://schemas.microsoft.com/office/word/2010/wordml">
               <w:rPr>
-                <w:rFonts w:ascii="Arial" w:hAnsi="Arial" w:eastAsia="Arial" w:cs="Arial"/>
+                <w:rFonts w:ascii="Times new roman" w:hAnsi="Times new roman" w:eastAsia="Times new roman" w:cs="Times new roman"/>
                 <w:sz w:val="22"/>
                 <w:szCs w:val="22"/>
                 <w:color w:val="000000"/>
@@ -1968,7 +5373,7 @@
             </w:pPr>
             <w:r xmlns:w="http://schemas.openxmlformats.org/wordprocessingml/2006/main" xmlns:wp="http://schemas.openxmlformats.org/drawingml/2006/wordprocessingDrawing" xmlns:r="http://schemas.openxmlformats.org/officeDocument/2006/relationships" xmlns:w14="http://schemas.microsoft.com/office/word/2010/wordml">
               <w:rPr>
-                <w:rFonts w:ascii="Arial" w:hAnsi="Arial" w:eastAsia="Arial" w:cs="Arial"/>
+                <w:rFonts w:ascii="Times new roman" w:hAnsi="Times new roman" w:eastAsia="Times new roman" w:cs="Times new roman"/>
                 <w:sz w:val="22"/>
                 <w:szCs w:val="22"/>
                 <w:color w:val="000000"/>
@@ -1997,7 +5402,7 @@
             </w:pPr>
             <w:r xmlns:w="http://schemas.openxmlformats.org/wordprocessingml/2006/main" xmlns:wp="http://schemas.openxmlformats.org/drawingml/2006/wordprocessingDrawing" xmlns:r="http://schemas.openxmlformats.org/officeDocument/2006/relationships" xmlns:w14="http://schemas.microsoft.com/office/word/2010/wordml">
               <w:rPr>
-                <w:rFonts w:ascii="Arial" w:hAnsi="Arial" w:eastAsia="Arial" w:cs="Arial"/>
+                <w:rFonts w:ascii="Times new roman" w:hAnsi="Times new roman" w:eastAsia="Times new roman" w:cs="Times new roman"/>
                 <w:sz w:val="22"/>
                 <w:szCs w:val="22"/>
                 <w:color w:val="000000"/>
@@ -2026,7 +5431,7 @@
             </w:pPr>
             <w:r xmlns:w="http://schemas.openxmlformats.org/wordprocessingml/2006/main" xmlns:wp="http://schemas.openxmlformats.org/drawingml/2006/wordprocessingDrawing" xmlns:r="http://schemas.openxmlformats.org/officeDocument/2006/relationships" xmlns:w14="http://schemas.microsoft.com/office/word/2010/wordml">
               <w:rPr>
-                <w:rFonts w:ascii="Arial" w:hAnsi="Arial" w:eastAsia="Arial" w:cs="Arial"/>
+                <w:rFonts w:ascii="Times new roman" w:hAnsi="Times new roman" w:eastAsia="Times new roman" w:cs="Times new roman"/>
                 <w:sz w:val="22"/>
                 <w:szCs w:val="22"/>
                 <w:color w:val="000000"/>
@@ -2039,7 +5444,7 @@
       <w:tr>
         <w:trPr>
           <w:cantSplit/>
-          <w:trHeight w:val="615" w:hRule="auto"/>
+          <w:trHeight w:val="610" w:hRule="auto"/>
         </w:trPr>
         <w:tc>
           <w:tcPr>
@@ -2063,7 +5468,7 @@
             </w:pPr>
             <w:r xmlns:w="http://schemas.openxmlformats.org/wordprocessingml/2006/main" xmlns:wp="http://schemas.openxmlformats.org/drawingml/2006/wordprocessingDrawing" xmlns:r="http://schemas.openxmlformats.org/officeDocument/2006/relationships" xmlns:w14="http://schemas.microsoft.com/office/word/2010/wordml">
               <w:rPr>
-                <w:rFonts w:ascii="Arial" w:hAnsi="Arial" w:eastAsia="Arial" w:cs="Arial"/>
+                <w:rFonts w:ascii="Times new roman" w:hAnsi="Times new roman" w:eastAsia="Times new roman" w:cs="Times new roman"/>
                 <w:sz w:val="22"/>
                 <w:szCs w:val="22"/>
                 <w:color w:val="000000"/>
@@ -2094,7 +5499,7 @@
             </w:pPr>
             <w:r xmlns:w="http://schemas.openxmlformats.org/wordprocessingml/2006/main" xmlns:wp="http://schemas.openxmlformats.org/drawingml/2006/wordprocessingDrawing" xmlns:r="http://schemas.openxmlformats.org/officeDocument/2006/relationships" xmlns:w14="http://schemas.microsoft.com/office/word/2010/wordml">
               <w:rPr>
-                <w:rFonts w:ascii="Arial" w:hAnsi="Arial" w:eastAsia="Arial" w:cs="Arial"/>
+                <w:rFonts w:ascii="Times new roman" w:hAnsi="Times new roman" w:eastAsia="Times new roman" w:cs="Times new roman"/>
                 <w:sz w:val="22"/>
                 <w:szCs w:val="22"/>
                 <w:color w:val="000000"/>
@@ -2125,7 +5530,7 @@
             </w:pPr>
             <w:r xmlns:w="http://schemas.openxmlformats.org/wordprocessingml/2006/main" xmlns:wp="http://schemas.openxmlformats.org/drawingml/2006/wordprocessingDrawing" xmlns:r="http://schemas.openxmlformats.org/officeDocument/2006/relationships" xmlns:w14="http://schemas.microsoft.com/office/word/2010/wordml">
               <w:rPr>
-                <w:rFonts w:ascii="Arial" w:hAnsi="Arial" w:eastAsia="Arial" w:cs="Arial"/>
+                <w:rFonts w:ascii="Times new roman" w:hAnsi="Times new roman" w:eastAsia="Times new roman" w:cs="Times new roman"/>
                 <w:sz w:val="22"/>
                 <w:szCs w:val="22"/>
                 <w:color w:val="000000"/>
@@ -2156,7 +5561,8 @@
             </w:pPr>
             <w:r xmlns:w="http://schemas.openxmlformats.org/wordprocessingml/2006/main" xmlns:wp="http://schemas.openxmlformats.org/drawingml/2006/wordprocessingDrawing" xmlns:r="http://schemas.openxmlformats.org/officeDocument/2006/relationships" xmlns:w14="http://schemas.microsoft.com/office/word/2010/wordml">
               <w:rPr>
-                <w:rFonts w:ascii="Arial" w:hAnsi="Arial" w:eastAsia="Arial" w:cs="Arial"/>
+                <w:rFonts w:ascii="Times new roman" w:hAnsi="Times new roman" w:eastAsia="Times new roman" w:cs="Times new roman"/>
+                <w:b/>
                 <w:sz w:val="22"/>
                 <w:szCs w:val="22"/>
                 <w:color w:val="000000"/>
@@ -2187,7 +5593,8 @@
             </w:pPr>
             <w:r xmlns:w="http://schemas.openxmlformats.org/wordprocessingml/2006/main" xmlns:wp="http://schemas.openxmlformats.org/drawingml/2006/wordprocessingDrawing" xmlns:r="http://schemas.openxmlformats.org/officeDocument/2006/relationships" xmlns:w14="http://schemas.microsoft.com/office/word/2010/wordml">
               <w:rPr>
-                <w:rFonts w:ascii="Arial" w:hAnsi="Arial" w:eastAsia="Arial" w:cs="Arial"/>
+                <w:rFonts w:ascii="Times new roman" w:hAnsi="Times new roman" w:eastAsia="Times new roman" w:cs="Times new roman"/>
+                <w:b/>
                 <w:sz w:val="22"/>
                 <w:szCs w:val="22"/>
                 <w:color w:val="000000"/>
@@ -2198,6 +5605,48 @@
         </w:tc>
       </w:tr>
     </w:tbl>
+    <w:p>
+      <w:pPr>
+        <w:pStyle w:val="Heading1"/>
+      </w:pPr>
+      <w:bookmarkStart w:id="31" w:name="references"/>
+      <w:r>
+        <w:t xml:space="preserve">References</w:t>
+      </w:r>
+      <w:bookmarkEnd w:id="31"/>
+    </w:p>
+    <w:bookmarkStart w:id="35" w:name="refs"/>
+    <w:bookmarkStart w:id="32" w:name="ref-Kassambara.Mundt2020"/>
+    <w:p>
+      <w:pPr>
+        <w:pStyle w:val="Bibliography"/>
+      </w:pPr>
+      <w:r>
+        <w:t xml:space="preserve">Kassambara, A., and F. Mundt. 2020. Factoextra: Extract and Visualize the Results of Multivariate Data Analyses. Comprehensive R Archive Network (CRAN).</w:t>
+      </w:r>
+    </w:p>
+    <w:bookmarkEnd w:id="32"/>
+    <w:bookmarkStart w:id="33" w:name="ref-Le.etal2008"/>
+    <w:p>
+      <w:pPr>
+        <w:pStyle w:val="Bibliography"/>
+      </w:pPr>
+      <w:r>
+        <w:t xml:space="preserve">Lê, S., J. Josse, and F. Husson. 2008. FactoMineR: An R Package for Multivariate Analysis. Journal of Statistical Software 25:1–18.</w:t>
+      </w:r>
+    </w:p>
+    <w:bookmarkEnd w:id="33"/>
+    <w:bookmarkStart w:id="34" w:name="ref-Montiglio.etal2010"/>
+    <w:p>
+      <w:pPr>
+        <w:pStyle w:val="Bibliography"/>
+      </w:pPr>
+      <w:r>
+        <w:t xml:space="preserve">Montiglio, P.-O., D. Garant, D. Thomas, and D. Réale. 2010. Individual variation in temporal activity patterns in open-field tests. Animal Behaviour 80:905–912.</w:t>
+      </w:r>
+    </w:p>
+    <w:bookmarkEnd w:id="34"/>
+    <w:bookmarkEnd w:id="35"/>
     <w:sectPr>
       <w:footerReference w:type="default" r:id="rId9"/>
       <w:pgSz w:w="12240" w:h="15840"/>

</xml_diff>

<commit_message>
coef table file. minor updates to other files. update supp info
</commit_message>
<xml_diff>
--- a/manuscript/Chapter2-manuscript-supp.docx
+++ b/manuscript/Chapter2-manuscript-supp.docx
@@ -790,6 +790,9 @@
                       </m:sub>
                     </m:sSub>
                   </m:e>
+                  <m:e/>
+                  <m:e/>
+                  <m:e/>
                 </m:mr>
                 <m:mr>
                   <m:e>
@@ -901,6 +904,8 @@
                       </m:sub>
                     </m:sSub>
                   </m:e>
+                  <m:e/>
+                  <m:e/>
                 </m:mr>
                 <m:mr>
                   <m:e>
@@ -1083,6 +1088,7 @@
                       </m:sub>
                     </m:sSub>
                   </m:e>
+                  <m:e/>
                 </m:mr>
                 <m:mr>
                   <m:e>
@@ -1643,6 +1649,9 @@
                       </m:sub>
                     </m:sSub>
                   </m:e>
+                  <m:e/>
+                  <m:e/>
+                  <m:e/>
                 </m:mr>
                 <m:mr>
                   <m:e>
@@ -1754,6 +1763,8 @@
                       </m:sub>
                     </m:sSub>
                   </m:e>
+                  <m:e/>
+                  <m:e/>
                 </m:mr>
                 <m:mr>
                   <m:e>
@@ -1936,6 +1947,7 @@
                       </m:sub>
                     </m:sSub>
                   </m:e>
+                  <m:e/>
                 </m:mr>
                 <m:mr>
                   <m:e>
@@ -2496,6 +2508,9 @@
                       </m:sub>
                     </m:sSub>
                   </m:e>
+                  <m:e/>
+                  <m:e/>
+                  <m:e/>
                 </m:mr>
                 <m:mr>
                   <m:e>
@@ -2607,6 +2622,8 @@
                       </m:sub>
                     </m:sSub>
                   </m:e>
+                  <m:e/>
+                  <m:e/>
                 </m:mr>
                 <m:mr>
                   <m:e>
@@ -2789,6 +2806,7 @@
                       </m:sub>
                     </m:sSub>
                   </m:e>
+                  <m:e/>
                 </m:mr>
                 <m:mr>
                   <m:e>
@@ -3328,6 +3346,9 @@
                       </m:sub>
                     </m:sSub>
                   </m:e>
+                  <m:e/>
+                  <m:e/>
+                  <m:e/>
                 </m:mr>
                 <m:mr>
                   <m:e>
@@ -3430,6 +3451,8 @@
                       </m:sub>
                     </m:sSub>
                   </m:e>
+                  <m:e/>
+                  <m:e/>
                 </m:mr>
                 <m:mr>
                   <m:e>
@@ -3597,6 +3620,7 @@
                       </m:sub>
                     </m:sSub>
                   </m:e>
+                  <m:e/>
                 </m:mr>
                 <m:mr>
                   <m:e>
@@ -3869,7 +3893,7 @@
         <w:pStyle w:val="FirstParagraph"/>
       </w:pPr>
       <w:r>
-        <w:t xml:space="preserve">The first principal component (PC1) explained 20% of the total variation, and the second principal component (PC2) explained 15.3% of the total variation (Fig. S1). We found that travel speed and prey guarding had the highest contribution to the first principal component (28.31% and 25.41% respectively) (Table SI), while the rate of space covered had the second highest contribution (30.48%) to the second principal component (Table SI). We excluded the number of chases from the subsequent analyses because they are used to calculate the amount of points earned in a match which is our performance proxy. Prey guarding is negatively correlated with travel speed (Fig. S1), which may indicate the presence of structured tactics where individuals that are fast do not guard captured prey and individuals who guard prey are slower travelers.</w:t>
+        <w:t xml:space="preserve">The first principal component (PC1) explained 20% of the total variation, and the second principal component (PC2) explained 15.3% of the total variation (Fig. S1). We found that travel speed and time spent ambushing had the highest contribution to the first principal component (23.19% and 29.38% respectively) (Table SI), while the rate of space covered and the time before first capture had the second highest contribution (48.12% and 35.55%) to the second principal component (Table SI). Time spent ambushing is negatively correlated with travel speed (Fig. S1), which may indicate the presence of structured tactics where individuals that are fast do not ambush, and individuals who ambush prey are slower travelers.</w:t>
       </w:r>
     </w:p>
     <w:p>
@@ -3879,9 +3903,9 @@
       <w:r>
         <w:drawing>
           <wp:inline>
-            <wp:extent cx="5969000" cy="5372099"/>
+            <wp:extent cx="9525" cy="9525"/>
             <wp:effectExtent b="0" l="0" r="0" t="0"/>
-            <wp:docPr descr="Figure S1. Principal component analysis on predator hunting variables. All variables were standardized to 0 mean and unit variance (Z scores) prior to analysis. We extracted correlations and % of explained variance on the first and second PC axes to select variables used for subsequent analyses. The PCA was computed on a sample of 70 831 matches from 2 171 players. Average speed and time spent ambushing were the highest contributing behaviours to the PC1 axis (in bold). The rate of space covered and the time before 1st capture were the highest contributing behaviours to the PC2 axis (in bold)." title="" id="1" name="Picture"/>
+            <wp:docPr descr="Figure S1. Principal component analysis on predator hunting variables. All variables were standardized to 0 mean and unit variance (Z scores) prior to analysis. We extracted correlations and the percentages of explained variance on the first and second PC axes to select variables for the subsequent analyses. The PCA was computed on a sample of 70 831 matches from 2 171 players. Average speed and time spent ambushing were the highest contributing behaviours to the PC1 axis (in bold). The rate of space covered and the time before first capture were the highest contributing behaviours to the PC2 axis (in bold)." title="" id="1" name="Picture"/>
             <a:graphic>
               <a:graphicData uri="http://schemas.openxmlformats.org/drawingml/2006/picture">
                 <pic:pic>
@@ -3900,7 +3924,7 @@
                   <pic:spPr bwMode="auto">
                     <a:xfrm>
                       <a:off x="0" y="0"/>
-                      <a:ext cx="5969000" cy="5372099"/>
+                      <a:ext cx="9525" cy="9525"/>
                     </a:xfrm>
                     <a:prstGeom prst="rect">
                       <a:avLst/>
@@ -3933,7 +3957,7 @@
         <w:t xml:space="preserve"> </w:t>
       </w:r>
       <w:r>
-        <w:t xml:space="preserve">All variables were standardized to 0 mean and unit variance (Z scores) prior to analysis. We extracted correlations and % of explained variance on the first and second PC axes to select variables used for subsequent analyses. The PCA was computed on a sample of 70 831 matches from 2 171 players. Average speed and time spent ambushing were the highest contributing behaviours to the PC1 axis (in bold). The rate of space covered and the time before 1st capture were the highest contributing behaviours to the PC2 axis (in bold).</w:t>
+        <w:t xml:space="preserve">All variables were standardized to 0 mean and unit variance (Z scores) prior to analysis. We extracted correlations and the percentages of explained variance on the first and second PC axes to select variables for the subsequent analyses. The PCA was computed on a sample of 70 831 matches from 2 171 players. Average speed and time spent ambushing were the highest contributing behaviours to the PC1 axis (in bold). The rate of space covered and the time before first capture were the highest contributing behaviours to the PC2 axis (in bold).</w:t>
       </w:r>
     </w:p>
     <w:p>

</xml_diff>

<commit_message>
table SII was created.
</commit_message>
<xml_diff>
--- a/manuscript/Chapter2-manuscript-supp.docx
+++ b/manuscript/Chapter2-manuscript-supp.docx
@@ -3903,7 +3903,7 @@
       <w:r>
         <w:drawing>
           <wp:inline>
-            <wp:extent cx="9525" cy="9525"/>
+            <wp:extent cx="5969000" cy="5372099"/>
             <wp:effectExtent b="0" l="0" r="0" t="0"/>
             <wp:docPr descr="Figure S1. Principal component analysis on predator hunting variables. All variables were standardized to 0 mean and unit variance (Z scores) prior to analysis. We extracted correlations and the percentages of explained variance on the first and second PC axes to select variables for the subsequent analyses. The PCA was computed on a sample of 70 831 matches from 2 171 players. Average speed and time spent ambushing were the highest contributing behaviours to the PC1 axis (in bold). The rate of space covered and the time before first capture were the highest contributing behaviours to the PC2 axis (in bold)." title="" id="1" name="Picture"/>
             <a:graphic>
@@ -3924,7 +3924,7 @@
                   <pic:spPr bwMode="auto">
                     <a:xfrm>
                       <a:off x="0" y="0"/>
-                      <a:ext cx="9525" cy="9525"/>
+                      <a:ext cx="5969000" cy="5372099"/>
                     </a:xfrm>
                     <a:prstGeom prst="rect">
                       <a:avLst/>
@@ -3961,9 +3961,9 @@
       </w:r>
     </w:p>
     <w:p>
-      <w:pPr>
-        <w:pStyle w:val="BodyText"/>
-      </w:pPr>
+      <w:r>
+        <w:br w:type="page"/>
+      </w:r>
     </w:p>
     <w:tbl xmlns:w="http://schemas.openxmlformats.org/wordprocessingml/2006/main" xmlns:r="http://schemas.openxmlformats.org/officeDocument/2006/relationships" xmlns:w14="http://schemas.microsoft.com/office/word/2010/wordml" xmlns:wp="http://schemas.openxmlformats.org/drawingml/2006/wordprocessingDrawing" xmlns:a="http://schemas.openxmlformats.org/drawingml/2006/main" xmlns:pic="http://schemas.openxmlformats.org/drawingml/2006/picture">
       <w:tblPr>
@@ -4118,7 +4118,7 @@
                 <w:szCs w:val="22"/>
                 <w:color w:val="000000"/>
               </w:rPr>
-              <w:t xml:space="preserve">Behaviour</w:t>
+              <w:t xml:space="preserve"> </w:t>
             </w:r>
           </w:p>
         </w:tc>
@@ -4270,7 +4270,7 @@
           </w:tcPr>
           <w:p>
             <w:pPr>
-              <w:jc w:val="center"/>
+              <w:jc w:val="left"/>
               <w:spacing w:after="100" w:before="100" w:line="240"/>
               <w:ind w:firstLine="0" w:left="100" w:right="100"/>
             </w:pPr>
@@ -4306,7 +4306,6 @@
             <w:r xmlns:w="http://schemas.openxmlformats.org/wordprocessingml/2006/main" xmlns:wp="http://schemas.openxmlformats.org/drawingml/2006/wordprocessingDrawing" xmlns:r="http://schemas.openxmlformats.org/officeDocument/2006/relationships" xmlns:w14="http://schemas.microsoft.com/office/word/2010/wordml">
               <w:rPr>
                 <w:rFonts w:ascii="Times new roman" w:hAnsi="Times new roman" w:eastAsia="Times new roman" w:cs="Times new roman"/>
-                <w:b/>
                 <w:sz w:val="22"/>
                 <w:szCs w:val="22"/>
                 <w:color w:val="000000"/>
@@ -4336,7 +4335,6 @@
             <w:r xmlns:w="http://schemas.openxmlformats.org/wordprocessingml/2006/main" xmlns:wp="http://schemas.openxmlformats.org/drawingml/2006/wordprocessingDrawing" xmlns:r="http://schemas.openxmlformats.org/officeDocument/2006/relationships" xmlns:w14="http://schemas.microsoft.com/office/word/2010/wordml">
               <w:rPr>
                 <w:rFonts w:ascii="Times new roman" w:hAnsi="Times new roman" w:eastAsia="Times new roman" w:cs="Times new roman"/>
-                <w:b/>
                 <w:sz w:val="22"/>
                 <w:szCs w:val="22"/>
                 <w:color w:val="000000"/>
@@ -4423,7 +4421,7 @@
           </w:tcPr>
           <w:p>
             <w:pPr>
-              <w:jc w:val="center"/>
+              <w:jc w:val="left"/>
               <w:spacing w:after="100" w:before="100" w:line="240"/>
               <w:ind w:firstLine="0" w:left="100" w:right="100"/>
             </w:pPr>
@@ -4459,7 +4457,6 @@
             <w:r xmlns:w="http://schemas.openxmlformats.org/wordprocessingml/2006/main" xmlns:wp="http://schemas.openxmlformats.org/drawingml/2006/wordprocessingDrawing" xmlns:r="http://schemas.openxmlformats.org/officeDocument/2006/relationships" xmlns:w14="http://schemas.microsoft.com/office/word/2010/wordml">
               <w:rPr>
                 <w:rFonts w:ascii="Times new roman" w:hAnsi="Times new roman" w:eastAsia="Times new roman" w:cs="Times new roman"/>
-                <w:b/>
                 <w:sz w:val="22"/>
                 <w:szCs w:val="22"/>
                 <w:color w:val="000000"/>
@@ -4489,7 +4486,6 @@
             <w:r xmlns:w="http://schemas.openxmlformats.org/wordprocessingml/2006/main" xmlns:wp="http://schemas.openxmlformats.org/drawingml/2006/wordprocessingDrawing" xmlns:r="http://schemas.openxmlformats.org/officeDocument/2006/relationships" xmlns:w14="http://schemas.microsoft.com/office/word/2010/wordml">
               <w:rPr>
                 <w:rFonts w:ascii="Times new roman" w:hAnsi="Times new roman" w:eastAsia="Times new roman" w:cs="Times new roman"/>
-                <w:b/>
                 <w:sz w:val="22"/>
                 <w:szCs w:val="22"/>
                 <w:color w:val="000000"/>
@@ -4576,7 +4572,7 @@
           </w:tcPr>
           <w:p>
             <w:pPr>
-              <w:jc w:val="center"/>
+              <w:jc w:val="left"/>
               <w:spacing w:after="100" w:before="100" w:line="240"/>
               <w:ind w:firstLine="0" w:left="100" w:right="100"/>
             </w:pPr>
@@ -4670,7 +4666,6 @@
             <w:r xmlns:w="http://schemas.openxmlformats.org/wordprocessingml/2006/main" xmlns:wp="http://schemas.openxmlformats.org/drawingml/2006/wordprocessingDrawing" xmlns:r="http://schemas.openxmlformats.org/officeDocument/2006/relationships" xmlns:w14="http://schemas.microsoft.com/office/word/2010/wordml">
               <w:rPr>
                 <w:rFonts w:ascii="Times new roman" w:hAnsi="Times new roman" w:eastAsia="Times new roman" w:cs="Times new roman"/>
-                <w:b/>
                 <w:sz w:val="22"/>
                 <w:szCs w:val="22"/>
                 <w:color w:val="000000"/>
@@ -4700,7 +4695,6 @@
             <w:r xmlns:w="http://schemas.openxmlformats.org/wordprocessingml/2006/main" xmlns:wp="http://schemas.openxmlformats.org/drawingml/2006/wordprocessingDrawing" xmlns:r="http://schemas.openxmlformats.org/officeDocument/2006/relationships" xmlns:w14="http://schemas.microsoft.com/office/word/2010/wordml">
               <w:rPr>
                 <w:rFonts w:ascii="Times new roman" w:hAnsi="Times new roman" w:eastAsia="Times new roman" w:cs="Times new roman"/>
-                <w:b/>
                 <w:sz w:val="22"/>
                 <w:szCs w:val="22"/>
                 <w:color w:val="000000"/>
@@ -4729,7 +4723,7 @@
           </w:tcPr>
           <w:p>
             <w:pPr>
-              <w:jc w:val="center"/>
+              <w:jc w:val="left"/>
               <w:spacing w:after="100" w:before="100" w:line="240"/>
               <w:ind w:firstLine="0" w:left="100" w:right="100"/>
             </w:pPr>
@@ -4880,7 +4874,7 @@
           </w:tcPr>
           <w:p>
             <w:pPr>
-              <w:jc w:val="center"/>
+              <w:jc w:val="left"/>
               <w:spacing w:after="100" w:before="100" w:line="240"/>
               <w:ind w:firstLine="0" w:left="100" w:right="100"/>
             </w:pPr>
@@ -5031,7 +5025,7 @@
           </w:tcPr>
           <w:p>
             <w:pPr>
-              <w:jc w:val="center"/>
+              <w:jc w:val="left"/>
               <w:spacing w:after="100" w:before="100" w:line="240"/>
               <w:ind w:firstLine="0" w:left="100" w:right="100"/>
             </w:pPr>
@@ -5182,7 +5176,7 @@
           </w:tcPr>
           <w:p>
             <w:pPr>
-              <w:jc w:val="center"/>
+              <w:jc w:val="left"/>
               <w:spacing w:after="100" w:before="100" w:line="240"/>
               <w:ind w:firstLine="0" w:left="100" w:right="100"/>
             </w:pPr>
@@ -5333,7 +5327,7 @@
           </w:tcPr>
           <w:p>
             <w:pPr>
-              <w:jc w:val="center"/>
+              <w:jc w:val="left"/>
               <w:spacing w:after="100" w:before="100" w:line="240"/>
               <w:ind w:firstLine="0" w:left="100" w:right="100"/>
             </w:pPr>
@@ -5486,7 +5480,7 @@
           </w:tcPr>
           <w:p>
             <w:pPr>
-              <w:jc w:val="center"/>
+              <w:jc w:val="left"/>
               <w:spacing w:after="100" w:before="100" w:line="240"/>
               <w:ind w:firstLine="0" w:left="100" w:right="100"/>
             </w:pPr>
@@ -5586,7 +5580,6 @@
             <w:r xmlns:w="http://schemas.openxmlformats.org/wordprocessingml/2006/main" xmlns:wp="http://schemas.openxmlformats.org/drawingml/2006/wordprocessingDrawing" xmlns:r="http://schemas.openxmlformats.org/officeDocument/2006/relationships" xmlns:w14="http://schemas.microsoft.com/office/word/2010/wordml">
               <w:rPr>
                 <w:rFonts w:ascii="Times new roman" w:hAnsi="Times new roman" w:eastAsia="Times new roman" w:cs="Times new roman"/>
-                <w:b/>
                 <w:sz w:val="22"/>
                 <w:szCs w:val="22"/>
                 <w:color w:val="000000"/>
@@ -5618,12 +5611,3228 @@
             <w:r xmlns:w="http://schemas.openxmlformats.org/wordprocessingml/2006/main" xmlns:wp="http://schemas.openxmlformats.org/drawingml/2006/wordprocessingDrawing" xmlns:r="http://schemas.openxmlformats.org/officeDocument/2006/relationships" xmlns:w14="http://schemas.microsoft.com/office/word/2010/wordml">
               <w:rPr>
                 <w:rFonts w:ascii="Times new roman" w:hAnsi="Times new roman" w:eastAsia="Times new roman" w:cs="Times new roman"/>
-                <w:b/>
                 <w:sz w:val="22"/>
                 <w:szCs w:val="22"/>
                 <w:color w:val="000000"/>
               </w:rPr>
               <w:t xml:space="preserve">35.55</w:t>
+            </w:r>
+          </w:p>
+        </w:tc>
+      </w:tr>
+    </w:tbl>
+    <w:p>
+      <w:r>
+        <w:br w:type="page"/>
+      </w:r>
+    </w:p>
+    <w:tbl xmlns:w="http://schemas.openxmlformats.org/wordprocessingml/2006/main" xmlns:r="http://schemas.openxmlformats.org/officeDocument/2006/relationships" xmlns:w14="http://schemas.microsoft.com/office/word/2010/wordml" xmlns:wp="http://schemas.openxmlformats.org/drawingml/2006/wordprocessingDrawing" xmlns:a="http://schemas.openxmlformats.org/drawingml/2006/main" xmlns:pic="http://schemas.openxmlformats.org/drawingml/2006/picture">
+      <w:tblPr>
+        NA"/&gt;
+        <w:tblLayout w:type="fixed"/>
+        <w:jc w:val="center"/>
+        <w:tblLook w:firstRow="1" w:lastRow="0" w:firstColumn="0" w:lastColumn="0" w:noHBand="0" w:noVBand="1"/>
+      </w:tblPr>
+      <w:tblGrid>
+        <w:gridCol w:w="1949"/>
+        <w:gridCol w:w="2244"/>
+        <w:gridCol w:w="2244"/>
+        <w:gridCol w:w="2493"/>
+        <w:gridCol w:w="2915"/>
+      </w:tblGrid>
+      <w:tr>
+        <w:trPr>
+          <w:cantSplit/>
+          <w:trHeight w:val="593" w:hRule="auto"/>
+          <w:tblHeader/>
+        </w:trPr>
+        <w:tc>
+          <w:tcPr>
+            <w:tcBorders>
+              <w:bottom w:val="single" w:sz="16" w:space="0" w:color="666666"/>
+              <w:top w:val="single" w:sz="16" w:space="0" w:color="666666"/>
+            </w:tcBorders>
+            <w:shd w:val="clear" w:color="auto" w:fill="FFFFFF"/>
+            <w:tcMar>
+              <w:top w:w="0" w:type="dxa"/>
+              <w:bottom w:w="0" w:type="dxa"/>
+              <w:left w:w="0" w:type="dxa"/>
+              <w:right w:w="0" w:type="dxa"/>
+            </w:tcMar>
+            <w:vAlign w:val="center"/>
+          </w:tcPr>
+          <w:p>
+            <w:pPr>
+              <w:jc w:val="center"/>
+              <w:spacing w:after="100" w:before="100" w:line="240"/>
+              <w:ind w:firstLine="0" w:left="100" w:right="100"/>
+            </w:pPr>
+            <w:r xmlns:w="http://schemas.openxmlformats.org/wordprocessingml/2006/main" xmlns:wp="http://schemas.openxmlformats.org/drawingml/2006/wordprocessingDrawing" xmlns:r="http://schemas.openxmlformats.org/officeDocument/2006/relationships" xmlns:w14="http://schemas.microsoft.com/office/word/2010/wordml">
+              <w:rPr>
+                <w:rFonts w:ascii="Times new roman" w:hAnsi="Times new roman" w:eastAsia="Times new roman" w:cs="Times new roman"/>
+                <w:sz w:val="20"/>
+                <w:szCs w:val="20"/>
+                <w:color w:val="000000"/>
+              </w:rPr>
+              <w:t xml:space="preserve"> </w:t>
+            </w:r>
+          </w:p>
+        </w:tc>
+        <w:tc>
+          <w:tcPr>
+            <w:tcBorders>
+              <w:bottom w:val="single" w:sz="16" w:space="0" w:color="666666"/>
+              <w:top w:val="single" w:sz="16" w:space="0" w:color="666666"/>
+            </w:tcBorders>
+            <w:shd w:val="clear" w:color="auto" w:fill="FFFFFF"/>
+            <w:tcMar>
+              <w:top w:w="0" w:type="dxa"/>
+              <w:bottom w:w="0" w:type="dxa"/>
+              <w:left w:w="0" w:type="dxa"/>
+              <w:right w:w="0" w:type="dxa"/>
+            </w:tcMar>
+            <w:vAlign w:val="center"/>
+          </w:tcPr>
+          <w:p>
+            <w:pPr>
+              <w:jc w:val="center"/>
+              <w:spacing w:after="100" w:before="100" w:line="240"/>
+              <w:ind w:firstLine="0" w:left="100" w:right="100"/>
+            </w:pPr>
+            <w:r xmlns:w="http://schemas.openxmlformats.org/wordprocessingml/2006/main" xmlns:wp="http://schemas.openxmlformats.org/drawingml/2006/wordprocessingDrawing" xmlns:r="http://schemas.openxmlformats.org/officeDocument/2006/relationships" xmlns:w14="http://schemas.microsoft.com/office/word/2010/wordml">
+              <w:rPr>
+                <w:rFonts w:ascii="Times new roman" w:hAnsi="Times new roman" w:eastAsia="Times new roman" w:cs="Times new roman"/>
+                <w:sz w:val="20"/>
+                <w:szCs w:val="20"/>
+                <w:color w:val="000000"/>
+              </w:rPr>
+              <w:t xml:space="preserve">Linear (95% CI)</w:t>
+            </w:r>
+          </w:p>
+        </w:tc>
+        <w:tc>
+          <w:tcPr>
+            <w:tcBorders>
+              <w:bottom w:val="single" w:sz="16" w:space="0" w:color="666666"/>
+              <w:top w:val="single" w:sz="16" w:space="0" w:color="666666"/>
+            </w:tcBorders>
+            <w:shd w:val="clear" w:color="auto" w:fill="FFFFFF"/>
+            <w:tcMar>
+              <w:top w:w="0" w:type="dxa"/>
+              <w:bottom w:w="0" w:type="dxa"/>
+              <w:left w:w="0" w:type="dxa"/>
+              <w:right w:w="0" w:type="dxa"/>
+            </w:tcMar>
+            <w:vAlign w:val="center"/>
+          </w:tcPr>
+          <w:p>
+            <w:pPr>
+              <w:jc w:val="center"/>
+              <w:spacing w:after="100" w:before="100" w:line="240"/>
+              <w:ind w:firstLine="0" w:left="100" w:right="100"/>
+            </w:pPr>
+            <w:r xmlns:w="http://schemas.openxmlformats.org/wordprocessingml/2006/main" xmlns:wp="http://schemas.openxmlformats.org/drawingml/2006/wordprocessingDrawing" xmlns:r="http://schemas.openxmlformats.org/officeDocument/2006/relationships" xmlns:w14="http://schemas.microsoft.com/office/word/2010/wordml">
+              <w:rPr>
+                <w:rFonts w:ascii="Times new roman" w:hAnsi="Times new roman" w:eastAsia="Times new roman" w:cs="Times new roman"/>
+                <w:sz w:val="20"/>
+                <w:szCs w:val="20"/>
+                <w:color w:val="000000"/>
+              </w:rPr>
+              <w:t xml:space="preserve">Quadratic (95% CI)</w:t>
+            </w:r>
+          </w:p>
+        </w:tc>
+        <w:tc>
+          <w:tcPr>
+            <w:tcBorders>
+              <w:bottom w:val="single" w:sz="16" w:space="0" w:color="666666"/>
+              <w:top w:val="single" w:sz="16" w:space="0" w:color="666666"/>
+            </w:tcBorders>
+            <w:shd w:val="clear" w:color="auto" w:fill="FFFFFF"/>
+            <w:tcMar>
+              <w:top w:w="0" w:type="dxa"/>
+              <w:bottom w:w="0" w:type="dxa"/>
+              <w:left w:w="0" w:type="dxa"/>
+              <w:right w:w="0" w:type="dxa"/>
+            </w:tcMar>
+            <w:vAlign w:val="center"/>
+          </w:tcPr>
+          <w:p>
+            <w:pPr>
+              <w:jc w:val="center"/>
+              <w:spacing w:after="100" w:before="100" w:line="240"/>
+              <w:ind w:firstLine="0" w:left="100" w:right="100"/>
+            </w:pPr>
+            <w:r xmlns:w="http://schemas.openxmlformats.org/wordprocessingml/2006/main" xmlns:wp="http://schemas.openxmlformats.org/drawingml/2006/wordprocessingDrawing" xmlns:r="http://schemas.openxmlformats.org/officeDocument/2006/relationships" xmlns:w14="http://schemas.microsoft.com/office/word/2010/wordml">
+              <w:rPr>
+                <w:rFonts w:ascii="Times new roman" w:hAnsi="Times new roman" w:eastAsia="Times new roman" w:cs="Times new roman"/>
+                <w:sz w:val="20"/>
+                <w:szCs w:val="20"/>
+                <w:color w:val="000000"/>
+              </w:rPr>
+              <w:t xml:space="preserve">Pred Interaction (95% CI)</w:t>
+            </w:r>
+          </w:p>
+        </w:tc>
+        <w:tc>
+          <w:tcPr>
+            <w:tcBorders>
+              <w:bottom w:val="single" w:sz="16" w:space="0" w:color="666666"/>
+              <w:top w:val="single" w:sz="16" w:space="0" w:color="666666"/>
+            </w:tcBorders>
+            <w:shd w:val="clear" w:color="auto" w:fill="FFFFFF"/>
+            <w:tcMar>
+              <w:top w:w="0" w:type="dxa"/>
+              <w:bottom w:w="0" w:type="dxa"/>
+              <w:left w:w="0" w:type="dxa"/>
+              <w:right w:w="0" w:type="dxa"/>
+            </w:tcMar>
+            <w:vAlign w:val="center"/>
+          </w:tcPr>
+          <w:p>
+            <w:pPr>
+              <w:jc w:val="center"/>
+              <w:spacing w:after="100" w:before="100" w:line="240"/>
+              <w:ind w:firstLine="0" w:left="100" w:right="100"/>
+            </w:pPr>
+            <w:r xmlns:w="http://schemas.openxmlformats.org/wordprocessingml/2006/main" xmlns:wp="http://schemas.openxmlformats.org/drawingml/2006/wordprocessingDrawing" xmlns:r="http://schemas.openxmlformats.org/officeDocument/2006/relationships" xmlns:w14="http://schemas.microsoft.com/office/word/2010/wordml">
+              <w:rPr>
+                <w:rFonts w:ascii="Times new roman" w:hAnsi="Times new roman" w:eastAsia="Times new roman" w:cs="Times new roman"/>
+                <w:sz w:val="20"/>
+                <w:szCs w:val="20"/>
+                <w:color w:val="000000"/>
+              </w:rPr>
+              <w:t xml:space="preserve">Pred-prey Interaction (95% CI)</w:t>
+            </w:r>
+          </w:p>
+        </w:tc>
+      </w:tr>
+      <w:tr>
+        <w:trPr>
+          <w:cantSplit/>
+          <w:trHeight w:val="592" w:hRule="auto"/>
+        </w:trPr>
+        <w:tc>
+          <w:tcPr>
+            <w:tcBorders/>
+            <w:shd w:val="clear" w:color="auto" w:fill="FFFFFF"/>
+            <w:tcMar>
+              <w:top w:w="0" w:type="dxa"/>
+              <w:bottom w:w="0" w:type="dxa"/>
+              <w:left w:w="0" w:type="dxa"/>
+              <w:right w:w="0" w:type="dxa"/>
+            </w:tcMar>
+            <w:vAlign w:val="center"/>
+          </w:tcPr>
+          <w:p>
+            <w:pPr>
+              <w:jc w:val="left"/>
+              <w:spacing w:after="100" w:before="100" w:line="240"/>
+              <w:ind w:firstLine="0" w:left="100" w:right="100"/>
+            </w:pPr>
+            <w:r xmlns:w="http://schemas.openxmlformats.org/wordprocessingml/2006/main" xmlns:wp="http://schemas.openxmlformats.org/drawingml/2006/wordprocessingDrawing" xmlns:r="http://schemas.openxmlformats.org/officeDocument/2006/relationships" xmlns:w14="http://schemas.microsoft.com/office/word/2010/wordml">
+              <w:rPr>
+                <w:rFonts w:ascii="Times new roman" w:hAnsi="Times new roman" w:eastAsia="Times new roman" w:cs="Times new roman"/>
+                <w:sz w:val="20"/>
+                <w:szCs w:val="20"/>
+                <w:color w:val="000000"/>
+              </w:rPr>
+              <w:t xml:space="preserve">speed</w:t>
+            </w:r>
+          </w:p>
+        </w:tc>
+        <w:tc>
+          <w:tcPr>
+            <w:tcBorders/>
+            <w:shd w:val="clear" w:color="auto" w:fill="FFFFFF"/>
+            <w:tcMar>
+              <w:top w:w="0" w:type="dxa"/>
+              <w:bottom w:w="0" w:type="dxa"/>
+              <w:left w:w="0" w:type="dxa"/>
+              <w:right w:w="0" w:type="dxa"/>
+            </w:tcMar>
+            <w:vAlign w:val="center"/>
+          </w:tcPr>
+          <w:p>
+            <w:pPr>
+              <w:jc w:val="center"/>
+              <w:spacing w:after="100" w:before="100" w:line="240"/>
+              <w:ind w:firstLine="0" w:left="100" w:right="100"/>
+            </w:pPr>
+            <w:r xmlns:w="http://schemas.openxmlformats.org/wordprocessingml/2006/main" xmlns:wp="http://schemas.openxmlformats.org/drawingml/2006/wordprocessingDrawing" xmlns:r="http://schemas.openxmlformats.org/officeDocument/2006/relationships" xmlns:w14="http://schemas.microsoft.com/office/word/2010/wordml">
+              <w:rPr>
+                <w:rFonts w:ascii="Times new roman" w:hAnsi="Times new roman" w:eastAsia="Times new roman" w:cs="Times new roman"/>
+                <w:sz w:val="20"/>
+                <w:szCs w:val="20"/>
+                <w:color w:val="000000"/>
+              </w:rPr>
+              <w:t xml:space="preserve">0.067 (0.052, 0.083)</w:t>
+            </w:r>
+          </w:p>
+        </w:tc>
+        <w:tc>
+          <w:tcPr>
+            <w:tcBorders/>
+            <w:shd w:val="clear" w:color="auto" w:fill="FFFFFF"/>
+            <w:tcMar>
+              <w:top w:w="0" w:type="dxa"/>
+              <w:bottom w:w="0" w:type="dxa"/>
+              <w:left w:w="0" w:type="dxa"/>
+              <w:right w:w="0" w:type="dxa"/>
+            </w:tcMar>
+            <w:vAlign w:val="center"/>
+          </w:tcPr>
+          <w:p>
+            <w:pPr>
+              <w:jc w:val="center"/>
+              <w:spacing w:after="100" w:before="100" w:line="240"/>
+              <w:ind w:firstLine="0" w:left="100" w:right="100"/>
+            </w:pPr>
+            <w:r xmlns:w="http://schemas.openxmlformats.org/wordprocessingml/2006/main" xmlns:wp="http://schemas.openxmlformats.org/drawingml/2006/wordprocessingDrawing" xmlns:r="http://schemas.openxmlformats.org/officeDocument/2006/relationships" xmlns:w14="http://schemas.microsoft.com/office/word/2010/wordml">
+              <w:rPr>
+                <w:rFonts w:ascii="Times new roman" w:hAnsi="Times new roman" w:eastAsia="Times new roman" w:cs="Times new roman"/>
+                <w:sz w:val="20"/>
+                <w:szCs w:val="20"/>
+                <w:color w:val="000000"/>
+              </w:rPr>
+              <w:t xml:space="preserve">-0.113 (-0.122, -0.104)</w:t>
+            </w:r>
+          </w:p>
+        </w:tc>
+        <w:tc>
+          <w:tcPr>
+            <w:tcBorders/>
+            <w:shd w:val="clear" w:color="auto" w:fill="FFFFFF"/>
+            <w:tcMar>
+              <w:top w:w="0" w:type="dxa"/>
+              <w:bottom w:w="0" w:type="dxa"/>
+              <w:left w:w="0" w:type="dxa"/>
+              <w:right w:w="0" w:type="dxa"/>
+            </w:tcMar>
+            <w:vAlign w:val="center"/>
+          </w:tcPr>
+          <w:p>
+            <w:pPr>
+              <w:jc w:val="center"/>
+              <w:spacing w:after="100" w:before="100" w:line="240"/>
+              <w:ind w:firstLine="0" w:left="100" w:right="100"/>
+            </w:pPr>
+            <w:r xmlns:w="http://schemas.openxmlformats.org/wordprocessingml/2006/main" xmlns:wp="http://schemas.openxmlformats.org/drawingml/2006/wordprocessingDrawing" xmlns:r="http://schemas.openxmlformats.org/officeDocument/2006/relationships" xmlns:w14="http://schemas.microsoft.com/office/word/2010/wordml">
+              <w:rPr>
+                <w:rFonts w:ascii="Times new roman" w:hAnsi="Times new roman" w:eastAsia="Times new roman" w:cs="Times new roman"/>
+                <w:sz w:val="20"/>
+                <w:szCs w:val="20"/>
+                <w:color w:val="000000"/>
+              </w:rPr>
+              <w:t xml:space="preserve">-</w:t>
+            </w:r>
+          </w:p>
+        </w:tc>
+        <w:tc>
+          <w:tcPr>
+            <w:tcBorders/>
+            <w:shd w:val="clear" w:color="auto" w:fill="FFFFFF"/>
+            <w:tcMar>
+              <w:top w:w="0" w:type="dxa"/>
+              <w:bottom w:w="0" w:type="dxa"/>
+              <w:left w:w="0" w:type="dxa"/>
+              <w:right w:w="0" w:type="dxa"/>
+            </w:tcMar>
+            <w:vAlign w:val="center"/>
+          </w:tcPr>
+          <w:p>
+            <w:pPr>
+              <w:jc w:val="center"/>
+              <w:spacing w:after="100" w:before="100" w:line="240"/>
+              <w:ind w:firstLine="0" w:left="100" w:right="100"/>
+            </w:pPr>
+            <w:r xmlns:w="http://schemas.openxmlformats.org/wordprocessingml/2006/main" xmlns:wp="http://schemas.openxmlformats.org/drawingml/2006/wordprocessingDrawing" xmlns:r="http://schemas.openxmlformats.org/officeDocument/2006/relationships" xmlns:w14="http://schemas.microsoft.com/office/word/2010/wordml">
+              <w:rPr>
+                <w:rFonts w:ascii="Times new roman" w:hAnsi="Times new roman" w:eastAsia="Times new roman" w:cs="Times new roman"/>
+                <w:sz w:val="20"/>
+                <w:szCs w:val="20"/>
+                <w:color w:val="000000"/>
+              </w:rPr>
+              <w:t xml:space="preserve">-</w:t>
+            </w:r>
+          </w:p>
+        </w:tc>
+      </w:tr>
+      <w:tr>
+        <w:trPr>
+          <w:cantSplit/>
+          <w:trHeight w:val="592" w:hRule="auto"/>
+        </w:trPr>
+        <w:tc>
+          <w:tcPr>
+            <w:tcBorders/>
+            <w:shd w:val="clear" w:color="auto" w:fill="FFFFFF"/>
+            <w:tcMar>
+              <w:top w:w="0" w:type="dxa"/>
+              <w:bottom w:w="0" w:type="dxa"/>
+              <w:left w:w="0" w:type="dxa"/>
+              <w:right w:w="0" w:type="dxa"/>
+            </w:tcMar>
+            <w:vAlign w:val="center"/>
+          </w:tcPr>
+          <w:p>
+            <w:pPr>
+              <w:jc w:val="left"/>
+              <w:spacing w:after="100" w:before="100" w:line="240"/>
+              <w:ind w:firstLine="0" w:left="100" w:right="100"/>
+            </w:pPr>
+            <w:r xmlns:w="http://schemas.openxmlformats.org/wordprocessingml/2006/main" xmlns:wp="http://schemas.openxmlformats.org/drawingml/2006/wordprocessingDrawing" xmlns:r="http://schemas.openxmlformats.org/officeDocument/2006/relationships" xmlns:w14="http://schemas.microsoft.com/office/word/2010/wordml">
+              <w:rPr>
+                <w:rFonts w:ascii="Times new roman" w:hAnsi="Times new roman" w:eastAsia="Times new roman" w:cs="Times new roman"/>
+                <w:sz w:val="20"/>
+                <w:szCs w:val="20"/>
+                <w:color w:val="000000"/>
+              </w:rPr>
+              <w:t xml:space="preserve">space</w:t>
+            </w:r>
+          </w:p>
+        </w:tc>
+        <w:tc>
+          <w:tcPr>
+            <w:tcBorders/>
+            <w:shd w:val="clear" w:color="auto" w:fill="FFFFFF"/>
+            <w:tcMar>
+              <w:top w:w="0" w:type="dxa"/>
+              <w:bottom w:w="0" w:type="dxa"/>
+              <w:left w:w="0" w:type="dxa"/>
+              <w:right w:w="0" w:type="dxa"/>
+            </w:tcMar>
+            <w:vAlign w:val="center"/>
+          </w:tcPr>
+          <w:p>
+            <w:pPr>
+              <w:jc w:val="center"/>
+              <w:spacing w:after="100" w:before="100" w:line="240"/>
+              <w:ind w:firstLine="0" w:left="100" w:right="100"/>
+            </w:pPr>
+            <w:r xmlns:w="http://schemas.openxmlformats.org/wordprocessingml/2006/main" xmlns:wp="http://schemas.openxmlformats.org/drawingml/2006/wordprocessingDrawing" xmlns:r="http://schemas.openxmlformats.org/officeDocument/2006/relationships" xmlns:w14="http://schemas.microsoft.com/office/word/2010/wordml">
+              <w:rPr>
+                <w:rFonts w:ascii="Times new roman" w:hAnsi="Times new roman" w:eastAsia="Times new roman" w:cs="Times new roman"/>
+                <w:sz w:val="20"/>
+                <w:szCs w:val="20"/>
+                <w:color w:val="000000"/>
+              </w:rPr>
+              <w:t xml:space="preserve">-0.4 (-0.416, -0.384)</w:t>
+            </w:r>
+          </w:p>
+        </w:tc>
+        <w:tc>
+          <w:tcPr>
+            <w:tcBorders/>
+            <w:shd w:val="clear" w:color="auto" w:fill="FFFFFF"/>
+            <w:tcMar>
+              <w:top w:w="0" w:type="dxa"/>
+              <w:bottom w:w="0" w:type="dxa"/>
+              <w:left w:w="0" w:type="dxa"/>
+              <w:right w:w="0" w:type="dxa"/>
+            </w:tcMar>
+            <w:vAlign w:val="center"/>
+          </w:tcPr>
+          <w:p>
+            <w:pPr>
+              <w:jc w:val="center"/>
+              <w:spacing w:after="100" w:before="100" w:line="240"/>
+              <w:ind w:firstLine="0" w:left="100" w:right="100"/>
+            </w:pPr>
+            <w:r xmlns:w="http://schemas.openxmlformats.org/wordprocessingml/2006/main" xmlns:wp="http://schemas.openxmlformats.org/drawingml/2006/wordprocessingDrawing" xmlns:r="http://schemas.openxmlformats.org/officeDocument/2006/relationships" xmlns:w14="http://schemas.microsoft.com/office/word/2010/wordml">
+              <w:rPr>
+                <w:rFonts w:ascii="Times new roman" w:hAnsi="Times new roman" w:eastAsia="Times new roman" w:cs="Times new roman"/>
+                <w:sz w:val="20"/>
+                <w:szCs w:val="20"/>
+                <w:color w:val="000000"/>
+              </w:rPr>
+              <w:t xml:space="preserve">0.092 (0.081, 0.102)</w:t>
+            </w:r>
+          </w:p>
+        </w:tc>
+        <w:tc>
+          <w:tcPr>
+            <w:tcBorders/>
+            <w:shd w:val="clear" w:color="auto" w:fill="FFFFFF"/>
+            <w:tcMar>
+              <w:top w:w="0" w:type="dxa"/>
+              <w:bottom w:w="0" w:type="dxa"/>
+              <w:left w:w="0" w:type="dxa"/>
+              <w:right w:w="0" w:type="dxa"/>
+            </w:tcMar>
+            <w:vAlign w:val="center"/>
+          </w:tcPr>
+          <w:p>
+            <w:pPr>
+              <w:jc w:val="center"/>
+              <w:spacing w:after="100" w:before="100" w:line="240"/>
+              <w:ind w:firstLine="0" w:left="100" w:right="100"/>
+            </w:pPr>
+            <w:r xmlns:w="http://schemas.openxmlformats.org/wordprocessingml/2006/main" xmlns:wp="http://schemas.openxmlformats.org/drawingml/2006/wordprocessingDrawing" xmlns:r="http://schemas.openxmlformats.org/officeDocument/2006/relationships" xmlns:w14="http://schemas.microsoft.com/office/word/2010/wordml">
+              <w:rPr>
+                <w:rFonts w:ascii="Times new roman" w:hAnsi="Times new roman" w:eastAsia="Times new roman" w:cs="Times new roman"/>
+                <w:sz w:val="20"/>
+                <w:szCs w:val="20"/>
+                <w:color w:val="000000"/>
+              </w:rPr>
+              <w:t xml:space="preserve">-</w:t>
+            </w:r>
+          </w:p>
+        </w:tc>
+        <w:tc>
+          <w:tcPr>
+            <w:tcBorders/>
+            <w:shd w:val="clear" w:color="auto" w:fill="FFFFFF"/>
+            <w:tcMar>
+              <w:top w:w="0" w:type="dxa"/>
+              <w:bottom w:w="0" w:type="dxa"/>
+              <w:left w:w="0" w:type="dxa"/>
+              <w:right w:w="0" w:type="dxa"/>
+            </w:tcMar>
+            <w:vAlign w:val="center"/>
+          </w:tcPr>
+          <w:p>
+            <w:pPr>
+              <w:jc w:val="center"/>
+              <w:spacing w:after="100" w:before="100" w:line="240"/>
+              <w:ind w:firstLine="0" w:left="100" w:right="100"/>
+            </w:pPr>
+            <w:r xmlns:w="http://schemas.openxmlformats.org/wordprocessingml/2006/main" xmlns:wp="http://schemas.openxmlformats.org/drawingml/2006/wordprocessingDrawing" xmlns:r="http://schemas.openxmlformats.org/officeDocument/2006/relationships" xmlns:w14="http://schemas.microsoft.com/office/word/2010/wordml">
+              <w:rPr>
+                <w:rFonts w:ascii="Times new roman" w:hAnsi="Times new roman" w:eastAsia="Times new roman" w:cs="Times new roman"/>
+                <w:sz w:val="20"/>
+                <w:szCs w:val="20"/>
+                <w:color w:val="000000"/>
+              </w:rPr>
+              <w:t xml:space="preserve">-</w:t>
+            </w:r>
+          </w:p>
+        </w:tc>
+      </w:tr>
+      <w:tr>
+        <w:trPr>
+          <w:cantSplit/>
+          <w:trHeight w:val="592" w:hRule="auto"/>
+        </w:trPr>
+        <w:tc>
+          <w:tcPr>
+            <w:tcBorders/>
+            <w:shd w:val="clear" w:color="auto" w:fill="FFFFFF"/>
+            <w:tcMar>
+              <w:top w:w="0" w:type="dxa"/>
+              <w:bottom w:w="0" w:type="dxa"/>
+              <w:left w:w="0" w:type="dxa"/>
+              <w:right w:w="0" w:type="dxa"/>
+            </w:tcMar>
+            <w:vAlign w:val="center"/>
+          </w:tcPr>
+          <w:p>
+            <w:pPr>
+              <w:jc w:val="left"/>
+              <w:spacing w:after="100" w:before="100" w:line="240"/>
+              <w:ind w:firstLine="0" w:left="100" w:right="100"/>
+            </w:pPr>
+            <w:r xmlns:w="http://schemas.openxmlformats.org/wordprocessingml/2006/main" xmlns:wp="http://schemas.openxmlformats.org/drawingml/2006/wordprocessingDrawing" xmlns:r="http://schemas.openxmlformats.org/officeDocument/2006/relationships" xmlns:w14="http://schemas.microsoft.com/office/word/2010/wordml">
+              <w:rPr>
+                <w:rFonts w:ascii="Times new roman" w:hAnsi="Times new roman" w:eastAsia="Times new roman" w:cs="Times new roman"/>
+                <w:sz w:val="20"/>
+                <w:szCs w:val="20"/>
+                <w:color w:val="000000"/>
+              </w:rPr>
+              <w:t xml:space="preserve">ambush</w:t>
+            </w:r>
+          </w:p>
+        </w:tc>
+        <w:tc>
+          <w:tcPr>
+            <w:tcBorders/>
+            <w:shd w:val="clear" w:color="auto" w:fill="FFFFFF"/>
+            <w:tcMar>
+              <w:top w:w="0" w:type="dxa"/>
+              <w:bottom w:w="0" w:type="dxa"/>
+              <w:left w:w="0" w:type="dxa"/>
+              <w:right w:w="0" w:type="dxa"/>
+            </w:tcMar>
+            <w:vAlign w:val="center"/>
+          </w:tcPr>
+          <w:p>
+            <w:pPr>
+              <w:jc w:val="center"/>
+              <w:spacing w:after="100" w:before="100" w:line="240"/>
+              <w:ind w:firstLine="0" w:left="100" w:right="100"/>
+            </w:pPr>
+            <w:r xmlns:w="http://schemas.openxmlformats.org/wordprocessingml/2006/main" xmlns:wp="http://schemas.openxmlformats.org/drawingml/2006/wordprocessingDrawing" xmlns:r="http://schemas.openxmlformats.org/officeDocument/2006/relationships" xmlns:w14="http://schemas.microsoft.com/office/word/2010/wordml">
+              <w:rPr>
+                <w:rFonts w:ascii="Times new roman" w:hAnsi="Times new roman" w:eastAsia="Times new roman" w:cs="Times new roman"/>
+                <w:sz w:val="20"/>
+                <w:szCs w:val="20"/>
+                <w:color w:val="000000"/>
+              </w:rPr>
+              <w:t xml:space="preserve">0.383 (0.368, 0.398)</w:t>
+            </w:r>
+          </w:p>
+        </w:tc>
+        <w:tc>
+          <w:tcPr>
+            <w:tcBorders/>
+            <w:shd w:val="clear" w:color="auto" w:fill="FFFFFF"/>
+            <w:tcMar>
+              <w:top w:w="0" w:type="dxa"/>
+              <w:bottom w:w="0" w:type="dxa"/>
+              <w:left w:w="0" w:type="dxa"/>
+              <w:right w:w="0" w:type="dxa"/>
+            </w:tcMar>
+            <w:vAlign w:val="center"/>
+          </w:tcPr>
+          <w:p>
+            <w:pPr>
+              <w:jc w:val="center"/>
+              <w:spacing w:after="100" w:before="100" w:line="240"/>
+              <w:ind w:firstLine="0" w:left="100" w:right="100"/>
+            </w:pPr>
+            <w:r xmlns:w="http://schemas.openxmlformats.org/wordprocessingml/2006/main" xmlns:wp="http://schemas.openxmlformats.org/drawingml/2006/wordprocessingDrawing" xmlns:r="http://schemas.openxmlformats.org/officeDocument/2006/relationships" xmlns:w14="http://schemas.microsoft.com/office/word/2010/wordml">
+              <w:rPr>
+                <w:rFonts w:ascii="Times new roman" w:hAnsi="Times new roman" w:eastAsia="Times new roman" w:cs="Times new roman"/>
+                <w:sz w:val="20"/>
+                <w:szCs w:val="20"/>
+                <w:color w:val="000000"/>
+              </w:rPr>
+              <w:t xml:space="preserve">-0.122 (-0.129, -0.115)</w:t>
+            </w:r>
+          </w:p>
+        </w:tc>
+        <w:tc>
+          <w:tcPr>
+            <w:tcBorders/>
+            <w:shd w:val="clear" w:color="auto" w:fill="FFFFFF"/>
+            <w:tcMar>
+              <w:top w:w="0" w:type="dxa"/>
+              <w:bottom w:w="0" w:type="dxa"/>
+              <w:left w:w="0" w:type="dxa"/>
+              <w:right w:w="0" w:type="dxa"/>
+            </w:tcMar>
+            <w:vAlign w:val="center"/>
+          </w:tcPr>
+          <w:p>
+            <w:pPr>
+              <w:jc w:val="center"/>
+              <w:spacing w:after="100" w:before="100" w:line="240"/>
+              <w:ind w:firstLine="0" w:left="100" w:right="100"/>
+            </w:pPr>
+            <w:r xmlns:w="http://schemas.openxmlformats.org/wordprocessingml/2006/main" xmlns:wp="http://schemas.openxmlformats.org/drawingml/2006/wordprocessingDrawing" xmlns:r="http://schemas.openxmlformats.org/officeDocument/2006/relationships" xmlns:w14="http://schemas.microsoft.com/office/word/2010/wordml">
+              <w:rPr>
+                <w:rFonts w:ascii="Times new roman" w:hAnsi="Times new roman" w:eastAsia="Times new roman" w:cs="Times new roman"/>
+                <w:sz w:val="20"/>
+                <w:szCs w:val="20"/>
+                <w:color w:val="000000"/>
+              </w:rPr>
+              <w:t xml:space="preserve">-</w:t>
+            </w:r>
+          </w:p>
+        </w:tc>
+        <w:tc>
+          <w:tcPr>
+            <w:tcBorders/>
+            <w:shd w:val="clear" w:color="auto" w:fill="FFFFFF"/>
+            <w:tcMar>
+              <w:top w:w="0" w:type="dxa"/>
+              <w:bottom w:w="0" w:type="dxa"/>
+              <w:left w:w="0" w:type="dxa"/>
+              <w:right w:w="0" w:type="dxa"/>
+            </w:tcMar>
+            <w:vAlign w:val="center"/>
+          </w:tcPr>
+          <w:p>
+            <w:pPr>
+              <w:jc w:val="center"/>
+              <w:spacing w:after="100" w:before="100" w:line="240"/>
+              <w:ind w:firstLine="0" w:left="100" w:right="100"/>
+            </w:pPr>
+            <w:r xmlns:w="http://schemas.openxmlformats.org/wordprocessingml/2006/main" xmlns:wp="http://schemas.openxmlformats.org/drawingml/2006/wordprocessingDrawing" xmlns:r="http://schemas.openxmlformats.org/officeDocument/2006/relationships" xmlns:w14="http://schemas.microsoft.com/office/word/2010/wordml">
+              <w:rPr>
+                <w:rFonts w:ascii="Times new roman" w:hAnsi="Times new roman" w:eastAsia="Times new roman" w:cs="Times new roman"/>
+                <w:sz w:val="20"/>
+                <w:szCs w:val="20"/>
+                <w:color w:val="000000"/>
+              </w:rPr>
+              <w:t xml:space="preserve">-</w:t>
+            </w:r>
+          </w:p>
+        </w:tc>
+      </w:tr>
+      <w:tr>
+        <w:trPr>
+          <w:cantSplit/>
+          <w:trHeight w:val="592" w:hRule="auto"/>
+        </w:trPr>
+        <w:tc>
+          <w:tcPr>
+            <w:tcBorders/>
+            <w:shd w:val="clear" w:color="auto" w:fill="FFFFFF"/>
+            <w:tcMar>
+              <w:top w:w="0" w:type="dxa"/>
+              <w:bottom w:w="0" w:type="dxa"/>
+              <w:left w:w="0" w:type="dxa"/>
+              <w:right w:w="0" w:type="dxa"/>
+            </w:tcMar>
+            <w:vAlign w:val="center"/>
+          </w:tcPr>
+          <w:p>
+            <w:pPr>
+              <w:jc w:val="left"/>
+              <w:spacing w:after="100" w:before="100" w:line="240"/>
+              <w:ind w:firstLine="0" w:left="100" w:right="100"/>
+            </w:pPr>
+            <w:r xmlns:w="http://schemas.openxmlformats.org/wordprocessingml/2006/main" xmlns:wp="http://schemas.openxmlformats.org/drawingml/2006/wordprocessingDrawing" xmlns:r="http://schemas.openxmlformats.org/officeDocument/2006/relationships" xmlns:w14="http://schemas.microsoft.com/office/word/2010/wordml">
+              <w:rPr>
+                <w:rFonts w:ascii="Times new roman" w:hAnsi="Times new roman" w:eastAsia="Times new roman" w:cs="Times new roman"/>
+                <w:sz w:val="20"/>
+                <w:szCs w:val="20"/>
+                <w:color w:val="000000"/>
+              </w:rPr>
+              <w:t xml:space="preserve">time</w:t>
+            </w:r>
+          </w:p>
+        </w:tc>
+        <w:tc>
+          <w:tcPr>
+            <w:tcBorders/>
+            <w:shd w:val="clear" w:color="auto" w:fill="FFFFFF"/>
+            <w:tcMar>
+              <w:top w:w="0" w:type="dxa"/>
+              <w:bottom w:w="0" w:type="dxa"/>
+              <w:left w:w="0" w:type="dxa"/>
+              <w:right w:w="0" w:type="dxa"/>
+            </w:tcMar>
+            <w:vAlign w:val="center"/>
+          </w:tcPr>
+          <w:p>
+            <w:pPr>
+              <w:jc w:val="center"/>
+              <w:spacing w:after="100" w:before="100" w:line="240"/>
+              <w:ind w:firstLine="0" w:left="100" w:right="100"/>
+            </w:pPr>
+            <w:r xmlns:w="http://schemas.openxmlformats.org/wordprocessingml/2006/main" xmlns:wp="http://schemas.openxmlformats.org/drawingml/2006/wordprocessingDrawing" xmlns:r="http://schemas.openxmlformats.org/officeDocument/2006/relationships" xmlns:w14="http://schemas.microsoft.com/office/word/2010/wordml">
+              <w:rPr>
+                <w:rFonts w:ascii="Times new roman" w:hAnsi="Times new roman" w:eastAsia="Times new roman" w:cs="Times new roman"/>
+                <w:sz w:val="20"/>
+                <w:szCs w:val="20"/>
+                <w:color w:val="000000"/>
+              </w:rPr>
+              <w:t xml:space="preserve">-0.658 (-0.674, -0.643)</w:t>
+            </w:r>
+          </w:p>
+        </w:tc>
+        <w:tc>
+          <w:tcPr>
+            <w:tcBorders/>
+            <w:shd w:val="clear" w:color="auto" w:fill="FFFFFF"/>
+            <w:tcMar>
+              <w:top w:w="0" w:type="dxa"/>
+              <w:bottom w:w="0" w:type="dxa"/>
+              <w:left w:w="0" w:type="dxa"/>
+              <w:right w:w="0" w:type="dxa"/>
+            </w:tcMar>
+            <w:vAlign w:val="center"/>
+          </w:tcPr>
+          <w:p>
+            <w:pPr>
+              <w:jc w:val="center"/>
+              <w:spacing w:after="100" w:before="100" w:line="240"/>
+              <w:ind w:firstLine="0" w:left="100" w:right="100"/>
+            </w:pPr>
+            <w:r xmlns:w="http://schemas.openxmlformats.org/wordprocessingml/2006/main" xmlns:wp="http://schemas.openxmlformats.org/drawingml/2006/wordprocessingDrawing" xmlns:r="http://schemas.openxmlformats.org/officeDocument/2006/relationships" xmlns:w14="http://schemas.microsoft.com/office/word/2010/wordml">
+              <w:rPr>
+                <w:rFonts w:ascii="Times new roman" w:hAnsi="Times new roman" w:eastAsia="Times new roman" w:cs="Times new roman"/>
+                <w:sz w:val="20"/>
+                <w:szCs w:val="20"/>
+                <w:color w:val="000000"/>
+              </w:rPr>
+              <w:t xml:space="preserve">0.127 (0.117, 0.138)</w:t>
+            </w:r>
+          </w:p>
+        </w:tc>
+        <w:tc>
+          <w:tcPr>
+            <w:tcBorders/>
+            <w:shd w:val="clear" w:color="auto" w:fill="FFFFFF"/>
+            <w:tcMar>
+              <w:top w:w="0" w:type="dxa"/>
+              <w:bottom w:w="0" w:type="dxa"/>
+              <w:left w:w="0" w:type="dxa"/>
+              <w:right w:w="0" w:type="dxa"/>
+            </w:tcMar>
+            <w:vAlign w:val="center"/>
+          </w:tcPr>
+          <w:p>
+            <w:pPr>
+              <w:jc w:val="center"/>
+              <w:spacing w:after="100" w:before="100" w:line="240"/>
+              <w:ind w:firstLine="0" w:left="100" w:right="100"/>
+            </w:pPr>
+            <w:r xmlns:w="http://schemas.openxmlformats.org/wordprocessingml/2006/main" xmlns:wp="http://schemas.openxmlformats.org/drawingml/2006/wordprocessingDrawing" xmlns:r="http://schemas.openxmlformats.org/officeDocument/2006/relationships" xmlns:w14="http://schemas.microsoft.com/office/word/2010/wordml">
+              <w:rPr>
+                <w:rFonts w:ascii="Times new roman" w:hAnsi="Times new roman" w:eastAsia="Times new roman" w:cs="Times new roman"/>
+                <w:sz w:val="20"/>
+                <w:szCs w:val="20"/>
+                <w:color w:val="000000"/>
+              </w:rPr>
+              <w:t xml:space="preserve">-</w:t>
+            </w:r>
+          </w:p>
+        </w:tc>
+        <w:tc>
+          <w:tcPr>
+            <w:tcBorders/>
+            <w:shd w:val="clear" w:color="auto" w:fill="FFFFFF"/>
+            <w:tcMar>
+              <w:top w:w="0" w:type="dxa"/>
+              <w:bottom w:w="0" w:type="dxa"/>
+              <w:left w:w="0" w:type="dxa"/>
+              <w:right w:w="0" w:type="dxa"/>
+            </w:tcMar>
+            <w:vAlign w:val="center"/>
+          </w:tcPr>
+          <w:p>
+            <w:pPr>
+              <w:jc w:val="center"/>
+              <w:spacing w:after="100" w:before="100" w:line="240"/>
+              <w:ind w:firstLine="0" w:left="100" w:right="100"/>
+            </w:pPr>
+            <w:r xmlns:w="http://schemas.openxmlformats.org/wordprocessingml/2006/main" xmlns:wp="http://schemas.openxmlformats.org/drawingml/2006/wordprocessingDrawing" xmlns:r="http://schemas.openxmlformats.org/officeDocument/2006/relationships" xmlns:w14="http://schemas.microsoft.com/office/word/2010/wordml">
+              <w:rPr>
+                <w:rFonts w:ascii="Times new roman" w:hAnsi="Times new roman" w:eastAsia="Times new roman" w:cs="Times new roman"/>
+                <w:sz w:val="20"/>
+                <w:szCs w:val="20"/>
+                <w:color w:val="000000"/>
+              </w:rPr>
+              <w:t xml:space="preserve">-</w:t>
+            </w:r>
+          </w:p>
+        </w:tc>
+      </w:tr>
+      <w:tr>
+        <w:trPr>
+          <w:cantSplit/>
+          <w:trHeight w:val="593" w:hRule="auto"/>
+        </w:trPr>
+        <w:tc>
+          <w:tcPr>
+            <w:tcBorders/>
+            <w:shd w:val="clear" w:color="auto" w:fill="FFFFFF"/>
+            <w:tcMar>
+              <w:top w:w="0" w:type="dxa"/>
+              <w:bottom w:w="0" w:type="dxa"/>
+              <w:left w:w="0" w:type="dxa"/>
+              <w:right w:w="0" w:type="dxa"/>
+            </w:tcMar>
+            <w:vAlign w:val="center"/>
+          </w:tcPr>
+          <w:p>
+            <w:pPr>
+              <w:jc w:val="left"/>
+              <w:spacing w:after="100" w:before="100" w:line="240"/>
+              <w:ind w:firstLine="0" w:left="100" w:right="100"/>
+            </w:pPr>
+            <w:r xmlns:w="http://schemas.openxmlformats.org/wordprocessingml/2006/main" xmlns:wp="http://schemas.openxmlformats.org/drawingml/2006/wordprocessingDrawing" xmlns:r="http://schemas.openxmlformats.org/officeDocument/2006/relationships" xmlns:w14="http://schemas.microsoft.com/office/word/2010/wordml">
+              <w:rPr>
+                <w:rFonts w:ascii="Times new roman" w:hAnsi="Times new roman" w:eastAsia="Times new roman" w:cs="Times new roman"/>
+                <w:sz w:val="20"/>
+                <w:szCs w:val="20"/>
+                <w:color w:val="000000"/>
+              </w:rPr>
+              <w:t xml:space="preserve">prey speed</w:t>
+            </w:r>
+          </w:p>
+        </w:tc>
+        <w:tc>
+          <w:tcPr>
+            <w:tcBorders/>
+            <w:shd w:val="clear" w:color="auto" w:fill="FFFFFF"/>
+            <w:tcMar>
+              <w:top w:w="0" w:type="dxa"/>
+              <w:bottom w:w="0" w:type="dxa"/>
+              <w:left w:w="0" w:type="dxa"/>
+              <w:right w:w="0" w:type="dxa"/>
+            </w:tcMar>
+            <w:vAlign w:val="center"/>
+          </w:tcPr>
+          <w:p>
+            <w:pPr>
+              <w:jc w:val="center"/>
+              <w:spacing w:after="100" w:before="100" w:line="240"/>
+              <w:ind w:firstLine="0" w:left="100" w:right="100"/>
+            </w:pPr>
+            <w:r xmlns:w="http://schemas.openxmlformats.org/wordprocessingml/2006/main" xmlns:wp="http://schemas.openxmlformats.org/drawingml/2006/wordprocessingDrawing" xmlns:r="http://schemas.openxmlformats.org/officeDocument/2006/relationships" xmlns:w14="http://schemas.microsoft.com/office/word/2010/wordml">
+              <w:rPr>
+                <w:rFonts w:ascii="Times new roman" w:hAnsi="Times new roman" w:eastAsia="Times new roman" w:cs="Times new roman"/>
+                <w:sz w:val="20"/>
+                <w:szCs w:val="20"/>
+                <w:color w:val="000000"/>
+              </w:rPr>
+              <w:t xml:space="preserve">-0.202 (-0.217, -0.187)</w:t>
+            </w:r>
+          </w:p>
+        </w:tc>
+        <w:tc>
+          <w:tcPr>
+            <w:tcBorders/>
+            <w:shd w:val="clear" w:color="auto" w:fill="FFFFFF"/>
+            <w:tcMar>
+              <w:top w:w="0" w:type="dxa"/>
+              <w:bottom w:w="0" w:type="dxa"/>
+              <w:left w:w="0" w:type="dxa"/>
+              <w:right w:w="0" w:type="dxa"/>
+            </w:tcMar>
+            <w:vAlign w:val="center"/>
+          </w:tcPr>
+          <w:p>
+            <w:pPr>
+              <w:jc w:val="center"/>
+              <w:spacing w:after="100" w:before="100" w:line="240"/>
+              <w:ind w:firstLine="0" w:left="100" w:right="100"/>
+            </w:pPr>
+            <w:r xmlns:w="http://schemas.openxmlformats.org/wordprocessingml/2006/main" xmlns:wp="http://schemas.openxmlformats.org/drawingml/2006/wordprocessingDrawing" xmlns:r="http://schemas.openxmlformats.org/officeDocument/2006/relationships" xmlns:w14="http://schemas.microsoft.com/office/word/2010/wordml">
+              <w:rPr>
+                <w:rFonts w:ascii="Times new roman" w:hAnsi="Times new roman" w:eastAsia="Times new roman" w:cs="Times new roman"/>
+                <w:sz w:val="20"/>
+                <w:szCs w:val="20"/>
+                <w:color w:val="000000"/>
+              </w:rPr>
+              <w:t xml:space="preserve">-0.075 (-0.083, -0.066)</w:t>
+            </w:r>
+          </w:p>
+        </w:tc>
+        <w:tc>
+          <w:tcPr>
+            <w:tcBorders/>
+            <w:shd w:val="clear" w:color="auto" w:fill="FFFFFF"/>
+            <w:tcMar>
+              <w:top w:w="0" w:type="dxa"/>
+              <w:bottom w:w="0" w:type="dxa"/>
+              <w:left w:w="0" w:type="dxa"/>
+              <w:right w:w="0" w:type="dxa"/>
+            </w:tcMar>
+            <w:vAlign w:val="center"/>
+          </w:tcPr>
+          <w:p>
+            <w:pPr>
+              <w:jc w:val="center"/>
+              <w:spacing w:after="100" w:before="100" w:line="240"/>
+              <w:ind w:firstLine="0" w:left="100" w:right="100"/>
+            </w:pPr>
+            <w:r xmlns:w="http://schemas.openxmlformats.org/wordprocessingml/2006/main" xmlns:wp="http://schemas.openxmlformats.org/drawingml/2006/wordprocessingDrawing" xmlns:r="http://schemas.openxmlformats.org/officeDocument/2006/relationships" xmlns:w14="http://schemas.microsoft.com/office/word/2010/wordml">
+              <w:rPr>
+                <w:rFonts w:ascii="Times new roman" w:hAnsi="Times new roman" w:eastAsia="Times new roman" w:cs="Times new roman"/>
+                <w:sz w:val="20"/>
+                <w:szCs w:val="20"/>
+                <w:color w:val="000000"/>
+              </w:rPr>
+              <w:t xml:space="preserve">-</w:t>
+            </w:r>
+          </w:p>
+        </w:tc>
+        <w:tc>
+          <w:tcPr>
+            <w:tcBorders/>
+            <w:shd w:val="clear" w:color="auto" w:fill="FFFFFF"/>
+            <w:tcMar>
+              <w:top w:w="0" w:type="dxa"/>
+              <w:bottom w:w="0" w:type="dxa"/>
+              <w:left w:w="0" w:type="dxa"/>
+              <w:right w:w="0" w:type="dxa"/>
+            </w:tcMar>
+            <w:vAlign w:val="center"/>
+          </w:tcPr>
+          <w:p>
+            <w:pPr>
+              <w:jc w:val="center"/>
+              <w:spacing w:after="100" w:before="100" w:line="240"/>
+              <w:ind w:firstLine="0" w:left="100" w:right="100"/>
+            </w:pPr>
+            <w:r xmlns:w="http://schemas.openxmlformats.org/wordprocessingml/2006/main" xmlns:wp="http://schemas.openxmlformats.org/drawingml/2006/wordprocessingDrawing" xmlns:r="http://schemas.openxmlformats.org/officeDocument/2006/relationships" xmlns:w14="http://schemas.microsoft.com/office/word/2010/wordml">
+              <w:rPr>
+                <w:rFonts w:ascii="Times new roman" w:hAnsi="Times new roman" w:eastAsia="Times new roman" w:cs="Times new roman"/>
+                <w:sz w:val="20"/>
+                <w:szCs w:val="20"/>
+                <w:color w:val="000000"/>
+              </w:rPr>
+              <w:t xml:space="preserve">-</w:t>
+            </w:r>
+          </w:p>
+        </w:tc>
+      </w:tr>
+      <w:tr>
+        <w:trPr>
+          <w:cantSplit/>
+          <w:trHeight w:val="592" w:hRule="auto"/>
+        </w:trPr>
+        <w:tc>
+          <w:tcPr>
+            <w:tcBorders/>
+            <w:shd w:val="clear" w:color="auto" w:fill="FFFFFF"/>
+            <w:tcMar>
+              <w:top w:w="0" w:type="dxa"/>
+              <w:bottom w:w="0" w:type="dxa"/>
+              <w:left w:w="0" w:type="dxa"/>
+              <w:right w:w="0" w:type="dxa"/>
+            </w:tcMar>
+            <w:vAlign w:val="center"/>
+          </w:tcPr>
+          <w:p>
+            <w:pPr>
+              <w:jc w:val="left"/>
+              <w:spacing w:after="100" w:before="100" w:line="240"/>
+              <w:ind w:firstLine="0" w:left="100" w:right="100"/>
+            </w:pPr>
+            <w:r xmlns:w="http://schemas.openxmlformats.org/wordprocessingml/2006/main" xmlns:wp="http://schemas.openxmlformats.org/drawingml/2006/wordprocessingDrawing" xmlns:r="http://schemas.openxmlformats.org/officeDocument/2006/relationships" xmlns:w14="http://schemas.microsoft.com/office/word/2010/wordml">
+              <w:rPr>
+                <w:rFonts w:ascii="Times new roman" w:hAnsi="Times new roman" w:eastAsia="Times new roman" w:cs="Times new roman"/>
+                <w:sz w:val="20"/>
+                <w:szCs w:val="20"/>
+                <w:color w:val="000000"/>
+              </w:rPr>
+              <w:t xml:space="preserve">prey space</w:t>
+            </w:r>
+          </w:p>
+        </w:tc>
+        <w:tc>
+          <w:tcPr>
+            <w:tcBorders/>
+            <w:shd w:val="clear" w:color="auto" w:fill="FFFFFF"/>
+            <w:tcMar>
+              <w:top w:w="0" w:type="dxa"/>
+              <w:bottom w:w="0" w:type="dxa"/>
+              <w:left w:w="0" w:type="dxa"/>
+              <w:right w:w="0" w:type="dxa"/>
+            </w:tcMar>
+            <w:vAlign w:val="center"/>
+          </w:tcPr>
+          <w:p>
+            <w:pPr>
+              <w:jc w:val="center"/>
+              <w:spacing w:after="100" w:before="100" w:line="240"/>
+              <w:ind w:firstLine="0" w:left="100" w:right="100"/>
+            </w:pPr>
+            <w:r xmlns:w="http://schemas.openxmlformats.org/wordprocessingml/2006/main" xmlns:wp="http://schemas.openxmlformats.org/drawingml/2006/wordprocessingDrawing" xmlns:r="http://schemas.openxmlformats.org/officeDocument/2006/relationships" xmlns:w14="http://schemas.microsoft.com/office/word/2010/wordml">
+              <w:rPr>
+                <w:rFonts w:ascii="Times new roman" w:hAnsi="Times new roman" w:eastAsia="Times new roman" w:cs="Times new roman"/>
+                <w:sz w:val="20"/>
+                <w:szCs w:val="20"/>
+                <w:color w:val="000000"/>
+              </w:rPr>
+              <w:t xml:space="preserve">-0.627 (-0.647, -0.605)</w:t>
+            </w:r>
+          </w:p>
+        </w:tc>
+        <w:tc>
+          <w:tcPr>
+            <w:tcBorders/>
+            <w:shd w:val="clear" w:color="auto" w:fill="FFFFFF"/>
+            <w:tcMar>
+              <w:top w:w="0" w:type="dxa"/>
+              <w:bottom w:w="0" w:type="dxa"/>
+              <w:left w:w="0" w:type="dxa"/>
+              <w:right w:w="0" w:type="dxa"/>
+            </w:tcMar>
+            <w:vAlign w:val="center"/>
+          </w:tcPr>
+          <w:p>
+            <w:pPr>
+              <w:jc w:val="center"/>
+              <w:spacing w:after="100" w:before="100" w:line="240"/>
+              <w:ind w:firstLine="0" w:left="100" w:right="100"/>
+            </w:pPr>
+            <w:r xmlns:w="http://schemas.openxmlformats.org/wordprocessingml/2006/main" xmlns:wp="http://schemas.openxmlformats.org/drawingml/2006/wordprocessingDrawing" xmlns:r="http://schemas.openxmlformats.org/officeDocument/2006/relationships" xmlns:w14="http://schemas.microsoft.com/office/word/2010/wordml">
+              <w:rPr>
+                <w:rFonts w:ascii="Times new roman" w:hAnsi="Times new roman" w:eastAsia="Times new roman" w:cs="Times new roman"/>
+                <w:sz w:val="20"/>
+                <w:szCs w:val="20"/>
+                <w:color w:val="000000"/>
+              </w:rPr>
+              <w:t xml:space="preserve">-0.095 (-0.111, -0.08)</w:t>
+            </w:r>
+          </w:p>
+        </w:tc>
+        <w:tc>
+          <w:tcPr>
+            <w:tcBorders/>
+            <w:shd w:val="clear" w:color="auto" w:fill="FFFFFF"/>
+            <w:tcMar>
+              <w:top w:w="0" w:type="dxa"/>
+              <w:bottom w:w="0" w:type="dxa"/>
+              <w:left w:w="0" w:type="dxa"/>
+              <w:right w:w="0" w:type="dxa"/>
+            </w:tcMar>
+            <w:vAlign w:val="center"/>
+          </w:tcPr>
+          <w:p>
+            <w:pPr>
+              <w:jc w:val="center"/>
+              <w:spacing w:after="100" w:before="100" w:line="240"/>
+              <w:ind w:firstLine="0" w:left="100" w:right="100"/>
+            </w:pPr>
+            <w:r xmlns:w="http://schemas.openxmlformats.org/wordprocessingml/2006/main" xmlns:wp="http://schemas.openxmlformats.org/drawingml/2006/wordprocessingDrawing" xmlns:r="http://schemas.openxmlformats.org/officeDocument/2006/relationships" xmlns:w14="http://schemas.microsoft.com/office/word/2010/wordml">
+              <w:rPr>
+                <w:rFonts w:ascii="Times new roman" w:hAnsi="Times new roman" w:eastAsia="Times new roman" w:cs="Times new roman"/>
+                <w:sz w:val="20"/>
+                <w:szCs w:val="20"/>
+                <w:color w:val="000000"/>
+              </w:rPr>
+              <w:t xml:space="preserve">-</w:t>
+            </w:r>
+          </w:p>
+        </w:tc>
+        <w:tc>
+          <w:tcPr>
+            <w:tcBorders/>
+            <w:shd w:val="clear" w:color="auto" w:fill="FFFFFF"/>
+            <w:tcMar>
+              <w:top w:w="0" w:type="dxa"/>
+              <w:bottom w:w="0" w:type="dxa"/>
+              <w:left w:w="0" w:type="dxa"/>
+              <w:right w:w="0" w:type="dxa"/>
+            </w:tcMar>
+            <w:vAlign w:val="center"/>
+          </w:tcPr>
+          <w:p>
+            <w:pPr>
+              <w:jc w:val="center"/>
+              <w:spacing w:after="100" w:before="100" w:line="240"/>
+              <w:ind w:firstLine="0" w:left="100" w:right="100"/>
+            </w:pPr>
+            <w:r xmlns:w="http://schemas.openxmlformats.org/wordprocessingml/2006/main" xmlns:wp="http://schemas.openxmlformats.org/drawingml/2006/wordprocessingDrawing" xmlns:r="http://schemas.openxmlformats.org/officeDocument/2006/relationships" xmlns:w14="http://schemas.microsoft.com/office/word/2010/wordml">
+              <w:rPr>
+                <w:rFonts w:ascii="Times new roman" w:hAnsi="Times new roman" w:eastAsia="Times new roman" w:cs="Times new roman"/>
+                <w:sz w:val="20"/>
+                <w:szCs w:val="20"/>
+                <w:color w:val="000000"/>
+              </w:rPr>
+              <w:t xml:space="preserve">-</w:t>
+            </w:r>
+          </w:p>
+        </w:tc>
+      </w:tr>
+      <w:tr>
+        <w:trPr>
+          <w:cantSplit/>
+          <w:trHeight w:val="592" w:hRule="auto"/>
+        </w:trPr>
+        <w:tc>
+          <w:tcPr>
+            <w:tcBorders/>
+            <w:shd w:val="clear" w:color="auto" w:fill="FFFFFF"/>
+            <w:tcMar>
+              <w:top w:w="0" w:type="dxa"/>
+              <w:bottom w:w="0" w:type="dxa"/>
+              <w:left w:w="0" w:type="dxa"/>
+              <w:right w:w="0" w:type="dxa"/>
+            </w:tcMar>
+            <w:vAlign w:val="center"/>
+          </w:tcPr>
+          <w:p>
+            <w:pPr>
+              <w:jc w:val="left"/>
+              <w:spacing w:after="100" w:before="100" w:line="240"/>
+              <w:ind w:firstLine="0" w:left="100" w:right="100"/>
+            </w:pPr>
+            <w:r xmlns:w="http://schemas.openxmlformats.org/wordprocessingml/2006/main" xmlns:wp="http://schemas.openxmlformats.org/drawingml/2006/wordprocessingDrawing" xmlns:r="http://schemas.openxmlformats.org/officeDocument/2006/relationships" xmlns:w14="http://schemas.microsoft.com/office/word/2010/wordml">
+              <w:rPr>
+                <w:rFonts w:ascii="Times new roman" w:hAnsi="Times new roman" w:eastAsia="Times new roman" w:cs="Times new roman"/>
+                <w:sz w:val="20"/>
+                <w:szCs w:val="20"/>
+                <w:color w:val="000000"/>
+              </w:rPr>
+              <w:t xml:space="preserve">speed:space</w:t>
+            </w:r>
+          </w:p>
+        </w:tc>
+        <w:tc>
+          <w:tcPr>
+            <w:tcBorders/>
+            <w:shd w:val="clear" w:color="auto" w:fill="FFFFFF"/>
+            <w:tcMar>
+              <w:top w:w="0" w:type="dxa"/>
+              <w:bottom w:w="0" w:type="dxa"/>
+              <w:left w:w="0" w:type="dxa"/>
+              <w:right w:w="0" w:type="dxa"/>
+            </w:tcMar>
+            <w:vAlign w:val="center"/>
+          </w:tcPr>
+          <w:p>
+            <w:pPr>
+              <w:jc w:val="center"/>
+              <w:spacing w:after="100" w:before="100" w:line="240"/>
+              <w:ind w:firstLine="0" w:left="100" w:right="100"/>
+            </w:pPr>
+            <w:r xmlns:w="http://schemas.openxmlformats.org/wordprocessingml/2006/main" xmlns:wp="http://schemas.openxmlformats.org/drawingml/2006/wordprocessingDrawing" xmlns:r="http://schemas.openxmlformats.org/officeDocument/2006/relationships" xmlns:w14="http://schemas.microsoft.com/office/word/2010/wordml">
+              <w:rPr>
+                <w:rFonts w:ascii="Times new roman" w:hAnsi="Times new roman" w:eastAsia="Times new roman" w:cs="Times new roman"/>
+                <w:sz w:val="20"/>
+                <w:szCs w:val="20"/>
+                <w:color w:val="000000"/>
+              </w:rPr>
+              <w:t xml:space="preserve">-</w:t>
+            </w:r>
+          </w:p>
+        </w:tc>
+        <w:tc>
+          <w:tcPr>
+            <w:tcBorders/>
+            <w:shd w:val="clear" w:color="auto" w:fill="FFFFFF"/>
+            <w:tcMar>
+              <w:top w:w="0" w:type="dxa"/>
+              <w:bottom w:w="0" w:type="dxa"/>
+              <w:left w:w="0" w:type="dxa"/>
+              <w:right w:w="0" w:type="dxa"/>
+            </w:tcMar>
+            <w:vAlign w:val="center"/>
+          </w:tcPr>
+          <w:p>
+            <w:pPr>
+              <w:jc w:val="center"/>
+              <w:spacing w:after="100" w:before="100" w:line="240"/>
+              <w:ind w:firstLine="0" w:left="100" w:right="100"/>
+            </w:pPr>
+            <w:r xmlns:w="http://schemas.openxmlformats.org/wordprocessingml/2006/main" xmlns:wp="http://schemas.openxmlformats.org/drawingml/2006/wordprocessingDrawing" xmlns:r="http://schemas.openxmlformats.org/officeDocument/2006/relationships" xmlns:w14="http://schemas.microsoft.com/office/word/2010/wordml">
+              <w:rPr>
+                <w:rFonts w:ascii="Times new roman" w:hAnsi="Times new roman" w:eastAsia="Times new roman" w:cs="Times new roman"/>
+                <w:sz w:val="20"/>
+                <w:szCs w:val="20"/>
+                <w:color w:val="000000"/>
+              </w:rPr>
+              <w:t xml:space="preserve">-</w:t>
+            </w:r>
+          </w:p>
+        </w:tc>
+        <w:tc>
+          <w:tcPr>
+            <w:tcBorders/>
+            <w:shd w:val="clear" w:color="auto" w:fill="FFFFFF"/>
+            <w:tcMar>
+              <w:top w:w="0" w:type="dxa"/>
+              <w:bottom w:w="0" w:type="dxa"/>
+              <w:left w:w="0" w:type="dxa"/>
+              <w:right w:w="0" w:type="dxa"/>
+            </w:tcMar>
+            <w:vAlign w:val="center"/>
+          </w:tcPr>
+          <w:p>
+            <w:pPr>
+              <w:jc w:val="center"/>
+              <w:spacing w:after="100" w:before="100" w:line="240"/>
+              <w:ind w:firstLine="0" w:left="100" w:right="100"/>
+            </w:pPr>
+            <w:r xmlns:w="http://schemas.openxmlformats.org/wordprocessingml/2006/main" xmlns:wp="http://schemas.openxmlformats.org/drawingml/2006/wordprocessingDrawing" xmlns:r="http://schemas.openxmlformats.org/officeDocument/2006/relationships" xmlns:w14="http://schemas.microsoft.com/office/word/2010/wordml">
+              <w:rPr>
+                <w:rFonts w:ascii="Times new roman" w:hAnsi="Times new roman" w:eastAsia="Times new roman" w:cs="Times new roman"/>
+                <w:sz w:val="20"/>
+                <w:szCs w:val="20"/>
+                <w:color w:val="000000"/>
+              </w:rPr>
+              <w:t xml:space="preserve">-0.056 (-0.072, -0.041)</w:t>
+            </w:r>
+          </w:p>
+        </w:tc>
+        <w:tc>
+          <w:tcPr>
+            <w:tcBorders/>
+            <w:shd w:val="clear" w:color="auto" w:fill="FFFFFF"/>
+            <w:tcMar>
+              <w:top w:w="0" w:type="dxa"/>
+              <w:bottom w:w="0" w:type="dxa"/>
+              <w:left w:w="0" w:type="dxa"/>
+              <w:right w:w="0" w:type="dxa"/>
+            </w:tcMar>
+            <w:vAlign w:val="center"/>
+          </w:tcPr>
+          <w:p>
+            <w:pPr>
+              <w:jc w:val="center"/>
+              <w:spacing w:after="100" w:before="100" w:line="240"/>
+              <w:ind w:firstLine="0" w:left="100" w:right="100"/>
+            </w:pPr>
+            <w:r xmlns:w="http://schemas.openxmlformats.org/wordprocessingml/2006/main" xmlns:wp="http://schemas.openxmlformats.org/drawingml/2006/wordprocessingDrawing" xmlns:r="http://schemas.openxmlformats.org/officeDocument/2006/relationships" xmlns:w14="http://schemas.microsoft.com/office/word/2010/wordml">
+              <w:rPr>
+                <w:rFonts w:ascii="Times new roman" w:hAnsi="Times new roman" w:eastAsia="Times new roman" w:cs="Times new roman"/>
+                <w:sz w:val="20"/>
+                <w:szCs w:val="20"/>
+                <w:color w:val="000000"/>
+              </w:rPr>
+              <w:t xml:space="preserve">-</w:t>
+            </w:r>
+          </w:p>
+        </w:tc>
+      </w:tr>
+      <w:tr>
+        <w:trPr>
+          <w:cantSplit/>
+          <w:trHeight w:val="592" w:hRule="auto"/>
+        </w:trPr>
+        <w:tc>
+          <w:tcPr>
+            <w:tcBorders/>
+            <w:shd w:val="clear" w:color="auto" w:fill="FFFFFF"/>
+            <w:tcMar>
+              <w:top w:w="0" w:type="dxa"/>
+              <w:bottom w:w="0" w:type="dxa"/>
+              <w:left w:w="0" w:type="dxa"/>
+              <w:right w:w="0" w:type="dxa"/>
+            </w:tcMar>
+            <w:vAlign w:val="center"/>
+          </w:tcPr>
+          <w:p>
+            <w:pPr>
+              <w:jc w:val="left"/>
+              <w:spacing w:after="100" w:before="100" w:line="240"/>
+              <w:ind w:firstLine="0" w:left="100" w:right="100"/>
+            </w:pPr>
+            <w:r xmlns:w="http://schemas.openxmlformats.org/wordprocessingml/2006/main" xmlns:wp="http://schemas.openxmlformats.org/drawingml/2006/wordprocessingDrawing" xmlns:r="http://schemas.openxmlformats.org/officeDocument/2006/relationships" xmlns:w14="http://schemas.microsoft.com/office/word/2010/wordml">
+              <w:rPr>
+                <w:rFonts w:ascii="Times new roman" w:hAnsi="Times new roman" w:eastAsia="Times new roman" w:cs="Times new roman"/>
+                <w:sz w:val="20"/>
+                <w:szCs w:val="20"/>
+                <w:color w:val="000000"/>
+              </w:rPr>
+              <w:t xml:space="preserve">speed:ambush</w:t>
+            </w:r>
+          </w:p>
+        </w:tc>
+        <w:tc>
+          <w:tcPr>
+            <w:tcBorders/>
+            <w:shd w:val="clear" w:color="auto" w:fill="FFFFFF"/>
+            <w:tcMar>
+              <w:top w:w="0" w:type="dxa"/>
+              <w:bottom w:w="0" w:type="dxa"/>
+              <w:left w:w="0" w:type="dxa"/>
+              <w:right w:w="0" w:type="dxa"/>
+            </w:tcMar>
+            <w:vAlign w:val="center"/>
+          </w:tcPr>
+          <w:p>
+            <w:pPr>
+              <w:jc w:val="center"/>
+              <w:spacing w:after="100" w:before="100" w:line="240"/>
+              <w:ind w:firstLine="0" w:left="100" w:right="100"/>
+            </w:pPr>
+            <w:r xmlns:w="http://schemas.openxmlformats.org/wordprocessingml/2006/main" xmlns:wp="http://schemas.openxmlformats.org/drawingml/2006/wordprocessingDrawing" xmlns:r="http://schemas.openxmlformats.org/officeDocument/2006/relationships" xmlns:w14="http://schemas.microsoft.com/office/word/2010/wordml">
+              <w:rPr>
+                <w:rFonts w:ascii="Times new roman" w:hAnsi="Times new roman" w:eastAsia="Times new roman" w:cs="Times new roman"/>
+                <w:sz w:val="20"/>
+                <w:szCs w:val="20"/>
+                <w:color w:val="000000"/>
+              </w:rPr>
+              <w:t xml:space="preserve">-</w:t>
+            </w:r>
+          </w:p>
+        </w:tc>
+        <w:tc>
+          <w:tcPr>
+            <w:tcBorders/>
+            <w:shd w:val="clear" w:color="auto" w:fill="FFFFFF"/>
+            <w:tcMar>
+              <w:top w:w="0" w:type="dxa"/>
+              <w:bottom w:w="0" w:type="dxa"/>
+              <w:left w:w="0" w:type="dxa"/>
+              <w:right w:w="0" w:type="dxa"/>
+            </w:tcMar>
+            <w:vAlign w:val="center"/>
+          </w:tcPr>
+          <w:p>
+            <w:pPr>
+              <w:jc w:val="center"/>
+              <w:spacing w:after="100" w:before="100" w:line="240"/>
+              <w:ind w:firstLine="0" w:left="100" w:right="100"/>
+            </w:pPr>
+            <w:r xmlns:w="http://schemas.openxmlformats.org/wordprocessingml/2006/main" xmlns:wp="http://schemas.openxmlformats.org/drawingml/2006/wordprocessingDrawing" xmlns:r="http://schemas.openxmlformats.org/officeDocument/2006/relationships" xmlns:w14="http://schemas.microsoft.com/office/word/2010/wordml">
+              <w:rPr>
+                <w:rFonts w:ascii="Times new roman" w:hAnsi="Times new roman" w:eastAsia="Times new roman" w:cs="Times new roman"/>
+                <w:sz w:val="20"/>
+                <w:szCs w:val="20"/>
+                <w:color w:val="000000"/>
+              </w:rPr>
+              <w:t xml:space="preserve">-</w:t>
+            </w:r>
+          </w:p>
+        </w:tc>
+        <w:tc>
+          <w:tcPr>
+            <w:tcBorders/>
+            <w:shd w:val="clear" w:color="auto" w:fill="FFFFFF"/>
+            <w:tcMar>
+              <w:top w:w="0" w:type="dxa"/>
+              <w:bottom w:w="0" w:type="dxa"/>
+              <w:left w:w="0" w:type="dxa"/>
+              <w:right w:w="0" w:type="dxa"/>
+            </w:tcMar>
+            <w:vAlign w:val="center"/>
+          </w:tcPr>
+          <w:p>
+            <w:pPr>
+              <w:jc w:val="center"/>
+              <w:spacing w:after="100" w:before="100" w:line="240"/>
+              <w:ind w:firstLine="0" w:left="100" w:right="100"/>
+            </w:pPr>
+            <w:r xmlns:w="http://schemas.openxmlformats.org/wordprocessingml/2006/main" xmlns:wp="http://schemas.openxmlformats.org/drawingml/2006/wordprocessingDrawing" xmlns:r="http://schemas.openxmlformats.org/officeDocument/2006/relationships" xmlns:w14="http://schemas.microsoft.com/office/word/2010/wordml">
+              <w:rPr>
+                <w:rFonts w:ascii="Times new roman" w:hAnsi="Times new roman" w:eastAsia="Times new roman" w:cs="Times new roman"/>
+                <w:sz w:val="20"/>
+                <w:szCs w:val="20"/>
+                <w:color w:val="000000"/>
+              </w:rPr>
+              <w:t xml:space="preserve">-0.106 (-0.119, -0.092)</w:t>
+            </w:r>
+          </w:p>
+        </w:tc>
+        <w:tc>
+          <w:tcPr>
+            <w:tcBorders/>
+            <w:shd w:val="clear" w:color="auto" w:fill="FFFFFF"/>
+            <w:tcMar>
+              <w:top w:w="0" w:type="dxa"/>
+              <w:bottom w:w="0" w:type="dxa"/>
+              <w:left w:w="0" w:type="dxa"/>
+              <w:right w:w="0" w:type="dxa"/>
+            </w:tcMar>
+            <w:vAlign w:val="center"/>
+          </w:tcPr>
+          <w:p>
+            <w:pPr>
+              <w:jc w:val="center"/>
+              <w:spacing w:after="100" w:before="100" w:line="240"/>
+              <w:ind w:firstLine="0" w:left="100" w:right="100"/>
+            </w:pPr>
+            <w:r xmlns:w="http://schemas.openxmlformats.org/wordprocessingml/2006/main" xmlns:wp="http://schemas.openxmlformats.org/drawingml/2006/wordprocessingDrawing" xmlns:r="http://schemas.openxmlformats.org/officeDocument/2006/relationships" xmlns:w14="http://schemas.microsoft.com/office/word/2010/wordml">
+              <w:rPr>
+                <w:rFonts w:ascii="Times new roman" w:hAnsi="Times new roman" w:eastAsia="Times new roman" w:cs="Times new roman"/>
+                <w:sz w:val="20"/>
+                <w:szCs w:val="20"/>
+                <w:color w:val="000000"/>
+              </w:rPr>
+              <w:t xml:space="preserve">-</w:t>
+            </w:r>
+          </w:p>
+        </w:tc>
+      </w:tr>
+      <w:tr>
+        <w:trPr>
+          <w:cantSplit/>
+          <w:trHeight w:val="592" w:hRule="auto"/>
+        </w:trPr>
+        <w:tc>
+          <w:tcPr>
+            <w:tcBorders/>
+            <w:shd w:val="clear" w:color="auto" w:fill="FFFFFF"/>
+            <w:tcMar>
+              <w:top w:w="0" w:type="dxa"/>
+              <w:bottom w:w="0" w:type="dxa"/>
+              <w:left w:w="0" w:type="dxa"/>
+              <w:right w:w="0" w:type="dxa"/>
+            </w:tcMar>
+            <w:vAlign w:val="center"/>
+          </w:tcPr>
+          <w:p>
+            <w:pPr>
+              <w:jc w:val="left"/>
+              <w:spacing w:after="100" w:before="100" w:line="240"/>
+              <w:ind w:firstLine="0" w:left="100" w:right="100"/>
+            </w:pPr>
+            <w:r xmlns:w="http://schemas.openxmlformats.org/wordprocessingml/2006/main" xmlns:wp="http://schemas.openxmlformats.org/drawingml/2006/wordprocessingDrawing" xmlns:r="http://schemas.openxmlformats.org/officeDocument/2006/relationships" xmlns:w14="http://schemas.microsoft.com/office/word/2010/wordml">
+              <w:rPr>
+                <w:rFonts w:ascii="Times new roman" w:hAnsi="Times new roman" w:eastAsia="Times new roman" w:cs="Times new roman"/>
+                <w:sz w:val="20"/>
+                <w:szCs w:val="20"/>
+                <w:color w:val="000000"/>
+              </w:rPr>
+              <w:t xml:space="preserve">speed:time</w:t>
+            </w:r>
+          </w:p>
+        </w:tc>
+        <w:tc>
+          <w:tcPr>
+            <w:tcBorders/>
+            <w:shd w:val="clear" w:color="auto" w:fill="FFFFFF"/>
+            <w:tcMar>
+              <w:top w:w="0" w:type="dxa"/>
+              <w:bottom w:w="0" w:type="dxa"/>
+              <w:left w:w="0" w:type="dxa"/>
+              <w:right w:w="0" w:type="dxa"/>
+            </w:tcMar>
+            <w:vAlign w:val="center"/>
+          </w:tcPr>
+          <w:p>
+            <w:pPr>
+              <w:jc w:val="center"/>
+              <w:spacing w:after="100" w:before="100" w:line="240"/>
+              <w:ind w:firstLine="0" w:left="100" w:right="100"/>
+            </w:pPr>
+            <w:r xmlns:w="http://schemas.openxmlformats.org/wordprocessingml/2006/main" xmlns:wp="http://schemas.openxmlformats.org/drawingml/2006/wordprocessingDrawing" xmlns:r="http://schemas.openxmlformats.org/officeDocument/2006/relationships" xmlns:w14="http://schemas.microsoft.com/office/word/2010/wordml">
+              <w:rPr>
+                <w:rFonts w:ascii="Times new roman" w:hAnsi="Times new roman" w:eastAsia="Times new roman" w:cs="Times new roman"/>
+                <w:sz w:val="20"/>
+                <w:szCs w:val="20"/>
+                <w:color w:val="000000"/>
+              </w:rPr>
+              <w:t xml:space="preserve">-</w:t>
+            </w:r>
+          </w:p>
+        </w:tc>
+        <w:tc>
+          <w:tcPr>
+            <w:tcBorders/>
+            <w:shd w:val="clear" w:color="auto" w:fill="FFFFFF"/>
+            <w:tcMar>
+              <w:top w:w="0" w:type="dxa"/>
+              <w:bottom w:w="0" w:type="dxa"/>
+              <w:left w:w="0" w:type="dxa"/>
+              <w:right w:w="0" w:type="dxa"/>
+            </w:tcMar>
+            <w:vAlign w:val="center"/>
+          </w:tcPr>
+          <w:p>
+            <w:pPr>
+              <w:jc w:val="center"/>
+              <w:spacing w:after="100" w:before="100" w:line="240"/>
+              <w:ind w:firstLine="0" w:left="100" w:right="100"/>
+            </w:pPr>
+            <w:r xmlns:w="http://schemas.openxmlformats.org/wordprocessingml/2006/main" xmlns:wp="http://schemas.openxmlformats.org/drawingml/2006/wordprocessingDrawing" xmlns:r="http://schemas.openxmlformats.org/officeDocument/2006/relationships" xmlns:w14="http://schemas.microsoft.com/office/word/2010/wordml">
+              <w:rPr>
+                <w:rFonts w:ascii="Times new roman" w:hAnsi="Times new roman" w:eastAsia="Times new roman" w:cs="Times new roman"/>
+                <w:sz w:val="20"/>
+                <w:szCs w:val="20"/>
+                <w:color w:val="000000"/>
+              </w:rPr>
+              <w:t xml:space="preserve">-</w:t>
+            </w:r>
+          </w:p>
+        </w:tc>
+        <w:tc>
+          <w:tcPr>
+            <w:tcBorders/>
+            <w:shd w:val="clear" w:color="auto" w:fill="FFFFFF"/>
+            <w:tcMar>
+              <w:top w:w="0" w:type="dxa"/>
+              <w:bottom w:w="0" w:type="dxa"/>
+              <w:left w:w="0" w:type="dxa"/>
+              <w:right w:w="0" w:type="dxa"/>
+            </w:tcMar>
+            <w:vAlign w:val="center"/>
+          </w:tcPr>
+          <w:p>
+            <w:pPr>
+              <w:jc w:val="center"/>
+              <w:spacing w:after="100" w:before="100" w:line="240"/>
+              <w:ind w:firstLine="0" w:left="100" w:right="100"/>
+            </w:pPr>
+            <w:r xmlns:w="http://schemas.openxmlformats.org/wordprocessingml/2006/main" xmlns:wp="http://schemas.openxmlformats.org/drawingml/2006/wordprocessingDrawing" xmlns:r="http://schemas.openxmlformats.org/officeDocument/2006/relationships" xmlns:w14="http://schemas.microsoft.com/office/word/2010/wordml">
+              <w:rPr>
+                <w:rFonts w:ascii="Times new roman" w:hAnsi="Times new roman" w:eastAsia="Times new roman" w:cs="Times new roman"/>
+                <w:sz w:val="20"/>
+                <w:szCs w:val="20"/>
+                <w:color w:val="000000"/>
+              </w:rPr>
+              <w:t xml:space="preserve">-0.059 (-0.073, -0.045)</w:t>
+            </w:r>
+          </w:p>
+        </w:tc>
+        <w:tc>
+          <w:tcPr>
+            <w:tcBorders/>
+            <w:shd w:val="clear" w:color="auto" w:fill="FFFFFF"/>
+            <w:tcMar>
+              <w:top w:w="0" w:type="dxa"/>
+              <w:bottom w:w="0" w:type="dxa"/>
+              <w:left w:w="0" w:type="dxa"/>
+              <w:right w:w="0" w:type="dxa"/>
+            </w:tcMar>
+            <w:vAlign w:val="center"/>
+          </w:tcPr>
+          <w:p>
+            <w:pPr>
+              <w:jc w:val="center"/>
+              <w:spacing w:after="100" w:before="100" w:line="240"/>
+              <w:ind w:firstLine="0" w:left="100" w:right="100"/>
+            </w:pPr>
+            <w:r xmlns:w="http://schemas.openxmlformats.org/wordprocessingml/2006/main" xmlns:wp="http://schemas.openxmlformats.org/drawingml/2006/wordprocessingDrawing" xmlns:r="http://schemas.openxmlformats.org/officeDocument/2006/relationships" xmlns:w14="http://schemas.microsoft.com/office/word/2010/wordml">
+              <w:rPr>
+                <w:rFonts w:ascii="Times new roman" w:hAnsi="Times new roman" w:eastAsia="Times new roman" w:cs="Times new roman"/>
+                <w:sz w:val="20"/>
+                <w:szCs w:val="20"/>
+                <w:color w:val="000000"/>
+              </w:rPr>
+              <w:t xml:space="preserve">-</w:t>
+            </w:r>
+          </w:p>
+        </w:tc>
+      </w:tr>
+      <w:tr>
+        <w:trPr>
+          <w:cantSplit/>
+          <w:trHeight w:val="592" w:hRule="auto"/>
+        </w:trPr>
+        <w:tc>
+          <w:tcPr>
+            <w:tcBorders/>
+            <w:shd w:val="clear" w:color="auto" w:fill="FFFFFF"/>
+            <w:tcMar>
+              <w:top w:w="0" w:type="dxa"/>
+              <w:bottom w:w="0" w:type="dxa"/>
+              <w:left w:w="0" w:type="dxa"/>
+              <w:right w:w="0" w:type="dxa"/>
+            </w:tcMar>
+            <w:vAlign w:val="center"/>
+          </w:tcPr>
+          <w:p>
+            <w:pPr>
+              <w:jc w:val="left"/>
+              <w:spacing w:after="100" w:before="100" w:line="240"/>
+              <w:ind w:firstLine="0" w:left="100" w:right="100"/>
+            </w:pPr>
+            <w:r xmlns:w="http://schemas.openxmlformats.org/wordprocessingml/2006/main" xmlns:wp="http://schemas.openxmlformats.org/drawingml/2006/wordprocessingDrawing" xmlns:r="http://schemas.openxmlformats.org/officeDocument/2006/relationships" xmlns:w14="http://schemas.microsoft.com/office/word/2010/wordml">
+              <w:rPr>
+                <w:rFonts w:ascii="Times new roman" w:hAnsi="Times new roman" w:eastAsia="Times new roman" w:cs="Times new roman"/>
+                <w:sz w:val="20"/>
+                <w:szCs w:val="20"/>
+                <w:color w:val="000000"/>
+              </w:rPr>
+              <w:t xml:space="preserve">space:ambush</w:t>
+            </w:r>
+          </w:p>
+        </w:tc>
+        <w:tc>
+          <w:tcPr>
+            <w:tcBorders/>
+            <w:shd w:val="clear" w:color="auto" w:fill="FFFFFF"/>
+            <w:tcMar>
+              <w:top w:w="0" w:type="dxa"/>
+              <w:bottom w:w="0" w:type="dxa"/>
+              <w:left w:w="0" w:type="dxa"/>
+              <w:right w:w="0" w:type="dxa"/>
+            </w:tcMar>
+            <w:vAlign w:val="center"/>
+          </w:tcPr>
+          <w:p>
+            <w:pPr>
+              <w:jc w:val="center"/>
+              <w:spacing w:after="100" w:before="100" w:line="240"/>
+              <w:ind w:firstLine="0" w:left="100" w:right="100"/>
+            </w:pPr>
+            <w:r xmlns:w="http://schemas.openxmlformats.org/wordprocessingml/2006/main" xmlns:wp="http://schemas.openxmlformats.org/drawingml/2006/wordprocessingDrawing" xmlns:r="http://schemas.openxmlformats.org/officeDocument/2006/relationships" xmlns:w14="http://schemas.microsoft.com/office/word/2010/wordml">
+              <w:rPr>
+                <w:rFonts w:ascii="Times new roman" w:hAnsi="Times new roman" w:eastAsia="Times new roman" w:cs="Times new roman"/>
+                <w:sz w:val="20"/>
+                <w:szCs w:val="20"/>
+                <w:color w:val="000000"/>
+              </w:rPr>
+              <w:t xml:space="preserve">-</w:t>
+            </w:r>
+          </w:p>
+        </w:tc>
+        <w:tc>
+          <w:tcPr>
+            <w:tcBorders/>
+            <w:shd w:val="clear" w:color="auto" w:fill="FFFFFF"/>
+            <w:tcMar>
+              <w:top w:w="0" w:type="dxa"/>
+              <w:bottom w:w="0" w:type="dxa"/>
+              <w:left w:w="0" w:type="dxa"/>
+              <w:right w:w="0" w:type="dxa"/>
+            </w:tcMar>
+            <w:vAlign w:val="center"/>
+          </w:tcPr>
+          <w:p>
+            <w:pPr>
+              <w:jc w:val="center"/>
+              <w:spacing w:after="100" w:before="100" w:line="240"/>
+              <w:ind w:firstLine="0" w:left="100" w:right="100"/>
+            </w:pPr>
+            <w:r xmlns:w="http://schemas.openxmlformats.org/wordprocessingml/2006/main" xmlns:wp="http://schemas.openxmlformats.org/drawingml/2006/wordprocessingDrawing" xmlns:r="http://schemas.openxmlformats.org/officeDocument/2006/relationships" xmlns:w14="http://schemas.microsoft.com/office/word/2010/wordml">
+              <w:rPr>
+                <w:rFonts w:ascii="Times new roman" w:hAnsi="Times new roman" w:eastAsia="Times new roman" w:cs="Times new roman"/>
+                <w:sz w:val="20"/>
+                <w:szCs w:val="20"/>
+                <w:color w:val="000000"/>
+              </w:rPr>
+              <w:t xml:space="preserve">-</w:t>
+            </w:r>
+          </w:p>
+        </w:tc>
+        <w:tc>
+          <w:tcPr>
+            <w:tcBorders/>
+            <w:shd w:val="clear" w:color="auto" w:fill="FFFFFF"/>
+            <w:tcMar>
+              <w:top w:w="0" w:type="dxa"/>
+              <w:bottom w:w="0" w:type="dxa"/>
+              <w:left w:w="0" w:type="dxa"/>
+              <w:right w:w="0" w:type="dxa"/>
+            </w:tcMar>
+            <w:vAlign w:val="center"/>
+          </w:tcPr>
+          <w:p>
+            <w:pPr>
+              <w:jc w:val="center"/>
+              <w:spacing w:after="100" w:before="100" w:line="240"/>
+              <w:ind w:firstLine="0" w:left="100" w:right="100"/>
+            </w:pPr>
+            <w:r xmlns:w="http://schemas.openxmlformats.org/wordprocessingml/2006/main" xmlns:wp="http://schemas.openxmlformats.org/drawingml/2006/wordprocessingDrawing" xmlns:r="http://schemas.openxmlformats.org/officeDocument/2006/relationships" xmlns:w14="http://schemas.microsoft.com/office/word/2010/wordml">
+              <w:rPr>
+                <w:rFonts w:ascii="Times new roman" w:hAnsi="Times new roman" w:eastAsia="Times new roman" w:cs="Times new roman"/>
+                <w:sz w:val="20"/>
+                <w:szCs w:val="20"/>
+                <w:color w:val="000000"/>
+              </w:rPr>
+              <w:t xml:space="preserve">0.043 (0.028, 0.058)</w:t>
+            </w:r>
+          </w:p>
+        </w:tc>
+        <w:tc>
+          <w:tcPr>
+            <w:tcBorders/>
+            <w:shd w:val="clear" w:color="auto" w:fill="FFFFFF"/>
+            <w:tcMar>
+              <w:top w:w="0" w:type="dxa"/>
+              <w:bottom w:w="0" w:type="dxa"/>
+              <w:left w:w="0" w:type="dxa"/>
+              <w:right w:w="0" w:type="dxa"/>
+            </w:tcMar>
+            <w:vAlign w:val="center"/>
+          </w:tcPr>
+          <w:p>
+            <w:pPr>
+              <w:jc w:val="center"/>
+              <w:spacing w:after="100" w:before="100" w:line="240"/>
+              <w:ind w:firstLine="0" w:left="100" w:right="100"/>
+            </w:pPr>
+            <w:r xmlns:w="http://schemas.openxmlformats.org/wordprocessingml/2006/main" xmlns:wp="http://schemas.openxmlformats.org/drawingml/2006/wordprocessingDrawing" xmlns:r="http://schemas.openxmlformats.org/officeDocument/2006/relationships" xmlns:w14="http://schemas.microsoft.com/office/word/2010/wordml">
+              <w:rPr>
+                <w:rFonts w:ascii="Times new roman" w:hAnsi="Times new roman" w:eastAsia="Times new roman" w:cs="Times new roman"/>
+                <w:sz w:val="20"/>
+                <w:szCs w:val="20"/>
+                <w:color w:val="000000"/>
+              </w:rPr>
+              <w:t xml:space="preserve">-</w:t>
+            </w:r>
+          </w:p>
+        </w:tc>
+      </w:tr>
+      <w:tr>
+        <w:trPr>
+          <w:cantSplit/>
+          <w:trHeight w:val="592" w:hRule="auto"/>
+        </w:trPr>
+        <w:tc>
+          <w:tcPr>
+            <w:tcBorders/>
+            <w:shd w:val="clear" w:color="auto" w:fill="FFFFFF"/>
+            <w:tcMar>
+              <w:top w:w="0" w:type="dxa"/>
+              <w:bottom w:w="0" w:type="dxa"/>
+              <w:left w:w="0" w:type="dxa"/>
+              <w:right w:w="0" w:type="dxa"/>
+            </w:tcMar>
+            <w:vAlign w:val="center"/>
+          </w:tcPr>
+          <w:p>
+            <w:pPr>
+              <w:jc w:val="left"/>
+              <w:spacing w:after="100" w:before="100" w:line="240"/>
+              <w:ind w:firstLine="0" w:left="100" w:right="100"/>
+            </w:pPr>
+            <w:r xmlns:w="http://schemas.openxmlformats.org/wordprocessingml/2006/main" xmlns:wp="http://schemas.openxmlformats.org/drawingml/2006/wordprocessingDrawing" xmlns:r="http://schemas.openxmlformats.org/officeDocument/2006/relationships" xmlns:w14="http://schemas.microsoft.com/office/word/2010/wordml">
+              <w:rPr>
+                <w:rFonts w:ascii="Times new roman" w:hAnsi="Times new roman" w:eastAsia="Times new roman" w:cs="Times new roman"/>
+                <w:sz w:val="20"/>
+                <w:szCs w:val="20"/>
+                <w:color w:val="000000"/>
+              </w:rPr>
+              <w:t xml:space="preserve">space:time</w:t>
+            </w:r>
+          </w:p>
+        </w:tc>
+        <w:tc>
+          <w:tcPr>
+            <w:tcBorders/>
+            <w:shd w:val="clear" w:color="auto" w:fill="FFFFFF"/>
+            <w:tcMar>
+              <w:top w:w="0" w:type="dxa"/>
+              <w:bottom w:w="0" w:type="dxa"/>
+              <w:left w:w="0" w:type="dxa"/>
+              <w:right w:w="0" w:type="dxa"/>
+            </w:tcMar>
+            <w:vAlign w:val="center"/>
+          </w:tcPr>
+          <w:p>
+            <w:pPr>
+              <w:jc w:val="center"/>
+              <w:spacing w:after="100" w:before="100" w:line="240"/>
+              <w:ind w:firstLine="0" w:left="100" w:right="100"/>
+            </w:pPr>
+            <w:r xmlns:w="http://schemas.openxmlformats.org/wordprocessingml/2006/main" xmlns:wp="http://schemas.openxmlformats.org/drawingml/2006/wordprocessingDrawing" xmlns:r="http://schemas.openxmlformats.org/officeDocument/2006/relationships" xmlns:w14="http://schemas.microsoft.com/office/word/2010/wordml">
+              <w:rPr>
+                <w:rFonts w:ascii="Times new roman" w:hAnsi="Times new roman" w:eastAsia="Times new roman" w:cs="Times new roman"/>
+                <w:sz w:val="20"/>
+                <w:szCs w:val="20"/>
+                <w:color w:val="000000"/>
+              </w:rPr>
+              <w:t xml:space="preserve">-</w:t>
+            </w:r>
+          </w:p>
+        </w:tc>
+        <w:tc>
+          <w:tcPr>
+            <w:tcBorders/>
+            <w:shd w:val="clear" w:color="auto" w:fill="FFFFFF"/>
+            <w:tcMar>
+              <w:top w:w="0" w:type="dxa"/>
+              <w:bottom w:w="0" w:type="dxa"/>
+              <w:left w:w="0" w:type="dxa"/>
+              <w:right w:w="0" w:type="dxa"/>
+            </w:tcMar>
+            <w:vAlign w:val="center"/>
+          </w:tcPr>
+          <w:p>
+            <w:pPr>
+              <w:jc w:val="center"/>
+              <w:spacing w:after="100" w:before="100" w:line="240"/>
+              <w:ind w:firstLine="0" w:left="100" w:right="100"/>
+            </w:pPr>
+            <w:r xmlns:w="http://schemas.openxmlformats.org/wordprocessingml/2006/main" xmlns:wp="http://schemas.openxmlformats.org/drawingml/2006/wordprocessingDrawing" xmlns:r="http://schemas.openxmlformats.org/officeDocument/2006/relationships" xmlns:w14="http://schemas.microsoft.com/office/word/2010/wordml">
+              <w:rPr>
+                <w:rFonts w:ascii="Times new roman" w:hAnsi="Times new roman" w:eastAsia="Times new roman" w:cs="Times new roman"/>
+                <w:sz w:val="20"/>
+                <w:szCs w:val="20"/>
+                <w:color w:val="000000"/>
+              </w:rPr>
+              <w:t xml:space="preserve">-</w:t>
+            </w:r>
+          </w:p>
+        </w:tc>
+        <w:tc>
+          <w:tcPr>
+            <w:tcBorders/>
+            <w:shd w:val="clear" w:color="auto" w:fill="FFFFFF"/>
+            <w:tcMar>
+              <w:top w:w="0" w:type="dxa"/>
+              <w:bottom w:w="0" w:type="dxa"/>
+              <w:left w:w="0" w:type="dxa"/>
+              <w:right w:w="0" w:type="dxa"/>
+            </w:tcMar>
+            <w:vAlign w:val="center"/>
+          </w:tcPr>
+          <w:p>
+            <w:pPr>
+              <w:jc w:val="center"/>
+              <w:spacing w:after="100" w:before="100" w:line="240"/>
+              <w:ind w:firstLine="0" w:left="100" w:right="100"/>
+            </w:pPr>
+            <w:r xmlns:w="http://schemas.openxmlformats.org/wordprocessingml/2006/main" xmlns:wp="http://schemas.openxmlformats.org/drawingml/2006/wordprocessingDrawing" xmlns:r="http://schemas.openxmlformats.org/officeDocument/2006/relationships" xmlns:w14="http://schemas.microsoft.com/office/word/2010/wordml">
+              <w:rPr>
+                <w:rFonts w:ascii="Times new roman" w:hAnsi="Times new roman" w:eastAsia="Times new roman" w:cs="Times new roman"/>
+                <w:sz w:val="20"/>
+                <w:szCs w:val="20"/>
+                <w:color w:val="000000"/>
+              </w:rPr>
+              <w:t xml:space="preserve">-0.033 (-0.048, -0.019)</w:t>
+            </w:r>
+          </w:p>
+        </w:tc>
+        <w:tc>
+          <w:tcPr>
+            <w:tcBorders/>
+            <w:shd w:val="clear" w:color="auto" w:fill="FFFFFF"/>
+            <w:tcMar>
+              <w:top w:w="0" w:type="dxa"/>
+              <w:bottom w:w="0" w:type="dxa"/>
+              <w:left w:w="0" w:type="dxa"/>
+              <w:right w:w="0" w:type="dxa"/>
+            </w:tcMar>
+            <w:vAlign w:val="center"/>
+          </w:tcPr>
+          <w:p>
+            <w:pPr>
+              <w:jc w:val="center"/>
+              <w:spacing w:after="100" w:before="100" w:line="240"/>
+              <w:ind w:firstLine="0" w:left="100" w:right="100"/>
+            </w:pPr>
+            <w:r xmlns:w="http://schemas.openxmlformats.org/wordprocessingml/2006/main" xmlns:wp="http://schemas.openxmlformats.org/drawingml/2006/wordprocessingDrawing" xmlns:r="http://schemas.openxmlformats.org/officeDocument/2006/relationships" xmlns:w14="http://schemas.microsoft.com/office/word/2010/wordml">
+              <w:rPr>
+                <w:rFonts w:ascii="Times new roman" w:hAnsi="Times new roman" w:eastAsia="Times new roman" w:cs="Times new roman"/>
+                <w:sz w:val="20"/>
+                <w:szCs w:val="20"/>
+                <w:color w:val="000000"/>
+              </w:rPr>
+              <w:t xml:space="preserve">-</w:t>
+            </w:r>
+          </w:p>
+        </w:tc>
+      </w:tr>
+      <w:tr>
+        <w:trPr>
+          <w:cantSplit/>
+          <w:trHeight w:val="592" w:hRule="auto"/>
+        </w:trPr>
+        <w:tc>
+          <w:tcPr>
+            <w:tcBorders/>
+            <w:shd w:val="clear" w:color="auto" w:fill="FFFFFF"/>
+            <w:tcMar>
+              <w:top w:w="0" w:type="dxa"/>
+              <w:bottom w:w="0" w:type="dxa"/>
+              <w:left w:w="0" w:type="dxa"/>
+              <w:right w:w="0" w:type="dxa"/>
+            </w:tcMar>
+            <w:vAlign w:val="center"/>
+          </w:tcPr>
+          <w:p>
+            <w:pPr>
+              <w:jc w:val="left"/>
+              <w:spacing w:after="100" w:before="100" w:line="240"/>
+              <w:ind w:firstLine="0" w:left="100" w:right="100"/>
+            </w:pPr>
+            <w:r xmlns:w="http://schemas.openxmlformats.org/wordprocessingml/2006/main" xmlns:wp="http://schemas.openxmlformats.org/drawingml/2006/wordprocessingDrawing" xmlns:r="http://schemas.openxmlformats.org/officeDocument/2006/relationships" xmlns:w14="http://schemas.microsoft.com/office/word/2010/wordml">
+              <w:rPr>
+                <w:rFonts w:ascii="Times new roman" w:hAnsi="Times new roman" w:eastAsia="Times new roman" w:cs="Times new roman"/>
+                <w:sz w:val="20"/>
+                <w:szCs w:val="20"/>
+                <w:color w:val="000000"/>
+              </w:rPr>
+              <w:t xml:space="preserve">ambush:time</w:t>
+            </w:r>
+          </w:p>
+        </w:tc>
+        <w:tc>
+          <w:tcPr>
+            <w:tcBorders/>
+            <w:shd w:val="clear" w:color="auto" w:fill="FFFFFF"/>
+            <w:tcMar>
+              <w:top w:w="0" w:type="dxa"/>
+              <w:bottom w:w="0" w:type="dxa"/>
+              <w:left w:w="0" w:type="dxa"/>
+              <w:right w:w="0" w:type="dxa"/>
+            </w:tcMar>
+            <w:vAlign w:val="center"/>
+          </w:tcPr>
+          <w:p>
+            <w:pPr>
+              <w:jc w:val="center"/>
+              <w:spacing w:after="100" w:before="100" w:line="240"/>
+              <w:ind w:firstLine="0" w:left="100" w:right="100"/>
+            </w:pPr>
+            <w:r xmlns:w="http://schemas.openxmlformats.org/wordprocessingml/2006/main" xmlns:wp="http://schemas.openxmlformats.org/drawingml/2006/wordprocessingDrawing" xmlns:r="http://schemas.openxmlformats.org/officeDocument/2006/relationships" xmlns:w14="http://schemas.microsoft.com/office/word/2010/wordml">
+              <w:rPr>
+                <w:rFonts w:ascii="Times new roman" w:hAnsi="Times new roman" w:eastAsia="Times new roman" w:cs="Times new roman"/>
+                <w:sz w:val="20"/>
+                <w:szCs w:val="20"/>
+                <w:color w:val="000000"/>
+              </w:rPr>
+              <w:t xml:space="preserve">-</w:t>
+            </w:r>
+          </w:p>
+        </w:tc>
+        <w:tc>
+          <w:tcPr>
+            <w:tcBorders/>
+            <w:shd w:val="clear" w:color="auto" w:fill="FFFFFF"/>
+            <w:tcMar>
+              <w:top w:w="0" w:type="dxa"/>
+              <w:bottom w:w="0" w:type="dxa"/>
+              <w:left w:w="0" w:type="dxa"/>
+              <w:right w:w="0" w:type="dxa"/>
+            </w:tcMar>
+            <w:vAlign w:val="center"/>
+          </w:tcPr>
+          <w:p>
+            <w:pPr>
+              <w:jc w:val="center"/>
+              <w:spacing w:after="100" w:before="100" w:line="240"/>
+              <w:ind w:firstLine="0" w:left="100" w:right="100"/>
+            </w:pPr>
+            <w:r xmlns:w="http://schemas.openxmlformats.org/wordprocessingml/2006/main" xmlns:wp="http://schemas.openxmlformats.org/drawingml/2006/wordprocessingDrawing" xmlns:r="http://schemas.openxmlformats.org/officeDocument/2006/relationships" xmlns:w14="http://schemas.microsoft.com/office/word/2010/wordml">
+              <w:rPr>
+                <w:rFonts w:ascii="Times new roman" w:hAnsi="Times new roman" w:eastAsia="Times new roman" w:cs="Times new roman"/>
+                <w:sz w:val="20"/>
+                <w:szCs w:val="20"/>
+                <w:color w:val="000000"/>
+              </w:rPr>
+              <w:t xml:space="preserve">-</w:t>
+            </w:r>
+          </w:p>
+        </w:tc>
+        <w:tc>
+          <w:tcPr>
+            <w:tcBorders/>
+            <w:shd w:val="clear" w:color="auto" w:fill="FFFFFF"/>
+            <w:tcMar>
+              <w:top w:w="0" w:type="dxa"/>
+              <w:bottom w:w="0" w:type="dxa"/>
+              <w:left w:w="0" w:type="dxa"/>
+              <w:right w:w="0" w:type="dxa"/>
+            </w:tcMar>
+            <w:vAlign w:val="center"/>
+          </w:tcPr>
+          <w:p>
+            <w:pPr>
+              <w:jc w:val="center"/>
+              <w:spacing w:after="100" w:before="100" w:line="240"/>
+              <w:ind w:firstLine="0" w:left="100" w:right="100"/>
+            </w:pPr>
+            <w:r xmlns:w="http://schemas.openxmlformats.org/wordprocessingml/2006/main" xmlns:wp="http://schemas.openxmlformats.org/drawingml/2006/wordprocessingDrawing" xmlns:r="http://schemas.openxmlformats.org/officeDocument/2006/relationships" xmlns:w14="http://schemas.microsoft.com/office/word/2010/wordml">
+              <w:rPr>
+                <w:rFonts w:ascii="Times new roman" w:hAnsi="Times new roman" w:eastAsia="Times new roman" w:cs="Times new roman"/>
+                <w:sz w:val="20"/>
+                <w:szCs w:val="20"/>
+                <w:color w:val="000000"/>
+              </w:rPr>
+              <w:t xml:space="preserve">-0.023 (-0.038, -0.008)</w:t>
+            </w:r>
+          </w:p>
+        </w:tc>
+        <w:tc>
+          <w:tcPr>
+            <w:tcBorders/>
+            <w:shd w:val="clear" w:color="auto" w:fill="FFFFFF"/>
+            <w:tcMar>
+              <w:top w:w="0" w:type="dxa"/>
+              <w:bottom w:w="0" w:type="dxa"/>
+              <w:left w:w="0" w:type="dxa"/>
+              <w:right w:w="0" w:type="dxa"/>
+            </w:tcMar>
+            <w:vAlign w:val="center"/>
+          </w:tcPr>
+          <w:p>
+            <w:pPr>
+              <w:jc w:val="center"/>
+              <w:spacing w:after="100" w:before="100" w:line="240"/>
+              <w:ind w:firstLine="0" w:left="100" w:right="100"/>
+            </w:pPr>
+            <w:r xmlns:w="http://schemas.openxmlformats.org/wordprocessingml/2006/main" xmlns:wp="http://schemas.openxmlformats.org/drawingml/2006/wordprocessingDrawing" xmlns:r="http://schemas.openxmlformats.org/officeDocument/2006/relationships" xmlns:w14="http://schemas.microsoft.com/office/word/2010/wordml">
+              <w:rPr>
+                <w:rFonts w:ascii="Times new roman" w:hAnsi="Times new roman" w:eastAsia="Times new roman" w:cs="Times new roman"/>
+                <w:sz w:val="20"/>
+                <w:szCs w:val="20"/>
+                <w:color w:val="000000"/>
+              </w:rPr>
+              <w:t xml:space="preserve">-</w:t>
+            </w:r>
+          </w:p>
+        </w:tc>
+      </w:tr>
+      <w:tr>
+        <w:trPr>
+          <w:cantSplit/>
+          <w:trHeight w:val="593" w:hRule="auto"/>
+        </w:trPr>
+        <w:tc>
+          <w:tcPr>
+            <w:tcBorders/>
+            <w:shd w:val="clear" w:color="auto" w:fill="FFFFFF"/>
+            <w:tcMar>
+              <w:top w:w="0" w:type="dxa"/>
+              <w:bottom w:w="0" w:type="dxa"/>
+              <w:left w:w="0" w:type="dxa"/>
+              <w:right w:w="0" w:type="dxa"/>
+            </w:tcMar>
+            <w:vAlign w:val="center"/>
+          </w:tcPr>
+          <w:p>
+            <w:pPr>
+              <w:jc w:val="left"/>
+              <w:spacing w:after="100" w:before="100" w:line="240"/>
+              <w:ind w:firstLine="0" w:left="100" w:right="100"/>
+            </w:pPr>
+            <w:r xmlns:w="http://schemas.openxmlformats.org/wordprocessingml/2006/main" xmlns:wp="http://schemas.openxmlformats.org/drawingml/2006/wordprocessingDrawing" xmlns:r="http://schemas.openxmlformats.org/officeDocument/2006/relationships" xmlns:w14="http://schemas.microsoft.com/office/word/2010/wordml">
+              <w:rPr>
+                <w:rFonts w:ascii="Times new roman" w:hAnsi="Times new roman" w:eastAsia="Times new roman" w:cs="Times new roman"/>
+                <w:sz w:val="20"/>
+                <w:szCs w:val="20"/>
+                <w:color w:val="000000"/>
+              </w:rPr>
+              <w:t xml:space="preserve">speed:prey speed</w:t>
+            </w:r>
+          </w:p>
+        </w:tc>
+        <w:tc>
+          <w:tcPr>
+            <w:tcBorders/>
+            <w:shd w:val="clear" w:color="auto" w:fill="FFFFFF"/>
+            <w:tcMar>
+              <w:top w:w="0" w:type="dxa"/>
+              <w:bottom w:w="0" w:type="dxa"/>
+              <w:left w:w="0" w:type="dxa"/>
+              <w:right w:w="0" w:type="dxa"/>
+            </w:tcMar>
+            <w:vAlign w:val="center"/>
+          </w:tcPr>
+          <w:p>
+            <w:pPr>
+              <w:jc w:val="center"/>
+              <w:spacing w:after="100" w:before="100" w:line="240"/>
+              <w:ind w:firstLine="0" w:left="100" w:right="100"/>
+            </w:pPr>
+            <w:r xmlns:w="http://schemas.openxmlformats.org/wordprocessingml/2006/main" xmlns:wp="http://schemas.openxmlformats.org/drawingml/2006/wordprocessingDrawing" xmlns:r="http://schemas.openxmlformats.org/officeDocument/2006/relationships" xmlns:w14="http://schemas.microsoft.com/office/word/2010/wordml">
+              <w:rPr>
+                <w:rFonts w:ascii="Times new roman" w:hAnsi="Times new roman" w:eastAsia="Times new roman" w:cs="Times new roman"/>
+                <w:sz w:val="20"/>
+                <w:szCs w:val="20"/>
+                <w:color w:val="000000"/>
+              </w:rPr>
+              <w:t xml:space="preserve">-</w:t>
+            </w:r>
+          </w:p>
+        </w:tc>
+        <w:tc>
+          <w:tcPr>
+            <w:tcBorders/>
+            <w:shd w:val="clear" w:color="auto" w:fill="FFFFFF"/>
+            <w:tcMar>
+              <w:top w:w="0" w:type="dxa"/>
+              <w:bottom w:w="0" w:type="dxa"/>
+              <w:left w:w="0" w:type="dxa"/>
+              <w:right w:w="0" w:type="dxa"/>
+            </w:tcMar>
+            <w:vAlign w:val="center"/>
+          </w:tcPr>
+          <w:p>
+            <w:pPr>
+              <w:jc w:val="center"/>
+              <w:spacing w:after="100" w:before="100" w:line="240"/>
+              <w:ind w:firstLine="0" w:left="100" w:right="100"/>
+            </w:pPr>
+            <w:r xmlns:w="http://schemas.openxmlformats.org/wordprocessingml/2006/main" xmlns:wp="http://schemas.openxmlformats.org/drawingml/2006/wordprocessingDrawing" xmlns:r="http://schemas.openxmlformats.org/officeDocument/2006/relationships" xmlns:w14="http://schemas.microsoft.com/office/word/2010/wordml">
+              <w:rPr>
+                <w:rFonts w:ascii="Times new roman" w:hAnsi="Times new roman" w:eastAsia="Times new roman" w:cs="Times new roman"/>
+                <w:sz w:val="20"/>
+                <w:szCs w:val="20"/>
+                <w:color w:val="000000"/>
+              </w:rPr>
+              <w:t xml:space="preserve">-</w:t>
+            </w:r>
+          </w:p>
+        </w:tc>
+        <w:tc>
+          <w:tcPr>
+            <w:tcBorders/>
+            <w:shd w:val="clear" w:color="auto" w:fill="FFFFFF"/>
+            <w:tcMar>
+              <w:top w:w="0" w:type="dxa"/>
+              <w:bottom w:w="0" w:type="dxa"/>
+              <w:left w:w="0" w:type="dxa"/>
+              <w:right w:w="0" w:type="dxa"/>
+            </w:tcMar>
+            <w:vAlign w:val="center"/>
+          </w:tcPr>
+          <w:p>
+            <w:pPr>
+              <w:jc w:val="center"/>
+              <w:spacing w:after="100" w:before="100" w:line="240"/>
+              <w:ind w:firstLine="0" w:left="100" w:right="100"/>
+            </w:pPr>
+            <w:r xmlns:w="http://schemas.openxmlformats.org/wordprocessingml/2006/main" xmlns:wp="http://schemas.openxmlformats.org/drawingml/2006/wordprocessingDrawing" xmlns:r="http://schemas.openxmlformats.org/officeDocument/2006/relationships" xmlns:w14="http://schemas.microsoft.com/office/word/2010/wordml">
+              <w:rPr>
+                <w:rFonts w:ascii="Times new roman" w:hAnsi="Times new roman" w:eastAsia="Times new roman" w:cs="Times new roman"/>
+                <w:sz w:val="20"/>
+                <w:szCs w:val="20"/>
+                <w:color w:val="000000"/>
+              </w:rPr>
+              <w:t xml:space="preserve">-</w:t>
+            </w:r>
+          </w:p>
+        </w:tc>
+        <w:tc>
+          <w:tcPr>
+            <w:tcBorders/>
+            <w:shd w:val="clear" w:color="auto" w:fill="FFFFFF"/>
+            <w:tcMar>
+              <w:top w:w="0" w:type="dxa"/>
+              <w:bottom w:w="0" w:type="dxa"/>
+              <w:left w:w="0" w:type="dxa"/>
+              <w:right w:w="0" w:type="dxa"/>
+            </w:tcMar>
+            <w:vAlign w:val="center"/>
+          </w:tcPr>
+          <w:p>
+            <w:pPr>
+              <w:jc w:val="center"/>
+              <w:spacing w:after="100" w:before="100" w:line="240"/>
+              <w:ind w:firstLine="0" w:left="100" w:right="100"/>
+            </w:pPr>
+            <w:r xmlns:w="http://schemas.openxmlformats.org/wordprocessingml/2006/main" xmlns:wp="http://schemas.openxmlformats.org/drawingml/2006/wordprocessingDrawing" xmlns:r="http://schemas.openxmlformats.org/officeDocument/2006/relationships" xmlns:w14="http://schemas.microsoft.com/office/word/2010/wordml">
+              <w:rPr>
+                <w:rFonts w:ascii="Times new roman" w:hAnsi="Times new roman" w:eastAsia="Times new roman" w:cs="Times new roman"/>
+                <w:sz w:val="20"/>
+                <w:szCs w:val="20"/>
+                <w:color w:val="000000"/>
+              </w:rPr>
+              <w:t xml:space="preserve">-0.013 (-0.029, 0.003)</w:t>
+            </w:r>
+          </w:p>
+        </w:tc>
+      </w:tr>
+      <w:tr>
+        <w:trPr>
+          <w:cantSplit/>
+          <w:trHeight w:val="593" w:hRule="auto"/>
+        </w:trPr>
+        <w:tc>
+          <w:tcPr>
+            <w:tcBorders/>
+            <w:shd w:val="clear" w:color="auto" w:fill="FFFFFF"/>
+            <w:tcMar>
+              <w:top w:w="0" w:type="dxa"/>
+              <w:bottom w:w="0" w:type="dxa"/>
+              <w:left w:w="0" w:type="dxa"/>
+              <w:right w:w="0" w:type="dxa"/>
+            </w:tcMar>
+            <w:vAlign w:val="center"/>
+          </w:tcPr>
+          <w:p>
+            <w:pPr>
+              <w:jc w:val="left"/>
+              <w:spacing w:after="100" w:before="100" w:line="240"/>
+              <w:ind w:firstLine="0" w:left="100" w:right="100"/>
+            </w:pPr>
+            <w:r xmlns:w="http://schemas.openxmlformats.org/wordprocessingml/2006/main" xmlns:wp="http://schemas.openxmlformats.org/drawingml/2006/wordprocessingDrawing" xmlns:r="http://schemas.openxmlformats.org/officeDocument/2006/relationships" xmlns:w14="http://schemas.microsoft.com/office/word/2010/wordml">
+              <w:rPr>
+                <w:rFonts w:ascii="Times new roman" w:hAnsi="Times new roman" w:eastAsia="Times new roman" w:cs="Times new roman"/>
+                <w:sz w:val="20"/>
+                <w:szCs w:val="20"/>
+                <w:color w:val="000000"/>
+              </w:rPr>
+              <w:t xml:space="preserve">speed:prey space</w:t>
+            </w:r>
+          </w:p>
+        </w:tc>
+        <w:tc>
+          <w:tcPr>
+            <w:tcBorders/>
+            <w:shd w:val="clear" w:color="auto" w:fill="FFFFFF"/>
+            <w:tcMar>
+              <w:top w:w="0" w:type="dxa"/>
+              <w:bottom w:w="0" w:type="dxa"/>
+              <w:left w:w="0" w:type="dxa"/>
+              <w:right w:w="0" w:type="dxa"/>
+            </w:tcMar>
+            <w:vAlign w:val="center"/>
+          </w:tcPr>
+          <w:p>
+            <w:pPr>
+              <w:jc w:val="center"/>
+              <w:spacing w:after="100" w:before="100" w:line="240"/>
+              <w:ind w:firstLine="0" w:left="100" w:right="100"/>
+            </w:pPr>
+            <w:r xmlns:w="http://schemas.openxmlformats.org/wordprocessingml/2006/main" xmlns:wp="http://schemas.openxmlformats.org/drawingml/2006/wordprocessingDrawing" xmlns:r="http://schemas.openxmlformats.org/officeDocument/2006/relationships" xmlns:w14="http://schemas.microsoft.com/office/word/2010/wordml">
+              <w:rPr>
+                <w:rFonts w:ascii="Times new roman" w:hAnsi="Times new roman" w:eastAsia="Times new roman" w:cs="Times new roman"/>
+                <w:sz w:val="20"/>
+                <w:szCs w:val="20"/>
+                <w:color w:val="000000"/>
+              </w:rPr>
+              <w:t xml:space="preserve">-</w:t>
+            </w:r>
+          </w:p>
+        </w:tc>
+        <w:tc>
+          <w:tcPr>
+            <w:tcBorders/>
+            <w:shd w:val="clear" w:color="auto" w:fill="FFFFFF"/>
+            <w:tcMar>
+              <w:top w:w="0" w:type="dxa"/>
+              <w:bottom w:w="0" w:type="dxa"/>
+              <w:left w:w="0" w:type="dxa"/>
+              <w:right w:w="0" w:type="dxa"/>
+            </w:tcMar>
+            <w:vAlign w:val="center"/>
+          </w:tcPr>
+          <w:p>
+            <w:pPr>
+              <w:jc w:val="center"/>
+              <w:spacing w:after="100" w:before="100" w:line="240"/>
+              <w:ind w:firstLine="0" w:left="100" w:right="100"/>
+            </w:pPr>
+            <w:r xmlns:w="http://schemas.openxmlformats.org/wordprocessingml/2006/main" xmlns:wp="http://schemas.openxmlformats.org/drawingml/2006/wordprocessingDrawing" xmlns:r="http://schemas.openxmlformats.org/officeDocument/2006/relationships" xmlns:w14="http://schemas.microsoft.com/office/word/2010/wordml">
+              <w:rPr>
+                <w:rFonts w:ascii="Times new roman" w:hAnsi="Times new roman" w:eastAsia="Times new roman" w:cs="Times new roman"/>
+                <w:sz w:val="20"/>
+                <w:szCs w:val="20"/>
+                <w:color w:val="000000"/>
+              </w:rPr>
+              <w:t xml:space="preserve">-</w:t>
+            </w:r>
+          </w:p>
+        </w:tc>
+        <w:tc>
+          <w:tcPr>
+            <w:tcBorders/>
+            <w:shd w:val="clear" w:color="auto" w:fill="FFFFFF"/>
+            <w:tcMar>
+              <w:top w:w="0" w:type="dxa"/>
+              <w:bottom w:w="0" w:type="dxa"/>
+              <w:left w:w="0" w:type="dxa"/>
+              <w:right w:w="0" w:type="dxa"/>
+            </w:tcMar>
+            <w:vAlign w:val="center"/>
+          </w:tcPr>
+          <w:p>
+            <w:pPr>
+              <w:jc w:val="center"/>
+              <w:spacing w:after="100" w:before="100" w:line="240"/>
+              <w:ind w:firstLine="0" w:left="100" w:right="100"/>
+            </w:pPr>
+            <w:r xmlns:w="http://schemas.openxmlformats.org/wordprocessingml/2006/main" xmlns:wp="http://schemas.openxmlformats.org/drawingml/2006/wordprocessingDrawing" xmlns:r="http://schemas.openxmlformats.org/officeDocument/2006/relationships" xmlns:w14="http://schemas.microsoft.com/office/word/2010/wordml">
+              <w:rPr>
+                <w:rFonts w:ascii="Times new roman" w:hAnsi="Times new roman" w:eastAsia="Times new roman" w:cs="Times new roman"/>
+                <w:sz w:val="20"/>
+                <w:szCs w:val="20"/>
+                <w:color w:val="000000"/>
+              </w:rPr>
+              <w:t xml:space="preserve">-</w:t>
+            </w:r>
+          </w:p>
+        </w:tc>
+        <w:tc>
+          <w:tcPr>
+            <w:tcBorders/>
+            <w:shd w:val="clear" w:color="auto" w:fill="FFFFFF"/>
+            <w:tcMar>
+              <w:top w:w="0" w:type="dxa"/>
+              <w:bottom w:w="0" w:type="dxa"/>
+              <w:left w:w="0" w:type="dxa"/>
+              <w:right w:w="0" w:type="dxa"/>
+            </w:tcMar>
+            <w:vAlign w:val="center"/>
+          </w:tcPr>
+          <w:p>
+            <w:pPr>
+              <w:jc w:val="center"/>
+              <w:spacing w:after="100" w:before="100" w:line="240"/>
+              <w:ind w:firstLine="0" w:left="100" w:right="100"/>
+            </w:pPr>
+            <w:r xmlns:w="http://schemas.openxmlformats.org/wordprocessingml/2006/main" xmlns:wp="http://schemas.openxmlformats.org/drawingml/2006/wordprocessingDrawing" xmlns:r="http://schemas.openxmlformats.org/officeDocument/2006/relationships" xmlns:w14="http://schemas.microsoft.com/office/word/2010/wordml">
+              <w:rPr>
+                <w:rFonts w:ascii="Times new roman" w:hAnsi="Times new roman" w:eastAsia="Times new roman" w:cs="Times new roman"/>
+                <w:sz w:val="20"/>
+                <w:szCs w:val="20"/>
+                <w:color w:val="000000"/>
+              </w:rPr>
+              <w:t xml:space="preserve">-0.094 (-0.115, -0.073)</w:t>
+            </w:r>
+          </w:p>
+        </w:tc>
+      </w:tr>
+      <w:tr>
+        <w:trPr>
+          <w:cantSplit/>
+          <w:trHeight w:val="592" w:hRule="auto"/>
+        </w:trPr>
+        <w:tc>
+          <w:tcPr>
+            <w:tcBorders/>
+            <w:shd w:val="clear" w:color="auto" w:fill="FFFFFF"/>
+            <w:tcMar>
+              <w:top w:w="0" w:type="dxa"/>
+              <w:bottom w:w="0" w:type="dxa"/>
+              <w:left w:w="0" w:type="dxa"/>
+              <w:right w:w="0" w:type="dxa"/>
+            </w:tcMar>
+            <w:vAlign w:val="center"/>
+          </w:tcPr>
+          <w:p>
+            <w:pPr>
+              <w:jc w:val="left"/>
+              <w:spacing w:after="100" w:before="100" w:line="240"/>
+              <w:ind w:firstLine="0" w:left="100" w:right="100"/>
+            </w:pPr>
+            <w:r xmlns:w="http://schemas.openxmlformats.org/wordprocessingml/2006/main" xmlns:wp="http://schemas.openxmlformats.org/drawingml/2006/wordprocessingDrawing" xmlns:r="http://schemas.openxmlformats.org/officeDocument/2006/relationships" xmlns:w14="http://schemas.microsoft.com/office/word/2010/wordml">
+              <w:rPr>
+                <w:rFonts w:ascii="Times new roman" w:hAnsi="Times new roman" w:eastAsia="Times new roman" w:cs="Times new roman"/>
+                <w:sz w:val="20"/>
+                <w:szCs w:val="20"/>
+                <w:color w:val="000000"/>
+              </w:rPr>
+              <w:t xml:space="preserve">space:prey space</w:t>
+            </w:r>
+          </w:p>
+        </w:tc>
+        <w:tc>
+          <w:tcPr>
+            <w:tcBorders/>
+            <w:shd w:val="clear" w:color="auto" w:fill="FFFFFF"/>
+            <w:tcMar>
+              <w:top w:w="0" w:type="dxa"/>
+              <w:bottom w:w="0" w:type="dxa"/>
+              <w:left w:w="0" w:type="dxa"/>
+              <w:right w:w="0" w:type="dxa"/>
+            </w:tcMar>
+            <w:vAlign w:val="center"/>
+          </w:tcPr>
+          <w:p>
+            <w:pPr>
+              <w:jc w:val="center"/>
+              <w:spacing w:after="100" w:before="100" w:line="240"/>
+              <w:ind w:firstLine="0" w:left="100" w:right="100"/>
+            </w:pPr>
+            <w:r xmlns:w="http://schemas.openxmlformats.org/wordprocessingml/2006/main" xmlns:wp="http://schemas.openxmlformats.org/drawingml/2006/wordprocessingDrawing" xmlns:r="http://schemas.openxmlformats.org/officeDocument/2006/relationships" xmlns:w14="http://schemas.microsoft.com/office/word/2010/wordml">
+              <w:rPr>
+                <w:rFonts w:ascii="Times new roman" w:hAnsi="Times new roman" w:eastAsia="Times new roman" w:cs="Times new roman"/>
+                <w:sz w:val="20"/>
+                <w:szCs w:val="20"/>
+                <w:color w:val="000000"/>
+              </w:rPr>
+              <w:t xml:space="preserve">-</w:t>
+            </w:r>
+          </w:p>
+        </w:tc>
+        <w:tc>
+          <w:tcPr>
+            <w:tcBorders/>
+            <w:shd w:val="clear" w:color="auto" w:fill="FFFFFF"/>
+            <w:tcMar>
+              <w:top w:w="0" w:type="dxa"/>
+              <w:bottom w:w="0" w:type="dxa"/>
+              <w:left w:w="0" w:type="dxa"/>
+              <w:right w:w="0" w:type="dxa"/>
+            </w:tcMar>
+            <w:vAlign w:val="center"/>
+          </w:tcPr>
+          <w:p>
+            <w:pPr>
+              <w:jc w:val="center"/>
+              <w:spacing w:after="100" w:before="100" w:line="240"/>
+              <w:ind w:firstLine="0" w:left="100" w:right="100"/>
+            </w:pPr>
+            <w:r xmlns:w="http://schemas.openxmlformats.org/wordprocessingml/2006/main" xmlns:wp="http://schemas.openxmlformats.org/drawingml/2006/wordprocessingDrawing" xmlns:r="http://schemas.openxmlformats.org/officeDocument/2006/relationships" xmlns:w14="http://schemas.microsoft.com/office/word/2010/wordml">
+              <w:rPr>
+                <w:rFonts w:ascii="Times new roman" w:hAnsi="Times new roman" w:eastAsia="Times new roman" w:cs="Times new roman"/>
+                <w:sz w:val="20"/>
+                <w:szCs w:val="20"/>
+                <w:color w:val="000000"/>
+              </w:rPr>
+              <w:t xml:space="preserve">-</w:t>
+            </w:r>
+          </w:p>
+        </w:tc>
+        <w:tc>
+          <w:tcPr>
+            <w:tcBorders/>
+            <w:shd w:val="clear" w:color="auto" w:fill="FFFFFF"/>
+            <w:tcMar>
+              <w:top w:w="0" w:type="dxa"/>
+              <w:bottom w:w="0" w:type="dxa"/>
+              <w:left w:w="0" w:type="dxa"/>
+              <w:right w:w="0" w:type="dxa"/>
+            </w:tcMar>
+            <w:vAlign w:val="center"/>
+          </w:tcPr>
+          <w:p>
+            <w:pPr>
+              <w:jc w:val="center"/>
+              <w:spacing w:after="100" w:before="100" w:line="240"/>
+              <w:ind w:firstLine="0" w:left="100" w:right="100"/>
+            </w:pPr>
+            <w:r xmlns:w="http://schemas.openxmlformats.org/wordprocessingml/2006/main" xmlns:wp="http://schemas.openxmlformats.org/drawingml/2006/wordprocessingDrawing" xmlns:r="http://schemas.openxmlformats.org/officeDocument/2006/relationships" xmlns:w14="http://schemas.microsoft.com/office/word/2010/wordml">
+              <w:rPr>
+                <w:rFonts w:ascii="Times new roman" w:hAnsi="Times new roman" w:eastAsia="Times new roman" w:cs="Times new roman"/>
+                <w:sz w:val="20"/>
+                <w:szCs w:val="20"/>
+                <w:color w:val="000000"/>
+              </w:rPr>
+              <w:t xml:space="preserve">-</w:t>
+            </w:r>
+          </w:p>
+        </w:tc>
+        <w:tc>
+          <w:tcPr>
+            <w:tcBorders/>
+            <w:shd w:val="clear" w:color="auto" w:fill="FFFFFF"/>
+            <w:tcMar>
+              <w:top w:w="0" w:type="dxa"/>
+              <w:bottom w:w="0" w:type="dxa"/>
+              <w:left w:w="0" w:type="dxa"/>
+              <w:right w:w="0" w:type="dxa"/>
+            </w:tcMar>
+            <w:vAlign w:val="center"/>
+          </w:tcPr>
+          <w:p>
+            <w:pPr>
+              <w:jc w:val="center"/>
+              <w:spacing w:after="100" w:before="100" w:line="240"/>
+              <w:ind w:firstLine="0" w:left="100" w:right="100"/>
+            </w:pPr>
+            <w:r xmlns:w="http://schemas.openxmlformats.org/wordprocessingml/2006/main" xmlns:wp="http://schemas.openxmlformats.org/drawingml/2006/wordprocessingDrawing" xmlns:r="http://schemas.openxmlformats.org/officeDocument/2006/relationships" xmlns:w14="http://schemas.microsoft.com/office/word/2010/wordml">
+              <w:rPr>
+                <w:rFonts w:ascii="Times new roman" w:hAnsi="Times new roman" w:eastAsia="Times new roman" w:cs="Times new roman"/>
+                <w:sz w:val="20"/>
+                <w:szCs w:val="20"/>
+                <w:color w:val="000000"/>
+              </w:rPr>
+              <w:t xml:space="preserve">-0.048 (-0.062, -0.034)</w:t>
+            </w:r>
+          </w:p>
+        </w:tc>
+      </w:tr>
+      <w:tr>
+        <w:trPr>
+          <w:cantSplit/>
+          <w:trHeight w:val="592" w:hRule="auto"/>
+        </w:trPr>
+        <w:tc>
+          <w:tcPr>
+            <w:tcBorders/>
+            <w:shd w:val="clear" w:color="auto" w:fill="FFFFFF"/>
+            <w:tcMar>
+              <w:top w:w="0" w:type="dxa"/>
+              <w:bottom w:w="0" w:type="dxa"/>
+              <w:left w:w="0" w:type="dxa"/>
+              <w:right w:w="0" w:type="dxa"/>
+            </w:tcMar>
+            <w:vAlign w:val="center"/>
+          </w:tcPr>
+          <w:p>
+            <w:pPr>
+              <w:jc w:val="left"/>
+              <w:spacing w:after="100" w:before="100" w:line="240"/>
+              <w:ind w:firstLine="0" w:left="100" w:right="100"/>
+            </w:pPr>
+            <w:r xmlns:w="http://schemas.openxmlformats.org/wordprocessingml/2006/main" xmlns:wp="http://schemas.openxmlformats.org/drawingml/2006/wordprocessingDrawing" xmlns:r="http://schemas.openxmlformats.org/officeDocument/2006/relationships" xmlns:w14="http://schemas.microsoft.com/office/word/2010/wordml">
+              <w:rPr>
+                <w:rFonts w:ascii="Times new roman" w:hAnsi="Times new roman" w:eastAsia="Times new roman" w:cs="Times new roman"/>
+                <w:sz w:val="20"/>
+                <w:szCs w:val="20"/>
+                <w:color w:val="000000"/>
+              </w:rPr>
+              <w:t xml:space="preserve">space:prey space</w:t>
+            </w:r>
+          </w:p>
+        </w:tc>
+        <w:tc>
+          <w:tcPr>
+            <w:tcBorders/>
+            <w:shd w:val="clear" w:color="auto" w:fill="FFFFFF"/>
+            <w:tcMar>
+              <w:top w:w="0" w:type="dxa"/>
+              <w:bottom w:w="0" w:type="dxa"/>
+              <w:left w:w="0" w:type="dxa"/>
+              <w:right w:w="0" w:type="dxa"/>
+            </w:tcMar>
+            <w:vAlign w:val="center"/>
+          </w:tcPr>
+          <w:p>
+            <w:pPr>
+              <w:jc w:val="center"/>
+              <w:spacing w:after="100" w:before="100" w:line="240"/>
+              <w:ind w:firstLine="0" w:left="100" w:right="100"/>
+            </w:pPr>
+            <w:r xmlns:w="http://schemas.openxmlformats.org/wordprocessingml/2006/main" xmlns:wp="http://schemas.openxmlformats.org/drawingml/2006/wordprocessingDrawing" xmlns:r="http://schemas.openxmlformats.org/officeDocument/2006/relationships" xmlns:w14="http://schemas.microsoft.com/office/word/2010/wordml">
+              <w:rPr>
+                <w:rFonts w:ascii="Times new roman" w:hAnsi="Times new roman" w:eastAsia="Times new roman" w:cs="Times new roman"/>
+                <w:sz w:val="20"/>
+                <w:szCs w:val="20"/>
+                <w:color w:val="000000"/>
+              </w:rPr>
+              <w:t xml:space="preserve">-</w:t>
+            </w:r>
+          </w:p>
+        </w:tc>
+        <w:tc>
+          <w:tcPr>
+            <w:tcBorders/>
+            <w:shd w:val="clear" w:color="auto" w:fill="FFFFFF"/>
+            <w:tcMar>
+              <w:top w:w="0" w:type="dxa"/>
+              <w:bottom w:w="0" w:type="dxa"/>
+              <w:left w:w="0" w:type="dxa"/>
+              <w:right w:w="0" w:type="dxa"/>
+            </w:tcMar>
+            <w:vAlign w:val="center"/>
+          </w:tcPr>
+          <w:p>
+            <w:pPr>
+              <w:jc w:val="center"/>
+              <w:spacing w:after="100" w:before="100" w:line="240"/>
+              <w:ind w:firstLine="0" w:left="100" w:right="100"/>
+            </w:pPr>
+            <w:r xmlns:w="http://schemas.openxmlformats.org/wordprocessingml/2006/main" xmlns:wp="http://schemas.openxmlformats.org/drawingml/2006/wordprocessingDrawing" xmlns:r="http://schemas.openxmlformats.org/officeDocument/2006/relationships" xmlns:w14="http://schemas.microsoft.com/office/word/2010/wordml">
+              <w:rPr>
+                <w:rFonts w:ascii="Times new roman" w:hAnsi="Times new roman" w:eastAsia="Times new roman" w:cs="Times new roman"/>
+                <w:sz w:val="20"/>
+                <w:szCs w:val="20"/>
+                <w:color w:val="000000"/>
+              </w:rPr>
+              <w:t xml:space="preserve">-</w:t>
+            </w:r>
+          </w:p>
+        </w:tc>
+        <w:tc>
+          <w:tcPr>
+            <w:tcBorders/>
+            <w:shd w:val="clear" w:color="auto" w:fill="FFFFFF"/>
+            <w:tcMar>
+              <w:top w:w="0" w:type="dxa"/>
+              <w:bottom w:w="0" w:type="dxa"/>
+              <w:left w:w="0" w:type="dxa"/>
+              <w:right w:w="0" w:type="dxa"/>
+            </w:tcMar>
+            <w:vAlign w:val="center"/>
+          </w:tcPr>
+          <w:p>
+            <w:pPr>
+              <w:jc w:val="center"/>
+              <w:spacing w:after="100" w:before="100" w:line="240"/>
+              <w:ind w:firstLine="0" w:left="100" w:right="100"/>
+            </w:pPr>
+            <w:r xmlns:w="http://schemas.openxmlformats.org/wordprocessingml/2006/main" xmlns:wp="http://schemas.openxmlformats.org/drawingml/2006/wordprocessingDrawing" xmlns:r="http://schemas.openxmlformats.org/officeDocument/2006/relationships" xmlns:w14="http://schemas.microsoft.com/office/word/2010/wordml">
+              <w:rPr>
+                <w:rFonts w:ascii="Times new roman" w:hAnsi="Times new roman" w:eastAsia="Times new roman" w:cs="Times new roman"/>
+                <w:sz w:val="20"/>
+                <w:szCs w:val="20"/>
+                <w:color w:val="000000"/>
+              </w:rPr>
+              <w:t xml:space="preserve">-</w:t>
+            </w:r>
+          </w:p>
+        </w:tc>
+        <w:tc>
+          <w:tcPr>
+            <w:tcBorders/>
+            <w:shd w:val="clear" w:color="auto" w:fill="FFFFFF"/>
+            <w:tcMar>
+              <w:top w:w="0" w:type="dxa"/>
+              <w:bottom w:w="0" w:type="dxa"/>
+              <w:left w:w="0" w:type="dxa"/>
+              <w:right w:w="0" w:type="dxa"/>
+            </w:tcMar>
+            <w:vAlign w:val="center"/>
+          </w:tcPr>
+          <w:p>
+            <w:pPr>
+              <w:jc w:val="center"/>
+              <w:spacing w:after="100" w:before="100" w:line="240"/>
+              <w:ind w:firstLine="0" w:left="100" w:right="100"/>
+            </w:pPr>
+            <w:r xmlns:w="http://schemas.openxmlformats.org/wordprocessingml/2006/main" xmlns:wp="http://schemas.openxmlformats.org/drawingml/2006/wordprocessingDrawing" xmlns:r="http://schemas.openxmlformats.org/officeDocument/2006/relationships" xmlns:w14="http://schemas.microsoft.com/office/word/2010/wordml">
+              <w:rPr>
+                <w:rFonts w:ascii="Times new roman" w:hAnsi="Times new roman" w:eastAsia="Times new roman" w:cs="Times new roman"/>
+                <w:sz w:val="20"/>
+                <w:szCs w:val="20"/>
+                <w:color w:val="000000"/>
+              </w:rPr>
+              <w:t xml:space="preserve">0.096 (0.072, 0.119)</w:t>
+            </w:r>
+          </w:p>
+        </w:tc>
+      </w:tr>
+      <w:tr>
+        <w:trPr>
+          <w:cantSplit/>
+          <w:trHeight w:val="593" w:hRule="auto"/>
+        </w:trPr>
+        <w:tc>
+          <w:tcPr>
+            <w:tcBorders/>
+            <w:shd w:val="clear" w:color="auto" w:fill="FFFFFF"/>
+            <w:tcMar>
+              <w:top w:w="0" w:type="dxa"/>
+              <w:bottom w:w="0" w:type="dxa"/>
+              <w:left w:w="0" w:type="dxa"/>
+              <w:right w:w="0" w:type="dxa"/>
+            </w:tcMar>
+            <w:vAlign w:val="center"/>
+          </w:tcPr>
+          <w:p>
+            <w:pPr>
+              <w:jc w:val="left"/>
+              <w:spacing w:after="100" w:before="100" w:line="240"/>
+              <w:ind w:firstLine="0" w:left="100" w:right="100"/>
+            </w:pPr>
+            <w:r xmlns:w="http://schemas.openxmlformats.org/wordprocessingml/2006/main" xmlns:wp="http://schemas.openxmlformats.org/drawingml/2006/wordprocessingDrawing" xmlns:r="http://schemas.openxmlformats.org/officeDocument/2006/relationships" xmlns:w14="http://schemas.microsoft.com/office/word/2010/wordml">
+              <w:rPr>
+                <w:rFonts w:ascii="Times new roman" w:hAnsi="Times new roman" w:eastAsia="Times new roman" w:cs="Times new roman"/>
+                <w:sz w:val="20"/>
+                <w:szCs w:val="20"/>
+                <w:color w:val="000000"/>
+              </w:rPr>
+              <w:t xml:space="preserve">ambush:prey speed</w:t>
+            </w:r>
+          </w:p>
+        </w:tc>
+        <w:tc>
+          <w:tcPr>
+            <w:tcBorders/>
+            <w:shd w:val="clear" w:color="auto" w:fill="FFFFFF"/>
+            <w:tcMar>
+              <w:top w:w="0" w:type="dxa"/>
+              <w:bottom w:w="0" w:type="dxa"/>
+              <w:left w:w="0" w:type="dxa"/>
+              <w:right w:w="0" w:type="dxa"/>
+            </w:tcMar>
+            <w:vAlign w:val="center"/>
+          </w:tcPr>
+          <w:p>
+            <w:pPr>
+              <w:jc w:val="center"/>
+              <w:spacing w:after="100" w:before="100" w:line="240"/>
+              <w:ind w:firstLine="0" w:left="100" w:right="100"/>
+            </w:pPr>
+            <w:r xmlns:w="http://schemas.openxmlformats.org/wordprocessingml/2006/main" xmlns:wp="http://schemas.openxmlformats.org/drawingml/2006/wordprocessingDrawing" xmlns:r="http://schemas.openxmlformats.org/officeDocument/2006/relationships" xmlns:w14="http://schemas.microsoft.com/office/word/2010/wordml">
+              <w:rPr>
+                <w:rFonts w:ascii="Times new roman" w:hAnsi="Times new roman" w:eastAsia="Times new roman" w:cs="Times new roman"/>
+                <w:sz w:val="20"/>
+                <w:szCs w:val="20"/>
+                <w:color w:val="000000"/>
+              </w:rPr>
+              <w:t xml:space="preserve">-</w:t>
+            </w:r>
+          </w:p>
+        </w:tc>
+        <w:tc>
+          <w:tcPr>
+            <w:tcBorders/>
+            <w:shd w:val="clear" w:color="auto" w:fill="FFFFFF"/>
+            <w:tcMar>
+              <w:top w:w="0" w:type="dxa"/>
+              <w:bottom w:w="0" w:type="dxa"/>
+              <w:left w:w="0" w:type="dxa"/>
+              <w:right w:w="0" w:type="dxa"/>
+            </w:tcMar>
+            <w:vAlign w:val="center"/>
+          </w:tcPr>
+          <w:p>
+            <w:pPr>
+              <w:jc w:val="center"/>
+              <w:spacing w:after="100" w:before="100" w:line="240"/>
+              <w:ind w:firstLine="0" w:left="100" w:right="100"/>
+            </w:pPr>
+            <w:r xmlns:w="http://schemas.openxmlformats.org/wordprocessingml/2006/main" xmlns:wp="http://schemas.openxmlformats.org/drawingml/2006/wordprocessingDrawing" xmlns:r="http://schemas.openxmlformats.org/officeDocument/2006/relationships" xmlns:w14="http://schemas.microsoft.com/office/word/2010/wordml">
+              <w:rPr>
+                <w:rFonts w:ascii="Times new roman" w:hAnsi="Times new roman" w:eastAsia="Times new roman" w:cs="Times new roman"/>
+                <w:sz w:val="20"/>
+                <w:szCs w:val="20"/>
+                <w:color w:val="000000"/>
+              </w:rPr>
+              <w:t xml:space="preserve">-</w:t>
+            </w:r>
+          </w:p>
+        </w:tc>
+        <w:tc>
+          <w:tcPr>
+            <w:tcBorders/>
+            <w:shd w:val="clear" w:color="auto" w:fill="FFFFFF"/>
+            <w:tcMar>
+              <w:top w:w="0" w:type="dxa"/>
+              <w:bottom w:w="0" w:type="dxa"/>
+              <w:left w:w="0" w:type="dxa"/>
+              <w:right w:w="0" w:type="dxa"/>
+            </w:tcMar>
+            <w:vAlign w:val="center"/>
+          </w:tcPr>
+          <w:p>
+            <w:pPr>
+              <w:jc w:val="center"/>
+              <w:spacing w:after="100" w:before="100" w:line="240"/>
+              <w:ind w:firstLine="0" w:left="100" w:right="100"/>
+            </w:pPr>
+            <w:r xmlns:w="http://schemas.openxmlformats.org/wordprocessingml/2006/main" xmlns:wp="http://schemas.openxmlformats.org/drawingml/2006/wordprocessingDrawing" xmlns:r="http://schemas.openxmlformats.org/officeDocument/2006/relationships" xmlns:w14="http://schemas.microsoft.com/office/word/2010/wordml">
+              <w:rPr>
+                <w:rFonts w:ascii="Times new roman" w:hAnsi="Times new roman" w:eastAsia="Times new roman" w:cs="Times new roman"/>
+                <w:sz w:val="20"/>
+                <w:szCs w:val="20"/>
+                <w:color w:val="000000"/>
+              </w:rPr>
+              <w:t xml:space="preserve">-</w:t>
+            </w:r>
+          </w:p>
+        </w:tc>
+        <w:tc>
+          <w:tcPr>
+            <w:tcBorders/>
+            <w:shd w:val="clear" w:color="auto" w:fill="FFFFFF"/>
+            <w:tcMar>
+              <w:top w:w="0" w:type="dxa"/>
+              <w:bottom w:w="0" w:type="dxa"/>
+              <w:left w:w="0" w:type="dxa"/>
+              <w:right w:w="0" w:type="dxa"/>
+            </w:tcMar>
+            <w:vAlign w:val="center"/>
+          </w:tcPr>
+          <w:p>
+            <w:pPr>
+              <w:jc w:val="center"/>
+              <w:spacing w:after="100" w:before="100" w:line="240"/>
+              <w:ind w:firstLine="0" w:left="100" w:right="100"/>
+            </w:pPr>
+            <w:r xmlns:w="http://schemas.openxmlformats.org/wordprocessingml/2006/main" xmlns:wp="http://schemas.openxmlformats.org/drawingml/2006/wordprocessingDrawing" xmlns:r="http://schemas.openxmlformats.org/officeDocument/2006/relationships" xmlns:w14="http://schemas.microsoft.com/office/word/2010/wordml">
+              <w:rPr>
+                <w:rFonts w:ascii="Times new roman" w:hAnsi="Times new roman" w:eastAsia="Times new roman" w:cs="Times new roman"/>
+                <w:sz w:val="20"/>
+                <w:szCs w:val="20"/>
+                <w:color w:val="000000"/>
+              </w:rPr>
+              <w:t xml:space="preserve">-0.059 (-0.074, -0.044)</w:t>
+            </w:r>
+          </w:p>
+        </w:tc>
+      </w:tr>
+      <w:tr>
+        <w:trPr>
+          <w:cantSplit/>
+          <w:trHeight w:val="593" w:hRule="auto"/>
+        </w:trPr>
+        <w:tc>
+          <w:tcPr>
+            <w:tcBorders/>
+            <w:shd w:val="clear" w:color="auto" w:fill="FFFFFF"/>
+            <w:tcMar>
+              <w:top w:w="0" w:type="dxa"/>
+              <w:bottom w:w="0" w:type="dxa"/>
+              <w:left w:w="0" w:type="dxa"/>
+              <w:right w:w="0" w:type="dxa"/>
+            </w:tcMar>
+            <w:vAlign w:val="center"/>
+          </w:tcPr>
+          <w:p>
+            <w:pPr>
+              <w:jc w:val="left"/>
+              <w:spacing w:after="100" w:before="100" w:line="240"/>
+              <w:ind w:firstLine="0" w:left="100" w:right="100"/>
+            </w:pPr>
+            <w:r xmlns:w="http://schemas.openxmlformats.org/wordprocessingml/2006/main" xmlns:wp="http://schemas.openxmlformats.org/drawingml/2006/wordprocessingDrawing" xmlns:r="http://schemas.openxmlformats.org/officeDocument/2006/relationships" xmlns:w14="http://schemas.microsoft.com/office/word/2010/wordml">
+              <w:rPr>
+                <w:rFonts w:ascii="Times new roman" w:hAnsi="Times new roman" w:eastAsia="Times new roman" w:cs="Times new roman"/>
+                <w:sz w:val="20"/>
+                <w:szCs w:val="20"/>
+                <w:color w:val="000000"/>
+              </w:rPr>
+              <w:t xml:space="preserve">ambush:prey space</w:t>
+            </w:r>
+          </w:p>
+        </w:tc>
+        <w:tc>
+          <w:tcPr>
+            <w:tcBorders/>
+            <w:shd w:val="clear" w:color="auto" w:fill="FFFFFF"/>
+            <w:tcMar>
+              <w:top w:w="0" w:type="dxa"/>
+              <w:bottom w:w="0" w:type="dxa"/>
+              <w:left w:w="0" w:type="dxa"/>
+              <w:right w:w="0" w:type="dxa"/>
+            </w:tcMar>
+            <w:vAlign w:val="center"/>
+          </w:tcPr>
+          <w:p>
+            <w:pPr>
+              <w:jc w:val="center"/>
+              <w:spacing w:after="100" w:before="100" w:line="240"/>
+              <w:ind w:firstLine="0" w:left="100" w:right="100"/>
+            </w:pPr>
+            <w:r xmlns:w="http://schemas.openxmlformats.org/wordprocessingml/2006/main" xmlns:wp="http://schemas.openxmlformats.org/drawingml/2006/wordprocessingDrawing" xmlns:r="http://schemas.openxmlformats.org/officeDocument/2006/relationships" xmlns:w14="http://schemas.microsoft.com/office/word/2010/wordml">
+              <w:rPr>
+                <w:rFonts w:ascii="Times new roman" w:hAnsi="Times new roman" w:eastAsia="Times new roman" w:cs="Times new roman"/>
+                <w:sz w:val="20"/>
+                <w:szCs w:val="20"/>
+                <w:color w:val="000000"/>
+              </w:rPr>
+              <w:t xml:space="preserve">-</w:t>
+            </w:r>
+          </w:p>
+        </w:tc>
+        <w:tc>
+          <w:tcPr>
+            <w:tcBorders/>
+            <w:shd w:val="clear" w:color="auto" w:fill="FFFFFF"/>
+            <w:tcMar>
+              <w:top w:w="0" w:type="dxa"/>
+              <w:bottom w:w="0" w:type="dxa"/>
+              <w:left w:w="0" w:type="dxa"/>
+              <w:right w:w="0" w:type="dxa"/>
+            </w:tcMar>
+            <w:vAlign w:val="center"/>
+          </w:tcPr>
+          <w:p>
+            <w:pPr>
+              <w:jc w:val="center"/>
+              <w:spacing w:after="100" w:before="100" w:line="240"/>
+              <w:ind w:firstLine="0" w:left="100" w:right="100"/>
+            </w:pPr>
+            <w:r xmlns:w="http://schemas.openxmlformats.org/wordprocessingml/2006/main" xmlns:wp="http://schemas.openxmlformats.org/drawingml/2006/wordprocessingDrawing" xmlns:r="http://schemas.openxmlformats.org/officeDocument/2006/relationships" xmlns:w14="http://schemas.microsoft.com/office/word/2010/wordml">
+              <w:rPr>
+                <w:rFonts w:ascii="Times new roman" w:hAnsi="Times new roman" w:eastAsia="Times new roman" w:cs="Times new roman"/>
+                <w:sz w:val="20"/>
+                <w:szCs w:val="20"/>
+                <w:color w:val="000000"/>
+              </w:rPr>
+              <w:t xml:space="preserve">-</w:t>
+            </w:r>
+          </w:p>
+        </w:tc>
+        <w:tc>
+          <w:tcPr>
+            <w:tcBorders/>
+            <w:shd w:val="clear" w:color="auto" w:fill="FFFFFF"/>
+            <w:tcMar>
+              <w:top w:w="0" w:type="dxa"/>
+              <w:bottom w:w="0" w:type="dxa"/>
+              <w:left w:w="0" w:type="dxa"/>
+              <w:right w:w="0" w:type="dxa"/>
+            </w:tcMar>
+            <w:vAlign w:val="center"/>
+          </w:tcPr>
+          <w:p>
+            <w:pPr>
+              <w:jc w:val="center"/>
+              <w:spacing w:after="100" w:before="100" w:line="240"/>
+              <w:ind w:firstLine="0" w:left="100" w:right="100"/>
+            </w:pPr>
+            <w:r xmlns:w="http://schemas.openxmlformats.org/wordprocessingml/2006/main" xmlns:wp="http://schemas.openxmlformats.org/drawingml/2006/wordprocessingDrawing" xmlns:r="http://schemas.openxmlformats.org/officeDocument/2006/relationships" xmlns:w14="http://schemas.microsoft.com/office/word/2010/wordml">
+              <w:rPr>
+                <w:rFonts w:ascii="Times new roman" w:hAnsi="Times new roman" w:eastAsia="Times new roman" w:cs="Times new roman"/>
+                <w:sz w:val="20"/>
+                <w:szCs w:val="20"/>
+                <w:color w:val="000000"/>
+              </w:rPr>
+              <w:t xml:space="preserve">-</w:t>
+            </w:r>
+          </w:p>
+        </w:tc>
+        <w:tc>
+          <w:tcPr>
+            <w:tcBorders/>
+            <w:shd w:val="clear" w:color="auto" w:fill="FFFFFF"/>
+            <w:tcMar>
+              <w:top w:w="0" w:type="dxa"/>
+              <w:bottom w:w="0" w:type="dxa"/>
+              <w:left w:w="0" w:type="dxa"/>
+              <w:right w:w="0" w:type="dxa"/>
+            </w:tcMar>
+            <w:vAlign w:val="center"/>
+          </w:tcPr>
+          <w:p>
+            <w:pPr>
+              <w:jc w:val="center"/>
+              <w:spacing w:after="100" w:before="100" w:line="240"/>
+              <w:ind w:firstLine="0" w:left="100" w:right="100"/>
+            </w:pPr>
+            <w:r xmlns:w="http://schemas.openxmlformats.org/wordprocessingml/2006/main" xmlns:wp="http://schemas.openxmlformats.org/drawingml/2006/wordprocessingDrawing" xmlns:r="http://schemas.openxmlformats.org/officeDocument/2006/relationships" xmlns:w14="http://schemas.microsoft.com/office/word/2010/wordml">
+              <w:rPr>
+                <w:rFonts w:ascii="Times new roman" w:hAnsi="Times new roman" w:eastAsia="Times new roman" w:cs="Times new roman"/>
+                <w:sz w:val="20"/>
+                <w:szCs w:val="20"/>
+                <w:color w:val="000000"/>
+              </w:rPr>
+              <w:t xml:space="preserve">-0.008 (-0.028, 0.012)</w:t>
+            </w:r>
+          </w:p>
+        </w:tc>
+      </w:tr>
+      <w:tr>
+        <w:trPr>
+          <w:cantSplit/>
+          <w:trHeight w:val="593" w:hRule="auto"/>
+        </w:trPr>
+        <w:tc>
+          <w:tcPr>
+            <w:tcBorders/>
+            <w:shd w:val="clear" w:color="auto" w:fill="FFFFFF"/>
+            <w:tcMar>
+              <w:top w:w="0" w:type="dxa"/>
+              <w:bottom w:w="0" w:type="dxa"/>
+              <w:left w:w="0" w:type="dxa"/>
+              <w:right w:w="0" w:type="dxa"/>
+            </w:tcMar>
+            <w:vAlign w:val="center"/>
+          </w:tcPr>
+          <w:p>
+            <w:pPr>
+              <w:jc w:val="left"/>
+              <w:spacing w:after="100" w:before="100" w:line="240"/>
+              <w:ind w:firstLine="0" w:left="100" w:right="100"/>
+            </w:pPr>
+            <w:r xmlns:w="http://schemas.openxmlformats.org/wordprocessingml/2006/main" xmlns:wp="http://schemas.openxmlformats.org/drawingml/2006/wordprocessingDrawing" xmlns:r="http://schemas.openxmlformats.org/officeDocument/2006/relationships" xmlns:w14="http://schemas.microsoft.com/office/word/2010/wordml">
+              <w:rPr>
+                <w:rFonts w:ascii="Times new roman" w:hAnsi="Times new roman" w:eastAsia="Times new roman" w:cs="Times new roman"/>
+                <w:sz w:val="20"/>
+                <w:szCs w:val="20"/>
+                <w:color w:val="000000"/>
+              </w:rPr>
+              <w:t xml:space="preserve">time:prey speed</w:t>
+            </w:r>
+          </w:p>
+        </w:tc>
+        <w:tc>
+          <w:tcPr>
+            <w:tcBorders/>
+            <w:shd w:val="clear" w:color="auto" w:fill="FFFFFF"/>
+            <w:tcMar>
+              <w:top w:w="0" w:type="dxa"/>
+              <w:bottom w:w="0" w:type="dxa"/>
+              <w:left w:w="0" w:type="dxa"/>
+              <w:right w:w="0" w:type="dxa"/>
+            </w:tcMar>
+            <w:vAlign w:val="center"/>
+          </w:tcPr>
+          <w:p>
+            <w:pPr>
+              <w:jc w:val="center"/>
+              <w:spacing w:after="100" w:before="100" w:line="240"/>
+              <w:ind w:firstLine="0" w:left="100" w:right="100"/>
+            </w:pPr>
+            <w:r xmlns:w="http://schemas.openxmlformats.org/wordprocessingml/2006/main" xmlns:wp="http://schemas.openxmlformats.org/drawingml/2006/wordprocessingDrawing" xmlns:r="http://schemas.openxmlformats.org/officeDocument/2006/relationships" xmlns:w14="http://schemas.microsoft.com/office/word/2010/wordml">
+              <w:rPr>
+                <w:rFonts w:ascii="Times new roman" w:hAnsi="Times new roman" w:eastAsia="Times new roman" w:cs="Times new roman"/>
+                <w:sz w:val="20"/>
+                <w:szCs w:val="20"/>
+                <w:color w:val="000000"/>
+              </w:rPr>
+              <w:t xml:space="preserve">-</w:t>
+            </w:r>
+          </w:p>
+        </w:tc>
+        <w:tc>
+          <w:tcPr>
+            <w:tcBorders/>
+            <w:shd w:val="clear" w:color="auto" w:fill="FFFFFF"/>
+            <w:tcMar>
+              <w:top w:w="0" w:type="dxa"/>
+              <w:bottom w:w="0" w:type="dxa"/>
+              <w:left w:w="0" w:type="dxa"/>
+              <w:right w:w="0" w:type="dxa"/>
+            </w:tcMar>
+            <w:vAlign w:val="center"/>
+          </w:tcPr>
+          <w:p>
+            <w:pPr>
+              <w:jc w:val="center"/>
+              <w:spacing w:after="100" w:before="100" w:line="240"/>
+              <w:ind w:firstLine="0" w:left="100" w:right="100"/>
+            </w:pPr>
+            <w:r xmlns:w="http://schemas.openxmlformats.org/wordprocessingml/2006/main" xmlns:wp="http://schemas.openxmlformats.org/drawingml/2006/wordprocessingDrawing" xmlns:r="http://schemas.openxmlformats.org/officeDocument/2006/relationships" xmlns:w14="http://schemas.microsoft.com/office/word/2010/wordml">
+              <w:rPr>
+                <w:rFonts w:ascii="Times new roman" w:hAnsi="Times new roman" w:eastAsia="Times new roman" w:cs="Times new roman"/>
+                <w:sz w:val="20"/>
+                <w:szCs w:val="20"/>
+                <w:color w:val="000000"/>
+              </w:rPr>
+              <w:t xml:space="preserve">-</w:t>
+            </w:r>
+          </w:p>
+        </w:tc>
+        <w:tc>
+          <w:tcPr>
+            <w:tcBorders/>
+            <w:shd w:val="clear" w:color="auto" w:fill="FFFFFF"/>
+            <w:tcMar>
+              <w:top w:w="0" w:type="dxa"/>
+              <w:bottom w:w="0" w:type="dxa"/>
+              <w:left w:w="0" w:type="dxa"/>
+              <w:right w:w="0" w:type="dxa"/>
+            </w:tcMar>
+            <w:vAlign w:val="center"/>
+          </w:tcPr>
+          <w:p>
+            <w:pPr>
+              <w:jc w:val="center"/>
+              <w:spacing w:after="100" w:before="100" w:line="240"/>
+              <w:ind w:firstLine="0" w:left="100" w:right="100"/>
+            </w:pPr>
+            <w:r xmlns:w="http://schemas.openxmlformats.org/wordprocessingml/2006/main" xmlns:wp="http://schemas.openxmlformats.org/drawingml/2006/wordprocessingDrawing" xmlns:r="http://schemas.openxmlformats.org/officeDocument/2006/relationships" xmlns:w14="http://schemas.microsoft.com/office/word/2010/wordml">
+              <w:rPr>
+                <w:rFonts w:ascii="Times new roman" w:hAnsi="Times new roman" w:eastAsia="Times new roman" w:cs="Times new roman"/>
+                <w:sz w:val="20"/>
+                <w:szCs w:val="20"/>
+                <w:color w:val="000000"/>
+              </w:rPr>
+              <w:t xml:space="preserve">-</w:t>
+            </w:r>
+          </w:p>
+        </w:tc>
+        <w:tc>
+          <w:tcPr>
+            <w:tcBorders/>
+            <w:shd w:val="clear" w:color="auto" w:fill="FFFFFF"/>
+            <w:tcMar>
+              <w:top w:w="0" w:type="dxa"/>
+              <w:bottom w:w="0" w:type="dxa"/>
+              <w:left w:w="0" w:type="dxa"/>
+              <w:right w:w="0" w:type="dxa"/>
+            </w:tcMar>
+            <w:vAlign w:val="center"/>
+          </w:tcPr>
+          <w:p>
+            <w:pPr>
+              <w:jc w:val="center"/>
+              <w:spacing w:after="100" w:before="100" w:line="240"/>
+              <w:ind w:firstLine="0" w:left="100" w:right="100"/>
+            </w:pPr>
+            <w:r xmlns:w="http://schemas.openxmlformats.org/wordprocessingml/2006/main" xmlns:wp="http://schemas.openxmlformats.org/drawingml/2006/wordprocessingDrawing" xmlns:r="http://schemas.openxmlformats.org/officeDocument/2006/relationships" xmlns:w14="http://schemas.microsoft.com/office/word/2010/wordml">
+              <w:rPr>
+                <w:rFonts w:ascii="Times new roman" w:hAnsi="Times new roman" w:eastAsia="Times new roman" w:cs="Times new roman"/>
+                <w:sz w:val="20"/>
+                <w:szCs w:val="20"/>
+                <w:color w:val="000000"/>
+              </w:rPr>
+              <w:t xml:space="preserve">-0.001 (-0.016, 0.014)</w:t>
+            </w:r>
+          </w:p>
+        </w:tc>
+      </w:tr>
+      <w:tr>
+        <w:trPr>
+          <w:cantSplit/>
+          <w:trHeight w:val="593" w:hRule="auto"/>
+        </w:trPr>
+        <w:tc>
+          <w:tcPr>
+            <w:tcBorders>
+              <w:bottom w:val="single" w:sz="16" w:space="0" w:color="666666"/>
+            </w:tcBorders>
+            <w:shd w:val="clear" w:color="auto" w:fill="FFFFFF"/>
+            <w:tcMar>
+              <w:top w:w="0" w:type="dxa"/>
+              <w:bottom w:w="0" w:type="dxa"/>
+              <w:left w:w="0" w:type="dxa"/>
+              <w:right w:w="0" w:type="dxa"/>
+            </w:tcMar>
+            <w:vAlign w:val="center"/>
+          </w:tcPr>
+          <w:p>
+            <w:pPr>
+              <w:jc w:val="left"/>
+              <w:spacing w:after="100" w:before="100" w:line="240"/>
+              <w:ind w:firstLine="0" w:left="100" w:right="100"/>
+            </w:pPr>
+            <w:r xmlns:w="http://schemas.openxmlformats.org/wordprocessingml/2006/main" xmlns:wp="http://schemas.openxmlformats.org/drawingml/2006/wordprocessingDrawing" xmlns:r="http://schemas.openxmlformats.org/officeDocument/2006/relationships" xmlns:w14="http://schemas.microsoft.com/office/word/2010/wordml">
+              <w:rPr>
+                <w:rFonts w:ascii="Times new roman" w:hAnsi="Times new roman" w:eastAsia="Times new roman" w:cs="Times new roman"/>
+                <w:sz w:val="20"/>
+                <w:szCs w:val="20"/>
+                <w:color w:val="000000"/>
+              </w:rPr>
+              <w:t xml:space="preserve">time:prey space</w:t>
+            </w:r>
+          </w:p>
+        </w:tc>
+        <w:tc>
+          <w:tcPr>
+            <w:tcBorders>
+              <w:bottom w:val="single" w:sz="16" w:space="0" w:color="666666"/>
+            </w:tcBorders>
+            <w:shd w:val="clear" w:color="auto" w:fill="FFFFFF"/>
+            <w:tcMar>
+              <w:top w:w="0" w:type="dxa"/>
+              <w:bottom w:w="0" w:type="dxa"/>
+              <w:left w:w="0" w:type="dxa"/>
+              <w:right w:w="0" w:type="dxa"/>
+            </w:tcMar>
+            <w:vAlign w:val="center"/>
+          </w:tcPr>
+          <w:p>
+            <w:pPr>
+              <w:jc w:val="center"/>
+              <w:spacing w:after="100" w:before="100" w:line="240"/>
+              <w:ind w:firstLine="0" w:left="100" w:right="100"/>
+            </w:pPr>
+            <w:r xmlns:w="http://schemas.openxmlformats.org/wordprocessingml/2006/main" xmlns:wp="http://schemas.openxmlformats.org/drawingml/2006/wordprocessingDrawing" xmlns:r="http://schemas.openxmlformats.org/officeDocument/2006/relationships" xmlns:w14="http://schemas.microsoft.com/office/word/2010/wordml">
+              <w:rPr>
+                <w:rFonts w:ascii="Times new roman" w:hAnsi="Times new roman" w:eastAsia="Times new roman" w:cs="Times new roman"/>
+                <w:sz w:val="20"/>
+                <w:szCs w:val="20"/>
+                <w:color w:val="000000"/>
+              </w:rPr>
+              <w:t xml:space="preserve">-</w:t>
+            </w:r>
+          </w:p>
+        </w:tc>
+        <w:tc>
+          <w:tcPr>
+            <w:tcBorders>
+              <w:bottom w:val="single" w:sz="16" w:space="0" w:color="666666"/>
+            </w:tcBorders>
+            <w:shd w:val="clear" w:color="auto" w:fill="FFFFFF"/>
+            <w:tcMar>
+              <w:top w:w="0" w:type="dxa"/>
+              <w:bottom w:w="0" w:type="dxa"/>
+              <w:left w:w="0" w:type="dxa"/>
+              <w:right w:w="0" w:type="dxa"/>
+            </w:tcMar>
+            <w:vAlign w:val="center"/>
+          </w:tcPr>
+          <w:p>
+            <w:pPr>
+              <w:jc w:val="center"/>
+              <w:spacing w:after="100" w:before="100" w:line="240"/>
+              <w:ind w:firstLine="0" w:left="100" w:right="100"/>
+            </w:pPr>
+            <w:r xmlns:w="http://schemas.openxmlformats.org/wordprocessingml/2006/main" xmlns:wp="http://schemas.openxmlformats.org/drawingml/2006/wordprocessingDrawing" xmlns:r="http://schemas.openxmlformats.org/officeDocument/2006/relationships" xmlns:w14="http://schemas.microsoft.com/office/word/2010/wordml">
+              <w:rPr>
+                <w:rFonts w:ascii="Times new roman" w:hAnsi="Times new roman" w:eastAsia="Times new roman" w:cs="Times new roman"/>
+                <w:sz w:val="20"/>
+                <w:szCs w:val="20"/>
+                <w:color w:val="000000"/>
+              </w:rPr>
+              <w:t xml:space="preserve">-</w:t>
+            </w:r>
+          </w:p>
+        </w:tc>
+        <w:tc>
+          <w:tcPr>
+            <w:tcBorders>
+              <w:bottom w:val="single" w:sz="16" w:space="0" w:color="666666"/>
+            </w:tcBorders>
+            <w:shd w:val="clear" w:color="auto" w:fill="FFFFFF"/>
+            <w:tcMar>
+              <w:top w:w="0" w:type="dxa"/>
+              <w:bottom w:w="0" w:type="dxa"/>
+              <w:left w:w="0" w:type="dxa"/>
+              <w:right w:w="0" w:type="dxa"/>
+            </w:tcMar>
+            <w:vAlign w:val="center"/>
+          </w:tcPr>
+          <w:p>
+            <w:pPr>
+              <w:jc w:val="center"/>
+              <w:spacing w:after="100" w:before="100" w:line="240"/>
+              <w:ind w:firstLine="0" w:left="100" w:right="100"/>
+            </w:pPr>
+            <w:r xmlns:w="http://schemas.openxmlformats.org/wordprocessingml/2006/main" xmlns:wp="http://schemas.openxmlformats.org/drawingml/2006/wordprocessingDrawing" xmlns:r="http://schemas.openxmlformats.org/officeDocument/2006/relationships" xmlns:w14="http://schemas.microsoft.com/office/word/2010/wordml">
+              <w:rPr>
+                <w:rFonts w:ascii="Times new roman" w:hAnsi="Times new roman" w:eastAsia="Times new roman" w:cs="Times new roman"/>
+                <w:sz w:val="20"/>
+                <w:szCs w:val="20"/>
+                <w:color w:val="000000"/>
+              </w:rPr>
+              <w:t xml:space="preserve">-</w:t>
+            </w:r>
+          </w:p>
+        </w:tc>
+        <w:tc>
+          <w:tcPr>
+            <w:tcBorders>
+              <w:bottom w:val="single" w:sz="16" w:space="0" w:color="666666"/>
+            </w:tcBorders>
+            <w:shd w:val="clear" w:color="auto" w:fill="FFFFFF"/>
+            <w:tcMar>
+              <w:top w:w="0" w:type="dxa"/>
+              <w:bottom w:w="0" w:type="dxa"/>
+              <w:left w:w="0" w:type="dxa"/>
+              <w:right w:w="0" w:type="dxa"/>
+            </w:tcMar>
+            <w:vAlign w:val="center"/>
+          </w:tcPr>
+          <w:p>
+            <w:pPr>
+              <w:jc w:val="center"/>
+              <w:spacing w:after="100" w:before="100" w:line="240"/>
+              <w:ind w:firstLine="0" w:left="100" w:right="100"/>
+            </w:pPr>
+            <w:r xmlns:w="http://schemas.openxmlformats.org/wordprocessingml/2006/main" xmlns:wp="http://schemas.openxmlformats.org/drawingml/2006/wordprocessingDrawing" xmlns:r="http://schemas.openxmlformats.org/officeDocument/2006/relationships" xmlns:w14="http://schemas.microsoft.com/office/word/2010/wordml">
+              <w:rPr>
+                <w:rFonts w:ascii="Times new roman" w:hAnsi="Times new roman" w:eastAsia="Times new roman" w:cs="Times new roman"/>
+                <w:sz w:val="20"/>
+                <w:szCs w:val="20"/>
+                <w:color w:val="000000"/>
+              </w:rPr>
+              <w:t xml:space="preserve">0.047 (0.026, 0.069)</w:t>
             </w:r>
           </w:p>
         </w:tc>

</xml_diff>

<commit_message>
created a pdf output file to be as reproducible as possible (better than word)
</commit_message>
<xml_diff>
--- a/manuscript/Chapter2-manuscript-supp.docx
+++ b/manuscript/Chapter2-manuscript-supp.docx
@@ -3866,6 +3866,42 @@
       </w:pPr>
       <w:r>
         <w:t xml:space="preserve">where the diagonals represent the random effect variances for each hunting trait, and the lower off-diagonals the covariance between the random effect intercepts for each combination of hunting traits (travel speed, the rate of space covered, the proportion of time spent ambushing, and the time before first capture).</w:t>
+      </w:r>
+    </w:p>
+    <w:p>
+      <w:pPr>
+        <w:pStyle w:val="BodyText"/>
+      </w:pPr>
+      <w:r>
+        <w:t xml:space="preserve">$$
+\begin{equation*}
+logit (P_{ij}) &amp;= (\beta_{0} + id_{0i} + env_{0i} + \varepsilon_{0,ij}) \\
+&amp;+ \beta_{1,pred} \text{speed}_{i} \\
+&amp;+ \beta_{2,pred} \text{space}_{i} \\
+&amp;+ \beta_{3,pred} \text{time in ambush}_{i} \\
+&amp;+ \beta_{4,pred} \text{time 1}^{st} \text{capture}_{i} \\
+\tag{eq. 1}
+\end{equation*}
+$$</w:t>
+      </w:r>
+    </w:p>
+    <w:p>
+      <w:pPr>
+        <w:pStyle w:val="FirstParagraph"/>
+      </w:pPr>
+      <w:r>
+        <w:t xml:space="preserve">$$
+\begin{align}
+logit (P_{ij}) &amp;= (\beta_{0} + id_{0i} + env_{0i} + \varepsilon_{0,ij}) \\
+&amp;+ \beta_{1,pred} \text{speed}_{i} \\
+&amp;+ \beta_{2,pred} \text{space}_{i} \\
+&amp;+ \beta_{3,pred} \text{time in ambush}_{i} \\
+&amp;+ \beta_{4,pred} \text{time 1}^{st} \text{capture}_{i} \\
+&amp;+ \beta_{5,prey} \text{speed}_{i}^{'} \\
+&amp;+ \beta_{6,prey} \text{space}_{i}^{'} \\
+\tag{eq. S2}
+\end{align}
+$$</w:t>
       </w:r>
     </w:p>
     <w:p>

</xml_diff>